<commit_message>
Kmer analysis for R1 - kmer spectrum with and without correction
</commit_message>
<xml_diff>
--- a/Schmit_s388143_Report.docx
+++ b/Schmit_s388143_Report.docx
@@ -25,7 +25,7 @@
                     <pic:cNvPicPr/>
                   </pic:nvPicPr>
                   <pic:blipFill rotWithShape="1">
-                    <a:blip r:embed="rId7" cstate="print">
+                    <a:blip r:embed="rId8" cstate="print">
                       <a:extLst>
                         <a:ext uri="{28A0092B-C50C-407E-A947-70E740481C1C}">
                           <a14:useLocalDpi xmlns:a14="http://schemas.microsoft.com/office/drawing/2010/main" val="0"/>
@@ -179,12 +179,1360 @@
       </w:r>
     </w:p>
     <w:p/>
+    <w:p>
+      <w:pPr>
+        <w:pStyle w:val="Subtitle"/>
+      </w:pPr>
+      <w:r>
+        <w:t>Illumina reads</w:t>
+      </w:r>
+    </w:p>
+    <w:p>
+      <w:r>
+        <w:t>A control quality is perform on the raw reads using FastQC.</w:t>
+      </w:r>
+      <w:r>
+        <w:t xml:space="preserve"> Read1 has 2 475 000 reads and a sequence length of 101.</w:t>
+      </w:r>
+      <w:r>
+        <w:t xml:space="preserve"> </w:t>
+      </w:r>
+      <w:r>
+        <w:t>The mean quality of it’s reads is very poor, with a value of 17.</w:t>
+      </w:r>
+      <w:r>
+        <w:t xml:space="preserve"> No sequence is flagged as poor quality.</w:t>
+      </w:r>
+    </w:p>
+    <w:p>
+      <w:pPr>
+        <w:keepNext/>
+      </w:pPr>
+      <w:r>
+        <w:drawing>
+          <wp:inline distT="0" distB="0" distL="0" distR="0" wp14:anchorId="02C5AAD9" wp14:editId="59A4790C">
+            <wp:extent cx="5760720" cy="3376295"/>
+            <wp:effectExtent l="0" t="0" r="0" b="0"/>
+            <wp:docPr id="3" name="Picture 3" descr="Chart&#10;&#10;Description automatically generated"/>
+            <wp:cNvGraphicFramePr>
+              <a:graphicFrameLocks xmlns:a="http://schemas.openxmlformats.org/drawingml/2006/main" noChangeAspect="1"/>
+            </wp:cNvGraphicFramePr>
+            <a:graphic xmlns:a="http://schemas.openxmlformats.org/drawingml/2006/main">
+              <a:graphicData uri="http://schemas.openxmlformats.org/drawingml/2006/picture">
+                <pic:pic xmlns:pic="http://schemas.openxmlformats.org/drawingml/2006/picture">
+                  <pic:nvPicPr>
+                    <pic:cNvPr id="3" name="Picture 3" descr="Chart&#10;&#10;Description automatically generated"/>
+                    <pic:cNvPicPr/>
+                  </pic:nvPicPr>
+                  <pic:blipFill>
+                    <a:blip r:embed="rId9"/>
+                    <a:stretch>
+                      <a:fillRect/>
+                    </a:stretch>
+                  </pic:blipFill>
+                  <pic:spPr>
+                    <a:xfrm>
+                      <a:off x="0" y="0"/>
+                      <a:ext cx="5760720" cy="3376295"/>
+                    </a:xfrm>
+                    <a:prstGeom prst="rect">
+                      <a:avLst/>
+                    </a:prstGeom>
+                  </pic:spPr>
+                </pic:pic>
+              </a:graphicData>
+            </a:graphic>
+          </wp:inline>
+        </w:drawing>
+      </w:r>
+    </w:p>
+    <w:p>
+      <w:pPr>
+        <w:pStyle w:val="Caption"/>
+        <w:jc w:val="center"/>
+      </w:pPr>
+      <w:r>
+        <w:t xml:space="preserve">Figure </w:t>
+      </w:r>
+      <w:fldSimple w:instr=" SEQ Figure \* ARABIC ">
+        <w:r>
+          <w:rPr>
+            <w:noProof/>
+          </w:rPr>
+          <w:t>1</w:t>
+        </w:r>
+      </w:fldSimple>
+      <w:r>
+        <w:t xml:space="preserve"> </w:t>
+      </w:r>
+      <w:r>
+        <w:t xml:space="preserve">Quality score </w:t>
+      </w:r>
+      <w:r>
+        <w:t>across</w:t>
+      </w:r>
+      <w:r>
+        <w:t xml:space="preserve"> </w:t>
+      </w:r>
+      <w:r>
+        <w:t>bases of first Illumina read</w:t>
+      </w:r>
+    </w:p>
+    <w:p>
+      <w:r>
+        <w:t>Its per sequence quality score is also too low, with a mean sequence quality of 17</w:t>
+      </w:r>
+      <w:r>
+        <w:t xml:space="preserve"> (more than 1% error rate)</w:t>
+      </w:r>
+      <w:r>
+        <w:t>.</w:t>
+      </w:r>
+      <w:r>
+        <w:t xml:space="preserve"> The per base content of the first read is good, with little to no differences between bases</w:t>
+      </w:r>
+      <w:r>
+        <w:t>: no bias was introduced in the reads.</w:t>
+      </w:r>
+    </w:p>
+    <w:p>
+      <w:r>
+        <w:t>The GC contents presents a warning as its distribution is slightly shifted, which could indicate a bias that does not depend on base position.</w:t>
+      </w:r>
+    </w:p>
+    <w:p>
+      <w:pPr>
+        <w:keepNext/>
+      </w:pPr>
+      <w:r>
+        <w:lastRenderedPageBreak/>
+        <w:drawing>
+          <wp:inline distT="0" distB="0" distL="0" distR="0" wp14:anchorId="14EFDA10" wp14:editId="7B312BE3">
+            <wp:extent cx="5760720" cy="3266440"/>
+            <wp:effectExtent l="0" t="0" r="0" b="0"/>
+            <wp:docPr id="4" name="Picture 4" descr="Chart, histogram&#10;&#10;Description automatically generated"/>
+            <wp:cNvGraphicFramePr>
+              <a:graphicFrameLocks xmlns:a="http://schemas.openxmlformats.org/drawingml/2006/main" noChangeAspect="1"/>
+            </wp:cNvGraphicFramePr>
+            <a:graphic xmlns:a="http://schemas.openxmlformats.org/drawingml/2006/main">
+              <a:graphicData uri="http://schemas.openxmlformats.org/drawingml/2006/picture">
+                <pic:pic xmlns:pic="http://schemas.openxmlformats.org/drawingml/2006/picture">
+                  <pic:nvPicPr>
+                    <pic:cNvPr id="4" name="Picture 4" descr="Chart, histogram&#10;&#10;Description automatically generated"/>
+                    <pic:cNvPicPr/>
+                  </pic:nvPicPr>
+                  <pic:blipFill>
+                    <a:blip r:embed="rId10"/>
+                    <a:stretch>
+                      <a:fillRect/>
+                    </a:stretch>
+                  </pic:blipFill>
+                  <pic:spPr>
+                    <a:xfrm>
+                      <a:off x="0" y="0"/>
+                      <a:ext cx="5760720" cy="3266440"/>
+                    </a:xfrm>
+                    <a:prstGeom prst="rect">
+                      <a:avLst/>
+                    </a:prstGeom>
+                  </pic:spPr>
+                </pic:pic>
+              </a:graphicData>
+            </a:graphic>
+          </wp:inline>
+        </w:drawing>
+      </w:r>
+    </w:p>
+    <w:p>
+      <w:pPr>
+        <w:pStyle w:val="Caption"/>
+        <w:jc w:val="center"/>
+      </w:pPr>
+      <w:r>
+        <w:t xml:space="preserve">Figure </w:t>
+      </w:r>
+      <w:fldSimple w:instr=" SEQ Figure \* ARABIC ">
+        <w:r>
+          <w:rPr>
+            <w:noProof/>
+          </w:rPr>
+          <w:t>2</w:t>
+        </w:r>
+      </w:fldSimple>
+      <w:r>
+        <w:t xml:space="preserve"> GC content of first Illumina read</w:t>
+      </w:r>
+    </w:p>
+    <w:p>
+      <w:r>
+        <w:t>All the other metrics (per base N content, sequence length distribution, overrepresented sequence and adapter content) are good.</w:t>
+      </w:r>
+    </w:p>
+    <w:p>
+      <w:r>
+        <w:t>The results are the same for Illumina second reads.</w:t>
+      </w:r>
+      <w:r>
+        <w:t xml:space="preserve"> </w:t>
+      </w:r>
+      <w:r>
+        <w:t>The quality per base sequence are problematic. Indeed, they are all the same and very low.</w:t>
+      </w:r>
+      <w:r>
+        <w:t xml:space="preserve"> Thought, no </w:t>
+      </w:r>
+      <w:r>
+        <w:t xml:space="preserve">sequence </w:t>
+      </w:r>
+      <w:r>
+        <w:t>is flagged as poor quality.</w:t>
+      </w:r>
+      <w:r>
+        <w:t xml:space="preserve"> A problem might have occurred with the sequencing. </w:t>
+      </w:r>
+      <w:r>
+        <w:t xml:space="preserve">I will </w:t>
+      </w:r>
+      <w:r>
+        <w:t>neither</w:t>
+      </w:r>
+      <w:r>
+        <w:t xml:space="preserve"> trim</w:t>
+      </w:r>
+      <w:r>
+        <w:t xml:space="preserve"> </w:t>
+      </w:r>
+      <w:r>
+        <w:t>nor filter</w:t>
+      </w:r>
+      <w:r>
+        <w:t xml:space="preserve"> those data to improve their general quality, since all the values are the same and are poor.</w:t>
+      </w:r>
+      <w:r>
+        <w:t xml:space="preserve"> No data would be left after trimming or filtering.</w:t>
+      </w:r>
+    </w:p>
+    <w:p>
+      <w:r>
+        <w:t>A k-mer analysis is then performed</w:t>
+      </w:r>
+      <w:r>
+        <w:t xml:space="preserve"> with</w:t>
+      </w:r>
+      <w:r>
+        <w:t xml:space="preserve"> Jellyfisch, from</w:t>
+      </w:r>
+      <w:r>
+        <w:t xml:space="preserve"> MaSURCA</w:t>
+      </w:r>
+      <w:r>
+        <w:t xml:space="preserve"> on both short reads.</w:t>
+      </w:r>
+      <w:r>
+        <w:t xml:space="preserve"> 2 threads, 1G of elements hash are used.</w:t>
+      </w:r>
+      <w:r>
+        <w:t xml:space="preserve"> Different values of k-mer are tested</w:t>
+      </w:r>
+      <w:r>
+        <w:t>: 19; 2</w:t>
+      </w:r>
+      <w:r>
+        <w:t>5</w:t>
+      </w:r>
+      <w:r>
+        <w:t xml:space="preserve">; </w:t>
+      </w:r>
+      <w:r>
+        <w:t>30</w:t>
+      </w:r>
+      <w:r>
+        <w:t>.</w:t>
+      </w:r>
+      <w:r>
+        <w:t xml:space="preserve"> The number of kmer is </w:t>
+      </w:r>
+      <w:r>
+        <w:t>calculation</w:t>
+      </w:r>
+      <w:r>
+        <w:t xml:space="preserve"> </w:t>
+      </w:r>
+      <w:r>
+        <w:t xml:space="preserve">with “count” function </w:t>
+      </w:r>
+      <w:r>
+        <w:t xml:space="preserve">and </w:t>
+      </w:r>
+      <w:r>
+        <w:t>a</w:t>
+      </w:r>
+      <w:r>
+        <w:t xml:space="preserve"> histogram is computed</w:t>
+      </w:r>
+      <w:r>
+        <w:t xml:space="preserve"> using the function “histo”</w:t>
+      </w:r>
+      <w:r>
+        <w:t>.</w:t>
+      </w:r>
+      <w:r>
+        <w:t xml:space="preserve"> The results are plot with R</w:t>
+      </w:r>
+      <w:r>
+        <w:t>.</w:t>
+      </w:r>
+    </w:p>
+    <w:tbl>
+      <w:tblPr>
+        <w:tblStyle w:val="TableGrid"/>
+        <w:tblW w:w="0" w:type="auto"/>
+        <w:tblLook w:val="04A0" w:firstRow="1" w:lastRow="0" w:firstColumn="1" w:lastColumn="0" w:noHBand="0" w:noVBand="1"/>
+      </w:tblPr>
+      <w:tblGrid>
+        <w:gridCol w:w="3496"/>
+        <w:gridCol w:w="3555"/>
+        <w:gridCol w:w="3405"/>
+      </w:tblGrid>
+      <w:tr>
+        <w:tc>
+          <w:tcPr>
+            <w:tcW w:w="3020" w:type="dxa"/>
+          </w:tcPr>
+          <w:p>
+            <w:r>
+              <w:t>19mer, R1</w:t>
+            </w:r>
+          </w:p>
+        </w:tc>
+        <w:tc>
+          <w:tcPr>
+            <w:tcW w:w="3021" w:type="dxa"/>
+          </w:tcPr>
+          <w:p>
+            <w:r>
+              <w:t>25mer</w:t>
+            </w:r>
+            <w:r>
+              <w:t>, R1</w:t>
+            </w:r>
+          </w:p>
+        </w:tc>
+        <w:tc>
+          <w:tcPr>
+            <w:tcW w:w="3021" w:type="dxa"/>
+          </w:tcPr>
+          <w:p>
+            <w:r>
+              <w:t>30mer</w:t>
+            </w:r>
+            <w:r>
+              <w:t>, R1</w:t>
+            </w:r>
+          </w:p>
+        </w:tc>
+      </w:tr>
+      <w:tr>
+        <w:tc>
+          <w:tcPr>
+            <w:tcW w:w="3020" w:type="dxa"/>
+          </w:tcPr>
+          <w:p>
+            <w:r>
+              <w:lastRenderedPageBreak/>
+              <w:drawing>
+                <wp:inline distT="0" distB="0" distL="0" distR="0" wp14:anchorId="1E976097" wp14:editId="63D16F5C">
+                  <wp:extent cx="2034957" cy="1980000"/>
+                  <wp:effectExtent l="0" t="0" r="3810" b="1270"/>
+                  <wp:docPr id="9" name="Picture 9"/>
+                  <wp:cNvGraphicFramePr>
+                    <a:graphicFrameLocks xmlns:a="http://schemas.openxmlformats.org/drawingml/2006/main" noChangeAspect="1"/>
+                  </wp:cNvGraphicFramePr>
+                  <a:graphic xmlns:a="http://schemas.openxmlformats.org/drawingml/2006/main">
+                    <a:graphicData uri="http://schemas.openxmlformats.org/drawingml/2006/picture">
+                      <pic:pic xmlns:pic="http://schemas.openxmlformats.org/drawingml/2006/picture">
+                        <pic:nvPicPr>
+                          <pic:cNvPr id="1" name=""/>
+                          <pic:cNvPicPr/>
+                        </pic:nvPicPr>
+                        <pic:blipFill>
+                          <a:blip r:embed="rId11"/>
+                          <a:stretch>
+                            <a:fillRect/>
+                          </a:stretch>
+                        </pic:blipFill>
+                        <pic:spPr>
+                          <a:xfrm>
+                            <a:off x="0" y="0"/>
+                            <a:ext cx="2034957" cy="1980000"/>
+                          </a:xfrm>
+                          <a:prstGeom prst="rect">
+                            <a:avLst/>
+                          </a:prstGeom>
+                        </pic:spPr>
+                      </pic:pic>
+                    </a:graphicData>
+                  </a:graphic>
+                </wp:inline>
+              </w:drawing>
+            </w:r>
+          </w:p>
+        </w:tc>
+        <w:tc>
+          <w:tcPr>
+            <w:tcW w:w="3021" w:type="dxa"/>
+          </w:tcPr>
+          <w:p>
+            <w:r>
+              <w:drawing>
+                <wp:inline distT="0" distB="0" distL="0" distR="0" wp14:anchorId="2803CF53" wp14:editId="042B61F6">
+                  <wp:extent cx="2254055" cy="1980000"/>
+                  <wp:effectExtent l="0" t="0" r="0" b="1270"/>
+                  <wp:docPr id="12" name="Picture 12"/>
+                  <wp:cNvGraphicFramePr>
+                    <a:graphicFrameLocks xmlns:a="http://schemas.openxmlformats.org/drawingml/2006/main" noChangeAspect="1"/>
+                  </wp:cNvGraphicFramePr>
+                  <a:graphic xmlns:a="http://schemas.openxmlformats.org/drawingml/2006/main">
+                    <a:graphicData uri="http://schemas.openxmlformats.org/drawingml/2006/picture">
+                      <pic:pic xmlns:pic="http://schemas.openxmlformats.org/drawingml/2006/picture">
+                        <pic:nvPicPr>
+                          <pic:cNvPr id="1" name=""/>
+                          <pic:cNvPicPr/>
+                        </pic:nvPicPr>
+                        <pic:blipFill>
+                          <a:blip r:embed="rId12"/>
+                          <a:stretch>
+                            <a:fillRect/>
+                          </a:stretch>
+                        </pic:blipFill>
+                        <pic:spPr>
+                          <a:xfrm>
+                            <a:off x="0" y="0"/>
+                            <a:ext cx="2254055" cy="1980000"/>
+                          </a:xfrm>
+                          <a:prstGeom prst="rect">
+                            <a:avLst/>
+                          </a:prstGeom>
+                        </pic:spPr>
+                      </pic:pic>
+                    </a:graphicData>
+                  </a:graphic>
+                </wp:inline>
+              </w:drawing>
+            </w:r>
+          </w:p>
+        </w:tc>
+        <w:tc>
+          <w:tcPr>
+            <w:tcW w:w="3021" w:type="dxa"/>
+          </w:tcPr>
+          <w:p>
+            <w:r>
+              <w:drawing>
+                <wp:inline distT="0" distB="0" distL="0" distR="0" wp14:anchorId="15A16419" wp14:editId="2AB05729">
+                  <wp:extent cx="2147418" cy="1980000"/>
+                  <wp:effectExtent l="0" t="0" r="5715" b="1270"/>
+                  <wp:docPr id="16" name="Picture 16"/>
+                  <wp:cNvGraphicFramePr>
+                    <a:graphicFrameLocks xmlns:a="http://schemas.openxmlformats.org/drawingml/2006/main" noChangeAspect="1"/>
+                  </wp:cNvGraphicFramePr>
+                  <a:graphic xmlns:a="http://schemas.openxmlformats.org/drawingml/2006/main">
+                    <a:graphicData uri="http://schemas.openxmlformats.org/drawingml/2006/picture">
+                      <pic:pic xmlns:pic="http://schemas.openxmlformats.org/drawingml/2006/picture">
+                        <pic:nvPicPr>
+                          <pic:cNvPr id="1" name=""/>
+                          <pic:cNvPicPr/>
+                        </pic:nvPicPr>
+                        <pic:blipFill>
+                          <a:blip r:embed="rId13"/>
+                          <a:stretch>
+                            <a:fillRect/>
+                          </a:stretch>
+                        </pic:blipFill>
+                        <pic:spPr>
+                          <a:xfrm>
+                            <a:off x="0" y="0"/>
+                            <a:ext cx="2147418" cy="1980000"/>
+                          </a:xfrm>
+                          <a:prstGeom prst="rect">
+                            <a:avLst/>
+                          </a:prstGeom>
+                        </pic:spPr>
+                      </pic:pic>
+                    </a:graphicData>
+                  </a:graphic>
+                </wp:inline>
+              </w:drawing>
+            </w:r>
+          </w:p>
+        </w:tc>
+      </w:tr>
+      <w:tr>
+        <w:tc>
+          <w:tcPr>
+            <w:tcW w:w="3020" w:type="dxa"/>
+          </w:tcPr>
+          <w:p>
+            <w:r>
+              <w:drawing>
+                <wp:inline distT="0" distB="0" distL="0" distR="0" wp14:anchorId="188B6FF6" wp14:editId="4C7ED2AC">
+                  <wp:extent cx="2214047" cy="1980000"/>
+                  <wp:effectExtent l="0" t="0" r="0" b="1270"/>
+                  <wp:docPr id="14" name="Picture 14"/>
+                  <wp:cNvGraphicFramePr>
+                    <a:graphicFrameLocks xmlns:a="http://schemas.openxmlformats.org/drawingml/2006/main" noChangeAspect="1"/>
+                  </wp:cNvGraphicFramePr>
+                  <a:graphic xmlns:a="http://schemas.openxmlformats.org/drawingml/2006/main">
+                    <a:graphicData uri="http://schemas.openxmlformats.org/drawingml/2006/picture">
+                      <pic:pic xmlns:pic="http://schemas.openxmlformats.org/drawingml/2006/picture">
+                        <pic:nvPicPr>
+                          <pic:cNvPr id="1" name=""/>
+                          <pic:cNvPicPr/>
+                        </pic:nvPicPr>
+                        <pic:blipFill>
+                          <a:blip r:embed="rId14"/>
+                          <a:stretch>
+                            <a:fillRect/>
+                          </a:stretch>
+                        </pic:blipFill>
+                        <pic:spPr>
+                          <a:xfrm>
+                            <a:off x="0" y="0"/>
+                            <a:ext cx="2214047" cy="1980000"/>
+                          </a:xfrm>
+                          <a:prstGeom prst="rect">
+                            <a:avLst/>
+                          </a:prstGeom>
+                        </pic:spPr>
+                      </pic:pic>
+                    </a:graphicData>
+                  </a:graphic>
+                </wp:inline>
+              </w:drawing>
+            </w:r>
+          </w:p>
+        </w:tc>
+        <w:tc>
+          <w:tcPr>
+            <w:tcW w:w="3021" w:type="dxa"/>
+          </w:tcPr>
+          <w:p>
+            <w:r>
+              <w:drawing>
+                <wp:inline distT="0" distB="0" distL="0" distR="0" wp14:anchorId="429263A3" wp14:editId="0232AB39">
+                  <wp:extent cx="2251230" cy="1980000"/>
+                  <wp:effectExtent l="0" t="0" r="0" b="1270"/>
+                  <wp:docPr id="13" name="Picture 13"/>
+                  <wp:cNvGraphicFramePr>
+                    <a:graphicFrameLocks xmlns:a="http://schemas.openxmlformats.org/drawingml/2006/main" noChangeAspect="1"/>
+                  </wp:cNvGraphicFramePr>
+                  <a:graphic xmlns:a="http://schemas.openxmlformats.org/drawingml/2006/main">
+                    <a:graphicData uri="http://schemas.openxmlformats.org/drawingml/2006/picture">
+                      <pic:pic xmlns:pic="http://schemas.openxmlformats.org/drawingml/2006/picture">
+                        <pic:nvPicPr>
+                          <pic:cNvPr id="1" name=""/>
+                          <pic:cNvPicPr/>
+                        </pic:nvPicPr>
+                        <pic:blipFill>
+                          <a:blip r:embed="rId15"/>
+                          <a:stretch>
+                            <a:fillRect/>
+                          </a:stretch>
+                        </pic:blipFill>
+                        <pic:spPr>
+                          <a:xfrm>
+                            <a:off x="0" y="0"/>
+                            <a:ext cx="2251230" cy="1980000"/>
+                          </a:xfrm>
+                          <a:prstGeom prst="rect">
+                            <a:avLst/>
+                          </a:prstGeom>
+                        </pic:spPr>
+                      </pic:pic>
+                    </a:graphicData>
+                  </a:graphic>
+                </wp:inline>
+              </w:drawing>
+            </w:r>
+          </w:p>
+        </w:tc>
+        <w:tc>
+          <w:tcPr>
+            <w:tcW w:w="3021" w:type="dxa"/>
+          </w:tcPr>
+          <w:p>
+            <w:r>
+              <w:drawing>
+                <wp:inline distT="0" distB="0" distL="0" distR="0" wp14:anchorId="36E04BD8" wp14:editId="6C66B735">
+                  <wp:extent cx="2091345" cy="1980000"/>
+                  <wp:effectExtent l="0" t="0" r="4445" b="1270"/>
+                  <wp:docPr id="15" name="Picture 15"/>
+                  <wp:cNvGraphicFramePr>
+                    <a:graphicFrameLocks xmlns:a="http://schemas.openxmlformats.org/drawingml/2006/main" noChangeAspect="1"/>
+                  </wp:cNvGraphicFramePr>
+                  <a:graphic xmlns:a="http://schemas.openxmlformats.org/drawingml/2006/main">
+                    <a:graphicData uri="http://schemas.openxmlformats.org/drawingml/2006/picture">
+                      <pic:pic xmlns:pic="http://schemas.openxmlformats.org/drawingml/2006/picture">
+                        <pic:nvPicPr>
+                          <pic:cNvPr id="1" name=""/>
+                          <pic:cNvPicPr/>
+                        </pic:nvPicPr>
+                        <pic:blipFill>
+                          <a:blip r:embed="rId16"/>
+                          <a:stretch>
+                            <a:fillRect/>
+                          </a:stretch>
+                        </pic:blipFill>
+                        <pic:spPr>
+                          <a:xfrm>
+                            <a:off x="0" y="0"/>
+                            <a:ext cx="2091345" cy="1980000"/>
+                          </a:xfrm>
+                          <a:prstGeom prst="rect">
+                            <a:avLst/>
+                          </a:prstGeom>
+                        </pic:spPr>
+                      </pic:pic>
+                    </a:graphicData>
+                  </a:graphic>
+                </wp:inline>
+              </w:drawing>
+            </w:r>
+          </w:p>
+        </w:tc>
+      </w:tr>
+    </w:tbl>
     <w:p/>
+    <w:p>
+      <w:r>
+        <w:t>The results are the same for the second read</w:t>
+      </w:r>
+      <w:r>
+        <w:t>s</w:t>
+      </w:r>
+      <w:r>
+        <w:t>.</w:t>
+      </w:r>
+    </w:p>
+    <w:p>
+      <w:r>
+        <w:t>The first major peak of the histogram, at count 1, is the error component. Errors boost the number of kmers appearing once.</w:t>
+      </w:r>
+      <w:r>
+        <w:t xml:space="preserve"> Apart from this error peak, the distribution presents one major peak, </w:t>
+      </w:r>
+      <w:r>
+        <w:t xml:space="preserve">which </w:t>
+      </w:r>
+      <w:r>
+        <w:t xml:space="preserve">is </w:t>
+      </w:r>
+      <w:r>
+        <w:t xml:space="preserve">characteristic of a </w:t>
+      </w:r>
+      <w:r>
+        <w:t xml:space="preserve">rather </w:t>
+      </w:r>
+      <w:r>
+        <w:t>good data quality.</w:t>
+      </w:r>
+    </w:p>
+    <w:p>
+      <w:r>
+        <w:t>A correction is applied to try to decrease the erro</w:t>
+      </w:r>
+      <w:r>
+        <w:t>r</w:t>
+      </w:r>
+      <w:r>
+        <w:t xml:space="preserve"> peak</w:t>
+      </w:r>
+      <w:r>
+        <w:t>, with KmerFreq_AR and Corrector_AR functions</w:t>
+      </w:r>
+      <w:r>
+        <w:t xml:space="preserve"> (parameters: 1 thread, 33 ASCII shift</w:t>
+      </w:r>
+      <w:r>
+        <w:t>)</w:t>
+      </w:r>
+      <w:r>
+        <w:t>.</w:t>
+      </w:r>
+      <w:r>
+        <w:t xml:space="preserve"> The k parameter for the correction is 15 </w:t>
+      </w:r>
+      <w:r>
+        <w:t>for lighter computation.</w:t>
+      </w:r>
+    </w:p>
+    <w:tbl>
+      <w:tblPr>
+        <w:tblStyle w:val="TableGrid"/>
+        <w:tblW w:w="0" w:type="auto"/>
+        <w:tblLook w:val="04A0" w:firstRow="1" w:lastRow="0" w:firstColumn="1" w:lastColumn="0" w:noHBand="0" w:noVBand="1"/>
+      </w:tblPr>
+      <w:tblGrid>
+        <w:gridCol w:w="3485"/>
+        <w:gridCol w:w="3485"/>
+        <w:gridCol w:w="3486"/>
+      </w:tblGrid>
+      <w:tr>
+        <w:tc>
+          <w:tcPr>
+            <w:tcW w:w="3485" w:type="dxa"/>
+          </w:tcPr>
+          <w:p>
+            <w:r>
+              <w:t>19mer, R1</w:t>
+            </w:r>
+            <w:r>
+              <w:t xml:space="preserve"> after correction</w:t>
+            </w:r>
+          </w:p>
+        </w:tc>
+        <w:tc>
+          <w:tcPr>
+            <w:tcW w:w="3485" w:type="dxa"/>
+          </w:tcPr>
+          <w:p>
+            <w:r>
+              <w:t>25mer, R1</w:t>
+            </w:r>
+            <w:r>
+              <w:t xml:space="preserve"> after correction</w:t>
+            </w:r>
+          </w:p>
+        </w:tc>
+        <w:tc>
+          <w:tcPr>
+            <w:tcW w:w="3486" w:type="dxa"/>
+          </w:tcPr>
+          <w:p>
+            <w:r>
+              <w:t>30mer, R1</w:t>
+            </w:r>
+            <w:r>
+              <w:t xml:space="preserve"> after correction</w:t>
+            </w:r>
+          </w:p>
+        </w:tc>
+      </w:tr>
+      <w:tr>
+        <w:tc>
+          <w:tcPr>
+            <w:tcW w:w="3485" w:type="dxa"/>
+          </w:tcPr>
+          <w:p>
+            <w:r>
+              <w:drawing>
+                <wp:inline distT="0" distB="0" distL="0" distR="0" wp14:anchorId="2530DD1D" wp14:editId="262ACF7C">
+                  <wp:extent cx="2065622" cy="1980000"/>
+                  <wp:effectExtent l="0" t="0" r="0" b="1270"/>
+                  <wp:docPr id="17" name="Picture 17"/>
+                  <wp:cNvGraphicFramePr>
+                    <a:graphicFrameLocks xmlns:a="http://schemas.openxmlformats.org/drawingml/2006/main" noChangeAspect="1"/>
+                  </wp:cNvGraphicFramePr>
+                  <a:graphic xmlns:a="http://schemas.openxmlformats.org/drawingml/2006/main">
+                    <a:graphicData uri="http://schemas.openxmlformats.org/drawingml/2006/picture">
+                      <pic:pic xmlns:pic="http://schemas.openxmlformats.org/drawingml/2006/picture">
+                        <pic:nvPicPr>
+                          <pic:cNvPr id="1" name=""/>
+                          <pic:cNvPicPr/>
+                        </pic:nvPicPr>
+                        <pic:blipFill>
+                          <a:blip r:embed="rId17"/>
+                          <a:stretch>
+                            <a:fillRect/>
+                          </a:stretch>
+                        </pic:blipFill>
+                        <pic:spPr>
+                          <a:xfrm>
+                            <a:off x="0" y="0"/>
+                            <a:ext cx="2065622" cy="1980000"/>
+                          </a:xfrm>
+                          <a:prstGeom prst="rect">
+                            <a:avLst/>
+                          </a:prstGeom>
+                        </pic:spPr>
+                      </pic:pic>
+                    </a:graphicData>
+                  </a:graphic>
+                </wp:inline>
+              </w:drawing>
+            </w:r>
+          </w:p>
+        </w:tc>
+        <w:tc>
+          <w:tcPr>
+            <w:tcW w:w="3485" w:type="dxa"/>
+          </w:tcPr>
+          <w:p>
+            <w:r>
+              <w:drawing>
+                <wp:inline distT="0" distB="0" distL="0" distR="0" wp14:anchorId="2A3E44CA" wp14:editId="4C711860">
+                  <wp:extent cx="2065529" cy="1980000"/>
+                  <wp:effectExtent l="0" t="0" r="0" b="1270"/>
+                  <wp:docPr id="18" name="Picture 18"/>
+                  <wp:cNvGraphicFramePr>
+                    <a:graphicFrameLocks xmlns:a="http://schemas.openxmlformats.org/drawingml/2006/main" noChangeAspect="1"/>
+                  </wp:cNvGraphicFramePr>
+                  <a:graphic xmlns:a="http://schemas.openxmlformats.org/drawingml/2006/main">
+                    <a:graphicData uri="http://schemas.openxmlformats.org/drawingml/2006/picture">
+                      <pic:pic xmlns:pic="http://schemas.openxmlformats.org/drawingml/2006/picture">
+                        <pic:nvPicPr>
+                          <pic:cNvPr id="1" name=""/>
+                          <pic:cNvPicPr/>
+                        </pic:nvPicPr>
+                        <pic:blipFill>
+                          <a:blip r:embed="rId18"/>
+                          <a:stretch>
+                            <a:fillRect/>
+                          </a:stretch>
+                        </pic:blipFill>
+                        <pic:spPr>
+                          <a:xfrm>
+                            <a:off x="0" y="0"/>
+                            <a:ext cx="2065529" cy="1980000"/>
+                          </a:xfrm>
+                          <a:prstGeom prst="rect">
+                            <a:avLst/>
+                          </a:prstGeom>
+                        </pic:spPr>
+                      </pic:pic>
+                    </a:graphicData>
+                  </a:graphic>
+                </wp:inline>
+              </w:drawing>
+            </w:r>
+          </w:p>
+        </w:tc>
+        <w:tc>
+          <w:tcPr>
+            <w:tcW w:w="3486" w:type="dxa"/>
+          </w:tcPr>
+          <w:p>
+            <w:r>
+              <w:drawing>
+                <wp:inline distT="0" distB="0" distL="0" distR="0" wp14:anchorId="7EB28FA6" wp14:editId="2FA3382C">
+                  <wp:extent cx="2068916" cy="1980000"/>
+                  <wp:effectExtent l="0" t="0" r="7620" b="1270"/>
+                  <wp:docPr id="19" name="Picture 19"/>
+                  <wp:cNvGraphicFramePr>
+                    <a:graphicFrameLocks xmlns:a="http://schemas.openxmlformats.org/drawingml/2006/main" noChangeAspect="1"/>
+                  </wp:cNvGraphicFramePr>
+                  <a:graphic xmlns:a="http://schemas.openxmlformats.org/drawingml/2006/main">
+                    <a:graphicData uri="http://schemas.openxmlformats.org/drawingml/2006/picture">
+                      <pic:pic xmlns:pic="http://schemas.openxmlformats.org/drawingml/2006/picture">
+                        <pic:nvPicPr>
+                          <pic:cNvPr id="1" name=""/>
+                          <pic:cNvPicPr/>
+                        </pic:nvPicPr>
+                        <pic:blipFill>
+                          <a:blip r:embed="rId19"/>
+                          <a:stretch>
+                            <a:fillRect/>
+                          </a:stretch>
+                        </pic:blipFill>
+                        <pic:spPr>
+                          <a:xfrm>
+                            <a:off x="0" y="0"/>
+                            <a:ext cx="2068916" cy="1980000"/>
+                          </a:xfrm>
+                          <a:prstGeom prst="rect">
+                            <a:avLst/>
+                          </a:prstGeom>
+                        </pic:spPr>
+                      </pic:pic>
+                    </a:graphicData>
+                  </a:graphic>
+                </wp:inline>
+              </w:drawing>
+            </w:r>
+          </w:p>
+        </w:tc>
+      </w:tr>
+    </w:tbl>
+    <w:p>
+      <w:r>
+        <w:t xml:space="preserve"> </w:t>
+      </w:r>
+    </w:p>
+    <w:p>
+      <w:r>
+        <w:t>The number of reads went from</w:t>
+      </w:r>
+      <w:r>
+        <w:t xml:space="preserve"> 2 475 000</w:t>
+      </w:r>
+      <w:r>
+        <w:t xml:space="preserve"> to after</w:t>
+      </w:r>
+      <w:r>
+        <w:t xml:space="preserve"> 2 378 197 reads</w:t>
+      </w:r>
+      <w:r>
+        <w:t xml:space="preserve"> correction.</w:t>
+      </w:r>
+      <w:r>
+        <w:br w:type="page"/>
+      </w:r>
+    </w:p>
+    <w:p>
+      <w:pPr>
+        <w:rPr>
+          <w:b/>
+          <w:bCs/>
+        </w:rPr>
+      </w:pPr>
+    </w:p>
+    <w:p>
+      <w:r>
+        <w:t>For 19 kmer, t</w:t>
+      </w:r>
+      <w:r>
+        <w:t>he error peak is still very h</w:t>
+      </w:r>
+      <w:r>
+        <w:t>i</w:t>
+      </w:r>
+      <w:r>
+        <w:t>gh</w:t>
+      </w:r>
+      <w:r>
+        <w:t>. Its</w:t>
+      </w:r>
+      <w:r>
+        <w:t xml:space="preserve"> density</w:t>
+      </w:r>
+      <w:r>
+        <w:t xml:space="preserve"> value has decreased, going from 5e7 before correction to 8e5 after correction, but the amelioration is small (only a difference of e2).</w:t>
+      </w:r>
+      <w:r>
+        <w:t xml:space="preserve"> </w:t>
+      </w:r>
+      <w:r>
+        <w:t xml:space="preserve">The improvement is poorer with 25mer: the density went from </w:t>
+      </w:r>
+      <w:r>
+        <w:t>6</w:t>
+      </w:r>
+      <w:r>
+        <w:t>e7 to 1e7</w:t>
+      </w:r>
+      <w:r>
+        <w:t>. The same goes for 30mer, with a density going from 6e7 to 2e7 after correction.</w:t>
+      </w:r>
+    </w:p>
+    <w:p>
+      <w:r>
+        <w:t>The rest of the analysis will still be done with the correction, since the control quality</w:t>
+      </w:r>
+      <w:r>
+        <w:t xml:space="preserve"> with FastQC gave poor </w:t>
+      </w:r>
+      <w:r>
+        <w:t xml:space="preserve">quality </w:t>
+      </w:r>
+      <w:r>
+        <w:t>results.</w:t>
+      </w:r>
+    </w:p>
+    <w:p/>
+    <w:p>
+      <w:pPr>
+        <w:rPr>
+          <w:rFonts w:eastAsiaTheme="minorEastAsia"/>
+          <w:color w:val="5A5A5A" w:themeColor="text1" w:themeTint="A5"/>
+          <w:spacing w:val="15"/>
+        </w:rPr>
+      </w:pPr>
+      <w:r>
+        <w:br w:type="page"/>
+      </w:r>
+    </w:p>
+    <w:p>
+      <w:pPr>
+        <w:pStyle w:val="Subtitle"/>
+      </w:pPr>
+      <w:r>
+        <w:lastRenderedPageBreak/>
+        <w:t>PacBio reads</w:t>
+      </w:r>
+    </w:p>
+    <w:p>
+      <w:r>
+        <w:t>For this file, the number of sequences is 33 413.</w:t>
+      </w:r>
+      <w:r>
+        <w:t xml:space="preserve"> Their minimal length is 167 and the maximal is 246451.</w:t>
+      </w:r>
+      <w:r>
+        <w:t xml:space="preserve"> No sequences are flagged as poor quality and the percentage of GC content </w:t>
+      </w:r>
+      <w:r>
+        <w:t>i</w:t>
+      </w:r>
+      <w:r>
+        <w:t>s 37.</w:t>
+      </w:r>
+    </w:p>
+    <w:p>
+      <w:r>
+        <w:t xml:space="preserve">The per base sequence quality is very poor, </w:t>
+      </w:r>
+      <w:r>
+        <w:t>with a mean of 8.5. The quality is the same for almost all the reads, with a very light drop of 0.5 at the end.</w:t>
+      </w:r>
+      <w:r>
+        <w:t xml:space="preserve"> Since the quality is certainly bad but constant, no filtering nor trimming will be applied: </w:t>
+      </w:r>
+      <w:r>
+        <w:t>all the values are bad.</w:t>
+      </w:r>
+    </w:p>
+    <w:p>
+      <w:pPr>
+        <w:keepNext/>
+      </w:pPr>
+      <w:r>
+        <w:drawing>
+          <wp:inline distT="0" distB="0" distL="0" distR="0" wp14:anchorId="558CE8AF" wp14:editId="4A4139FF">
+            <wp:extent cx="5760720" cy="3368040"/>
+            <wp:effectExtent l="0" t="0" r="0" b="3810"/>
+            <wp:docPr id="5" name="Picture 5" descr="Chart, bar chart&#10;&#10;Description automatically generated"/>
+            <wp:cNvGraphicFramePr>
+              <a:graphicFrameLocks xmlns:a="http://schemas.openxmlformats.org/drawingml/2006/main" noChangeAspect="1"/>
+            </wp:cNvGraphicFramePr>
+            <a:graphic xmlns:a="http://schemas.openxmlformats.org/drawingml/2006/main">
+              <a:graphicData uri="http://schemas.openxmlformats.org/drawingml/2006/picture">
+                <pic:pic xmlns:pic="http://schemas.openxmlformats.org/drawingml/2006/picture">
+                  <pic:nvPicPr>
+                    <pic:cNvPr id="5" name="Picture 5" descr="Chart, bar chart&#10;&#10;Description automatically generated"/>
+                    <pic:cNvPicPr/>
+                  </pic:nvPicPr>
+                  <pic:blipFill>
+                    <a:blip r:embed="rId20"/>
+                    <a:stretch>
+                      <a:fillRect/>
+                    </a:stretch>
+                  </pic:blipFill>
+                  <pic:spPr>
+                    <a:xfrm>
+                      <a:off x="0" y="0"/>
+                      <a:ext cx="5760720" cy="3368040"/>
+                    </a:xfrm>
+                    <a:prstGeom prst="rect">
+                      <a:avLst/>
+                    </a:prstGeom>
+                  </pic:spPr>
+                </pic:pic>
+              </a:graphicData>
+            </a:graphic>
+          </wp:inline>
+        </w:drawing>
+      </w:r>
+    </w:p>
+    <w:p>
+      <w:pPr>
+        <w:pStyle w:val="Caption"/>
+        <w:jc w:val="center"/>
+      </w:pPr>
+      <w:r>
+        <w:t xml:space="preserve">Figure </w:t>
+      </w:r>
+      <w:fldSimple w:instr=" SEQ Figure \* ARABIC ">
+        <w:r>
+          <w:rPr>
+            <w:noProof/>
+          </w:rPr>
+          <w:t>3</w:t>
+        </w:r>
+      </w:fldSimple>
+      <w:r>
+        <w:t xml:space="preserve"> Per base sequence quality, PacBio reads</w:t>
+      </w:r>
+    </w:p>
+    <w:p>
+      <w:r>
+        <w:t>The per sequence quality score is also flagged as failed.</w:t>
+      </w:r>
+      <w:r>
+        <w:t xml:space="preserve"> The mean quality value is around 8</w:t>
+      </w:r>
+      <w:r>
+        <w:t>,</w:t>
+      </w:r>
+      <w:r>
+        <w:t xml:space="preserve"> </w:t>
+      </w:r>
+      <w:r>
+        <w:t>and the maximal value is 10.</w:t>
+      </w:r>
+      <w:r>
+        <w:t xml:space="preserve"> It confirms the per base sequence quality: </w:t>
+      </w:r>
+      <w:r>
+        <w:t>both are problematic.</w:t>
+      </w:r>
+    </w:p>
+    <w:p>
+      <w:pPr>
+        <w:keepNext/>
+      </w:pPr>
+      <w:r>
+        <w:lastRenderedPageBreak/>
+        <w:drawing>
+          <wp:inline distT="0" distB="0" distL="0" distR="0" wp14:anchorId="299AA508" wp14:editId="580244B8">
+            <wp:extent cx="5760720" cy="3698875"/>
+            <wp:effectExtent l="0" t="0" r="0" b="0"/>
+            <wp:docPr id="6" name="Picture 6" descr="Chart, line chart&#10;&#10;Description automatically generated"/>
+            <wp:cNvGraphicFramePr>
+              <a:graphicFrameLocks xmlns:a="http://schemas.openxmlformats.org/drawingml/2006/main" noChangeAspect="1"/>
+            </wp:cNvGraphicFramePr>
+            <a:graphic xmlns:a="http://schemas.openxmlformats.org/drawingml/2006/main">
+              <a:graphicData uri="http://schemas.openxmlformats.org/drawingml/2006/picture">
+                <pic:pic xmlns:pic="http://schemas.openxmlformats.org/drawingml/2006/picture">
+                  <pic:nvPicPr>
+                    <pic:cNvPr id="6" name="Picture 6" descr="Chart, line chart&#10;&#10;Description automatically generated"/>
+                    <pic:cNvPicPr/>
+                  </pic:nvPicPr>
+                  <pic:blipFill>
+                    <a:blip r:embed="rId21"/>
+                    <a:stretch>
+                      <a:fillRect/>
+                    </a:stretch>
+                  </pic:blipFill>
+                  <pic:spPr>
+                    <a:xfrm>
+                      <a:off x="0" y="0"/>
+                      <a:ext cx="5760720" cy="3698875"/>
+                    </a:xfrm>
+                    <a:prstGeom prst="rect">
+                      <a:avLst/>
+                    </a:prstGeom>
+                  </pic:spPr>
+                </pic:pic>
+              </a:graphicData>
+            </a:graphic>
+          </wp:inline>
+        </w:drawing>
+      </w:r>
+    </w:p>
+    <w:p>
+      <w:pPr>
+        <w:pStyle w:val="Caption"/>
+        <w:jc w:val="center"/>
+      </w:pPr>
+      <w:r>
+        <w:t xml:space="preserve">Figure </w:t>
+      </w:r>
+      <w:fldSimple w:instr=" SEQ Figure \* ARABIC ">
+        <w:r>
+          <w:rPr>
+            <w:noProof/>
+          </w:rPr>
+          <w:t>4</w:t>
+        </w:r>
+      </w:fldSimple>
+      <w:r>
+        <w:t xml:space="preserve"> Average quality per read (Quality score distribution over all sequences), PacBio reads</w:t>
+      </w:r>
+    </w:p>
+    <w:p>
+      <w:r>
+        <w:t>The per base content is also flagged as a fail.</w:t>
+      </w:r>
+      <w:r>
+        <w:t xml:space="preserve"> The percentage of adenine is for instance</w:t>
+      </w:r>
+      <w:r>
+        <w:t xml:space="preserve"> </w:t>
+      </w:r>
+      <w:r>
+        <w:t>3</w:t>
+      </w:r>
+      <w:r>
+        <w:t>0%</w:t>
+      </w:r>
+      <w:r>
+        <w:t xml:space="preserve"> higher than the percentage of guanine for the last bases (between 23</w:t>
+      </w:r>
+      <w:r>
+        <w:t>5</w:t>
+      </w:r>
+      <w:r>
+        <w:t>00 and 24000).</w:t>
+      </w:r>
+    </w:p>
+    <w:p>
+      <w:pPr>
+        <w:keepNext/>
+      </w:pPr>
+      <w:r>
+        <w:lastRenderedPageBreak/>
+        <w:drawing>
+          <wp:inline distT="0" distB="0" distL="0" distR="0" wp14:anchorId="51E4182E" wp14:editId="7D77D9C6">
+            <wp:extent cx="5760720" cy="3253740"/>
+            <wp:effectExtent l="0" t="0" r="0" b="3810"/>
+            <wp:docPr id="7" name="Picture 7"/>
+            <wp:cNvGraphicFramePr>
+              <a:graphicFrameLocks xmlns:a="http://schemas.openxmlformats.org/drawingml/2006/main" noChangeAspect="1"/>
+            </wp:cNvGraphicFramePr>
+            <a:graphic xmlns:a="http://schemas.openxmlformats.org/drawingml/2006/main">
+              <a:graphicData uri="http://schemas.openxmlformats.org/drawingml/2006/picture">
+                <pic:pic xmlns:pic="http://schemas.openxmlformats.org/drawingml/2006/picture">
+                  <pic:nvPicPr>
+                    <pic:cNvPr id="1" name=""/>
+                    <pic:cNvPicPr/>
+                  </pic:nvPicPr>
+                  <pic:blipFill>
+                    <a:blip r:embed="rId22"/>
+                    <a:stretch>
+                      <a:fillRect/>
+                    </a:stretch>
+                  </pic:blipFill>
+                  <pic:spPr>
+                    <a:xfrm>
+                      <a:off x="0" y="0"/>
+                      <a:ext cx="5760720" cy="3253740"/>
+                    </a:xfrm>
+                    <a:prstGeom prst="rect">
+                      <a:avLst/>
+                    </a:prstGeom>
+                  </pic:spPr>
+                </pic:pic>
+              </a:graphicData>
+            </a:graphic>
+          </wp:inline>
+        </w:drawing>
+      </w:r>
+    </w:p>
+    <w:p>
+      <w:pPr>
+        <w:pStyle w:val="Caption"/>
+        <w:jc w:val="center"/>
+      </w:pPr>
+      <w:r>
+        <w:t xml:space="preserve">Figure </w:t>
+      </w:r>
+      <w:fldSimple w:instr=" SEQ Figure \* ARABIC ">
+        <w:r>
+          <w:rPr>
+            <w:noProof/>
+          </w:rPr>
+          <w:t>5</w:t>
+        </w:r>
+      </w:fldSimple>
+      <w:r>
+        <w:t xml:space="preserve"> Sequence content across all bases</w:t>
+      </w:r>
+    </w:p>
+    <w:p>
+      <w:r>
+        <w:t>As for the short reads, the per sequence GC content has a warning. The same goes for the</w:t>
+      </w:r>
+      <w:r>
+        <w:t xml:space="preserve"> sequence</w:t>
+      </w:r>
+      <w:r>
+        <w:t xml:space="preserve"> length distribution.</w:t>
+      </w:r>
+      <w:r>
+        <w:t xml:space="preserve"> The length of the sequences indeed vary, with a majority of sequences (5000) having a length between 1500 and 2500 bp.</w:t>
+      </w:r>
+    </w:p>
+    <w:p>
+      <w:pPr>
+        <w:keepNext/>
+      </w:pPr>
+      <w:r>
+        <w:lastRenderedPageBreak/>
+        <w:drawing>
+          <wp:inline distT="0" distB="0" distL="0" distR="0" wp14:anchorId="55949801" wp14:editId="3C255C49">
+            <wp:extent cx="5760720" cy="3372485"/>
+            <wp:effectExtent l="0" t="0" r="0" b="0"/>
+            <wp:docPr id="8" name="Picture 8" descr="Background pattern&#10;&#10;Description automatically generated"/>
+            <wp:cNvGraphicFramePr>
+              <a:graphicFrameLocks xmlns:a="http://schemas.openxmlformats.org/drawingml/2006/main" noChangeAspect="1"/>
+            </wp:cNvGraphicFramePr>
+            <a:graphic xmlns:a="http://schemas.openxmlformats.org/drawingml/2006/main">
+              <a:graphicData uri="http://schemas.openxmlformats.org/drawingml/2006/picture">
+                <pic:pic xmlns:pic="http://schemas.openxmlformats.org/drawingml/2006/picture">
+                  <pic:nvPicPr>
+                    <pic:cNvPr id="8" name="Picture 8" descr="Background pattern&#10;&#10;Description automatically generated"/>
+                    <pic:cNvPicPr/>
+                  </pic:nvPicPr>
+                  <pic:blipFill>
+                    <a:blip r:embed="rId23"/>
+                    <a:stretch>
+                      <a:fillRect/>
+                    </a:stretch>
+                  </pic:blipFill>
+                  <pic:spPr>
+                    <a:xfrm>
+                      <a:off x="0" y="0"/>
+                      <a:ext cx="5760720" cy="3372485"/>
+                    </a:xfrm>
+                    <a:prstGeom prst="rect">
+                      <a:avLst/>
+                    </a:prstGeom>
+                  </pic:spPr>
+                </pic:pic>
+              </a:graphicData>
+            </a:graphic>
+          </wp:inline>
+        </w:drawing>
+      </w:r>
+    </w:p>
+    <w:p>
+      <w:pPr>
+        <w:pStyle w:val="Caption"/>
+        <w:jc w:val="center"/>
+      </w:pPr>
+      <w:r>
+        <w:t xml:space="preserve">Figure </w:t>
+      </w:r>
+      <w:fldSimple w:instr=" SEQ Figure \* ARABIC ">
+        <w:r>
+          <w:rPr>
+            <w:noProof/>
+          </w:rPr>
+          <w:t>6</w:t>
+        </w:r>
+      </w:fldSimple>
+      <w:r>
+        <w:t xml:space="preserve"> Sequence length distribution over all sequences for PacBio reads</w:t>
+      </w:r>
+    </w:p>
+    <w:p>
+      <w:r>
+        <w:t>The adapter</w:t>
+      </w:r>
+      <w:r>
+        <w:t xml:space="preserve"> and per base N</w:t>
+      </w:r>
+      <w:r>
+        <w:t xml:space="preserve"> content</w:t>
+      </w:r>
+      <w:r>
+        <w:t xml:space="preserve">s, the </w:t>
+      </w:r>
+      <w:r>
+        <w:t>sequence duplication level are good</w:t>
+      </w:r>
+      <w:r>
+        <w:t xml:space="preserve"> and</w:t>
+      </w:r>
+      <w:r>
+        <w:t xml:space="preserve"> there is no overrepresented sequences.</w:t>
+      </w:r>
+    </w:p>
     <w:sectPr>
-      <w:headerReference w:type="default" r:id="rId8"/>
-      <w:footerReference w:type="default" r:id="rId9"/>
+      <w:headerReference w:type="default" r:id="rId24"/>
+      <w:footerReference w:type="default" r:id="rId25"/>
       <w:pgSz w:w="11906" w:h="16838"/>
-      <w:pgMar w:top="1417" w:right="1417" w:bottom="1417" w:left="1417" w:header="708" w:footer="708" w:gutter="0"/>
+      <w:pgMar w:top="720" w:right="720" w:bottom="720" w:left="720" w:header="708" w:footer="708" w:gutter="0"/>
       <w:cols w:space="708"/>
       <w:docGrid w:linePitch="360"/>
     </w:sectPr>
@@ -1003,7 +2351,6 @@
   <w:style w:type="character" w:default="1" w:styleId="DefaultParagraphFont">
     <w:name w:val="Default Paragraph Font"/>
     <w:uiPriority w:val="1"/>
-    <w:semiHidden/>
     <w:unhideWhenUsed/>
   </w:style>
   <w:style w:type="table" w:default="1" w:styleId="TableNormal">
@@ -1127,6 +2474,44 @@
       <w:sz w:val="26"/>
       <w:szCs w:val="26"/>
     </w:rPr>
+  </w:style>
+  <w:style w:type="paragraph" w:styleId="Caption">
+    <w:name w:val="caption"/>
+    <w:basedOn w:val="Normal"/>
+    <w:next w:val="Normal"/>
+    <w:uiPriority w:val="35"/>
+    <w:unhideWhenUsed/>
+    <w:qFormat/>
+    <w:rsid w:val="00083CCF"/>
+    <w:pPr>
+      <w:spacing w:after="200" w:line="240" w:lineRule="auto"/>
+    </w:pPr>
+    <w:rPr>
+      <w:i/>
+      <w:iCs/>
+      <w:color w:val="44546A" w:themeColor="text2"/>
+      <w:sz w:val="18"/>
+      <w:szCs w:val="18"/>
+    </w:rPr>
+  </w:style>
+  <w:style w:type="table" w:styleId="TableGrid">
+    <w:name w:val="Table Grid"/>
+    <w:basedOn w:val="TableNormal"/>
+    <w:uiPriority w:val="39"/>
+    <w:rsid w:val="003D309A"/>
+    <w:pPr>
+      <w:spacing w:after="0" w:line="240" w:lineRule="auto"/>
+    </w:pPr>
+    <w:tblPr>
+      <w:tblBorders>
+        <w:top w:val="single" w:sz="4" w:space="0" w:color="auto"/>
+        <w:left w:val="single" w:sz="4" w:space="0" w:color="auto"/>
+        <w:bottom w:val="single" w:sz="4" w:space="0" w:color="auto"/>
+        <w:right w:val="single" w:sz="4" w:space="0" w:color="auto"/>
+        <w:insideH w:val="single" w:sz="4" w:space="0" w:color="auto"/>
+        <w:insideV w:val="single" w:sz="4" w:space="0" w:color="auto"/>
+      </w:tblBorders>
+    </w:tblPr>
   </w:style>
 </w:styles>
 </file>
@@ -1424,4 +2809,16 @@
     </a:ext>
   </a:extLst>
 </a:theme>
+</file>
+
+<file path=customXml/item1.xml><?xml version="1.0" encoding="utf-8"?>
+<b:Sources xmlns:b="http://schemas.openxmlformats.org/officeDocument/2006/bibliography" xmlns="http://schemas.openxmlformats.org/officeDocument/2006/bibliography" SelectedStyle="\APASixthEditionOfficeOnline.xsl" StyleName="APA" Version="6"/>
+</file>
+
+<file path=customXml/itemProps1.xml><?xml version="1.0" encoding="utf-8"?>
+<ds:datastoreItem xmlns:ds="http://schemas.openxmlformats.org/officeDocument/2006/customXml" ds:itemID="{17EBB210-497A-4818-BEA3-04D56911A997}">
+  <ds:schemaRefs>
+    <ds:schemaRef ds:uri="http://schemas.openxmlformats.org/officeDocument/2006/bibliography"/>
+  </ds:schemaRefs>
+</ds:datastoreItem>
 </file>
</xml_diff>

<commit_message>
QC on raw reads and kmer analysis done for shorts and long reads.
Correction of both. Next: perform assemblies.
</commit_message>
<xml_diff>
--- a/Schmit_s388143_Report.docx
+++ b/Schmit_s388143_Report.docx
@@ -184,12 +184,31 @@
         <w:pStyle w:val="Subtitle"/>
       </w:pPr>
       <w:r>
-        <w:t>Illumina reads</w:t>
-      </w:r>
-    </w:p>
-    <w:p>
-      <w:r>
-        <w:t>A control quality is perform on the raw reads using FastQC.</w:t>
+        <w:t xml:space="preserve">Illumina </w:t>
+      </w:r>
+      <w:proofErr w:type="gramStart"/>
+      <w:r>
+        <w:t>reads</w:t>
+      </w:r>
+      <w:proofErr w:type="gramEnd"/>
+    </w:p>
+    <w:p>
+      <w:r>
+        <w:t xml:space="preserve">A control quality is </w:t>
+      </w:r>
+      <w:r>
+        <w:t>performed</w:t>
+      </w:r>
+      <w:r>
+        <w:t xml:space="preserve"> on the raw reads using </w:t>
+      </w:r>
+      <w:proofErr w:type="spellStart"/>
+      <w:r>
+        <w:t>FastQC</w:t>
+      </w:r>
+      <w:proofErr w:type="spellEnd"/>
+      <w:r>
+        <w:t>.</w:t>
       </w:r>
       <w:r>
         <w:t xml:space="preserve"> Read1 has 2 475 000 reads and a sequence length of 101.</w:t>
@@ -275,8 +294,13 @@
         <w:t xml:space="preserve"> </w:t>
       </w:r>
       <w:r>
-        <w:t>bases of first Illumina read</w:t>
-      </w:r>
+        <w:t xml:space="preserve">bases of first Illumina </w:t>
+      </w:r>
+      <w:proofErr w:type="gramStart"/>
+      <w:r>
+        <w:t>read</w:t>
+      </w:r>
+      <w:proofErr w:type="gramEnd"/>
     </w:p>
     <w:p>
       <w:r>
@@ -360,8 +384,13 @@
         </w:r>
       </w:fldSimple>
       <w:r>
-        <w:t xml:space="preserve"> GC content of first Illumina read</w:t>
-      </w:r>
+        <w:t xml:space="preserve"> GC content of first Illumina </w:t>
+      </w:r>
+      <w:proofErr w:type="gramStart"/>
+      <w:r>
+        <w:t>read</w:t>
+      </w:r>
+      <w:proofErr w:type="gramEnd"/>
     </w:p>
     <w:p>
       <w:r>
@@ -376,7 +405,15 @@
         <w:t xml:space="preserve"> </w:t>
       </w:r>
       <w:r>
-        <w:t>The quality per base sequence are problematic. Indeed, they are all the same and very low.</w:t>
+        <w:t xml:space="preserve">The quality per base sequence </w:t>
+      </w:r>
+      <w:proofErr w:type="gramStart"/>
+      <w:r>
+        <w:t>are</w:t>
+      </w:r>
+      <w:proofErr w:type="gramEnd"/>
+      <w:r>
+        <w:t xml:space="preserve"> problematic. Indeed, they are all the same and very low.</w:t>
       </w:r>
       <w:r>
         <w:t xml:space="preserve"> Thought, no </w:t>
@@ -414,17 +451,38 @@
     </w:p>
     <w:p>
       <w:r>
-        <w:t>A k-mer analysis is then performed</w:t>
+        <w:t>A k-</w:t>
+      </w:r>
+      <w:proofErr w:type="spellStart"/>
+      <w:r>
+        <w:t>mer</w:t>
+      </w:r>
+      <w:proofErr w:type="spellEnd"/>
+      <w:r>
+        <w:t xml:space="preserve"> analysis is then performed</w:t>
       </w:r>
       <w:r>
         <w:t xml:space="preserve"> with</w:t>
       </w:r>
       <w:r>
-        <w:t xml:space="preserve"> Jellyfisch, from</w:t>
-      </w:r>
-      <w:r>
-        <w:t xml:space="preserve"> MaSURCA</w:t>
-      </w:r>
+        <w:t xml:space="preserve"> </w:t>
+      </w:r>
+      <w:proofErr w:type="spellStart"/>
+      <w:r>
+        <w:t>Jellyfisch</w:t>
+      </w:r>
+      <w:proofErr w:type="spellEnd"/>
+      <w:r>
+        <w:t>, from</w:t>
+      </w:r>
+      <w:r>
+        <w:t xml:space="preserve"> </w:t>
+      </w:r>
+      <w:proofErr w:type="spellStart"/>
+      <w:r>
+        <w:t>MaSURCA</w:t>
+      </w:r>
+      <w:proofErr w:type="spellEnd"/>
       <w:r>
         <w:t xml:space="preserve"> on both short reads.</w:t>
       </w:r>
@@ -432,7 +490,15 @@
         <w:t xml:space="preserve"> 2 threads, 1G of elements hash are used.</w:t>
       </w:r>
       <w:r>
-        <w:t xml:space="preserve"> Different values of k-mer are tested</w:t>
+        <w:t xml:space="preserve"> Different values of k-</w:t>
+      </w:r>
+      <w:proofErr w:type="spellStart"/>
+      <w:r>
+        <w:t>mer</w:t>
+      </w:r>
+      <w:proofErr w:type="spellEnd"/>
+      <w:r>
+        <w:t xml:space="preserve"> are tested</w:t>
       </w:r>
       <w:r>
         <w:t>: 19; 2</w:t>
@@ -450,7 +516,15 @@
         <w:t>.</w:t>
       </w:r>
       <w:r>
-        <w:t xml:space="preserve"> The number of kmer is </w:t>
+        <w:t xml:space="preserve"> The number of </w:t>
+      </w:r>
+      <w:proofErr w:type="spellStart"/>
+      <w:r>
+        <w:t>kmer</w:t>
+      </w:r>
+      <w:proofErr w:type="spellEnd"/>
+      <w:r>
+        <w:t xml:space="preserve"> is </w:t>
       </w:r>
       <w:r>
         <w:t>calculation</w:t>
@@ -471,7 +545,15 @@
         <w:t xml:space="preserve"> histogram is computed</w:t>
       </w:r>
       <w:r>
-        <w:t xml:space="preserve"> using the function “histo”</w:t>
+        <w:t xml:space="preserve"> using the function “</w:t>
+      </w:r>
+      <w:proofErr w:type="spellStart"/>
+      <w:r>
+        <w:t>histo</w:t>
+      </w:r>
+      <w:proofErr w:type="spellEnd"/>
+      <w:r>
+        <w:t>”</w:t>
       </w:r>
       <w:r>
         <w:t>.</w:t>
@@ -816,7 +898,15 @@
     </w:p>
     <w:p>
       <w:r>
-        <w:t>The first major peak of the histogram, at count 1, is the error component. Errors boost the number of kmers appearing once.</w:t>
+        <w:t xml:space="preserve">The first major peak of the histogram, at count 1, is the error component. Errors boost the number of </w:t>
+      </w:r>
+      <w:proofErr w:type="spellStart"/>
+      <w:r>
+        <w:t>kmers</w:t>
+      </w:r>
+      <w:proofErr w:type="spellEnd"/>
+      <w:r>
+        <w:t xml:space="preserve"> appearing once.</w:t>
       </w:r>
       <w:r>
         <w:t xml:space="preserve"> Apart from this error peak, the distribution presents one major peak, </w:t>
@@ -848,7 +938,23 @@
         <w:t xml:space="preserve"> peak</w:t>
       </w:r>
       <w:r>
-        <w:t>, with KmerFreq_AR and Corrector_AR functions</w:t>
+        <w:t xml:space="preserve">, with </w:t>
+      </w:r>
+      <w:proofErr w:type="spellStart"/>
+      <w:r>
+        <w:t>KmerFreq_AR</w:t>
+      </w:r>
+      <w:proofErr w:type="spellEnd"/>
+      <w:r>
+        <w:t xml:space="preserve"> and </w:t>
+      </w:r>
+      <w:proofErr w:type="spellStart"/>
+      <w:r>
+        <w:t>Corrector_AR</w:t>
+      </w:r>
+      <w:proofErr w:type="spellEnd"/>
+      <w:r>
+        <w:t xml:space="preserve"> functions</w:t>
       </w:r>
       <w:r>
         <w:t xml:space="preserve"> (parameters: 1 thread, 33 ASCII shift</w:t>
@@ -1075,6 +1181,26 @@
         <w:t xml:space="preserve"> correction.</w:t>
       </w:r>
       <w:r>
+        <w:t xml:space="preserve"> 100 000 reads were lost</w:t>
+      </w:r>
+      <w:r>
+        <w:t xml:space="preserve"> during the correction</w:t>
+      </w:r>
+      <w:r>
+        <w:t>, but 96% of the reads were kept</w:t>
+      </w:r>
+      <w:r>
+        <w:t xml:space="preserve">: the data was not too </w:t>
+      </w:r>
+      <w:proofErr w:type="gramStart"/>
+      <w:r>
+        <w:t>messy</w:t>
+      </w:r>
+      <w:proofErr w:type="gramEnd"/>
+      <w:r>
+        <w:t xml:space="preserve"> and a large number of reads could be corrected.</w:t>
+      </w:r>
+      <w:r>
         <w:br w:type="page"/>
       </w:r>
     </w:p>
@@ -1088,7 +1214,15 @@
     </w:p>
     <w:p>
       <w:r>
-        <w:t>For 19 kmer, t</w:t>
+        <w:t xml:space="preserve">For 19 </w:t>
+      </w:r>
+      <w:proofErr w:type="spellStart"/>
+      <w:r>
+        <w:t>kmer</w:t>
+      </w:r>
+      <w:proofErr w:type="spellEnd"/>
+      <w:r>
+        <w:t>, t</w:t>
       </w:r>
       <w:r>
         <w:t>he error peak is still very h</w:t>
@@ -1129,7 +1263,15 @@
         <w:t>The rest of the analysis will still be done with the correction, since the control quality</w:t>
       </w:r>
       <w:r>
-        <w:t xml:space="preserve"> with FastQC gave poor </w:t>
+        <w:t xml:space="preserve"> with </w:t>
+      </w:r>
+      <w:proofErr w:type="spellStart"/>
+      <w:r>
+        <w:t>FastQC</w:t>
+      </w:r>
+      <w:proofErr w:type="spellEnd"/>
+      <w:r>
+        <w:t xml:space="preserve"> gave poor </w:t>
       </w:r>
       <w:r>
         <w:t xml:space="preserve">quality </w:t>
@@ -1137,8 +1279,146 @@
       <w:r>
         <w:t>results.</w:t>
       </w:r>
-    </w:p>
-    <w:p/>
+      <w:r>
+        <w:t xml:space="preserve"> </w:t>
+      </w:r>
+      <w:r>
+        <w:t xml:space="preserve">The </w:t>
+      </w:r>
+      <w:r>
+        <w:t xml:space="preserve">correction </w:t>
+      </w:r>
+      <w:r>
+        <w:t>process is repeated for R2.</w:t>
+      </w:r>
+      <w:r>
+        <w:t xml:space="preserve"> The number of reads goes from 2 475 000 </w:t>
+      </w:r>
+      <w:r>
+        <w:t xml:space="preserve">before correction </w:t>
+      </w:r>
+      <w:r>
+        <w:t>to 2 377 838</w:t>
+      </w:r>
+      <w:r>
+        <w:t xml:space="preserve"> after</w:t>
+      </w:r>
+      <w:r>
+        <w:t>.</w:t>
+      </w:r>
+    </w:p>
+    <w:p>
+      <w:r>
+        <w:t xml:space="preserve">The resulting k-spectrum has two </w:t>
+      </w:r>
+      <w:r>
+        <w:t xml:space="preserve">peaks, one at half the </w:t>
+      </w:r>
+      <w:r>
+        <w:t>abscise</w:t>
+      </w:r>
+      <w:r>
+        <w:t xml:space="preserve"> of the other.</w:t>
+      </w:r>
+      <w:r>
+        <w:t xml:space="preserve"> The fi</w:t>
+      </w:r>
+      <w:r>
+        <w:t xml:space="preserve">rst, the hetero-peak, has </w:t>
+      </w:r>
+      <w:r>
+        <w:t xml:space="preserve">a frequency of </w:t>
+      </w:r>
+      <w:r>
+        <w:t>almost</w:t>
+      </w:r>
+      <w:r>
+        <w:t xml:space="preserve"> </w:t>
+      </w:r>
+      <w:r>
+        <w:t>15</w:t>
+      </w:r>
+      <w:r>
+        <w:t xml:space="preserve"> 000</w:t>
+      </w:r>
+      <w:r>
+        <w:t xml:space="preserve">, while the homo-peak </w:t>
+      </w:r>
+      <w:r>
+        <w:t>has a fr</w:t>
+      </w:r>
+      <w:r>
+        <w:t xml:space="preserve">equency of </w:t>
+      </w:r>
+      <w:r>
+        <w:t xml:space="preserve">around </w:t>
+      </w:r>
+      <w:r>
+        <w:t>250 000</w:t>
+      </w:r>
+      <w:r>
+        <w:t>.</w:t>
+      </w:r>
+      <w:r>
+        <w:t xml:space="preserve"> This might indicate that the genome </w:t>
+      </w:r>
+      <w:r>
+        <w:t>has large regions of homozygosity</w:t>
+      </w:r>
+      <w:r>
+        <w:t xml:space="preserve"> or that the genome </w:t>
+      </w:r>
+      <w:r>
+        <w:t xml:space="preserve">comes from an </w:t>
+      </w:r>
+      <w:r>
+        <w:t>inbred</w:t>
+      </w:r>
+      <w:r>
+        <w:t xml:space="preserve"> population</w:t>
+      </w:r>
+      <w:r>
+        <w:t>.</w:t>
+      </w:r>
+      <w:r>
+        <w:t xml:space="preserve"> The genome </w:t>
+      </w:r>
+      <w:r>
+        <w:t>wi</w:t>
+      </w:r>
+      <w:r>
+        <w:t>l</w:t>
+      </w:r>
+      <w:r>
+        <w:t xml:space="preserve">l be considered as highly homozygote, so the </w:t>
+      </w:r>
+      <w:r>
+        <w:t xml:space="preserve">second peak </w:t>
+      </w:r>
+      <w:r>
+        <w:t>is used to calculate the genome size.</w:t>
+      </w:r>
+      <w:r>
+        <w:t xml:space="preserve"> </w:t>
+      </w:r>
+      <w:r>
+        <w:t>The assembly might confirm, or not, this hypothesis.</w:t>
+      </w:r>
+      <w:r>
+        <w:t xml:space="preserve"> </w:t>
+      </w:r>
+      <w:r>
+        <w:t xml:space="preserve">Statistics on the peak are calculated with R, like the height of the peak or the number of </w:t>
+      </w:r>
+      <w:proofErr w:type="spellStart"/>
+      <w:r>
+        <w:t>kmers</w:t>
+      </w:r>
+      <w:proofErr w:type="spellEnd"/>
+      <w:r>
+        <w:t xml:space="preserve"> in it.</w:t>
+      </w:r>
+    </w:p>
     <w:p>
       <w:pPr>
         <w:rPr>
@@ -1147,6 +1427,1381 @@
           <w:spacing w:val="15"/>
         </w:rPr>
       </w:pPr>
+    </w:p>
+    <w:tbl>
+      <w:tblPr>
+        <w:tblStyle w:val="TableGrid"/>
+        <w:tblW w:w="17599" w:type="dxa"/>
+        <w:tblLook w:val="04A0" w:firstRow="1" w:lastRow="0" w:firstColumn="1" w:lastColumn="0" w:noHBand="0" w:noVBand="1"/>
+      </w:tblPr>
+      <w:tblGrid>
+        <w:gridCol w:w="3756"/>
+        <w:gridCol w:w="3606"/>
+        <w:gridCol w:w="3612"/>
+        <w:gridCol w:w="3312"/>
+        <w:gridCol w:w="3313"/>
+      </w:tblGrid>
+      <w:tr>
+        <w:tc>
+          <w:tcPr>
+            <w:tcW w:w="3756" w:type="dxa"/>
+          </w:tcPr>
+          <w:p>
+            <w:pPr>
+              <w:jc w:val="center"/>
+              <w:rPr>
+                <w:rFonts w:eastAsiaTheme="minorEastAsia"/>
+                <w:color w:val="5A5A5A" w:themeColor="text1" w:themeTint="A5"/>
+                <w:spacing w:val="15"/>
+              </w:rPr>
+            </w:pPr>
+            <w:r>
+              <w:rPr>
+                <w:rFonts w:eastAsiaTheme="minorEastAsia"/>
+                <w:color w:val="5A5A5A" w:themeColor="text1" w:themeTint="A5"/>
+                <w:spacing w:val="15"/>
+              </w:rPr>
+              <w:t>19mer spectrum for both reads (corrected)</w:t>
+            </w:r>
+          </w:p>
+        </w:tc>
+        <w:tc>
+          <w:tcPr>
+            <w:tcW w:w="3606" w:type="dxa"/>
+          </w:tcPr>
+          <w:p>
+            <w:pPr>
+              <w:jc w:val="center"/>
+              <w:rPr>
+                <w:rFonts w:eastAsiaTheme="minorEastAsia"/>
+                <w:color w:val="5A5A5A" w:themeColor="text1" w:themeTint="A5"/>
+                <w:spacing w:val="15"/>
+              </w:rPr>
+            </w:pPr>
+            <w:r>
+              <w:rPr>
+                <w:rFonts w:eastAsiaTheme="minorEastAsia"/>
+                <w:color w:val="5A5A5A" w:themeColor="text1" w:themeTint="A5"/>
+                <w:spacing w:val="15"/>
+              </w:rPr>
+              <w:t>25</w:t>
+            </w:r>
+            <w:r>
+              <w:rPr>
+                <w:rFonts w:eastAsiaTheme="minorEastAsia"/>
+                <w:color w:val="5A5A5A" w:themeColor="text1" w:themeTint="A5"/>
+                <w:spacing w:val="15"/>
+              </w:rPr>
+              <w:t>mer spectrum for both reads (corrected)</w:t>
+            </w:r>
+          </w:p>
+        </w:tc>
+        <w:tc>
+          <w:tcPr>
+            <w:tcW w:w="3612" w:type="dxa"/>
+          </w:tcPr>
+          <w:p>
+            <w:pPr>
+              <w:jc w:val="center"/>
+              <w:rPr>
+                <w:rFonts w:eastAsiaTheme="minorEastAsia"/>
+                <w:color w:val="5A5A5A" w:themeColor="text1" w:themeTint="A5"/>
+                <w:spacing w:val="15"/>
+              </w:rPr>
+            </w:pPr>
+            <w:r>
+              <w:rPr>
+                <w:rFonts w:eastAsiaTheme="minorEastAsia"/>
+                <w:color w:val="5A5A5A" w:themeColor="text1" w:themeTint="A5"/>
+                <w:spacing w:val="15"/>
+              </w:rPr>
+              <w:t>30</w:t>
+            </w:r>
+            <w:r>
+              <w:rPr>
+                <w:rFonts w:eastAsiaTheme="minorEastAsia"/>
+                <w:color w:val="5A5A5A" w:themeColor="text1" w:themeTint="A5"/>
+                <w:spacing w:val="15"/>
+              </w:rPr>
+              <w:t>mer spectrum for both reads (corrected)</w:t>
+            </w:r>
+          </w:p>
+        </w:tc>
+        <w:tc>
+          <w:tcPr>
+            <w:tcW w:w="3312" w:type="dxa"/>
+          </w:tcPr>
+          <w:p>
+            <w:pPr>
+              <w:rPr>
+                <w:rFonts w:eastAsiaTheme="minorEastAsia"/>
+                <w:color w:val="5A5A5A" w:themeColor="text1" w:themeTint="A5"/>
+                <w:spacing w:val="15"/>
+              </w:rPr>
+            </w:pPr>
+          </w:p>
+        </w:tc>
+        <w:tc>
+          <w:tcPr>
+            <w:tcW w:w="3313" w:type="dxa"/>
+          </w:tcPr>
+          <w:p>
+            <w:pPr>
+              <w:rPr>
+                <w:rFonts w:eastAsiaTheme="minorEastAsia"/>
+                <w:color w:val="5A5A5A" w:themeColor="text1" w:themeTint="A5"/>
+                <w:spacing w:val="15"/>
+              </w:rPr>
+            </w:pPr>
+          </w:p>
+        </w:tc>
+      </w:tr>
+      <w:tr>
+        <w:tc>
+          <w:tcPr>
+            <w:tcW w:w="3756" w:type="dxa"/>
+          </w:tcPr>
+          <w:p>
+            <w:pPr>
+              <w:rPr>
+                <w:rFonts w:eastAsiaTheme="minorEastAsia"/>
+                <w:color w:val="5A5A5A" w:themeColor="text1" w:themeTint="A5"/>
+                <w:spacing w:val="15"/>
+              </w:rPr>
+            </w:pPr>
+            <w:r>
+              <w:rPr>
+                <w:rFonts w:eastAsiaTheme="minorEastAsia"/>
+                <w:color w:val="5A5A5A" w:themeColor="text1" w:themeTint="A5"/>
+                <w:spacing w:val="15"/>
+              </w:rPr>
+              <w:drawing>
+                <wp:inline distT="0" distB="0" distL="0" distR="0" wp14:anchorId="6D096880" wp14:editId="1CFAD9B5">
+                  <wp:extent cx="2247441" cy="1980000"/>
+                  <wp:effectExtent l="0" t="0" r="635" b="1270"/>
+                  <wp:docPr id="20" name="Picture 20"/>
+                  <wp:cNvGraphicFramePr>
+                    <a:graphicFrameLocks xmlns:a="http://schemas.openxmlformats.org/drawingml/2006/main" noChangeAspect="1"/>
+                  </wp:cNvGraphicFramePr>
+                  <a:graphic xmlns:a="http://schemas.openxmlformats.org/drawingml/2006/main">
+                    <a:graphicData uri="http://schemas.openxmlformats.org/drawingml/2006/picture">
+                      <pic:pic xmlns:pic="http://schemas.openxmlformats.org/drawingml/2006/picture">
+                        <pic:nvPicPr>
+                          <pic:cNvPr id="1" name=""/>
+                          <pic:cNvPicPr/>
+                        </pic:nvPicPr>
+                        <pic:blipFill>
+                          <a:blip r:embed="rId20"/>
+                          <a:stretch>
+                            <a:fillRect/>
+                          </a:stretch>
+                        </pic:blipFill>
+                        <pic:spPr>
+                          <a:xfrm>
+                            <a:off x="0" y="0"/>
+                            <a:ext cx="2247441" cy="1980000"/>
+                          </a:xfrm>
+                          <a:prstGeom prst="rect">
+                            <a:avLst/>
+                          </a:prstGeom>
+                        </pic:spPr>
+                      </pic:pic>
+                    </a:graphicData>
+                  </a:graphic>
+                </wp:inline>
+              </w:drawing>
+            </w:r>
+          </w:p>
+        </w:tc>
+        <w:tc>
+          <w:tcPr>
+            <w:tcW w:w="3606" w:type="dxa"/>
+          </w:tcPr>
+          <w:p>
+            <w:pPr>
+              <w:rPr>
+                <w:rFonts w:eastAsiaTheme="minorEastAsia"/>
+                <w:color w:val="5A5A5A" w:themeColor="text1" w:themeTint="A5"/>
+                <w:spacing w:val="15"/>
+              </w:rPr>
+            </w:pPr>
+            <w:r>
+              <w:rPr>
+                <w:rFonts w:eastAsiaTheme="minorEastAsia"/>
+                <w:color w:val="5A5A5A" w:themeColor="text1" w:themeTint="A5"/>
+                <w:spacing w:val="15"/>
+              </w:rPr>
+              <w:drawing>
+                <wp:inline distT="0" distB="0" distL="0" distR="0" wp14:anchorId="6CA8DA3B" wp14:editId="68E613A5">
+                  <wp:extent cx="2088197" cy="1980000"/>
+                  <wp:effectExtent l="0" t="0" r="7620" b="1270"/>
+                  <wp:docPr id="21" name="Picture 21"/>
+                  <wp:cNvGraphicFramePr>
+                    <a:graphicFrameLocks xmlns:a="http://schemas.openxmlformats.org/drawingml/2006/main" noChangeAspect="1"/>
+                  </wp:cNvGraphicFramePr>
+                  <a:graphic xmlns:a="http://schemas.openxmlformats.org/drawingml/2006/main">
+                    <a:graphicData uri="http://schemas.openxmlformats.org/drawingml/2006/picture">
+                      <pic:pic xmlns:pic="http://schemas.openxmlformats.org/drawingml/2006/picture">
+                        <pic:nvPicPr>
+                          <pic:cNvPr id="1" name=""/>
+                          <pic:cNvPicPr/>
+                        </pic:nvPicPr>
+                        <pic:blipFill>
+                          <a:blip r:embed="rId21"/>
+                          <a:stretch>
+                            <a:fillRect/>
+                          </a:stretch>
+                        </pic:blipFill>
+                        <pic:spPr>
+                          <a:xfrm>
+                            <a:off x="0" y="0"/>
+                            <a:ext cx="2088197" cy="1980000"/>
+                          </a:xfrm>
+                          <a:prstGeom prst="rect">
+                            <a:avLst/>
+                          </a:prstGeom>
+                        </pic:spPr>
+                      </pic:pic>
+                    </a:graphicData>
+                  </a:graphic>
+                </wp:inline>
+              </w:drawing>
+            </w:r>
+          </w:p>
+        </w:tc>
+        <w:tc>
+          <w:tcPr>
+            <w:tcW w:w="3612" w:type="dxa"/>
+          </w:tcPr>
+          <w:p>
+            <w:pPr>
+              <w:rPr>
+                <w:rFonts w:eastAsiaTheme="minorEastAsia"/>
+                <w:color w:val="5A5A5A" w:themeColor="text1" w:themeTint="A5"/>
+                <w:spacing w:val="15"/>
+              </w:rPr>
+            </w:pPr>
+            <w:r>
+              <w:rPr>
+                <w:rFonts w:eastAsiaTheme="minorEastAsia"/>
+                <w:color w:val="5A5A5A" w:themeColor="text1" w:themeTint="A5"/>
+                <w:spacing w:val="15"/>
+              </w:rPr>
+              <w:drawing>
+                <wp:inline distT="0" distB="0" distL="0" distR="0" wp14:anchorId="159FE995" wp14:editId="26DCD712">
+                  <wp:extent cx="2156101" cy="1980000"/>
+                  <wp:effectExtent l="0" t="0" r="0" b="1270"/>
+                  <wp:docPr id="24" name="Picture 24"/>
+                  <wp:cNvGraphicFramePr>
+                    <a:graphicFrameLocks xmlns:a="http://schemas.openxmlformats.org/drawingml/2006/main" noChangeAspect="1"/>
+                  </wp:cNvGraphicFramePr>
+                  <a:graphic xmlns:a="http://schemas.openxmlformats.org/drawingml/2006/main">
+                    <a:graphicData uri="http://schemas.openxmlformats.org/drawingml/2006/picture">
+                      <pic:pic xmlns:pic="http://schemas.openxmlformats.org/drawingml/2006/picture">
+                        <pic:nvPicPr>
+                          <pic:cNvPr id="1" name=""/>
+                          <pic:cNvPicPr/>
+                        </pic:nvPicPr>
+                        <pic:blipFill>
+                          <a:blip r:embed="rId22"/>
+                          <a:stretch>
+                            <a:fillRect/>
+                          </a:stretch>
+                        </pic:blipFill>
+                        <pic:spPr>
+                          <a:xfrm>
+                            <a:off x="0" y="0"/>
+                            <a:ext cx="2156101" cy="1980000"/>
+                          </a:xfrm>
+                          <a:prstGeom prst="rect">
+                            <a:avLst/>
+                          </a:prstGeom>
+                        </pic:spPr>
+                      </pic:pic>
+                    </a:graphicData>
+                  </a:graphic>
+                </wp:inline>
+              </w:drawing>
+            </w:r>
+          </w:p>
+        </w:tc>
+        <w:tc>
+          <w:tcPr>
+            <w:tcW w:w="3312" w:type="dxa"/>
+          </w:tcPr>
+          <w:p>
+            <w:pPr>
+              <w:rPr>
+                <w:rFonts w:eastAsiaTheme="minorEastAsia"/>
+                <w:color w:val="5A5A5A" w:themeColor="text1" w:themeTint="A5"/>
+                <w:spacing w:val="15"/>
+              </w:rPr>
+            </w:pPr>
+          </w:p>
+        </w:tc>
+        <w:tc>
+          <w:tcPr>
+            <w:tcW w:w="3313" w:type="dxa"/>
+          </w:tcPr>
+          <w:p>
+            <w:pPr>
+              <w:rPr>
+                <w:rFonts w:eastAsiaTheme="minorEastAsia"/>
+                <w:color w:val="5A5A5A" w:themeColor="text1" w:themeTint="A5"/>
+                <w:spacing w:val="15"/>
+              </w:rPr>
+            </w:pPr>
+          </w:p>
+        </w:tc>
+      </w:tr>
+      <w:tr>
+        <w:tc>
+          <w:tcPr>
+            <w:tcW w:w="3756" w:type="dxa"/>
+          </w:tcPr>
+          <w:p>
+            <w:pPr>
+              <w:rPr>
+                <w:rFonts w:eastAsiaTheme="minorEastAsia"/>
+                <w:color w:val="5A5A5A" w:themeColor="text1" w:themeTint="A5"/>
+                <w:spacing w:val="15"/>
+              </w:rPr>
+            </w:pPr>
+            <w:r>
+              <w:rPr>
+                <w:rFonts w:eastAsiaTheme="minorEastAsia"/>
+                <w:color w:val="5A5A5A" w:themeColor="text1" w:themeTint="A5"/>
+                <w:spacing w:val="15"/>
+              </w:rPr>
+              <w:drawing>
+                <wp:inline distT="0" distB="0" distL="0" distR="0" wp14:anchorId="33A660E7" wp14:editId="314FA86B">
+                  <wp:extent cx="2116552" cy="1980000"/>
+                  <wp:effectExtent l="0" t="0" r="0" b="1270"/>
+                  <wp:docPr id="23" name="Picture 23"/>
+                  <wp:cNvGraphicFramePr>
+                    <a:graphicFrameLocks xmlns:a="http://schemas.openxmlformats.org/drawingml/2006/main" noChangeAspect="1"/>
+                  </wp:cNvGraphicFramePr>
+                  <a:graphic xmlns:a="http://schemas.openxmlformats.org/drawingml/2006/main">
+                    <a:graphicData uri="http://schemas.openxmlformats.org/drawingml/2006/picture">
+                      <pic:pic xmlns:pic="http://schemas.openxmlformats.org/drawingml/2006/picture">
+                        <pic:nvPicPr>
+                          <pic:cNvPr id="1" name=""/>
+                          <pic:cNvPicPr/>
+                        </pic:nvPicPr>
+                        <pic:blipFill>
+                          <a:blip r:embed="rId23"/>
+                          <a:stretch>
+                            <a:fillRect/>
+                          </a:stretch>
+                        </pic:blipFill>
+                        <pic:spPr>
+                          <a:xfrm>
+                            <a:off x="0" y="0"/>
+                            <a:ext cx="2116552" cy="1980000"/>
+                          </a:xfrm>
+                          <a:prstGeom prst="rect">
+                            <a:avLst/>
+                          </a:prstGeom>
+                        </pic:spPr>
+                      </pic:pic>
+                    </a:graphicData>
+                  </a:graphic>
+                </wp:inline>
+              </w:drawing>
+            </w:r>
+          </w:p>
+        </w:tc>
+        <w:tc>
+          <w:tcPr>
+            <w:tcW w:w="3606" w:type="dxa"/>
+          </w:tcPr>
+          <w:p>
+            <w:pPr>
+              <w:rPr>
+                <w:rFonts w:eastAsiaTheme="minorEastAsia"/>
+                <w:color w:val="5A5A5A" w:themeColor="text1" w:themeTint="A5"/>
+                <w:spacing w:val="15"/>
+              </w:rPr>
+            </w:pPr>
+            <w:r>
+              <w:rPr>
+                <w:rFonts w:eastAsiaTheme="minorEastAsia"/>
+                <w:color w:val="5A5A5A" w:themeColor="text1" w:themeTint="A5"/>
+                <w:spacing w:val="15"/>
+              </w:rPr>
+              <w:drawing>
+                <wp:inline distT="0" distB="0" distL="0" distR="0" wp14:anchorId="11A3221E" wp14:editId="3A609391">
+                  <wp:extent cx="2149079" cy="1980000"/>
+                  <wp:effectExtent l="0" t="0" r="3810" b="1270"/>
+                  <wp:docPr id="22" name="Picture 22"/>
+                  <wp:cNvGraphicFramePr>
+                    <a:graphicFrameLocks xmlns:a="http://schemas.openxmlformats.org/drawingml/2006/main" noChangeAspect="1"/>
+                  </wp:cNvGraphicFramePr>
+                  <a:graphic xmlns:a="http://schemas.openxmlformats.org/drawingml/2006/main">
+                    <a:graphicData uri="http://schemas.openxmlformats.org/drawingml/2006/picture">
+                      <pic:pic xmlns:pic="http://schemas.openxmlformats.org/drawingml/2006/picture">
+                        <pic:nvPicPr>
+                          <pic:cNvPr id="1" name=""/>
+                          <pic:cNvPicPr/>
+                        </pic:nvPicPr>
+                        <pic:blipFill>
+                          <a:blip r:embed="rId24"/>
+                          <a:stretch>
+                            <a:fillRect/>
+                          </a:stretch>
+                        </pic:blipFill>
+                        <pic:spPr>
+                          <a:xfrm>
+                            <a:off x="0" y="0"/>
+                            <a:ext cx="2149079" cy="1980000"/>
+                          </a:xfrm>
+                          <a:prstGeom prst="rect">
+                            <a:avLst/>
+                          </a:prstGeom>
+                        </pic:spPr>
+                      </pic:pic>
+                    </a:graphicData>
+                  </a:graphic>
+                </wp:inline>
+              </w:drawing>
+            </w:r>
+          </w:p>
+        </w:tc>
+        <w:tc>
+          <w:tcPr>
+            <w:tcW w:w="3612" w:type="dxa"/>
+          </w:tcPr>
+          <w:p>
+            <w:pPr>
+              <w:rPr>
+                <w:rFonts w:eastAsiaTheme="minorEastAsia"/>
+                <w:color w:val="5A5A5A" w:themeColor="text1" w:themeTint="A5"/>
+                <w:spacing w:val="15"/>
+              </w:rPr>
+            </w:pPr>
+            <w:r>
+              <w:rPr>
+                <w:rFonts w:eastAsiaTheme="minorEastAsia"/>
+                <w:color w:val="5A5A5A" w:themeColor="text1" w:themeTint="A5"/>
+                <w:spacing w:val="15"/>
+              </w:rPr>
+              <w:drawing>
+                <wp:inline distT="0" distB="0" distL="0" distR="0" wp14:anchorId="3E19ED8D" wp14:editId="7FD939DD">
+                  <wp:extent cx="2156945" cy="1980000"/>
+                  <wp:effectExtent l="0" t="0" r="0" b="1270"/>
+                  <wp:docPr id="25" name="Picture 25"/>
+                  <wp:cNvGraphicFramePr>
+                    <a:graphicFrameLocks xmlns:a="http://schemas.openxmlformats.org/drawingml/2006/main" noChangeAspect="1"/>
+                  </wp:cNvGraphicFramePr>
+                  <a:graphic xmlns:a="http://schemas.openxmlformats.org/drawingml/2006/main">
+                    <a:graphicData uri="http://schemas.openxmlformats.org/drawingml/2006/picture">
+                      <pic:pic xmlns:pic="http://schemas.openxmlformats.org/drawingml/2006/picture">
+                        <pic:nvPicPr>
+                          <pic:cNvPr id="1" name=""/>
+                          <pic:cNvPicPr/>
+                        </pic:nvPicPr>
+                        <pic:blipFill>
+                          <a:blip r:embed="rId25"/>
+                          <a:stretch>
+                            <a:fillRect/>
+                          </a:stretch>
+                        </pic:blipFill>
+                        <pic:spPr>
+                          <a:xfrm>
+                            <a:off x="0" y="0"/>
+                            <a:ext cx="2156945" cy="1980000"/>
+                          </a:xfrm>
+                          <a:prstGeom prst="rect">
+                            <a:avLst/>
+                          </a:prstGeom>
+                        </pic:spPr>
+                      </pic:pic>
+                    </a:graphicData>
+                  </a:graphic>
+                </wp:inline>
+              </w:drawing>
+            </w:r>
+          </w:p>
+        </w:tc>
+        <w:tc>
+          <w:tcPr>
+            <w:tcW w:w="3312" w:type="dxa"/>
+          </w:tcPr>
+          <w:p>
+            <w:pPr>
+              <w:rPr>
+                <w:rFonts w:eastAsiaTheme="minorEastAsia"/>
+                <w:color w:val="5A5A5A" w:themeColor="text1" w:themeTint="A5"/>
+                <w:spacing w:val="15"/>
+              </w:rPr>
+            </w:pPr>
+          </w:p>
+        </w:tc>
+        <w:tc>
+          <w:tcPr>
+            <w:tcW w:w="3313" w:type="dxa"/>
+          </w:tcPr>
+          <w:p>
+            <w:pPr>
+              <w:rPr>
+                <w:rFonts w:eastAsiaTheme="minorEastAsia"/>
+                <w:color w:val="5A5A5A" w:themeColor="text1" w:themeTint="A5"/>
+                <w:spacing w:val="15"/>
+              </w:rPr>
+            </w:pPr>
+          </w:p>
+        </w:tc>
+      </w:tr>
+      <w:tr>
+        <w:tc>
+          <w:tcPr>
+            <w:tcW w:w="3756" w:type="dxa"/>
+          </w:tcPr>
+          <w:p>
+            <w:pPr>
+              <w:rPr>
+                <w:rFonts w:eastAsiaTheme="minorEastAsia"/>
+                <w:color w:val="5A5A5A" w:themeColor="text1" w:themeTint="A5"/>
+                <w:spacing w:val="15"/>
+              </w:rPr>
+            </w:pPr>
+            <w:r>
+              <w:rPr>
+                <w:rFonts w:eastAsiaTheme="minorEastAsia"/>
+                <w:color w:val="5A5A5A" w:themeColor="text1" w:themeTint="A5"/>
+                <w:spacing w:val="15"/>
+              </w:rPr>
+              <w:t xml:space="preserve">Total of </w:t>
+            </w:r>
+            <w:proofErr w:type="spellStart"/>
+            <w:r>
+              <w:rPr>
+                <w:rFonts w:eastAsiaTheme="minorEastAsia"/>
+                <w:color w:val="5A5A5A" w:themeColor="text1" w:themeTint="A5"/>
+                <w:spacing w:val="15"/>
+              </w:rPr>
+              <w:t>kmers</w:t>
+            </w:r>
+            <w:proofErr w:type="spellEnd"/>
+            <w:r>
+              <w:rPr>
+                <w:rFonts w:eastAsiaTheme="minorEastAsia"/>
+                <w:color w:val="5A5A5A" w:themeColor="text1" w:themeTint="A5"/>
+                <w:spacing w:val="15"/>
+              </w:rPr>
+              <w:t xml:space="preserve"> in the peak: 338 767 481</w:t>
+            </w:r>
+          </w:p>
+          <w:p>
+            <w:pPr>
+              <w:rPr>
+                <w:rFonts w:eastAsiaTheme="minorEastAsia"/>
+                <w:color w:val="5A5A5A" w:themeColor="text1" w:themeTint="A5"/>
+                <w:spacing w:val="15"/>
+              </w:rPr>
+            </w:pPr>
+          </w:p>
+          <w:p>
+            <w:pPr>
+              <w:rPr>
+                <w:rFonts w:eastAsiaTheme="minorEastAsia"/>
+                <w:color w:val="5A5A5A" w:themeColor="text1" w:themeTint="A5"/>
+                <w:spacing w:val="15"/>
+              </w:rPr>
+            </w:pPr>
+            <w:r>
+              <w:rPr>
+                <w:rFonts w:eastAsiaTheme="minorEastAsia"/>
+                <w:color w:val="5A5A5A" w:themeColor="text1" w:themeTint="A5"/>
+                <w:spacing w:val="15"/>
+              </w:rPr>
+              <w:t>Maximum value: 211 332 at position 69</w:t>
+            </w:r>
+          </w:p>
+          <w:p>
+            <w:pPr>
+              <w:rPr>
+                <w:rFonts w:eastAsiaTheme="minorEastAsia"/>
+                <w:color w:val="5A5A5A" w:themeColor="text1" w:themeTint="A5"/>
+                <w:spacing w:val="15"/>
+              </w:rPr>
+            </w:pPr>
+          </w:p>
+          <w:p>
+            <w:pPr>
+              <w:rPr>
+                <w:rFonts w:eastAsiaTheme="minorEastAsia"/>
+                <w:color w:val="5A5A5A" w:themeColor="text1" w:themeTint="A5"/>
+                <w:spacing w:val="15"/>
+              </w:rPr>
+            </w:pPr>
+          </w:p>
+          <w:p>
+            <w:pPr>
+              <w:rPr>
+                <w:rFonts w:eastAsiaTheme="minorEastAsia"/>
+                <w:color w:val="5A5A5A" w:themeColor="text1" w:themeTint="A5"/>
+                <w:spacing w:val="15"/>
+              </w:rPr>
+            </w:pPr>
+            <w:r>
+              <w:rPr>
+                <w:rFonts w:eastAsiaTheme="minorEastAsia"/>
+                <w:color w:val="5A5A5A" w:themeColor="text1" w:themeTint="A5"/>
+                <w:spacing w:val="15"/>
+              </w:rPr>
+              <w:t xml:space="preserve">Genome size = </w:t>
+            </w:r>
+            <w:r>
+              <w:rPr>
+                <w:rFonts w:eastAsiaTheme="minorEastAsia"/>
+                <w:color w:val="5A5A5A" w:themeColor="text1" w:themeTint="A5"/>
+                <w:spacing w:val="15"/>
+              </w:rPr>
+              <w:t>338 767 481</w:t>
+            </w:r>
+            <w:r>
+              <w:rPr>
+                <w:rFonts w:eastAsiaTheme="minorEastAsia"/>
+                <w:color w:val="5A5A5A" w:themeColor="text1" w:themeTint="A5"/>
+                <w:spacing w:val="15"/>
+              </w:rPr>
+              <w:t xml:space="preserve"> / 69 = 4.91M</w:t>
+            </w:r>
+          </w:p>
+          <w:p>
+            <w:pPr>
+              <w:rPr>
+                <w:rFonts w:eastAsiaTheme="minorEastAsia"/>
+                <w:color w:val="5A5A5A" w:themeColor="text1" w:themeTint="A5"/>
+                <w:spacing w:val="15"/>
+              </w:rPr>
+            </w:pPr>
+          </w:p>
+          <w:p>
+            <w:pPr>
+              <w:rPr>
+                <w:rFonts w:eastAsiaTheme="minorEastAsia"/>
+                <w:color w:val="5A5A5A" w:themeColor="text1" w:themeTint="A5"/>
+                <w:spacing w:val="15"/>
+              </w:rPr>
+            </w:pPr>
+            <w:r>
+              <w:rPr>
+                <w:rFonts w:eastAsiaTheme="minorEastAsia"/>
+                <w:color w:val="5A5A5A" w:themeColor="text1" w:themeTint="A5"/>
+                <w:spacing w:val="15"/>
+              </w:rPr>
+              <w:lastRenderedPageBreak/>
+              <w:t>Single copy portion of the genome:</w:t>
+            </w:r>
+            <w:r>
+              <w:rPr>
+                <w:rFonts w:eastAsiaTheme="minorEastAsia"/>
+                <w:color w:val="5A5A5A" w:themeColor="text1" w:themeTint="A5"/>
+                <w:spacing w:val="15"/>
+              </w:rPr>
+              <w:t xml:space="preserve"> </w:t>
+            </w:r>
+            <w:r>
+              <w:rPr>
+                <w:rFonts w:eastAsiaTheme="minorEastAsia"/>
+                <w:color w:val="5A5A5A" w:themeColor="text1" w:themeTint="A5"/>
+                <w:spacing w:val="15"/>
+              </w:rPr>
+              <w:t>4 562 644</w:t>
+            </w:r>
+            <w:r>
+              <w:rPr>
+                <w:rStyle w:val="FootnoteReference"/>
+                <w:rFonts w:eastAsiaTheme="minorEastAsia"/>
+                <w:color w:val="5A5A5A" w:themeColor="text1" w:themeTint="A5"/>
+                <w:spacing w:val="15"/>
+              </w:rPr>
+              <w:footnoteReference w:id="1"/>
+            </w:r>
+            <w:r>
+              <w:rPr>
+                <w:rFonts w:eastAsiaTheme="minorEastAsia"/>
+                <w:color w:val="5A5A5A" w:themeColor="text1" w:themeTint="A5"/>
+                <w:spacing w:val="15"/>
+              </w:rPr>
+              <w:t xml:space="preserve">  </w:t>
+            </w:r>
+            <w:r>
+              <w:rPr>
+                <w:rFonts w:eastAsiaTheme="minorEastAsia"/>
+                <w:color w:val="5A5A5A" w:themeColor="text1" w:themeTint="A5"/>
+                <w:spacing w:val="15"/>
+              </w:rPr>
+              <w:t>(</w:t>
+            </w:r>
+            <w:r>
+              <w:rPr>
+                <w:rFonts w:eastAsiaTheme="minorEastAsia"/>
+                <w:color w:val="5A5A5A" w:themeColor="text1" w:themeTint="A5"/>
+                <w:spacing w:val="15"/>
+              </w:rPr>
+              <w:t>92.93</w:t>
+            </w:r>
+            <w:r>
+              <w:rPr>
+                <w:rFonts w:eastAsiaTheme="minorEastAsia"/>
+                <w:color w:val="5A5A5A" w:themeColor="text1" w:themeTint="A5"/>
+                <w:spacing w:val="15"/>
+              </w:rPr>
+              <w:t>%</w:t>
+            </w:r>
+            <w:r>
+              <w:rPr>
+                <w:rFonts w:eastAsiaTheme="minorEastAsia"/>
+                <w:color w:val="5A5A5A" w:themeColor="text1" w:themeTint="A5"/>
+                <w:spacing w:val="15"/>
+              </w:rPr>
+              <w:t>)</w:t>
+            </w:r>
+          </w:p>
+        </w:tc>
+        <w:tc>
+          <w:tcPr>
+            <w:tcW w:w="3606" w:type="dxa"/>
+          </w:tcPr>
+          <w:p>
+            <w:pPr>
+              <w:rPr>
+                <w:rFonts w:eastAsiaTheme="minorEastAsia"/>
+                <w:color w:val="5A5A5A" w:themeColor="text1" w:themeTint="A5"/>
+                <w:spacing w:val="15"/>
+              </w:rPr>
+            </w:pPr>
+            <w:r>
+              <w:rPr>
+                <w:rFonts w:eastAsiaTheme="minorEastAsia"/>
+                <w:color w:val="5A5A5A" w:themeColor="text1" w:themeTint="A5"/>
+                <w:spacing w:val="15"/>
+              </w:rPr>
+              <w:lastRenderedPageBreak/>
+              <w:t xml:space="preserve">Total of </w:t>
+            </w:r>
+            <w:proofErr w:type="spellStart"/>
+            <w:r>
+              <w:rPr>
+                <w:rFonts w:eastAsiaTheme="minorEastAsia"/>
+                <w:color w:val="5A5A5A" w:themeColor="text1" w:themeTint="A5"/>
+                <w:spacing w:val="15"/>
+              </w:rPr>
+              <w:t>kmers</w:t>
+            </w:r>
+            <w:proofErr w:type="spellEnd"/>
+            <w:r>
+              <w:rPr>
+                <w:rFonts w:eastAsiaTheme="minorEastAsia"/>
+                <w:color w:val="5A5A5A" w:themeColor="text1" w:themeTint="A5"/>
+                <w:spacing w:val="15"/>
+              </w:rPr>
+              <w:t xml:space="preserve"> in the peak: </w:t>
+            </w:r>
+            <w:r>
+              <w:rPr>
+                <w:rFonts w:eastAsiaTheme="minorEastAsia"/>
+                <w:color w:val="5A5A5A" w:themeColor="text1" w:themeTint="A5"/>
+                <w:spacing w:val="15"/>
+              </w:rPr>
+              <w:t>3</w:t>
+            </w:r>
+            <w:r>
+              <w:rPr>
+                <w:rFonts w:eastAsiaTheme="minorEastAsia"/>
+                <w:color w:val="5A5A5A" w:themeColor="text1" w:themeTint="A5"/>
+                <w:spacing w:val="15"/>
+              </w:rPr>
+              <w:t>07</w:t>
+            </w:r>
+            <w:r>
+              <w:rPr>
+                <w:rFonts w:eastAsiaTheme="minorEastAsia"/>
+                <w:color w:val="5A5A5A" w:themeColor="text1" w:themeTint="A5"/>
+                <w:spacing w:val="15"/>
+              </w:rPr>
+              <w:t xml:space="preserve"> </w:t>
+            </w:r>
+            <w:r>
+              <w:rPr>
+                <w:rFonts w:eastAsiaTheme="minorEastAsia"/>
+                <w:color w:val="5A5A5A" w:themeColor="text1" w:themeTint="A5"/>
+                <w:spacing w:val="15"/>
+              </w:rPr>
+              <w:t>463</w:t>
+            </w:r>
+            <w:r>
+              <w:rPr>
+                <w:rFonts w:eastAsiaTheme="minorEastAsia"/>
+                <w:color w:val="5A5A5A" w:themeColor="text1" w:themeTint="A5"/>
+                <w:spacing w:val="15"/>
+              </w:rPr>
+              <w:t xml:space="preserve"> </w:t>
+            </w:r>
+            <w:r>
+              <w:rPr>
+                <w:rFonts w:eastAsiaTheme="minorEastAsia"/>
+                <w:color w:val="5A5A5A" w:themeColor="text1" w:themeTint="A5"/>
+                <w:spacing w:val="15"/>
+              </w:rPr>
+              <w:t>847</w:t>
+            </w:r>
+          </w:p>
+          <w:p>
+            <w:pPr>
+              <w:rPr>
+                <w:rFonts w:eastAsiaTheme="minorEastAsia"/>
+                <w:color w:val="5A5A5A" w:themeColor="text1" w:themeTint="A5"/>
+                <w:spacing w:val="15"/>
+              </w:rPr>
+            </w:pPr>
+          </w:p>
+          <w:p>
+            <w:pPr>
+              <w:rPr>
+                <w:rFonts w:eastAsiaTheme="minorEastAsia"/>
+                <w:color w:val="5A5A5A" w:themeColor="text1" w:themeTint="A5"/>
+                <w:spacing w:val="15"/>
+              </w:rPr>
+            </w:pPr>
+            <w:r>
+              <w:rPr>
+                <w:rFonts w:eastAsiaTheme="minorEastAsia"/>
+                <w:color w:val="5A5A5A" w:themeColor="text1" w:themeTint="A5"/>
+                <w:spacing w:val="15"/>
+              </w:rPr>
+              <w:t xml:space="preserve">Maximum value: </w:t>
+            </w:r>
+            <w:r>
+              <w:rPr>
+                <w:rFonts w:eastAsiaTheme="minorEastAsia"/>
+                <w:color w:val="5A5A5A" w:themeColor="text1" w:themeTint="A5"/>
+                <w:spacing w:val="15"/>
+              </w:rPr>
+              <w:t>223 641</w:t>
+            </w:r>
+            <w:r>
+              <w:rPr>
+                <w:rFonts w:eastAsiaTheme="minorEastAsia"/>
+                <w:color w:val="5A5A5A" w:themeColor="text1" w:themeTint="A5"/>
+                <w:spacing w:val="15"/>
+              </w:rPr>
+              <w:t xml:space="preserve"> at position </w:t>
+            </w:r>
+            <w:r>
+              <w:rPr>
+                <w:rFonts w:eastAsiaTheme="minorEastAsia"/>
+                <w:color w:val="5A5A5A" w:themeColor="text1" w:themeTint="A5"/>
+                <w:spacing w:val="15"/>
+              </w:rPr>
+              <w:t>63</w:t>
+            </w:r>
+          </w:p>
+          <w:p>
+            <w:pPr>
+              <w:rPr>
+                <w:rFonts w:eastAsiaTheme="minorEastAsia"/>
+                <w:color w:val="5A5A5A" w:themeColor="text1" w:themeTint="A5"/>
+                <w:spacing w:val="15"/>
+              </w:rPr>
+            </w:pPr>
+          </w:p>
+          <w:p>
+            <w:pPr>
+              <w:rPr>
+                <w:rFonts w:eastAsiaTheme="minorEastAsia"/>
+                <w:color w:val="5A5A5A" w:themeColor="text1" w:themeTint="A5"/>
+                <w:spacing w:val="15"/>
+              </w:rPr>
+            </w:pPr>
+          </w:p>
+          <w:p>
+            <w:pPr>
+              <w:rPr>
+                <w:rFonts w:eastAsiaTheme="minorEastAsia"/>
+                <w:color w:val="5A5A5A" w:themeColor="text1" w:themeTint="A5"/>
+                <w:spacing w:val="15"/>
+              </w:rPr>
+            </w:pPr>
+            <w:r>
+              <w:rPr>
+                <w:rFonts w:eastAsiaTheme="minorEastAsia"/>
+                <w:color w:val="5A5A5A" w:themeColor="text1" w:themeTint="A5"/>
+                <w:spacing w:val="15"/>
+              </w:rPr>
+              <w:t>Genome size =</w:t>
+            </w:r>
+            <w:r>
+              <w:rPr>
+                <w:rFonts w:eastAsiaTheme="minorEastAsia"/>
+                <w:color w:val="5A5A5A" w:themeColor="text1" w:themeTint="A5"/>
+                <w:spacing w:val="15"/>
+              </w:rPr>
+              <w:t xml:space="preserve"> 4.88M</w:t>
+            </w:r>
+          </w:p>
+          <w:p>
+            <w:pPr>
+              <w:rPr>
+                <w:rFonts w:eastAsiaTheme="minorEastAsia"/>
+                <w:color w:val="5A5A5A" w:themeColor="text1" w:themeTint="A5"/>
+                <w:spacing w:val="15"/>
+              </w:rPr>
+            </w:pPr>
+          </w:p>
+          <w:p>
+            <w:pPr>
+              <w:rPr>
+                <w:rFonts w:eastAsiaTheme="minorEastAsia"/>
+                <w:color w:val="5A5A5A" w:themeColor="text1" w:themeTint="A5"/>
+                <w:spacing w:val="15"/>
+              </w:rPr>
+            </w:pPr>
+            <w:r>
+              <w:rPr>
+                <w:rFonts w:eastAsiaTheme="minorEastAsia"/>
+                <w:color w:val="5A5A5A" w:themeColor="text1" w:themeTint="A5"/>
+                <w:spacing w:val="15"/>
+              </w:rPr>
+              <w:lastRenderedPageBreak/>
+              <w:t>Single copy portion of the genome:</w:t>
+            </w:r>
+            <w:r>
+              <w:rPr>
+                <w:rFonts w:eastAsiaTheme="minorEastAsia"/>
+                <w:color w:val="5A5A5A" w:themeColor="text1" w:themeTint="A5"/>
+                <w:spacing w:val="15"/>
+              </w:rPr>
+              <w:t xml:space="preserve"> </w:t>
+            </w:r>
+            <w:r>
+              <w:rPr>
+                <w:rFonts w:eastAsiaTheme="minorEastAsia"/>
+                <w:color w:val="5A5A5A" w:themeColor="text1" w:themeTint="A5"/>
+                <w:spacing w:val="15"/>
+              </w:rPr>
+              <w:t>4 678 372</w:t>
+            </w:r>
+            <w:r>
+              <w:rPr>
+                <w:rStyle w:val="FootnoteReference"/>
+                <w:rFonts w:eastAsiaTheme="minorEastAsia"/>
+                <w:color w:val="5A5A5A" w:themeColor="text1" w:themeTint="A5"/>
+                <w:spacing w:val="15"/>
+              </w:rPr>
+              <w:footnoteReference w:id="2"/>
+            </w:r>
+            <w:r>
+              <w:rPr>
+                <w:rFonts w:eastAsiaTheme="minorEastAsia"/>
+                <w:color w:val="5A5A5A" w:themeColor="text1" w:themeTint="A5"/>
+                <w:spacing w:val="15"/>
+              </w:rPr>
+              <w:t xml:space="preserve"> (</w:t>
+            </w:r>
+            <w:r>
+              <w:rPr>
+                <w:rFonts w:eastAsiaTheme="minorEastAsia"/>
+                <w:color w:val="5A5A5A" w:themeColor="text1" w:themeTint="A5"/>
+                <w:spacing w:val="15"/>
+              </w:rPr>
+              <w:t>9</w:t>
+            </w:r>
+            <w:r>
+              <w:rPr>
+                <w:rFonts w:eastAsiaTheme="minorEastAsia"/>
+                <w:color w:val="5A5A5A" w:themeColor="text1" w:themeTint="A5"/>
+                <w:spacing w:val="15"/>
+              </w:rPr>
+              <w:t>5.86</w:t>
+            </w:r>
+            <w:r>
+              <w:rPr>
+                <w:rFonts w:eastAsiaTheme="minorEastAsia"/>
+                <w:color w:val="5A5A5A" w:themeColor="text1" w:themeTint="A5"/>
+                <w:spacing w:val="15"/>
+              </w:rPr>
+              <w:t>%)</w:t>
+            </w:r>
+          </w:p>
+        </w:tc>
+        <w:tc>
+          <w:tcPr>
+            <w:tcW w:w="3612" w:type="dxa"/>
+          </w:tcPr>
+          <w:p>
+            <w:pPr>
+              <w:rPr>
+                <w:rFonts w:eastAsiaTheme="minorEastAsia"/>
+                <w:color w:val="5A5A5A" w:themeColor="text1" w:themeTint="A5"/>
+                <w:spacing w:val="15"/>
+              </w:rPr>
+            </w:pPr>
+            <w:r>
+              <w:rPr>
+                <w:rFonts w:eastAsiaTheme="minorEastAsia"/>
+                <w:color w:val="5A5A5A" w:themeColor="text1" w:themeTint="A5"/>
+                <w:spacing w:val="15"/>
+              </w:rPr>
+              <w:lastRenderedPageBreak/>
+              <w:t xml:space="preserve">Total of </w:t>
+            </w:r>
+            <w:proofErr w:type="spellStart"/>
+            <w:r>
+              <w:rPr>
+                <w:rFonts w:eastAsiaTheme="minorEastAsia"/>
+                <w:color w:val="5A5A5A" w:themeColor="text1" w:themeTint="A5"/>
+                <w:spacing w:val="15"/>
+              </w:rPr>
+              <w:t>kmers</w:t>
+            </w:r>
+            <w:proofErr w:type="spellEnd"/>
+            <w:r>
+              <w:rPr>
+                <w:rFonts w:eastAsiaTheme="minorEastAsia"/>
+                <w:color w:val="5A5A5A" w:themeColor="text1" w:themeTint="A5"/>
+                <w:spacing w:val="15"/>
+              </w:rPr>
+              <w:t xml:space="preserve"> in the peak: </w:t>
+            </w:r>
+            <w:r>
+              <w:rPr>
+                <w:rFonts w:eastAsiaTheme="minorEastAsia"/>
+                <w:color w:val="5A5A5A" w:themeColor="text1" w:themeTint="A5"/>
+                <w:spacing w:val="15"/>
+              </w:rPr>
+              <w:t xml:space="preserve"> </w:t>
+            </w:r>
+            <w:r>
+              <w:rPr>
+                <w:rFonts w:eastAsiaTheme="minorEastAsia"/>
+                <w:color w:val="5A5A5A" w:themeColor="text1" w:themeTint="A5"/>
+                <w:spacing w:val="15"/>
+              </w:rPr>
+              <w:t>308</w:t>
+            </w:r>
+            <w:r>
+              <w:rPr>
+                <w:rFonts w:eastAsiaTheme="minorEastAsia"/>
+                <w:color w:val="5A5A5A" w:themeColor="text1" w:themeTint="A5"/>
+                <w:spacing w:val="15"/>
+              </w:rPr>
+              <w:t xml:space="preserve"> </w:t>
+            </w:r>
+            <w:r>
+              <w:rPr>
+                <w:rFonts w:eastAsiaTheme="minorEastAsia"/>
+                <w:color w:val="5A5A5A" w:themeColor="text1" w:themeTint="A5"/>
+                <w:spacing w:val="15"/>
+              </w:rPr>
+              <w:t>190</w:t>
+            </w:r>
+            <w:r>
+              <w:rPr>
+                <w:rFonts w:eastAsiaTheme="minorEastAsia"/>
+                <w:color w:val="5A5A5A" w:themeColor="text1" w:themeTint="A5"/>
+                <w:spacing w:val="15"/>
+              </w:rPr>
+              <w:t xml:space="preserve"> </w:t>
+            </w:r>
+            <w:r>
+              <w:rPr>
+                <w:rFonts w:eastAsiaTheme="minorEastAsia"/>
+                <w:color w:val="5A5A5A" w:themeColor="text1" w:themeTint="A5"/>
+                <w:spacing w:val="15"/>
+              </w:rPr>
+              <w:t>218</w:t>
+            </w:r>
+          </w:p>
+          <w:p>
+            <w:pPr>
+              <w:rPr>
+                <w:rFonts w:eastAsiaTheme="minorEastAsia"/>
+                <w:color w:val="5A5A5A" w:themeColor="text1" w:themeTint="A5"/>
+                <w:spacing w:val="15"/>
+              </w:rPr>
+            </w:pPr>
+          </w:p>
+          <w:p>
+            <w:pPr>
+              <w:rPr>
+                <w:rFonts w:eastAsiaTheme="minorEastAsia"/>
+                <w:color w:val="5A5A5A" w:themeColor="text1" w:themeTint="A5"/>
+                <w:spacing w:val="15"/>
+              </w:rPr>
+            </w:pPr>
+            <w:r>
+              <w:rPr>
+                <w:rFonts w:eastAsiaTheme="minorEastAsia"/>
+                <w:color w:val="5A5A5A" w:themeColor="text1" w:themeTint="A5"/>
+                <w:spacing w:val="15"/>
+              </w:rPr>
+              <w:t xml:space="preserve">Maximum value: </w:t>
+            </w:r>
+            <w:r>
+              <w:rPr>
+                <w:rFonts w:eastAsiaTheme="minorEastAsia"/>
+                <w:color w:val="5A5A5A" w:themeColor="text1" w:themeTint="A5"/>
+                <w:spacing w:val="15"/>
+              </w:rPr>
+              <w:t>232 832</w:t>
+            </w:r>
+            <w:r>
+              <w:rPr>
+                <w:rFonts w:eastAsiaTheme="minorEastAsia"/>
+                <w:color w:val="5A5A5A" w:themeColor="text1" w:themeTint="A5"/>
+                <w:spacing w:val="15"/>
+              </w:rPr>
+              <w:t xml:space="preserve"> at position </w:t>
+            </w:r>
+            <w:r>
+              <w:rPr>
+                <w:rFonts w:eastAsiaTheme="minorEastAsia"/>
+                <w:color w:val="5A5A5A" w:themeColor="text1" w:themeTint="A5"/>
+                <w:spacing w:val="15"/>
+              </w:rPr>
+              <w:t>58</w:t>
+            </w:r>
+          </w:p>
+          <w:p>
+            <w:pPr>
+              <w:rPr>
+                <w:rFonts w:eastAsiaTheme="minorEastAsia"/>
+                <w:color w:val="5A5A5A" w:themeColor="text1" w:themeTint="A5"/>
+                <w:spacing w:val="15"/>
+              </w:rPr>
+            </w:pPr>
+          </w:p>
+          <w:p>
+            <w:pPr>
+              <w:rPr>
+                <w:rFonts w:eastAsiaTheme="minorEastAsia"/>
+                <w:color w:val="5A5A5A" w:themeColor="text1" w:themeTint="A5"/>
+                <w:spacing w:val="15"/>
+              </w:rPr>
+            </w:pPr>
+          </w:p>
+          <w:p>
+            <w:pPr>
+              <w:rPr>
+                <w:rFonts w:eastAsiaTheme="minorEastAsia"/>
+                <w:color w:val="5A5A5A" w:themeColor="text1" w:themeTint="A5"/>
+                <w:spacing w:val="15"/>
+              </w:rPr>
+            </w:pPr>
+            <w:r>
+              <w:rPr>
+                <w:rFonts w:eastAsiaTheme="minorEastAsia"/>
+                <w:color w:val="5A5A5A" w:themeColor="text1" w:themeTint="A5"/>
+                <w:spacing w:val="15"/>
+              </w:rPr>
+              <w:t>Genome size =</w:t>
+            </w:r>
+            <w:r>
+              <w:rPr>
+                <w:rFonts w:eastAsiaTheme="minorEastAsia"/>
+                <w:color w:val="5A5A5A" w:themeColor="text1" w:themeTint="A5"/>
+                <w:spacing w:val="15"/>
+              </w:rPr>
+              <w:t xml:space="preserve"> 5.3M</w:t>
+            </w:r>
+          </w:p>
+          <w:p>
+            <w:pPr>
+              <w:rPr>
+                <w:rFonts w:eastAsiaTheme="minorEastAsia"/>
+                <w:color w:val="5A5A5A" w:themeColor="text1" w:themeTint="A5"/>
+                <w:spacing w:val="15"/>
+              </w:rPr>
+            </w:pPr>
+          </w:p>
+          <w:p>
+            <w:pPr>
+              <w:rPr>
+                <w:rFonts w:eastAsiaTheme="minorEastAsia"/>
+                <w:color w:val="5A5A5A" w:themeColor="text1" w:themeTint="A5"/>
+                <w:spacing w:val="15"/>
+              </w:rPr>
+            </w:pPr>
+            <w:r>
+              <w:rPr>
+                <w:rFonts w:eastAsiaTheme="minorEastAsia"/>
+                <w:color w:val="5A5A5A" w:themeColor="text1" w:themeTint="A5"/>
+                <w:spacing w:val="15"/>
+              </w:rPr>
+              <w:lastRenderedPageBreak/>
+              <w:t>Single copy portion of the genome:</w:t>
+            </w:r>
+            <w:r>
+              <w:rPr>
+                <w:rFonts w:eastAsiaTheme="minorEastAsia"/>
+                <w:color w:val="5A5A5A" w:themeColor="text1" w:themeTint="A5"/>
+                <w:spacing w:val="15"/>
+              </w:rPr>
+              <w:t xml:space="preserve"> </w:t>
+            </w:r>
+            <w:r>
+              <w:rPr>
+                <w:rFonts w:eastAsiaTheme="minorEastAsia"/>
+                <w:color w:val="5A5A5A" w:themeColor="text1" w:themeTint="A5"/>
+                <w:spacing w:val="15"/>
+              </w:rPr>
+              <w:t>4 738 324</w:t>
+            </w:r>
+            <w:r>
+              <w:rPr>
+                <w:rStyle w:val="FootnoteReference"/>
+                <w:rFonts w:eastAsiaTheme="minorEastAsia"/>
+                <w:color w:val="5A5A5A" w:themeColor="text1" w:themeTint="A5"/>
+                <w:spacing w:val="15"/>
+              </w:rPr>
+              <w:footnoteReference w:id="3"/>
+            </w:r>
+            <w:r>
+              <w:rPr>
+                <w:rFonts w:eastAsiaTheme="minorEastAsia"/>
+                <w:color w:val="5A5A5A" w:themeColor="text1" w:themeTint="A5"/>
+                <w:spacing w:val="15"/>
+              </w:rPr>
+              <w:t xml:space="preserve"> (8</w:t>
+            </w:r>
+            <w:r>
+              <w:rPr>
+                <w:rFonts w:eastAsiaTheme="minorEastAsia"/>
+                <w:color w:val="5A5A5A" w:themeColor="text1" w:themeTint="A5"/>
+                <w:spacing w:val="15"/>
+              </w:rPr>
+              <w:t>9</w:t>
+            </w:r>
+            <w:r>
+              <w:rPr>
+                <w:rFonts w:eastAsiaTheme="minorEastAsia"/>
+                <w:color w:val="5A5A5A" w:themeColor="text1" w:themeTint="A5"/>
+                <w:spacing w:val="15"/>
+              </w:rPr>
+              <w:t xml:space="preserve">. </w:t>
+            </w:r>
+            <w:r>
+              <w:rPr>
+                <w:rFonts w:eastAsiaTheme="minorEastAsia"/>
+                <w:color w:val="5A5A5A" w:themeColor="text1" w:themeTint="A5"/>
+                <w:spacing w:val="15"/>
+              </w:rPr>
+              <w:t>17</w:t>
+            </w:r>
+            <w:r>
+              <w:rPr>
+                <w:rFonts w:eastAsiaTheme="minorEastAsia"/>
+                <w:color w:val="5A5A5A" w:themeColor="text1" w:themeTint="A5"/>
+                <w:spacing w:val="15"/>
+              </w:rPr>
+              <w:t>%)</w:t>
+            </w:r>
+          </w:p>
+        </w:tc>
+        <w:tc>
+          <w:tcPr>
+            <w:tcW w:w="3312" w:type="dxa"/>
+          </w:tcPr>
+          <w:p>
+            <w:pPr>
+              <w:rPr>
+                <w:rFonts w:eastAsiaTheme="minorEastAsia"/>
+                <w:color w:val="5A5A5A" w:themeColor="text1" w:themeTint="A5"/>
+                <w:spacing w:val="15"/>
+              </w:rPr>
+            </w:pPr>
+          </w:p>
+        </w:tc>
+        <w:tc>
+          <w:tcPr>
+            <w:tcW w:w="3313" w:type="dxa"/>
+          </w:tcPr>
+          <w:p>
+            <w:pPr>
+              <w:rPr>
+                <w:rFonts w:eastAsiaTheme="minorEastAsia"/>
+                <w:color w:val="5A5A5A" w:themeColor="text1" w:themeTint="A5"/>
+                <w:spacing w:val="15"/>
+              </w:rPr>
+            </w:pPr>
+          </w:p>
+        </w:tc>
+      </w:tr>
+    </w:tbl>
+    <w:p>
+      <w:pPr>
+        <w:rPr>
+          <w:rFonts w:eastAsiaTheme="minorEastAsia"/>
+          <w:color w:val="5A5A5A" w:themeColor="text1" w:themeTint="A5"/>
+          <w:spacing w:val="15"/>
+        </w:rPr>
+      </w:pPr>
+    </w:p>
+    <w:p>
+      <w:pPr>
+        <w:jc w:val="both"/>
+        <w:rPr>
+          <w:rFonts w:eastAsiaTheme="minorEastAsia"/>
+          <w:color w:val="5A5A5A" w:themeColor="text1" w:themeTint="A5"/>
+          <w:spacing w:val="15"/>
+        </w:rPr>
+      </w:pPr>
+      <w:r>
+        <w:rPr>
+          <w:rFonts w:eastAsiaTheme="minorEastAsia"/>
+          <w:color w:val="5A5A5A" w:themeColor="text1" w:themeTint="A5"/>
+          <w:spacing w:val="15"/>
+        </w:rPr>
+        <w:t xml:space="preserve">The k parameter providing the best </w:t>
+      </w:r>
+      <w:r>
+        <w:rPr>
+          <w:rFonts w:eastAsiaTheme="minorEastAsia"/>
+          <w:color w:val="5A5A5A" w:themeColor="text1" w:themeTint="A5"/>
+          <w:spacing w:val="15"/>
+        </w:rPr>
+        <w:t xml:space="preserve">percentage of estimation of the genome is </w:t>
+      </w:r>
+      <w:r>
+        <w:rPr>
+          <w:rFonts w:eastAsiaTheme="minorEastAsia"/>
+          <w:color w:val="5A5A5A" w:themeColor="text1" w:themeTint="A5"/>
+          <w:spacing w:val="15"/>
+        </w:rPr>
+        <w:t>25.</w:t>
+      </w:r>
+    </w:p>
+    <w:p>
+      <w:pPr>
+        <w:jc w:val="both"/>
+        <w:rPr>
+          <w:rFonts w:eastAsiaTheme="minorEastAsia"/>
+          <w:color w:val="5A5A5A" w:themeColor="text1" w:themeTint="A5"/>
+          <w:spacing w:val="15"/>
+        </w:rPr>
+      </w:pPr>
+    </w:p>
+    <w:p>
+      <w:pPr>
+        <w:rPr>
+          <w:rFonts w:eastAsiaTheme="minorEastAsia"/>
+          <w:color w:val="5A5A5A" w:themeColor="text1" w:themeTint="A5"/>
+          <w:spacing w:val="15"/>
+        </w:rPr>
+      </w:pPr>
+    </w:p>
+    <w:p>
+      <w:pPr>
+        <w:rPr>
+          <w:rFonts w:eastAsiaTheme="minorEastAsia"/>
+          <w:color w:val="5A5A5A" w:themeColor="text1" w:themeTint="A5"/>
+          <w:spacing w:val="15"/>
+        </w:rPr>
+      </w:pPr>
       <w:r>
         <w:br w:type="page"/>
       </w:r>
@@ -1157,8 +2812,13 @@
       </w:pPr>
       <w:r>
         <w:lastRenderedPageBreak/>
-        <w:t>PacBio reads</w:t>
-      </w:r>
+        <w:t xml:space="preserve">PacBio </w:t>
+      </w:r>
+      <w:proofErr w:type="gramStart"/>
+      <w:r>
+        <w:t>reads</w:t>
+      </w:r>
+      <w:proofErr w:type="gramEnd"/>
     </w:p>
     <w:p>
       <w:r>
@@ -1212,7 +2872,7 @@
                     <pic:cNvPicPr/>
                   </pic:nvPicPr>
                   <pic:blipFill>
-                    <a:blip r:embed="rId20"/>
+                    <a:blip r:embed="rId26"/>
                     <a:stretch>
                       <a:fillRect/>
                     </a:stretch>
@@ -1250,8 +2910,13 @@
         </w:r>
       </w:fldSimple>
       <w:r>
-        <w:t xml:space="preserve"> Per base sequence quality, PacBio reads</w:t>
-      </w:r>
+        <w:t xml:space="preserve"> Per base sequence quality, PacBio </w:t>
+      </w:r>
+      <w:proofErr w:type="gramStart"/>
+      <w:r>
+        <w:t>reads</w:t>
+      </w:r>
+      <w:proofErr w:type="gramEnd"/>
     </w:p>
     <w:p>
       <w:r>
@@ -1275,13 +2940,7 @@
       <w:r>
         <w:t>both are problematic.</w:t>
       </w:r>
-    </w:p>
-    <w:p>
-      <w:pPr>
-        <w:keepNext/>
-      </w:pPr>
-      <w:r>
-        <w:lastRenderedPageBreak/>
+      <w:r>
         <w:drawing>
           <wp:inline distT="0" distB="0" distL="0" distR="0" wp14:anchorId="299AA508" wp14:editId="580244B8">
             <wp:extent cx="5760720" cy="3698875"/>
@@ -1298,7 +2957,7 @@
                     <pic:cNvPicPr/>
                   </pic:nvPicPr>
                   <pic:blipFill>
-                    <a:blip r:embed="rId21"/>
+                    <a:blip r:embed="rId27"/>
                     <a:stretch>
                       <a:fillRect/>
                     </a:stretch>
@@ -1325,6 +2984,7 @@
         <w:jc w:val="center"/>
       </w:pPr>
       <w:r>
+        <w:lastRenderedPageBreak/>
         <w:t xml:space="preserve">Figure </w:t>
       </w:r>
       <w:fldSimple w:instr=" SEQ Figure \* ARABIC ">
@@ -1341,7 +3001,15 @@
     </w:p>
     <w:p>
       <w:r>
-        <w:t>The per base content is also flagged as a fail.</w:t>
+        <w:t xml:space="preserve">The per base content is also flagged as a </w:t>
+      </w:r>
+      <w:proofErr w:type="gramStart"/>
+      <w:r>
+        <w:t>fail</w:t>
+      </w:r>
+      <w:proofErr w:type="gramEnd"/>
+      <w:r>
+        <w:t>.</w:t>
       </w:r>
       <w:r>
         <w:t xml:space="preserve"> The percentage of adenine is for instance</w:t>
@@ -1370,7 +3038,6 @@
         <w:keepNext/>
       </w:pPr>
       <w:r>
-        <w:lastRenderedPageBreak/>
         <w:drawing>
           <wp:inline distT="0" distB="0" distL="0" distR="0" wp14:anchorId="51E4182E" wp14:editId="7D77D9C6">
             <wp:extent cx="5760720" cy="3253740"/>
@@ -1387,7 +3054,7 @@
                     <pic:cNvPicPr/>
                   </pic:nvPicPr>
                   <pic:blipFill>
-                    <a:blip r:embed="rId22"/>
+                    <a:blip r:embed="rId28"/>
                     <a:stretch>
                       <a:fillRect/>
                     </a:stretch>
@@ -1447,7 +3114,6 @@
         <w:keepNext/>
       </w:pPr>
       <w:r>
-        <w:lastRenderedPageBreak/>
         <w:drawing>
           <wp:inline distT="0" distB="0" distL="0" distR="0" wp14:anchorId="55949801" wp14:editId="3C255C49">
             <wp:extent cx="5760720" cy="3372485"/>
@@ -1464,7 +3130,7 @@
                     <pic:cNvPicPr/>
                   </pic:nvPicPr>
                   <pic:blipFill>
-                    <a:blip r:embed="rId23"/>
+                    <a:blip r:embed="rId29"/>
                     <a:stretch>
                       <a:fillRect/>
                     </a:stretch>
@@ -1502,8 +3168,13 @@
         </w:r>
       </w:fldSimple>
       <w:r>
-        <w:t xml:space="preserve"> Sequence length distribution over all sequences for PacBio reads</w:t>
-      </w:r>
+        <w:t xml:space="preserve"> Sequence length distribution over all sequences for PacBio </w:t>
+      </w:r>
+      <w:proofErr w:type="gramStart"/>
+      <w:r>
+        <w:t>reads</w:t>
+      </w:r>
+      <w:proofErr w:type="gramEnd"/>
     </w:p>
     <w:p>
       <w:r>
@@ -1525,12 +3196,363 @@
         <w:t xml:space="preserve"> and</w:t>
       </w:r>
       <w:r>
-        <w:t xml:space="preserve"> there is no overrepresented sequences.</w:t>
+        <w:t xml:space="preserve"> there </w:t>
+      </w:r>
+      <w:proofErr w:type="gramStart"/>
+      <w:r>
+        <w:t>is</w:t>
+      </w:r>
+      <w:proofErr w:type="gramEnd"/>
+      <w:r>
+        <w:t xml:space="preserve"> no overrepresented sequences.</w:t>
+      </w:r>
+    </w:p>
+    <w:p/>
+    <w:p>
+      <w:r>
+        <w:t xml:space="preserve">The same </w:t>
+      </w:r>
+      <w:proofErr w:type="spellStart"/>
+      <w:r>
+        <w:t>kmer</w:t>
+      </w:r>
+      <w:proofErr w:type="spellEnd"/>
+      <w:r>
+        <w:t xml:space="preserve"> analysis and spectrum are obtained for the long reads, with the different values of k.</w:t>
+      </w:r>
+      <w:r>
+        <w:t xml:space="preserve"> No other peak than the error one is visible.</w:t>
+      </w:r>
+    </w:p>
+    <w:tbl>
+      <w:tblPr>
+        <w:tblStyle w:val="TableGrid"/>
+        <w:tblW w:w="0" w:type="auto"/>
+        <w:tblLook w:val="04A0" w:firstRow="1" w:lastRow="0" w:firstColumn="1" w:lastColumn="0" w:noHBand="0" w:noVBand="1"/>
+      </w:tblPr>
+      <w:tblGrid>
+        <w:gridCol w:w="3483"/>
+        <w:gridCol w:w="3541"/>
+        <w:gridCol w:w="3432"/>
+      </w:tblGrid>
+      <w:tr>
+        <w:tc>
+          <w:tcPr>
+            <w:tcW w:w="3020" w:type="dxa"/>
+          </w:tcPr>
+          <w:p>
+            <w:r>
+              <w:t xml:space="preserve">19mer, </w:t>
+            </w:r>
+            <w:r>
+              <w:t>PacBio read</w:t>
+            </w:r>
+            <w:r>
+              <w:t>s</w:t>
+            </w:r>
+          </w:p>
+        </w:tc>
+        <w:tc>
+          <w:tcPr>
+            <w:tcW w:w="3021" w:type="dxa"/>
+          </w:tcPr>
+          <w:p>
+            <w:r>
+              <w:t xml:space="preserve">25mer, </w:t>
+            </w:r>
+            <w:r>
+              <w:t>PacBio read</w:t>
+            </w:r>
+            <w:r>
+              <w:t>s</w:t>
+            </w:r>
+          </w:p>
+        </w:tc>
+        <w:tc>
+          <w:tcPr>
+            <w:tcW w:w="3021" w:type="dxa"/>
+          </w:tcPr>
+          <w:p>
+            <w:r>
+              <w:t xml:space="preserve">30mer, </w:t>
+            </w:r>
+            <w:r>
+              <w:t>PacBio read</w:t>
+            </w:r>
+            <w:r>
+              <w:t>s</w:t>
+            </w:r>
+          </w:p>
+        </w:tc>
+      </w:tr>
+      <w:tr>
+        <w:tc>
+          <w:tcPr>
+            <w:tcW w:w="3020" w:type="dxa"/>
+          </w:tcPr>
+          <w:p>
+            <w:r>
+              <w:drawing>
+                <wp:inline distT="0" distB="0" distL="0" distR="0" wp14:anchorId="27FCA4E2" wp14:editId="315D5AC1">
+                  <wp:extent cx="2125685" cy="1980000"/>
+                  <wp:effectExtent l="0" t="0" r="8255" b="1270"/>
+                  <wp:docPr id="32" name="Picture 32"/>
+                  <wp:cNvGraphicFramePr>
+                    <a:graphicFrameLocks xmlns:a="http://schemas.openxmlformats.org/drawingml/2006/main" noChangeAspect="1"/>
+                  </wp:cNvGraphicFramePr>
+                  <a:graphic xmlns:a="http://schemas.openxmlformats.org/drawingml/2006/main">
+                    <a:graphicData uri="http://schemas.openxmlformats.org/drawingml/2006/picture">
+                      <pic:pic xmlns:pic="http://schemas.openxmlformats.org/drawingml/2006/picture">
+                        <pic:nvPicPr>
+                          <pic:cNvPr id="1" name=""/>
+                          <pic:cNvPicPr/>
+                        </pic:nvPicPr>
+                        <pic:blipFill>
+                          <a:blip r:embed="rId30"/>
+                          <a:stretch>
+                            <a:fillRect/>
+                          </a:stretch>
+                        </pic:blipFill>
+                        <pic:spPr>
+                          <a:xfrm>
+                            <a:off x="0" y="0"/>
+                            <a:ext cx="2125685" cy="1980000"/>
+                          </a:xfrm>
+                          <a:prstGeom prst="rect">
+                            <a:avLst/>
+                          </a:prstGeom>
+                        </pic:spPr>
+                      </pic:pic>
+                    </a:graphicData>
+                  </a:graphic>
+                </wp:inline>
+              </w:drawing>
+            </w:r>
+          </w:p>
+        </w:tc>
+        <w:tc>
+          <w:tcPr>
+            <w:tcW w:w="3021" w:type="dxa"/>
+          </w:tcPr>
+          <w:p>
+            <w:r>
+              <w:drawing>
+                <wp:inline distT="0" distB="0" distL="0" distR="0" wp14:anchorId="2C2119DE" wp14:editId="7C273FBB">
+                  <wp:extent cx="2164652" cy="1980000"/>
+                  <wp:effectExtent l="0" t="0" r="7620" b="1270"/>
+                  <wp:docPr id="33" name="Picture 33"/>
+                  <wp:cNvGraphicFramePr>
+                    <a:graphicFrameLocks xmlns:a="http://schemas.openxmlformats.org/drawingml/2006/main" noChangeAspect="1"/>
+                  </wp:cNvGraphicFramePr>
+                  <a:graphic xmlns:a="http://schemas.openxmlformats.org/drawingml/2006/main">
+                    <a:graphicData uri="http://schemas.openxmlformats.org/drawingml/2006/picture">
+                      <pic:pic xmlns:pic="http://schemas.openxmlformats.org/drawingml/2006/picture">
+                        <pic:nvPicPr>
+                          <pic:cNvPr id="1" name=""/>
+                          <pic:cNvPicPr/>
+                        </pic:nvPicPr>
+                        <pic:blipFill>
+                          <a:blip r:embed="rId31"/>
+                          <a:stretch>
+                            <a:fillRect/>
+                          </a:stretch>
+                        </pic:blipFill>
+                        <pic:spPr>
+                          <a:xfrm>
+                            <a:off x="0" y="0"/>
+                            <a:ext cx="2164652" cy="1980000"/>
+                          </a:xfrm>
+                          <a:prstGeom prst="rect">
+                            <a:avLst/>
+                          </a:prstGeom>
+                        </pic:spPr>
+                      </pic:pic>
+                    </a:graphicData>
+                  </a:graphic>
+                </wp:inline>
+              </w:drawing>
+            </w:r>
+          </w:p>
+        </w:tc>
+        <w:tc>
+          <w:tcPr>
+            <w:tcW w:w="3021" w:type="dxa"/>
+          </w:tcPr>
+          <w:p>
+            <w:r>
+              <w:drawing>
+                <wp:inline distT="0" distB="0" distL="0" distR="0" wp14:anchorId="375A9DF7" wp14:editId="2A49C8C4">
+                  <wp:extent cx="2100270" cy="1980000"/>
+                  <wp:effectExtent l="0" t="0" r="0" b="1270"/>
+                  <wp:docPr id="34" name="Picture 34"/>
+                  <wp:cNvGraphicFramePr>
+                    <a:graphicFrameLocks xmlns:a="http://schemas.openxmlformats.org/drawingml/2006/main" noChangeAspect="1"/>
+                  </wp:cNvGraphicFramePr>
+                  <a:graphic xmlns:a="http://schemas.openxmlformats.org/drawingml/2006/main">
+                    <a:graphicData uri="http://schemas.openxmlformats.org/drawingml/2006/picture">
+                      <pic:pic xmlns:pic="http://schemas.openxmlformats.org/drawingml/2006/picture">
+                        <pic:nvPicPr>
+                          <pic:cNvPr id="1" name=""/>
+                          <pic:cNvPicPr/>
+                        </pic:nvPicPr>
+                        <pic:blipFill>
+                          <a:blip r:embed="rId32"/>
+                          <a:stretch>
+                            <a:fillRect/>
+                          </a:stretch>
+                        </pic:blipFill>
+                        <pic:spPr>
+                          <a:xfrm>
+                            <a:off x="0" y="0"/>
+                            <a:ext cx="2100270" cy="1980000"/>
+                          </a:xfrm>
+                          <a:prstGeom prst="rect">
+                            <a:avLst/>
+                          </a:prstGeom>
+                        </pic:spPr>
+                      </pic:pic>
+                    </a:graphicData>
+                  </a:graphic>
+                </wp:inline>
+              </w:drawing>
+            </w:r>
+          </w:p>
+        </w:tc>
+      </w:tr>
+      <w:tr>
+        <w:tc>
+          <w:tcPr>
+            <w:tcW w:w="3020" w:type="dxa"/>
+          </w:tcPr>
+          <w:p/>
+        </w:tc>
+        <w:tc>
+          <w:tcPr>
+            <w:tcW w:w="3021" w:type="dxa"/>
+          </w:tcPr>
+          <w:p/>
+        </w:tc>
+        <w:tc>
+          <w:tcPr>
+            <w:tcW w:w="3021" w:type="dxa"/>
+          </w:tcPr>
+          <w:p/>
+        </w:tc>
+      </w:tr>
+    </w:tbl>
+    <w:p/>
+    <w:p>
+      <w:r>
+        <w:t>A correction is applied as previously on the Illumina short reads.</w:t>
+      </w:r>
+      <w:r>
+        <w:t xml:space="preserve"> The results are much better, with the apparition of</w:t>
+      </w:r>
+      <w:r>
+        <w:t>, again, two</w:t>
+      </w:r>
+      <w:r>
+        <w:t xml:space="preserve"> peak</w:t>
+      </w:r>
+      <w:r>
+        <w:t>s</w:t>
+      </w:r>
+      <w:r>
+        <w:t>.</w:t>
+      </w:r>
+      <w:r>
+        <w:t xml:space="preserve"> </w:t>
+      </w:r>
+      <w:r>
+        <w:t>Again, no peak appears.</w:t>
+      </w:r>
+      <w:r>
+        <w:t xml:space="preserve"> This might be due to the large number of errors that often occurs with a PacBio analysis.</w:t>
+      </w:r>
+      <w:r>
+        <w:t xml:space="preserve"> The distribution that is mostly represented would be the error one.</w:t>
+      </w:r>
+      <w:r>
+        <w:t xml:space="preserve"> This hypothesis seems confirmed, since "in PacBio, assuming a typical k-</w:t>
+      </w:r>
+      <w:proofErr w:type="spellStart"/>
+      <w:r>
+        <w:t>mer</w:t>
+      </w:r>
+      <w:proofErr w:type="spellEnd"/>
+      <w:r>
+        <w:t xml:space="preserve"> size of 16, only ~5% of the </w:t>
+      </w:r>
+      <w:proofErr w:type="spellStart"/>
+      <w:r>
+        <w:t>distintc</w:t>
+      </w:r>
+      <w:proofErr w:type="spellEnd"/>
+      <w:r>
+        <w:t xml:space="preserve"> k-</w:t>
+      </w:r>
+      <w:proofErr w:type="spellStart"/>
+      <w:r>
+        <w:t>mers</w:t>
+      </w:r>
+      <w:proofErr w:type="spellEnd"/>
+      <w:r>
+        <w:t xml:space="preserve"> from the reads are error free” (</w:t>
+      </w:r>
+      <w:sdt>
+        <w:sdtPr>
+          <w:id w:val="-659005067"/>
+          <w:citation/>
+        </w:sdtPr>
+        <w:sdtContent>
+          <w:r>
+            <w:fldChar w:fldCharType="begin"/>
+          </w:r>
+          <w:r>
+            <w:rPr>
+              <w:lang w:val="en-US"/>
+            </w:rPr>
+            <w:instrText xml:space="preserve"> CITATION Car16 \l 1033 </w:instrText>
+          </w:r>
+          <w:r>
+            <w:fldChar w:fldCharType="separate"/>
+          </w:r>
+          <w:r>
+            <w:rPr>
+              <w:noProof/>
+              <w:lang w:val="en-US"/>
+            </w:rPr>
+            <w:t xml:space="preserve"> (Carvalho AB, 2016)</w:t>
+          </w:r>
+          <w:r>
+            <w:fldChar w:fldCharType="end"/>
+          </w:r>
+        </w:sdtContent>
+      </w:sdt>
+      <w:r>
+        <w:t>).</w:t>
+      </w:r>
+      <w:r>
+        <w:t xml:space="preserve"> The error peak thus contain</w:t>
+      </w:r>
+      <w:r>
+        <w:t>s</w:t>
+      </w:r>
+      <w:r>
+        <w:t xml:space="preserve"> more than 90% of the </w:t>
+      </w:r>
+      <w:proofErr w:type="spellStart"/>
+      <w:r>
+        <w:t>kmers</w:t>
+      </w:r>
+      <w:proofErr w:type="spellEnd"/>
+      <w:r>
+        <w:t>, explaining the observed k spectrum.</w:t>
       </w:r>
     </w:p>
     <w:sectPr>
-      <w:headerReference w:type="default" r:id="rId24"/>
-      <w:footerReference w:type="default" r:id="rId25"/>
+      <w:headerReference w:type="default" r:id="rId33"/>
+      <w:footerReference w:type="default" r:id="rId34"/>
       <w:pgSz w:w="11906" w:h="16838"/>
       <w:pgMar w:top="720" w:right="720" w:bottom="720" w:left="720" w:header="708" w:footer="708" w:gutter="0"/>
       <w:cols w:space="708"/>
@@ -1629,6 +3651,114 @@
       </w:pPr>
       <w:r>
         <w:continuationSeparator/>
+      </w:r>
+    </w:p>
+  </w:footnote>
+  <w:footnote w:id="1">
+    <w:p>
+      <w:pPr>
+        <w:pStyle w:val="FootnoteText"/>
+        <w:rPr>
+          <w:lang w:val="en-US"/>
+        </w:rPr>
+      </w:pPr>
+      <w:r>
+        <w:rPr>
+          <w:rStyle w:val="FootnoteReference"/>
+        </w:rPr>
+        <w:footnoteRef/>
+      </w:r>
+      <w:r>
+        <w:t xml:space="preserve"> </w:t>
+      </w:r>
+      <w:r>
+        <w:t>sum(</w:t>
+      </w:r>
+      <w:proofErr w:type="spellStart"/>
+      <w:proofErr w:type="gramStart"/>
+      <w:r>
+        <w:t>as.numeric</w:t>
+      </w:r>
+      <w:proofErr w:type="spellEnd"/>
+      <w:proofErr w:type="gramEnd"/>
+      <w:r>
+        <w:t>(df19[45:95,1]*df19[45:95,2]))/</w:t>
+      </w:r>
+      <w:r>
+        <w:t>6</w:t>
+      </w:r>
+      <w:r>
+        <w:t>9</w:t>
+      </w:r>
+    </w:p>
+  </w:footnote>
+  <w:footnote w:id="2">
+    <w:p>
+      <w:pPr>
+        <w:pStyle w:val="FootnoteText"/>
+        <w:rPr>
+          <w:lang w:val="en-US"/>
+        </w:rPr>
+      </w:pPr>
+      <w:r>
+        <w:rPr>
+          <w:rStyle w:val="FootnoteReference"/>
+        </w:rPr>
+        <w:footnoteRef/>
+      </w:r>
+      <w:r>
+        <w:t xml:space="preserve"> </w:t>
+      </w:r>
+      <w:r>
+        <w:t>sum(</w:t>
+      </w:r>
+      <w:proofErr w:type="spellStart"/>
+      <w:proofErr w:type="gramStart"/>
+      <w:r>
+        <w:t>as.numeric</w:t>
+      </w:r>
+      <w:proofErr w:type="spellEnd"/>
+      <w:proofErr w:type="gramEnd"/>
+      <w:r>
+        <w:t>(df25[40:90,1]*df25[40:90,2]))/</w:t>
+      </w:r>
+      <w:r>
+        <w:t>63</w:t>
+      </w:r>
+    </w:p>
+  </w:footnote>
+  <w:footnote w:id="3">
+    <w:p>
+      <w:pPr>
+        <w:pStyle w:val="FootnoteText"/>
+        <w:rPr>
+          <w:lang w:val="en-US"/>
+        </w:rPr>
+      </w:pPr>
+      <w:r>
+        <w:rPr>
+          <w:rStyle w:val="FootnoteReference"/>
+        </w:rPr>
+        <w:footnoteRef/>
+      </w:r>
+      <w:r>
+        <w:t xml:space="preserve"> </w:t>
+      </w:r>
+      <w:r>
+        <w:t>sum(</w:t>
+      </w:r>
+      <w:proofErr w:type="spellStart"/>
+      <w:proofErr w:type="gramStart"/>
+      <w:r>
+        <w:t>as.numeric</w:t>
+      </w:r>
+      <w:proofErr w:type="spellEnd"/>
+      <w:proofErr w:type="gramEnd"/>
+      <w:r>
+        <w:t>(df30[35:85,1]*df30[35:85,2]))/</w:t>
+      </w:r>
+      <w:r>
+        <w:t>58</w:t>
       </w:r>
     </w:p>
   </w:footnote>
@@ -2513,6 +4643,45 @@
       </w:tblBorders>
     </w:tblPr>
   </w:style>
+  <w:style w:type="paragraph" w:styleId="FootnoteText">
+    <w:name w:val="footnote text"/>
+    <w:basedOn w:val="Normal"/>
+    <w:link w:val="FootnoteTextChar"/>
+    <w:uiPriority w:val="99"/>
+    <w:semiHidden/>
+    <w:unhideWhenUsed/>
+    <w:rsid w:val="00EF24D3"/>
+    <w:pPr>
+      <w:spacing w:after="0" w:line="240" w:lineRule="auto"/>
+    </w:pPr>
+    <w:rPr>
+      <w:sz w:val="20"/>
+      <w:szCs w:val="20"/>
+    </w:rPr>
+  </w:style>
+  <w:style w:type="character" w:customStyle="1" w:styleId="FootnoteTextChar">
+    <w:name w:val="Footnote Text Char"/>
+    <w:basedOn w:val="DefaultParagraphFont"/>
+    <w:link w:val="FootnoteText"/>
+    <w:uiPriority w:val="99"/>
+    <w:semiHidden/>
+    <w:rsid w:val="00EF24D3"/>
+    <w:rPr>
+      <w:sz w:val="20"/>
+      <w:szCs w:val="20"/>
+    </w:rPr>
+  </w:style>
+  <w:style w:type="character" w:styleId="FootnoteReference">
+    <w:name w:val="footnote reference"/>
+    <w:basedOn w:val="DefaultParagraphFont"/>
+    <w:uiPriority w:val="99"/>
+    <w:semiHidden/>
+    <w:unhideWhenUsed/>
+    <w:rsid w:val="00EF24D3"/>
+    <w:rPr>
+      <w:vertAlign w:val="superscript"/>
+    </w:rPr>
+  </w:style>
 </w:styles>
 </file>
 
@@ -2812,11 +4981,35 @@
 </file>
 
 <file path=customXml/item1.xml><?xml version="1.0" encoding="utf-8"?>
-<b:Sources xmlns:b="http://schemas.openxmlformats.org/officeDocument/2006/bibliography" xmlns="http://schemas.openxmlformats.org/officeDocument/2006/bibliography" SelectedStyle="\APASixthEditionOfficeOnline.xsl" StyleName="APA" Version="6"/>
+<b:Sources xmlns:b="http://schemas.openxmlformats.org/officeDocument/2006/bibliography" xmlns="http://schemas.openxmlformats.org/officeDocument/2006/bibliography" SelectedStyle="\APASixthEditionOfficeOnline.xsl" StyleName="APA" Version="6">
+  <b:Source>
+    <b:Tag>Car16</b:Tag>
+    <b:SourceType>JournalArticle</b:SourceType>
+    <b:Guid>{A8AA11D0-E22A-47B9-BE81-C1638C93C5F4}</b:Guid>
+    <b:Title>Improved assembly of noisy long reads by k-mer validation</b:Title>
+    <b:Year>2016</b:Year>
+    <b:Month>Dec</b:Month>
+    <b:URL>https://www.ncbi.nlm.nih.gov/pmc/articles/PMC5131822/</b:URL>
+    <b:Author>
+      <b:Author>
+        <b:NameList>
+          <b:Person>
+            <b:Last>Carvalho AB</b:Last>
+            <b:First>Dupim</b:First>
+            <b:Middle>EG, Goldstein G.</b:Middle>
+          </b:Person>
+        </b:NameList>
+      </b:Author>
+    </b:Author>
+    <b:JournalName>Genome research</b:JournalName>
+    <b:DOI>10.1101</b:DOI>
+    <b:RefOrder>1</b:RefOrder>
+  </b:Source>
+</b:Sources>
 </file>
 
 <file path=customXml/itemProps1.xml><?xml version="1.0" encoding="utf-8"?>
-<ds:datastoreItem xmlns:ds="http://schemas.openxmlformats.org/officeDocument/2006/customXml" ds:itemID="{17EBB210-497A-4818-BEA3-04D56911A997}">
+<ds:datastoreItem xmlns:ds="http://schemas.openxmlformats.org/officeDocument/2006/customXml" ds:itemID="{3FD7ADB1-B805-4C02-A135-BB2B14C92598}">
   <ds:schemaRefs>
     <ds:schemaRef ds:uri="http://schemas.openxmlformats.org/officeDocument/2006/bibliography"/>
   </ds:schemaRefs>

</xml_diff>

<commit_message>
With grid search script .sub
</commit_message>
<xml_diff>
--- a/Schmit_s388143_Report.docx
+++ b/Schmit_s388143_Report.docx
@@ -195,15 +195,7 @@
         <w:t>performed</w:t>
       </w:r>
       <w:r>
-        <w:t xml:space="preserve"> on the raw reads using </w:t>
-      </w:r>
-      <w:proofErr w:type="spellStart"/>
-      <w:r>
-        <w:t>FastQC</w:t>
-      </w:r>
-      <w:proofErr w:type="spellEnd"/>
-      <w:r>
-        <w:t>.</w:t>
+        <w:t xml:space="preserve"> on the raw reads using FastQC.</w:t>
       </w:r>
       <w:r>
         <w:t xml:space="preserve"> Read1 has 2 475 000 reads and a sequence length of 101.</w:t>
@@ -434,87 +426,50 @@
     </w:p>
     <w:p>
       <w:r>
-        <w:t>A k-</w:t>
-      </w:r>
-      <w:proofErr w:type="spellStart"/>
-      <w:r>
-        <w:t>mer</w:t>
-      </w:r>
-      <w:proofErr w:type="spellEnd"/>
-      <w:r>
-        <w:t xml:space="preserve"> analysis is then performed</w:t>
+        <w:t>A k-mer analysis is then performed</w:t>
       </w:r>
       <w:r>
         <w:t xml:space="preserve"> with</w:t>
       </w:r>
       <w:r>
+        <w:t xml:space="preserve"> Jellyfisch, from</w:t>
+      </w:r>
+      <w:r>
+        <w:t xml:space="preserve"> MaSURCA</w:t>
+      </w:r>
+      <w:r>
+        <w:t xml:space="preserve"> on both short reads.</w:t>
+      </w:r>
+      <w:r>
+        <w:t xml:space="preserve"> 2 threads, 1G of elements hash are used.</w:t>
+      </w:r>
+      <w:r>
+        <w:t xml:space="preserve"> Different values of k-mer are tested</w:t>
+      </w:r>
+      <w:r>
+        <w:t>: 19; 2</w:t>
+      </w:r>
+      <w:r>
+        <w:t>5</w:t>
+      </w:r>
+      <w:r>
+        <w:t xml:space="preserve">; </w:t>
+      </w:r>
+      <w:r>
+        <w:t>30</w:t>
+      </w:r>
+      <w:r>
+        <w:t>.</w:t>
+      </w:r>
+      <w:r>
+        <w:t xml:space="preserve"> The number of kmer is </w:t>
+      </w:r>
+      <w:r>
+        <w:t>calculation</w:t>
+      </w:r>
+      <w:r>
         <w:t xml:space="preserve"> </w:t>
       </w:r>
-      <w:proofErr w:type="spellStart"/>
-      <w:r>
-        <w:t>Jellyfisch</w:t>
-      </w:r>
-      <w:proofErr w:type="spellEnd"/>
-      <w:r>
-        <w:t>, from</w:t>
-      </w:r>
-      <w:r>
-        <w:t xml:space="preserve"> </w:t>
-      </w:r>
-      <w:proofErr w:type="spellStart"/>
-      <w:r>
-        <w:t>MaSURCA</w:t>
-      </w:r>
-      <w:proofErr w:type="spellEnd"/>
-      <w:r>
-        <w:t xml:space="preserve"> on both short reads.</w:t>
-      </w:r>
-      <w:r>
-        <w:t xml:space="preserve"> 2 threads, 1G of elements hash are used.</w:t>
-      </w:r>
-      <w:r>
-        <w:t xml:space="preserve"> Different values of k-</w:t>
-      </w:r>
-      <w:proofErr w:type="spellStart"/>
-      <w:r>
-        <w:t>mer</w:t>
-      </w:r>
-      <w:proofErr w:type="spellEnd"/>
-      <w:r>
-        <w:t xml:space="preserve"> are tested</w:t>
-      </w:r>
-      <w:r>
-        <w:t>: 19; 2</w:t>
-      </w:r>
-      <w:r>
-        <w:t>5</w:t>
-      </w:r>
-      <w:r>
-        <w:t xml:space="preserve">; </w:t>
-      </w:r>
-      <w:r>
-        <w:t>30</w:t>
-      </w:r>
-      <w:r>
-        <w:t>.</w:t>
-      </w:r>
-      <w:r>
-        <w:t xml:space="preserve"> The number of </w:t>
-      </w:r>
-      <w:proofErr w:type="spellStart"/>
-      <w:r>
-        <w:t>kmer</w:t>
-      </w:r>
-      <w:proofErr w:type="spellEnd"/>
-      <w:r>
-        <w:t xml:space="preserve"> is </w:t>
-      </w:r>
-      <w:r>
-        <w:t>calculation</w:t>
-      </w:r>
-      <w:r>
-        <w:t xml:space="preserve"> </w:t>
-      </w:r>
       <w:r>
         <w:t xml:space="preserve">with “count” function </w:t>
       </w:r>
@@ -528,15 +483,7 @@
         <w:t xml:space="preserve"> histogram is computed</w:t>
       </w:r>
       <w:r>
-        <w:t xml:space="preserve"> using the function “</w:t>
-      </w:r>
-      <w:proofErr w:type="spellStart"/>
-      <w:r>
-        <w:t>histo</w:t>
-      </w:r>
-      <w:proofErr w:type="spellEnd"/>
-      <w:r>
-        <w:t>”</w:t>
+        <w:t xml:space="preserve"> using the function “histo”</w:t>
       </w:r>
       <w:r>
         <w:t>.</w:t>
@@ -899,15 +846,7 @@
     </w:p>
     <w:p>
       <w:r>
-        <w:t xml:space="preserve">The first major peak of the histogram, at count 1, is the error component. Errors boost the number of </w:t>
-      </w:r>
-      <w:proofErr w:type="spellStart"/>
-      <w:r>
-        <w:t>kmers</w:t>
-      </w:r>
-      <w:proofErr w:type="spellEnd"/>
-      <w:r>
-        <w:t xml:space="preserve"> appearing once.</w:t>
+        <w:t>The first major peak of the histogram, at count 1, is the error component. Errors boost the number of kmers appearing once.</w:t>
       </w:r>
       <w:r>
         <w:t xml:space="preserve"> Apart from this error peak, the distribution presents one major peak, </w:t>
@@ -939,23 +878,7 @@
         <w:t xml:space="preserve"> peak</w:t>
       </w:r>
       <w:r>
-        <w:t xml:space="preserve">, with </w:t>
-      </w:r>
-      <w:proofErr w:type="spellStart"/>
-      <w:r>
-        <w:t>KmerFreq_AR</w:t>
-      </w:r>
-      <w:proofErr w:type="spellEnd"/>
-      <w:r>
-        <w:t xml:space="preserve"> and </w:t>
-      </w:r>
-      <w:proofErr w:type="spellStart"/>
-      <w:r>
-        <w:t>Corrector_AR</w:t>
-      </w:r>
-      <w:proofErr w:type="spellEnd"/>
-      <w:r>
-        <w:t xml:space="preserve"> functions</w:t>
+        <w:t>, with KmerFreq_AR and Corrector_AR functions</w:t>
       </w:r>
       <w:r>
         <w:t xml:space="preserve"> (parameters: 1 thread, 33 ASCII shift</w:t>
@@ -1210,15 +1133,7 @@
     </w:p>
     <w:p>
       <w:r>
-        <w:t xml:space="preserve">For 19 </w:t>
-      </w:r>
-      <w:proofErr w:type="spellStart"/>
-      <w:r>
-        <w:t>kmer</w:t>
-      </w:r>
-      <w:proofErr w:type="spellEnd"/>
-      <w:r>
-        <w:t>, t</w:t>
+        <w:t>For 19 kmer, t</w:t>
       </w:r>
       <w:r>
         <w:t>he error peak is still very h</w:t>
@@ -1259,15 +1174,7 @@
         <w:t>The rest of the analysis will still be done with the correction, since the control quality</w:t>
       </w:r>
       <w:r>
-        <w:t xml:space="preserve"> with </w:t>
-      </w:r>
-      <w:proofErr w:type="spellStart"/>
-      <w:r>
-        <w:t>FastQC</w:t>
-      </w:r>
-      <w:proofErr w:type="spellEnd"/>
-      <w:r>
-        <w:t xml:space="preserve"> gave poor </w:t>
+        <w:t xml:space="preserve"> with FastQC gave poor </w:t>
       </w:r>
       <w:r>
         <w:t xml:space="preserve">quality </w:t>
@@ -1314,18 +1221,10 @@
         <w:t>abscise</w:t>
       </w:r>
       <w:r>
-        <w:t xml:space="preserve"> of the </w:t>
-      </w:r>
-      <w:proofErr w:type="spellStart"/>
-      <w:r>
-        <w:t>other</w:t>
-      </w:r>
-      <w:r>
-        <w:t>The</w:t>
-      </w:r>
-      <w:proofErr w:type="spellEnd"/>
-      <w:r>
-        <w:t xml:space="preserve"> fi</w:t>
+        <w:t xml:space="preserve"> of the other</w:t>
+      </w:r>
+      <w:r>
+        <w:t>The fi</w:t>
       </w:r>
       <w:r>
         <w:t xml:space="preserve">rst, the hetero-peak, has </w:t>
@@ -1364,15 +1263,7 @@
         <w:t>.</w:t>
       </w:r>
       <w:r>
-        <w:t xml:space="preserve"> It indicates a low level of </w:t>
-      </w:r>
-      <w:proofErr w:type="spellStart"/>
-      <w:r>
-        <w:t>heterozygoty</w:t>
-      </w:r>
-      <w:proofErr w:type="spellEnd"/>
-      <w:r>
-        <w:t>.</w:t>
+        <w:t xml:space="preserve"> It indicates a low level of heterozygoty.</w:t>
       </w:r>
       <w:r>
         <w:t xml:space="preserve"> This might </w:t>
@@ -1503,15 +1394,7 @@
         <w:t xml:space="preserve"> </w:t>
       </w:r>
       <w:r>
-        <w:t xml:space="preserve">Statistics on the peak are calculated with R, like the height of the peak or the number of </w:t>
-      </w:r>
-      <w:proofErr w:type="spellStart"/>
-      <w:r>
-        <w:t>kmers</w:t>
-      </w:r>
-      <w:proofErr w:type="spellEnd"/>
-      <w:r>
-        <w:t xml:space="preserve"> in it.</w:t>
+        <w:t>Statistics on the peak are calculated with R, like the height of the peak or the number of kmers in it.</w:t>
       </w:r>
       <w:r>
         <w:t xml:space="preserve"> The genome size was calculated with the following formula: </w:t>
@@ -1523,15 +1406,7 @@
         <w:t xml:space="preserve">L is the length of the reads, </w:t>
       </w:r>
       <w:r>
-        <w:t xml:space="preserve">C1 is the base coverage and C2 is the </w:t>
-      </w:r>
-      <w:proofErr w:type="spellStart"/>
-      <w:r>
-        <w:t>kmer</w:t>
-      </w:r>
-      <w:proofErr w:type="spellEnd"/>
-      <w:r>
-        <w:t xml:space="preserve"> coverage.</w:t>
+        <w:t>C1 is the base coverage and C2 is the kmer coverage.</w:t>
       </w:r>
       <w:r>
         <w:t xml:space="preserve"> </w:t>
@@ -1994,25 +1869,7 @@
                 <w:color w:val="5A5A5A" w:themeColor="text1" w:themeTint="A5"/>
                 <w:spacing w:val="15"/>
               </w:rPr>
-              <w:t xml:space="preserve">Total of </w:t>
-            </w:r>
-            <w:proofErr w:type="spellStart"/>
-            <w:r>
-              <w:rPr>
-                <w:rFonts w:eastAsiaTheme="minorEastAsia"/>
-                <w:color w:val="5A5A5A" w:themeColor="text1" w:themeTint="A5"/>
-                <w:spacing w:val="15"/>
-              </w:rPr>
-              <w:t>kmers</w:t>
-            </w:r>
-            <w:proofErr w:type="spellEnd"/>
-            <w:r>
-              <w:rPr>
-                <w:rFonts w:eastAsiaTheme="minorEastAsia"/>
-                <w:color w:val="5A5A5A" w:themeColor="text1" w:themeTint="A5"/>
-                <w:spacing w:val="15"/>
-              </w:rPr>
-              <w:t xml:space="preserve"> in the peak: 338 767 481</w:t>
+              <w:t>Total of kmers in the peak: 338 767 481</w:t>
             </w:r>
           </w:p>
           <w:p>
@@ -2138,25 +1995,7 @@
                 <w:color w:val="5A5A5A" w:themeColor="text1" w:themeTint="A5"/>
                 <w:spacing w:val="15"/>
               </w:rPr>
-              <w:t xml:space="preserve">Total of </w:t>
-            </w:r>
-            <w:proofErr w:type="spellStart"/>
-            <w:r>
-              <w:rPr>
-                <w:rFonts w:eastAsiaTheme="minorEastAsia"/>
-                <w:color w:val="5A5A5A" w:themeColor="text1" w:themeTint="A5"/>
-                <w:spacing w:val="15"/>
-              </w:rPr>
-              <w:t>kmers</w:t>
-            </w:r>
-            <w:proofErr w:type="spellEnd"/>
-            <w:r>
-              <w:rPr>
-                <w:rFonts w:eastAsiaTheme="minorEastAsia"/>
-                <w:color w:val="5A5A5A" w:themeColor="text1" w:themeTint="A5"/>
-                <w:spacing w:val="15"/>
-              </w:rPr>
-              <w:t xml:space="preserve"> in the peak: 3</w:t>
+              <w:t>Total of kmers in the peak: 3</w:t>
             </w:r>
             <w:r>
               <w:rPr>
@@ -2322,25 +2161,7 @@
                 <w:color w:val="5A5A5A" w:themeColor="text1" w:themeTint="A5"/>
                 <w:spacing w:val="15"/>
               </w:rPr>
-              <w:t xml:space="preserve">Total of </w:t>
-            </w:r>
-            <w:proofErr w:type="spellStart"/>
-            <w:r>
-              <w:rPr>
-                <w:rFonts w:eastAsiaTheme="minorEastAsia"/>
-                <w:color w:val="5A5A5A" w:themeColor="text1" w:themeTint="A5"/>
-                <w:spacing w:val="15"/>
-              </w:rPr>
-              <w:t>kmers</w:t>
-            </w:r>
-            <w:proofErr w:type="spellEnd"/>
-            <w:r>
-              <w:rPr>
-                <w:rFonts w:eastAsiaTheme="minorEastAsia"/>
-                <w:color w:val="5A5A5A" w:themeColor="text1" w:themeTint="A5"/>
-                <w:spacing w:val="15"/>
-              </w:rPr>
-              <w:t xml:space="preserve"> in the peak:  </w:t>
+              <w:t xml:space="preserve">Total of kmers in the peak:  </w:t>
             </w:r>
             <w:r>
               <w:rPr>
@@ -2534,15 +2355,7 @@
         <w:t xml:space="preserve"> </w:t>
       </w:r>
       <w:r>
-        <w:t xml:space="preserve">long </w:t>
-      </w:r>
-      <w:proofErr w:type="spellStart"/>
-      <w:r>
-        <w:t>kmers</w:t>
-      </w:r>
-      <w:proofErr w:type="spellEnd"/>
-      <w:r>
-        <w:t xml:space="preserve"> help remove repetitions in the reads</w:t>
+        <w:t>long kmers help remove repetitions in the reads</w:t>
       </w:r>
       <w:r>
         <w:t xml:space="preserve"> but with a decrease of coverage</w:t>
@@ -2557,13 +2370,8 @@
         <w:t>small</w:t>
       </w:r>
       <w:r>
-        <w:t xml:space="preserve"> </w:t>
-      </w:r>
-      <w:proofErr w:type="spellStart"/>
-      <w:r>
-        <w:t>kmers</w:t>
-      </w:r>
-      <w:proofErr w:type="spellEnd"/>
+        <w:t xml:space="preserve"> kmers</w:t>
+      </w:r>
       <w:r>
         <w:t xml:space="preserve"> </w:t>
       </w:r>
@@ -3051,13 +2859,8 @@
       <w:r>
         <w:t xml:space="preserve">The same </w:t>
       </w:r>
-      <w:proofErr w:type="spellStart"/>
-      <w:r>
-        <w:t>kmer</w:t>
-      </w:r>
-      <w:proofErr w:type="spellEnd"/>
-      <w:r>
-        <w:t xml:space="preserve"> analysis and spectrum are obtained for the long reads, with the different values of k.</w:t>
+      <w:r>
+        <w:t>kmer analysis and spectrum are obtained for the long reads, with the different values of k.</w:t>
       </w:r>
       <w:r>
         <w:t xml:space="preserve"> No other peak than the error one is visible.</w:t>
@@ -3301,31 +3104,7 @@
         <w:t xml:space="preserve"> The distribution that is mostly represented would be the error one.</w:t>
       </w:r>
       <w:r>
-        <w:t xml:space="preserve"> This hypothesis seems confirmed, since "in PacBio, assuming a typical k-</w:t>
-      </w:r>
-      <w:proofErr w:type="spellStart"/>
-      <w:r>
-        <w:t>mer</w:t>
-      </w:r>
-      <w:proofErr w:type="spellEnd"/>
-      <w:r>
-        <w:t xml:space="preserve"> size of 16, only ~5% of the </w:t>
-      </w:r>
-      <w:proofErr w:type="spellStart"/>
-      <w:r>
-        <w:t>distintc</w:t>
-      </w:r>
-      <w:proofErr w:type="spellEnd"/>
-      <w:r>
-        <w:t xml:space="preserve"> k-</w:t>
-      </w:r>
-      <w:proofErr w:type="spellStart"/>
-      <w:r>
-        <w:t>mers</w:t>
-      </w:r>
-      <w:proofErr w:type="spellEnd"/>
-      <w:r>
-        <w:t xml:space="preserve"> from the reads are error free” (</w:t>
+        <w:t xml:space="preserve"> This hypothesis seems confirmed, since "in PacBio, assuming a typical k-mer size of 16, only ~5% of the distintc k-mers from the reads are error free” (</w:t>
       </w:r>
       <w:sdt>
         <w:sdtPr>
@@ -3367,15 +3146,7 @@
         <w:t>s</w:t>
       </w:r>
       <w:r>
-        <w:t xml:space="preserve"> more than 90% of the </w:t>
-      </w:r>
-      <w:proofErr w:type="spellStart"/>
-      <w:r>
-        <w:t>kmers</w:t>
-      </w:r>
-      <w:proofErr w:type="spellEnd"/>
-      <w:r>
-        <w:t>, explaining the observed k spectrum.</w:t>
+        <w:t xml:space="preserve"> more than 90% of the kmers, explaining the observed k spectrum.</w:t>
       </w:r>
     </w:p>
     <w:p>
@@ -3398,15 +3169,7 @@
     </w:p>
     <w:p>
       <w:r>
-        <w:t xml:space="preserve">Multiples assemblies will be tested, with three different values of </w:t>
-      </w:r>
-      <w:proofErr w:type="spellStart"/>
-      <w:r>
-        <w:t>kmer</w:t>
-      </w:r>
-      <w:proofErr w:type="spellEnd"/>
-      <w:r>
-        <w:t>.</w:t>
+        <w:t>Multiples assemblies will be tested, with three different values of kmer.</w:t>
       </w:r>
       <w:r>
         <w:t xml:space="preserve"> Short and long reads assembler will be used</w:t>
@@ -3461,26 +3224,10 @@
         <w:t xml:space="preserve">, </w:t>
       </w:r>
       <w:r>
-        <w:t xml:space="preserve">which uses De </w:t>
-      </w:r>
-      <w:proofErr w:type="spellStart"/>
-      <w:r>
-        <w:t>Bruijin</w:t>
-      </w:r>
-      <w:proofErr w:type="spellEnd"/>
-      <w:r>
-        <w:t xml:space="preserve"> graphs, </w:t>
-      </w:r>
-      <w:r>
-        <w:t xml:space="preserve">and the performed steps are the following: </w:t>
-      </w:r>
-      <w:proofErr w:type="spellStart"/>
-      <w:r>
-        <w:t>pregraph</w:t>
-      </w:r>
-      <w:proofErr w:type="spellEnd"/>
-      <w:r>
-        <w:t xml:space="preserve"> and contig, since I do not have a long jump library</w:t>
+        <w:t xml:space="preserve">which uses De Bruijin graphs, </w:t>
+      </w:r>
+      <w:r>
+        <w:t>and the performed steps are the following: pregraph and contig, since I do not have a long jump library</w:t>
       </w:r>
       <w:r>
         <w:t>.</w:t>
@@ -3488,19 +3235,9 @@
       <w:r>
         <w:t xml:space="preserve"> </w:t>
       </w:r>
-      <w:proofErr w:type="spellStart"/>
-      <w:r>
-        <w:t>Pregraph</w:t>
-      </w:r>
-      <w:proofErr w:type="spellEnd"/>
-      <w:r>
-        <w:t xml:space="preserve"> calculates for instance the frequency of </w:t>
-      </w:r>
-      <w:proofErr w:type="spellStart"/>
-      <w:r>
-        <w:t>kmers</w:t>
-      </w:r>
-      <w:proofErr w:type="spellEnd"/>
+      <w:r>
+        <w:t>Pregraph calculates for instance the frequency of kmers</w:t>
+      </w:r>
       <w:r>
         <w:t xml:space="preserve">, the number of vertex, of edges, etc. Contig </w:t>
       </w:r>
@@ -3528,15 +3265,7 @@
         <w:t xml:space="preserve">the insert size is 350bp, </w:t>
       </w:r>
       <w:r>
-        <w:t xml:space="preserve">the </w:t>
-      </w:r>
-      <w:proofErr w:type="spellStart"/>
-      <w:r>
-        <w:t>reverse_seq</w:t>
-      </w:r>
-      <w:proofErr w:type="spellEnd"/>
-      <w:r>
-        <w:t xml:space="preserve"> is 0 because the sequence does not need to be complementar</w:t>
+        <w:t>the reverse_seq is 0 because the sequence does not need to be complementar</w:t>
       </w:r>
       <w:r>
         <w:t>il</w:t>
@@ -3545,15 +3274,7 @@
         <w:t>y reversed</w:t>
       </w:r>
       <w:r>
-        <w:t xml:space="preserve">, the </w:t>
-      </w:r>
-      <w:proofErr w:type="spellStart"/>
-      <w:r>
-        <w:t>asm_flags</w:t>
-      </w:r>
-      <w:proofErr w:type="spellEnd"/>
-      <w:r>
-        <w:t xml:space="preserve"> is 1 for a contig assembly, a rank of 1 </w:t>
+        <w:t xml:space="preserve">, the asm_flags is 1 for a contig assembly, a rank of 1 </w:t>
       </w:r>
       <w:r>
         <w:t>since only one library is used</w:t>
@@ -3592,13 +3313,8 @@
       </w:r>
     </w:p>
     <w:p>
-      <w:proofErr w:type="spellStart"/>
-      <w:r>
-        <w:t>Gnx</w:t>
-      </w:r>
-      <w:proofErr w:type="spellEnd"/>
-      <w:r>
-        <w:t>-tool is computed to display statistics about the assembly.</w:t>
+      <w:r>
+        <w:t>Gnx-tool is computed to display statistics about the assembly.</w:t>
       </w:r>
     </w:p>
     <w:tbl>
@@ -3974,15 +3690,7 @@
         <w:t>the three</w:t>
       </w:r>
       <w:r>
-        <w:t xml:space="preserve"> </w:t>
-      </w:r>
-      <w:proofErr w:type="spellStart"/>
-      <w:r>
-        <w:t>kmers</w:t>
-      </w:r>
-      <w:proofErr w:type="spellEnd"/>
-      <w:r>
-        <w:t xml:space="preserve">, </w:t>
+        <w:t xml:space="preserve"> kmers, </w:t>
       </w:r>
       <w:r>
         <w:t>t</w:t>
@@ -4029,45 +3737,13 @@
     </w:p>
     <w:p>
       <w:r>
-        <w:t xml:space="preserve">Velvet is also a de novo assembler that uses De </w:t>
-      </w:r>
-      <w:proofErr w:type="spellStart"/>
-      <w:r>
-        <w:t>Bruijin</w:t>
-      </w:r>
-      <w:proofErr w:type="spellEnd"/>
-      <w:r>
-        <w:t xml:space="preserve"> graphs.</w:t>
-      </w:r>
-      <w:r>
-        <w:t xml:space="preserve"> The function </w:t>
-      </w:r>
-      <w:proofErr w:type="spellStart"/>
-      <w:r>
-        <w:t>velveth</w:t>
-      </w:r>
-      <w:proofErr w:type="spellEnd"/>
-      <w:r>
-        <w:t xml:space="preserve"> is used for graph creation, </w:t>
-      </w:r>
-      <w:proofErr w:type="spellStart"/>
-      <w:r>
-        <w:t>velvetg</w:t>
-      </w:r>
-      <w:proofErr w:type="spellEnd"/>
-      <w:r>
-        <w:t xml:space="preserve"> for graph assembly.</w:t>
-      </w:r>
-      <w:r>
-        <w:t xml:space="preserve"> The parameters are </w:t>
-      </w:r>
-      <w:proofErr w:type="spellStart"/>
-      <w:r>
-        <w:t>shortPaired</w:t>
-      </w:r>
-      <w:proofErr w:type="spellEnd"/>
-      <w:r>
-        <w:t xml:space="preserve"> and separate</w:t>
+        <w:t>Velvet is also a de novo assembler that uses De Bruijin graphs.</w:t>
+      </w:r>
+      <w:r>
+        <w:t xml:space="preserve"> The function velveth is used for graph creation, velvetg for graph assembly.</w:t>
+      </w:r>
+      <w:r>
+        <w:t xml:space="preserve"> The parameters are shortPaired and separate</w:t>
       </w:r>
       <w:r>
         <w:t xml:space="preserve">, since short paired Illumina reads </w:t>
@@ -4447,15 +4123,7 @@
         <w:t>assembly is very bad</w:t>
       </w:r>
       <w:r>
-        <w:t xml:space="preserve"> for all the </w:t>
-      </w:r>
-      <w:proofErr w:type="spellStart"/>
-      <w:r>
-        <w:t>kmer</w:t>
-      </w:r>
-      <w:proofErr w:type="spellEnd"/>
-      <w:r>
-        <w:t>.</w:t>
+        <w:t xml:space="preserve"> for all the kmer.</w:t>
       </w:r>
     </w:p>
     <w:p>
@@ -4508,15 +4176,7 @@
         <w:t>.</w:t>
       </w:r>
       <w:r>
-        <w:t xml:space="preserve"> This assembler might help to deal with the hetero-peak present in the </w:t>
-      </w:r>
-      <w:proofErr w:type="spellStart"/>
-      <w:r>
-        <w:t>kmer</w:t>
-      </w:r>
-      <w:proofErr w:type="spellEnd"/>
-      <w:r>
-        <w:t xml:space="preserve"> spectrum</w:t>
+        <w:t xml:space="preserve"> This assembler might help to deal with the hetero-peak present in the kmer spectrum</w:t>
       </w:r>
       <w:r>
         <w:t xml:space="preserve">, since it presented very good results for various levels of heterozygosity in de novo assembly contest Assemblathon2 </w:t>
@@ -4566,29 +4226,13 @@
         <w:t xml:space="preserve"> The parameters are 19 for 19mers, and the </w:t>
       </w:r>
       <w:r>
-        <w:t xml:space="preserve">corrected </w:t>
-      </w:r>
-      <w:proofErr w:type="spellStart"/>
-      <w:r>
-        <w:t>fastq</w:t>
-      </w:r>
-      <w:proofErr w:type="spellEnd"/>
-      <w:r>
-        <w:t xml:space="preserve"> </w:t>
+        <w:t xml:space="preserve">corrected fastq </w:t>
       </w:r>
       <w:r>
         <w:t>pair end short reads files.</w:t>
       </w:r>
       <w:r>
-        <w:t xml:space="preserve"> Then, the contigs are assembled into </w:t>
-      </w:r>
-      <w:proofErr w:type="spellStart"/>
-      <w:r>
-        <w:t>scaffhold</w:t>
-      </w:r>
-      <w:proofErr w:type="spellEnd"/>
-      <w:r>
-        <w:t xml:space="preserve"> with the function “assemble”.</w:t>
+        <w:t xml:space="preserve"> Then, the contigs are assembled into scaffhold with the function “assemble”.</w:t>
       </w:r>
       <w:r>
         <w:t xml:space="preserve"> The average insert size parameter is 350b</w:t>
@@ -4645,28 +4289,12 @@
         <w:t>.</w:t>
       </w:r>
       <w:r>
-        <w:t xml:space="preserve"> The gap closing is performed with the function </w:t>
-      </w:r>
-      <w:proofErr w:type="spellStart"/>
-      <w:r>
-        <w:t>gap_close</w:t>
-      </w:r>
-      <w:proofErr w:type="spellEnd"/>
-      <w:r>
-        <w:t xml:space="preserve"> and the same parameters.</w:t>
-      </w:r>
-    </w:p>
-    <w:p>
-      <w:r>
-        <w:t xml:space="preserve">For this analysis, only 25mers, chosen at the first after the </w:t>
-      </w:r>
-      <w:proofErr w:type="spellStart"/>
-      <w:r>
-        <w:t>kmer</w:t>
-      </w:r>
-      <w:proofErr w:type="spellEnd"/>
-      <w:r>
-        <w:t xml:space="preserve"> analysis, will be tested</w:t>
+        <w:t xml:space="preserve"> The gap closing is performed with the function gap_close and the same parameters.</w:t>
+      </w:r>
+    </w:p>
+    <w:p>
+      <w:r>
+        <w:t>For this analysis, only 25mers, chosen at the first after the kmer analysis, will be tested</w:t>
       </w:r>
       <w:r>
         <w:t xml:space="preserve"> (see other </w:t>
@@ -5289,13 +4917,8 @@
         <w:t>Long reads assembly</w:t>
       </w:r>
       <w:r>
-        <w:t xml:space="preserve"> using </w:t>
-      </w:r>
-      <w:proofErr w:type="spellStart"/>
-      <w:r>
-        <w:t>canu</w:t>
-      </w:r>
-      <w:proofErr w:type="spellEnd"/>
+        <w:t xml:space="preserve"> using canu</w:t>
+      </w:r>
     </w:p>
     <w:p>
       <w:r>
@@ -5311,70 +4934,25 @@
         <w:t xml:space="preserve">Cd </w:t>
       </w:r>
       <w:r>
-        <w:t xml:space="preserve">The first tested assembler is </w:t>
-      </w:r>
-      <w:proofErr w:type="spellStart"/>
-      <w:r>
-        <w:t>canu</w:t>
-      </w:r>
-      <w:proofErr w:type="spellEnd"/>
+        <w:t>The first tested assembler is canu.</w:t>
+      </w:r>
+      <w:r>
+        <w:t xml:space="preserve"> Canu is tested with 25mers</w:t>
+      </w:r>
+      <w:r>
+        <w:t xml:space="preserve">, also with the non-corrected reads, because the read coverage of the corrected </w:t>
+      </w:r>
+      <w:r>
+        <w:t xml:space="preserve">pacbio reads </w:t>
+      </w:r>
+      <w:r>
+        <w:t>is too low</w:t>
+      </w:r>
       <w:r>
         <w:t>.</w:t>
       </w:r>
       <w:r>
-        <w:t xml:space="preserve"> </w:t>
-      </w:r>
-      <w:proofErr w:type="spellStart"/>
-      <w:r>
-        <w:t>Canu</w:t>
-      </w:r>
-      <w:proofErr w:type="spellEnd"/>
-      <w:r>
-        <w:t xml:space="preserve"> is tested with 25mers</w:t>
-      </w:r>
-      <w:r>
-        <w:t xml:space="preserve">, also with the non-corrected reads, because the read coverage of the corrected </w:t>
-      </w:r>
-      <w:proofErr w:type="spellStart"/>
-      <w:r>
-        <w:t>pacbio</w:t>
-      </w:r>
-      <w:proofErr w:type="spellEnd"/>
-      <w:r>
-        <w:t xml:space="preserve"> reads </w:t>
-      </w:r>
-      <w:r>
-        <w:t>is too low</w:t>
-      </w:r>
-      <w:r>
-        <w:t>.</w:t>
-      </w:r>
-      <w:r>
-        <w:t xml:space="preserve"> The coverage with </w:t>
-      </w:r>
-      <w:proofErr w:type="spellStart"/>
-      <w:r>
-        <w:t>canu</w:t>
-      </w:r>
-      <w:proofErr w:type="spellEnd"/>
-      <w:r>
-        <w:t xml:space="preserve"> is too low to run </w:t>
-      </w:r>
-      <w:proofErr w:type="spellStart"/>
-      <w:r>
-        <w:t>canu</w:t>
-      </w:r>
-      <w:proofErr w:type="spellEnd"/>
-      <w:r>
-        <w:t xml:space="preserve">, which may be due to an incorrect </w:t>
-      </w:r>
-      <w:proofErr w:type="spellStart"/>
-      <w:r>
-        <w:t>genomeSize</w:t>
-      </w:r>
-      <w:proofErr w:type="spellEnd"/>
-      <w:r>
-        <w:t xml:space="preserve"> or a poor quality of reads</w:t>
+        <w:t xml:space="preserve"> The coverage with canu is too low to run canu, which may be due to an incorrect genomeSize or a poor quality of reads</w:t>
       </w:r>
       <w:r>
         <w:t xml:space="preserve"> that could not be enough corrected</w:t>
@@ -5652,26 +5230,10 @@
         <w:t xml:space="preserve"> </w:t>
       </w:r>
       <w:r>
-        <w:t>with the command “</w:t>
-      </w:r>
-      <w:proofErr w:type="spellStart"/>
-      <w:r>
-        <w:t>SparseAssembler</w:t>
-      </w:r>
-      <w:proofErr w:type="spellEnd"/>
-      <w:r>
-        <w:t>”.</w:t>
-      </w:r>
-      <w:r>
-        <w:t xml:space="preserve"> The assembly is computed on corrected genome, with 25mer. The genome size is 5000000, the false </w:t>
-      </w:r>
-      <w:proofErr w:type="spellStart"/>
-      <w:r>
-        <w:t>kmer</w:t>
-      </w:r>
-      <w:proofErr w:type="spellEnd"/>
-      <w:r>
-        <w:t xml:space="preserve"> threshold is 1, as well as the false edge threshold and the skip size.</w:t>
+        <w:t>with the command “SparseAssembler”.</w:t>
+      </w:r>
+      <w:r>
+        <w:t xml:space="preserve"> The assembly is computed on corrected genome, with 25mer. The genome size is 5000000, the false kmer threshold is 1, as well as the false edge threshold and the skip size.</w:t>
       </w:r>
     </w:p>
     <w:p>
@@ -5679,67 +5241,19 @@
         <w:t xml:space="preserve">For long reads assembly, the overlap layout consensus is performed with </w:t>
       </w:r>
       <w:r>
-        <w:t>an adaptive k-</w:t>
-      </w:r>
-      <w:proofErr w:type="spellStart"/>
-      <w:r>
-        <w:t>mer</w:t>
-      </w:r>
-      <w:proofErr w:type="spellEnd"/>
-      <w:r>
-        <w:t xml:space="preserve"> matching threshold </w:t>
+        <w:t xml:space="preserve">an adaptive k-mer matching threshold </w:t>
       </w:r>
       <w:r>
         <w:t xml:space="preserve">to filter low quality reads </w:t>
       </w:r>
       <w:r>
-        <w:t>(</w:t>
-      </w:r>
-      <w:proofErr w:type="spellStart"/>
-      <w:r>
-        <w:t>AdaptiveTh</w:t>
-      </w:r>
-      <w:proofErr w:type="spellEnd"/>
-      <w:r>
-        <w:t xml:space="preserve">) of 0.0001, a fixed </w:t>
-      </w:r>
-      <w:proofErr w:type="spellStart"/>
-      <w:r>
-        <w:t>kmer</w:t>
-      </w:r>
-      <w:proofErr w:type="spellEnd"/>
-      <w:r>
-        <w:t xml:space="preserve"> matching threshold of 2 (</w:t>
-      </w:r>
-      <w:proofErr w:type="spellStart"/>
-      <w:r>
-        <w:t>KmerCovTh</w:t>
-      </w:r>
-      <w:proofErr w:type="spellEnd"/>
-      <w:r>
-        <w:t>)</w:t>
-      </w:r>
-      <w:r>
-        <w:t xml:space="preserve"> and a minimum overlap score (</w:t>
-      </w:r>
-      <w:proofErr w:type="spellStart"/>
-      <w:r>
-        <w:t>MinOverlap</w:t>
-      </w:r>
-      <w:proofErr w:type="spellEnd"/>
-      <w:r>
-        <w:t>)</w:t>
-      </w:r>
-      <w:r>
-        <w:t xml:space="preserve">, the minimal overlap length required to make a De </w:t>
-      </w:r>
-      <w:proofErr w:type="spellStart"/>
-      <w:r>
-        <w:t>Bruijin</w:t>
-      </w:r>
-      <w:proofErr w:type="spellEnd"/>
-      <w:r>
-        <w:t xml:space="preserve"> graph,</w:t>
+        <w:t>(AdaptiveTh) of 0.0001, a fixed kmer matching threshold of 2 (KmerCovTh)</w:t>
+      </w:r>
+      <w:r>
+        <w:t xml:space="preserve"> and a minimum overlap score (MinOverlap)</w:t>
+      </w:r>
+      <w:r>
+        <w:t>, the minimal overlap length required to make a De Bruijin graph,</w:t>
       </w:r>
       <w:r>
         <w:t xml:space="preserve"> of 20.</w:t>
@@ -5751,15 +5265,7 @@
         <w:t>P</w:t>
       </w:r>
       <w:r>
-        <w:t xml:space="preserve">acBio long read file is converted in </w:t>
-      </w:r>
-      <w:proofErr w:type="spellStart"/>
-      <w:r>
-        <w:t>fasta</w:t>
-      </w:r>
-      <w:proofErr w:type="spellEnd"/>
-      <w:r>
-        <w:t xml:space="preserve"> format.</w:t>
+        <w:t>acBio long read file is converted in fasta format.</w:t>
       </w:r>
     </w:p>
     <w:p>
@@ -5770,15 +5276,13 @@
         <w:t xml:space="preserve"> The bundled split_and_run_sparc.sh script used is the one given in class.</w:t>
       </w:r>
       <w:r>
-        <w:t xml:space="preserve"> </w:t>
-      </w:r>
-      <w:proofErr w:type="spellStart"/>
-      <w:r>
-        <w:t>Blasr</w:t>
-      </w:r>
-      <w:proofErr w:type="spellEnd"/>
-      <w:r>
-        <w:t>, a long read aligner</w:t>
+        <w:t xml:space="preserve"> Blasr, a </w:t>
+      </w:r>
+      <w:r>
+        <w:t>long-read</w:t>
+      </w:r>
+      <w:r>
+        <w:t xml:space="preserve"> aligner</w:t>
       </w:r>
       <w:r>
         <w:t xml:space="preserve"> is used to perform the consensus.</w:t>
@@ -5788,6 +5292,7 @@
       <w:tblPr>
         <w:tblStyle w:val="TableGrid"/>
         <w:tblW w:w="0" w:type="auto"/>
+        <w:jc w:val="center"/>
         <w:tblLook w:val="04A0" w:firstRow="1" w:lastRow="0" w:firstColumn="1" w:lastColumn="0" w:noHBand="0" w:noVBand="1"/>
       </w:tblPr>
       <w:tblGrid>
@@ -5795,31 +5300,34 @@
         <w:gridCol w:w="2614"/>
       </w:tblGrid>
       <w:tr>
-        <w:tc>
-          <w:tcPr>
-            <w:tcW w:w="2614" w:type="dxa"/>
-          </w:tcPr>
-          <w:p>
-            <w:r>
-              <w:t>Contigs without correction</w:t>
-            </w:r>
-          </w:p>
-        </w:tc>
-        <w:tc>
-          <w:tcPr>
-            <w:tcW w:w="2614" w:type="dxa"/>
-          </w:tcPr>
-          <w:p>
-            <w:r>
-              <w:t>25mers, assembly</w:t>
-            </w:r>
-            <w:r>
-              <w:t xml:space="preserve"> </w:t>
+        <w:trPr>
+          <w:jc w:val="center"/>
+        </w:trPr>
+        <w:tc>
+          <w:tcPr>
+            <w:tcW w:w="2614" w:type="dxa"/>
+          </w:tcPr>
+          <w:p>
+            <w:r>
+              <w:t>Contigs with correction</w:t>
+            </w:r>
+          </w:p>
+        </w:tc>
+        <w:tc>
+          <w:tcPr>
+            <w:tcW w:w="2614" w:type="dxa"/>
+          </w:tcPr>
+          <w:p>
+            <w:r>
+              <w:t>25mers</w:t>
             </w:r>
           </w:p>
         </w:tc>
       </w:tr>
       <w:tr>
+        <w:trPr>
+          <w:jc w:val="center"/>
+        </w:trPr>
         <w:tc>
           <w:tcPr>
             <w:tcW w:w="2614" w:type="dxa"/>
@@ -5842,6 +5350,9 @@
         </w:tc>
       </w:tr>
       <w:tr>
+        <w:trPr>
+          <w:jc w:val="center"/>
+        </w:trPr>
         <w:tc>
           <w:tcPr>
             <w:tcW w:w="2614" w:type="dxa"/>
@@ -5864,6 +5375,9 @@
         </w:tc>
       </w:tr>
       <w:tr>
+        <w:trPr>
+          <w:jc w:val="center"/>
+        </w:trPr>
         <w:tc>
           <w:tcPr>
             <w:tcW w:w="2614" w:type="dxa"/>
@@ -5886,6 +5400,9 @@
         </w:tc>
       </w:tr>
       <w:tr>
+        <w:trPr>
+          <w:jc w:val="center"/>
+        </w:trPr>
         <w:tc>
           <w:tcPr>
             <w:tcW w:w="2614" w:type="dxa"/>
@@ -5908,6 +5425,9 @@
         </w:tc>
       </w:tr>
       <w:tr>
+        <w:trPr>
+          <w:jc w:val="center"/>
+        </w:trPr>
         <w:tc>
           <w:tcPr>
             <w:tcW w:w="2614" w:type="dxa"/>
@@ -5930,6 +5450,9 @@
         </w:tc>
       </w:tr>
       <w:tr>
+        <w:trPr>
+          <w:jc w:val="center"/>
+        </w:trPr>
         <w:tc>
           <w:tcPr>
             <w:tcW w:w="2614" w:type="dxa"/>
@@ -5972,65 +5495,377 @@
         <w:t>After this first analysis, the parameters are tuned to find a better combination.</w:t>
       </w:r>
       <w:r>
-        <w:t xml:space="preserve"> One parameter among the following: </w:t>
-      </w:r>
-      <w:proofErr w:type="spellStart"/>
-      <w:r>
-        <w:t>NodeCovTh</w:t>
-      </w:r>
-      <w:proofErr w:type="spellEnd"/>
-      <w:r>
-        <w:t xml:space="preserve">, k, </w:t>
-      </w:r>
-      <w:proofErr w:type="spellStart"/>
-      <w:r>
-        <w:t>AdaptiveTh</w:t>
-      </w:r>
-      <w:proofErr w:type="spellEnd"/>
+        <w:t xml:space="preserve"> </w:t>
+      </w:r>
+      <w:r>
+        <w:t>The tuning is made with a grid search coded in a sub script</w:t>
+      </w:r>
+      <w:r>
+        <w:t xml:space="preserve"> (see script </w:t>
+      </w:r>
+      <w:r>
+        <w:fldChar w:fldCharType="begin"/>
+      </w:r>
+      <w:r>
+        <w:instrText xml:space="preserve"> REF _Ref127198412 \r \h </w:instrText>
+      </w:r>
+      <w:r>
+        <w:fldChar w:fldCharType="separate"/>
+      </w:r>
+      <w:r>
+        <w:t>3)</w:t>
+      </w:r>
+      <w:r>
+        <w:fldChar w:fldCharType="end"/>
+      </w:r>
+      <w:r>
+        <w:t>.</w:t>
+      </w:r>
+      <w:r>
+        <w:t xml:space="preserve"> </w:t>
+      </w:r>
+      <w:r>
+        <w:t>The</w:t>
+      </w:r>
+      <w:r>
+        <w:t xml:space="preserve"> coverage for PacBio </w:t>
+      </w:r>
+      <w:r>
+        <w:t xml:space="preserve">corrected </w:t>
+      </w:r>
+      <w:r>
+        <w:t xml:space="preserve">long reads is: coverage = total number of bp / gene size = </w:t>
+      </w:r>
+      <w:r>
+        <w:t>99600120 / 5000000 = 19.2</w:t>
+      </w:r>
+      <w:r>
+        <w:t>. T</w:t>
+      </w:r>
+      <w:r>
+        <w:t>he parameters to tune</w:t>
+      </w:r>
+      <w:r>
+        <w:t xml:space="preserve"> for a coverage between 10x and 20x</w:t>
+      </w:r>
+      <w:r>
+        <w:t xml:space="preserve"> </w:t>
+      </w:r>
+      <w:r>
+        <w:t xml:space="preserve">for PacBio data </w:t>
+      </w:r>
+      <w:r>
+        <w:t xml:space="preserve">are according to </w:t>
+      </w:r>
+      <w:r>
+        <w:t xml:space="preserve">the manual of DBG2OLC: </w:t>
+      </w:r>
+      <w:r>
+        <w:t>KmerCovTh 2-5, MinOverlap 10-30, AdaptiveTh 0.001~0.01</w:t>
+      </w:r>
+      <w:r>
+        <w:t xml:space="preserve">. So, their </w:t>
+      </w:r>
+      <w:r>
+        <w:t xml:space="preserve">tested </w:t>
+      </w:r>
+      <w:r>
+        <w:t>values in the tune grid are:</w:t>
+      </w:r>
+      <w:r>
+        <w:t xml:space="preserve"> k = (19</w:t>
+      </w:r>
+      <w:r>
+        <w:t>;</w:t>
+      </w:r>
+      <w:r>
+        <w:t xml:space="preserve"> 25), </w:t>
+      </w:r>
+      <w:r>
+        <w:t>NodeCovTh=(1</w:t>
+      </w:r>
+      <w:r>
+        <w:t>;</w:t>
+      </w:r>
+      <w:r>
+        <w:t xml:space="preserve"> 2</w:t>
+      </w:r>
+      <w:r>
+        <w:t>)</w:t>
+      </w:r>
       <w:r>
         <w:t xml:space="preserve">, </w:t>
       </w:r>
-      <w:proofErr w:type="spellStart"/>
-      <w:r>
-        <w:t>kmerCovTh</w:t>
-      </w:r>
-      <w:proofErr w:type="spellEnd"/>
+      <w:r>
+        <w:t>KmerCovTh=(2</w:t>
+      </w:r>
+      <w:r>
+        <w:t>;</w:t>
+      </w:r>
+      <w:r>
+        <w:t xml:space="preserve"> 3</w:t>
+      </w:r>
+      <w:r>
+        <w:t>;</w:t>
+      </w:r>
+      <w:r>
+        <w:t xml:space="preserve"> 4</w:t>
+      </w:r>
+      <w:r>
+        <w:t>;</w:t>
+      </w:r>
+      <w:r>
+        <w:t xml:space="preserve"> 5</w:t>
+      </w:r>
+      <w:r>
+        <w:t>)</w:t>
+      </w:r>
       <w:r>
         <w:t xml:space="preserve">, </w:t>
       </w:r>
-      <w:proofErr w:type="spellStart"/>
-      <w:r>
-        <w:t>MinOverlap</w:t>
-      </w:r>
-      <w:proofErr w:type="spellEnd"/>
-      <w:r>
-        <w:t xml:space="preserve">; is tuned at a time (see </w:t>
-      </w:r>
-      <w:r>
-        <w:t xml:space="preserve">detailed </w:t>
-      </w:r>
-      <w:r>
-        <w:t xml:space="preserve">results here: </w:t>
-      </w:r>
-      <w:r>
-        <w:fldChar w:fldCharType="begin"/>
-      </w:r>
-      <w:r>
-        <w:instrText xml:space="preserve"> REF _Ref127135403 \r \h </w:instrText>
-      </w:r>
-      <w:r>
-        <w:fldChar w:fldCharType="separate"/>
-      </w:r>
-      <w:r>
-        <w:t>2)</w:t>
-      </w:r>
-      <w:r>
-        <w:fldChar w:fldCharType="end"/>
+      <w:r>
+        <w:t>MinOverlap=(</w:t>
+      </w:r>
+      <w:r>
+        <w:t>10</w:t>
+      </w:r>
+      <w:r>
+        <w:t>;</w:t>
+      </w:r>
+      <w:r>
+        <w:t xml:space="preserve"> </w:t>
+      </w:r>
+      <w:r>
+        <w:t>20</w:t>
+      </w:r>
+      <w:r>
+        <w:t>;</w:t>
+      </w:r>
+      <w:r>
+        <w:t xml:space="preserve"> 30</w:t>
+      </w:r>
+      <w:r>
+        <w:t>)</w:t>
+      </w:r>
+      <w:r>
+        <w:t xml:space="preserve">, </w:t>
+      </w:r>
+      <w:r>
+        <w:t>AdaptativeTh=(0.0001</w:t>
+      </w:r>
+      <w:r>
+        <w:t>;</w:t>
+      </w:r>
+      <w:r>
+        <w:t xml:space="preserve"> 0.001</w:t>
+      </w:r>
+      <w:r>
+        <w:t>;</w:t>
+      </w:r>
+      <w:r>
+        <w:t xml:space="preserve"> 0.01</w:t>
+      </w:r>
+      <w:r>
+        <w:t>)</w:t>
       </w:r>
       <w:r>
         <w:t>.</w:t>
       </w:r>
     </w:p>
+    <w:p/>
+    <w:p>
+      <w:pPr>
+        <w:pStyle w:val="Heading3"/>
+        <w:numPr>
+          <w:ilvl w:val="0"/>
+          <w:numId w:val="3"/>
+        </w:numPr>
+      </w:pPr>
+      <w:r>
+        <w:lastRenderedPageBreak/>
+        <w:t>Hybrid assembly with MaSuRCA</w:t>
+      </w:r>
+    </w:p>
+    <w:p>
+      <w:r>
+        <w:t>A MaSuRCA configuration file is generated</w:t>
+      </w:r>
+      <w:r>
+        <w:t xml:space="preserve"> to set the corrected reads files path</w:t>
+      </w:r>
+      <w:r>
+        <w:t>, the number of threads to 4</w:t>
+      </w:r>
+      <w:r>
+        <w:t xml:space="preserve"> and the PE value (insert size of 350 and read length of 50)</w:t>
+      </w:r>
+      <w:r>
+        <w:t>.</w:t>
+      </w:r>
+    </w:p>
+    <w:tbl>
+      <w:tblPr>
+        <w:tblStyle w:val="TableGrid"/>
+        <w:tblW w:w="0" w:type="auto"/>
+        <w:jc w:val="center"/>
+        <w:tblLook w:val="04A0" w:firstRow="1" w:lastRow="0" w:firstColumn="1" w:lastColumn="0" w:noHBand="0" w:noVBand="1"/>
+      </w:tblPr>
+      <w:tblGrid>
+        <w:gridCol w:w="2614"/>
+        <w:gridCol w:w="2614"/>
+      </w:tblGrid>
+      <w:tr>
+        <w:trPr>
+          <w:jc w:val="center"/>
+        </w:trPr>
+        <w:tc>
+          <w:tcPr>
+            <w:tcW w:w="2614" w:type="dxa"/>
+          </w:tcPr>
+          <w:p>
+            <w:r>
+              <w:t>Contigs</w:t>
+            </w:r>
+          </w:p>
+        </w:tc>
+        <w:tc>
+          <w:tcPr>
+            <w:tcW w:w="2614" w:type="dxa"/>
+          </w:tcPr>
+          <w:p>
+            <w:r>
+              <w:t>25mers</w:t>
+            </w:r>
+          </w:p>
+        </w:tc>
+      </w:tr>
+      <w:tr>
+        <w:trPr>
+          <w:jc w:val="center"/>
+        </w:trPr>
+        <w:tc>
+          <w:tcPr>
+            <w:tcW w:w="2614" w:type="dxa"/>
+          </w:tcPr>
+          <w:p>
+            <w:r>
+              <w:t>Total number of sequences</w:t>
+            </w:r>
+          </w:p>
+        </w:tc>
+        <w:tc>
+          <w:tcPr>
+            <w:tcW w:w="2614" w:type="dxa"/>
+          </w:tcPr>
+          <w:p/>
+        </w:tc>
+      </w:tr>
+      <w:tr>
+        <w:trPr>
+          <w:jc w:val="center"/>
+        </w:trPr>
+        <w:tc>
+          <w:tcPr>
+            <w:tcW w:w="2614" w:type="dxa"/>
+          </w:tcPr>
+          <w:p>
+            <w:r>
+              <w:t>Total length of sequences</w:t>
+            </w:r>
+          </w:p>
+        </w:tc>
+        <w:tc>
+          <w:tcPr>
+            <w:tcW w:w="2614" w:type="dxa"/>
+          </w:tcPr>
+          <w:p/>
+        </w:tc>
+      </w:tr>
+      <w:tr>
+        <w:trPr>
+          <w:jc w:val="center"/>
+        </w:trPr>
+        <w:tc>
+          <w:tcPr>
+            <w:tcW w:w="2614" w:type="dxa"/>
+          </w:tcPr>
+          <w:p>
+            <w:r>
+              <w:t>Shortest sequence length</w:t>
+            </w:r>
+          </w:p>
+        </w:tc>
+        <w:tc>
+          <w:tcPr>
+            <w:tcW w:w="2614" w:type="dxa"/>
+          </w:tcPr>
+          <w:p/>
+        </w:tc>
+      </w:tr>
+      <w:tr>
+        <w:trPr>
+          <w:jc w:val="center"/>
+        </w:trPr>
+        <w:tc>
+          <w:tcPr>
+            <w:tcW w:w="2614" w:type="dxa"/>
+          </w:tcPr>
+          <w:p>
+            <w:r>
+              <w:t>Longest sequence length</w:t>
+            </w:r>
+          </w:p>
+        </w:tc>
+        <w:tc>
+          <w:tcPr>
+            <w:tcW w:w="2614" w:type="dxa"/>
+          </w:tcPr>
+          <w:p/>
+        </w:tc>
+      </w:tr>
+      <w:tr>
+        <w:trPr>
+          <w:jc w:val="center"/>
+        </w:trPr>
+        <w:tc>
+          <w:tcPr>
+            <w:tcW w:w="2614" w:type="dxa"/>
+          </w:tcPr>
+          <w:p>
+            <w:r>
+              <w:t>Total number of Ns in sequences</w:t>
+            </w:r>
+          </w:p>
+        </w:tc>
+        <w:tc>
+          <w:tcPr>
+            <w:tcW w:w="2614" w:type="dxa"/>
+          </w:tcPr>
+          <w:p/>
+        </w:tc>
+      </w:tr>
+      <w:tr>
+        <w:trPr>
+          <w:jc w:val="center"/>
+        </w:trPr>
+        <w:tc>
+          <w:tcPr>
+            <w:tcW w:w="2614" w:type="dxa"/>
+          </w:tcPr>
+          <w:p>
+            <w:r>
+              <w:t>N50</w:t>
+            </w:r>
+          </w:p>
+        </w:tc>
+        <w:tc>
+          <w:tcPr>
+            <w:tcW w:w="2614" w:type="dxa"/>
+          </w:tcPr>
+          <w:p/>
+        </w:tc>
+      </w:tr>
+    </w:tbl>
     <w:p/>
     <w:p>
       <w:r>
@@ -7014,13 +6849,8 @@
           <w:numId w:val="5"/>
         </w:numPr>
       </w:pPr>
-      <w:proofErr w:type="spellStart"/>
-      <w:r>
-        <w:t>NodeCovTh</w:t>
-      </w:r>
-      <w:proofErr w:type="spellEnd"/>
-      <w:r>
-        <w:t xml:space="preserve"> = 1</w:t>
+      <w:r>
+        <w:t>NodeCovTh = 1</w:t>
       </w:r>
     </w:p>
     <w:p>
@@ -7031,13 +6861,8 @@
           <w:numId w:val="5"/>
         </w:numPr>
       </w:pPr>
-      <w:proofErr w:type="spellStart"/>
-      <w:r>
-        <w:t>EdgeCovTh</w:t>
-      </w:r>
-      <w:proofErr w:type="spellEnd"/>
-      <w:r>
-        <w:t xml:space="preserve"> = 1</w:t>
+      <w:r>
+        <w:t>EdgeCovTh = 1</w:t>
       </w:r>
     </w:p>
     <w:p>
@@ -7060,13 +6885,8 @@
           <w:numId w:val="5"/>
         </w:numPr>
       </w:pPr>
-      <w:proofErr w:type="spellStart"/>
-      <w:r>
-        <w:t>AdaptiveTh</w:t>
-      </w:r>
-      <w:proofErr w:type="spellEnd"/>
-      <w:r>
-        <w:t xml:space="preserve"> = 0.0001</w:t>
+      <w:r>
+        <w:t>AdaptiveTh = 0.0001</w:t>
       </w:r>
     </w:p>
     <w:p>
@@ -7077,13 +6897,8 @@
           <w:numId w:val="5"/>
         </w:numPr>
       </w:pPr>
-      <w:proofErr w:type="spellStart"/>
-      <w:r>
-        <w:t>KmerCovTh</w:t>
-      </w:r>
-      <w:proofErr w:type="spellEnd"/>
-      <w:r>
-        <w:t xml:space="preserve"> = 2</w:t>
+      <w:r>
+        <w:t>KmerCovTh = 2</w:t>
       </w:r>
     </w:p>
     <w:p>
@@ -7094,13 +6909,8 @@
           <w:numId w:val="5"/>
         </w:numPr>
       </w:pPr>
-      <w:proofErr w:type="spellStart"/>
-      <w:r>
-        <w:t>MinOverlap</w:t>
-      </w:r>
-      <w:proofErr w:type="spellEnd"/>
-      <w:r>
-        <w:t xml:space="preserve"> = 20</w:t>
+      <w:r>
+        <w:t>MinOverlap = 20</w:t>
       </w:r>
     </w:p>
     <w:p>
@@ -7111,13 +6921,8 @@
           <w:numId w:val="5"/>
         </w:numPr>
       </w:pPr>
-      <w:proofErr w:type="spellStart"/>
-      <w:r>
-        <w:t>RemoveChimera</w:t>
-      </w:r>
-      <w:proofErr w:type="spellEnd"/>
-      <w:r>
-        <w:t xml:space="preserve"> = 1</w:t>
+      <w:r>
+        <w:t>RemoveChimera = 1</w:t>
       </w:r>
     </w:p>
     <w:p>
@@ -7127,7 +6932,7 @@
     </w:p>
     <w:p>
       <w:pPr>
-        <w:pStyle w:val="Subtitle"/>
+        <w:pStyle w:val="IntenseQuote"/>
       </w:pPr>
       <w:r>
         <w:t>Tuning 1:</w:t>
@@ -7137,25 +6942,76 @@
       </w:r>
     </w:p>
     <w:p/>
+    <w:p>
+      <w:pPr>
+        <w:pStyle w:val="IntenseQuote"/>
+      </w:pPr>
+      <w:r>
+        <w:lastRenderedPageBreak/>
+        <w:t>Tuning 2: k=19, corrected reads and corrected pacBio</w:t>
+      </w:r>
+    </w:p>
+    <w:p>
+      <w:r>
+        <w:t>Total number of sequences:          178</w:t>
+      </w:r>
+    </w:p>
+    <w:p>
+      <w:r>
+        <w:t>Total length of sequences:          4641005 bp</w:t>
+      </w:r>
+    </w:p>
+    <w:p>
+      <w:r>
+        <w:t>Shortest sequence length :          2942 bp</w:t>
+      </w:r>
+    </w:p>
+    <w:p>
+      <w:r>
+        <w:t>Longest sequence length  :          110739 bp</w:t>
+      </w:r>
+    </w:p>
+    <w:p>
+      <w:r>
+        <w:t>Total number of Ns in sequences:    0</w:t>
+      </w:r>
+    </w:p>
+    <w:p>
+      <w:r>
+        <w:t>N50:    43423   (38 sequences)  (2324879 bp combined)</w:t>
+      </w:r>
+    </w:p>
     <w:p/>
     <w:p>
       <w:pPr>
-        <w:pStyle w:val="Subtitle"/>
-      </w:pPr>
-      <w:r>
-        <w:t>Tuning 2:</w:t>
-      </w:r>
-      <w:r>
-        <w:t xml:space="preserve"> </w:t>
-      </w:r>
-      <w:proofErr w:type="spellStart"/>
-      <w:r>
-        <w:t>NodeCovTh</w:t>
-      </w:r>
-      <w:proofErr w:type="spellEnd"/>
-      <w:r>
-        <w:t xml:space="preserve"> = 2</w:t>
-      </w:r>
+        <w:pStyle w:val="IntenseQuote"/>
+      </w:pPr>
+      <w:r>
+        <w:t xml:space="preserve">Tuning </w:t>
+      </w:r>
+      <w:r>
+        <w:t>3</w:t>
+      </w:r>
+      <w:r>
+        <w:t>:</w:t>
+      </w:r>
+      <w:r>
+        <w:t xml:space="preserve"> NodeCovTh = 2</w:t>
+      </w:r>
+    </w:p>
+    <w:p>
+      <w:pPr>
+        <w:pStyle w:val="Heading4"/>
+        <w:numPr>
+          <w:ilvl w:val="0"/>
+          <w:numId w:val="4"/>
+        </w:numPr>
+      </w:pPr>
+      <w:bookmarkStart w:id="2" w:name="_Ref127198412"/>
+      <w:r>
+        <w:t>Sub script for DBGOLC grid search</w:t>
+      </w:r>
+      <w:bookmarkEnd w:id="2"/>
     </w:p>
     <w:p/>
     <w:sectPr>
@@ -7280,15 +7136,7 @@
         <w:t xml:space="preserve"> </w:t>
       </w:r>
       <w:r>
-        <w:t>sum(</w:t>
-      </w:r>
-      <w:proofErr w:type="spellStart"/>
-      <w:r>
-        <w:t>as.numeric</w:t>
-      </w:r>
-      <w:proofErr w:type="spellEnd"/>
-      <w:r>
-        <w:t>(df19[45:95,1]*df19[45:95,2]))/</w:t>
+        <w:t>sum(as.numeric(df19[45:95,1]*df19[45:95,2]))/</w:t>
       </w:r>
       <w:r>
         <w:t>69</w:t>
@@ -7313,15 +7161,7 @@
         <w:t xml:space="preserve"> </w:t>
       </w:r>
       <w:r>
-        <w:t>sum(</w:t>
-      </w:r>
-      <w:proofErr w:type="spellStart"/>
-      <w:r>
-        <w:t>as.numeric</w:t>
-      </w:r>
-      <w:proofErr w:type="spellEnd"/>
-      <w:r>
-        <w:t>(df25[40:90,1]*df25[40:90,2]))/</w:t>
+        <w:t>sum(as.numeric(df25[40:90,1]*df25[40:90,2]))/</w:t>
       </w:r>
       <w:r>
         <w:t>63</w:t>
@@ -7346,15 +7186,7 @@
         <w:t xml:space="preserve"> </w:t>
       </w:r>
       <w:r>
-        <w:t>sum(</w:t>
-      </w:r>
-      <w:proofErr w:type="spellStart"/>
-      <w:r>
-        <w:t>as.numeric</w:t>
-      </w:r>
-      <w:proofErr w:type="spellEnd"/>
-      <w:r>
-        <w:t>(df30[35:85,1]*df30[35:85,2]))/</w:t>
+        <w:t>sum(as.numeric(df30[35:85,1]*df30[35:85,2]))/</w:t>
       </w:r>
       <w:r>
         <w:t>58</w:t>
@@ -8663,6 +8495,41 @@
       <w:contextualSpacing/>
     </w:pPr>
   </w:style>
+  <w:style w:type="paragraph" w:styleId="IntenseQuote">
+    <w:name w:val="Intense Quote"/>
+    <w:basedOn w:val="Normal"/>
+    <w:next w:val="Normal"/>
+    <w:link w:val="IntenseQuoteChar"/>
+    <w:uiPriority w:val="30"/>
+    <w:qFormat/>
+    <w:rsid w:val="00BF46FF"/>
+    <w:pPr>
+      <w:pBdr>
+        <w:top w:val="single" w:sz="4" w:space="10" w:color="4472C4" w:themeColor="accent1"/>
+        <w:bottom w:val="single" w:sz="4" w:space="10" w:color="4472C4" w:themeColor="accent1"/>
+      </w:pBdr>
+      <w:spacing w:before="360" w:after="360"/>
+      <w:ind w:left="864" w:right="864"/>
+      <w:jc w:val="center"/>
+    </w:pPr>
+    <w:rPr>
+      <w:i/>
+      <w:iCs/>
+      <w:color w:val="4472C4" w:themeColor="accent1"/>
+    </w:rPr>
+  </w:style>
+  <w:style w:type="character" w:customStyle="1" w:styleId="IntenseQuoteChar">
+    <w:name w:val="Intense Quote Char"/>
+    <w:basedOn w:val="DefaultParagraphFont"/>
+    <w:link w:val="IntenseQuote"/>
+    <w:uiPriority w:val="30"/>
+    <w:rsid w:val="00BF46FF"/>
+    <w:rPr>
+      <w:i/>
+      <w:iCs/>
+      <w:color w:val="4472C4" w:themeColor="accent1"/>
+    </w:rPr>
+  </w:style>
 </w:styles>
 </file>
 

</xml_diff>

<commit_message>
tuning of DBG2OLC and tuning of DGB2)LC_platanus running
</commit_message>
<xml_diff>
--- a/Schmit_s388143_Report.docx
+++ b/Schmit_s388143_Report.docx
@@ -195,15 +195,7 @@
         <w:t>performed</w:t>
       </w:r>
       <w:r>
-        <w:t xml:space="preserve"> on the raw reads using </w:t>
-      </w:r>
-      <w:proofErr w:type="spellStart"/>
-      <w:r>
-        <w:t>FastQC</w:t>
-      </w:r>
-      <w:proofErr w:type="spellEnd"/>
-      <w:r>
-        <w:t>.</w:t>
+        <w:t xml:space="preserve"> on the raw reads using FastQC.</w:t>
       </w:r>
       <w:r>
         <w:t xml:space="preserve"> Read1 has 2 475 000 reads and a sequence length of 101.</w:t>
@@ -434,87 +426,50 @@
     </w:p>
     <w:p>
       <w:r>
-        <w:t>A k-</w:t>
-      </w:r>
-      <w:proofErr w:type="spellStart"/>
-      <w:r>
-        <w:t>mer</w:t>
-      </w:r>
-      <w:proofErr w:type="spellEnd"/>
-      <w:r>
-        <w:t xml:space="preserve"> analysis is then performed</w:t>
+        <w:t>A k-mer analysis is then performed</w:t>
       </w:r>
       <w:r>
         <w:t xml:space="preserve"> with</w:t>
       </w:r>
       <w:r>
+        <w:t xml:space="preserve"> Jellyfisch, from</w:t>
+      </w:r>
+      <w:r>
+        <w:t xml:space="preserve"> MaSURCA</w:t>
+      </w:r>
+      <w:r>
+        <w:t xml:space="preserve"> on both short reads.</w:t>
+      </w:r>
+      <w:r>
+        <w:t xml:space="preserve"> 2 threads, 1G of elements hash are used.</w:t>
+      </w:r>
+      <w:r>
+        <w:t xml:space="preserve"> Different values of k-mer are tested</w:t>
+      </w:r>
+      <w:r>
+        <w:t>: 19; 2</w:t>
+      </w:r>
+      <w:r>
+        <w:t>5</w:t>
+      </w:r>
+      <w:r>
+        <w:t xml:space="preserve">; </w:t>
+      </w:r>
+      <w:r>
+        <w:t>30</w:t>
+      </w:r>
+      <w:r>
+        <w:t>.</w:t>
+      </w:r>
+      <w:r>
+        <w:t xml:space="preserve"> The number of kmer is </w:t>
+      </w:r>
+      <w:r>
+        <w:t>calculation</w:t>
+      </w:r>
+      <w:r>
         <w:t xml:space="preserve"> </w:t>
       </w:r>
-      <w:proofErr w:type="spellStart"/>
-      <w:r>
-        <w:t>Jellyfisch</w:t>
-      </w:r>
-      <w:proofErr w:type="spellEnd"/>
-      <w:r>
-        <w:t>, from</w:t>
-      </w:r>
-      <w:r>
-        <w:t xml:space="preserve"> </w:t>
-      </w:r>
-      <w:proofErr w:type="spellStart"/>
-      <w:r>
-        <w:t>MaSURCA</w:t>
-      </w:r>
-      <w:proofErr w:type="spellEnd"/>
-      <w:r>
-        <w:t xml:space="preserve"> on both short reads.</w:t>
-      </w:r>
-      <w:r>
-        <w:t xml:space="preserve"> 2 threads, 1G of elements hash are used.</w:t>
-      </w:r>
-      <w:r>
-        <w:t xml:space="preserve"> Different values of k-</w:t>
-      </w:r>
-      <w:proofErr w:type="spellStart"/>
-      <w:r>
-        <w:t>mer</w:t>
-      </w:r>
-      <w:proofErr w:type="spellEnd"/>
-      <w:r>
-        <w:t xml:space="preserve"> are tested</w:t>
-      </w:r>
-      <w:r>
-        <w:t>: 19; 2</w:t>
-      </w:r>
-      <w:r>
-        <w:t>5</w:t>
-      </w:r>
-      <w:r>
-        <w:t xml:space="preserve">; </w:t>
-      </w:r>
-      <w:r>
-        <w:t>30</w:t>
-      </w:r>
-      <w:r>
-        <w:t>.</w:t>
-      </w:r>
-      <w:r>
-        <w:t xml:space="preserve"> The number of </w:t>
-      </w:r>
-      <w:proofErr w:type="spellStart"/>
-      <w:r>
-        <w:t>kmer</w:t>
-      </w:r>
-      <w:proofErr w:type="spellEnd"/>
-      <w:r>
-        <w:t xml:space="preserve"> is </w:t>
-      </w:r>
-      <w:r>
-        <w:t>calculation</w:t>
-      </w:r>
-      <w:r>
-        <w:t xml:space="preserve"> </w:t>
-      </w:r>
       <w:r>
         <w:t xml:space="preserve">with “count” function </w:t>
       </w:r>
@@ -528,15 +483,7 @@
         <w:t xml:space="preserve"> histogram is computed</w:t>
       </w:r>
       <w:r>
-        <w:t xml:space="preserve"> using the function “</w:t>
-      </w:r>
-      <w:proofErr w:type="spellStart"/>
-      <w:r>
-        <w:t>histo</w:t>
-      </w:r>
-      <w:proofErr w:type="spellEnd"/>
-      <w:r>
-        <w:t>”</w:t>
+        <w:t xml:space="preserve"> using the function “histo”</w:t>
       </w:r>
       <w:r>
         <w:t>.</w:t>
@@ -899,15 +846,7 @@
     </w:p>
     <w:p>
       <w:r>
-        <w:t xml:space="preserve">The first major peak of the histogram, at count 1, is the error component. Errors boost the number of </w:t>
-      </w:r>
-      <w:proofErr w:type="spellStart"/>
-      <w:r>
-        <w:t>kmers</w:t>
-      </w:r>
-      <w:proofErr w:type="spellEnd"/>
-      <w:r>
-        <w:t xml:space="preserve"> appearing once.</w:t>
+        <w:t>The first major peak of the histogram, at count 1, is the error component. Errors boost the number of kmers appearing once.</w:t>
       </w:r>
       <w:r>
         <w:t xml:space="preserve"> Apart from this error peak, the distribution presents one major peak, </w:t>
@@ -939,23 +878,7 @@
         <w:t xml:space="preserve"> peak</w:t>
       </w:r>
       <w:r>
-        <w:t xml:space="preserve">, with </w:t>
-      </w:r>
-      <w:proofErr w:type="spellStart"/>
-      <w:r>
-        <w:t>KmerFreq_AR</w:t>
-      </w:r>
-      <w:proofErr w:type="spellEnd"/>
-      <w:r>
-        <w:t xml:space="preserve"> and </w:t>
-      </w:r>
-      <w:proofErr w:type="spellStart"/>
-      <w:r>
-        <w:t>Corrector_AR</w:t>
-      </w:r>
-      <w:proofErr w:type="spellEnd"/>
-      <w:r>
-        <w:t xml:space="preserve"> functions</w:t>
+        <w:t>, with KmerFreq_AR and Corrector_AR functions</w:t>
       </w:r>
       <w:r>
         <w:t xml:space="preserve"> (parameters: 1 thread, 33 ASCII shift</w:t>
@@ -1210,15 +1133,7 @@
     </w:p>
     <w:p>
       <w:r>
-        <w:t xml:space="preserve">For 19 </w:t>
-      </w:r>
-      <w:proofErr w:type="spellStart"/>
-      <w:r>
-        <w:t>kmer</w:t>
-      </w:r>
-      <w:proofErr w:type="spellEnd"/>
-      <w:r>
-        <w:t>, t</w:t>
+        <w:t>For 19 kmer, t</w:t>
       </w:r>
       <w:r>
         <w:t>he error peak is still very h</w:t>
@@ -1259,15 +1174,7 @@
         <w:t>The rest of the analysis will still be done with the correction, since the control quality</w:t>
       </w:r>
       <w:r>
-        <w:t xml:space="preserve"> with </w:t>
-      </w:r>
-      <w:proofErr w:type="spellStart"/>
-      <w:r>
-        <w:t>FastQC</w:t>
-      </w:r>
-      <w:proofErr w:type="spellEnd"/>
-      <w:r>
-        <w:t xml:space="preserve"> gave poor </w:t>
+        <w:t xml:space="preserve"> with FastQC gave poor </w:t>
       </w:r>
       <w:r>
         <w:t xml:space="preserve">quality </w:t>
@@ -1314,18 +1221,10 @@
         <w:t>abscise</w:t>
       </w:r>
       <w:r>
-        <w:t xml:space="preserve"> of the </w:t>
-      </w:r>
-      <w:proofErr w:type="spellStart"/>
-      <w:r>
-        <w:t>other</w:t>
-      </w:r>
-      <w:r>
-        <w:t>The</w:t>
-      </w:r>
-      <w:proofErr w:type="spellEnd"/>
-      <w:r>
-        <w:t xml:space="preserve"> fi</w:t>
+        <w:t xml:space="preserve"> of the other</w:t>
+      </w:r>
+      <w:r>
+        <w:t>The fi</w:t>
       </w:r>
       <w:r>
         <w:t xml:space="preserve">rst, the hetero-peak, has </w:t>
@@ -1364,15 +1263,7 @@
         <w:t>.</w:t>
       </w:r>
       <w:r>
-        <w:t xml:space="preserve"> It indicates a low level of </w:t>
-      </w:r>
-      <w:proofErr w:type="spellStart"/>
-      <w:r>
-        <w:t>heterozygoty</w:t>
-      </w:r>
-      <w:proofErr w:type="spellEnd"/>
-      <w:r>
-        <w:t>.</w:t>
+        <w:t xml:space="preserve"> It indicates a low level of heterozygoty.</w:t>
       </w:r>
       <w:r>
         <w:t xml:space="preserve"> This might </w:t>
@@ -1503,15 +1394,7 @@
         <w:t xml:space="preserve"> </w:t>
       </w:r>
       <w:r>
-        <w:t xml:space="preserve">Statistics on the peak are calculated with R, like the height of the peak or the number of </w:t>
-      </w:r>
-      <w:proofErr w:type="spellStart"/>
-      <w:r>
-        <w:t>kmers</w:t>
-      </w:r>
-      <w:proofErr w:type="spellEnd"/>
-      <w:r>
-        <w:t xml:space="preserve"> in it.</w:t>
+        <w:t>Statistics on the peak are calculated with R, like the height of the peak or the number of kmers in it.</w:t>
       </w:r>
       <w:r>
         <w:t xml:space="preserve"> The genome size was calculated with the following formula: </w:t>
@@ -1523,15 +1406,7 @@
         <w:t xml:space="preserve">L is the length of the reads, </w:t>
       </w:r>
       <w:r>
-        <w:t xml:space="preserve">C1 is the base coverage and C2 is the </w:t>
-      </w:r>
-      <w:proofErr w:type="spellStart"/>
-      <w:r>
-        <w:t>kmer</w:t>
-      </w:r>
-      <w:proofErr w:type="spellEnd"/>
-      <w:r>
-        <w:t xml:space="preserve"> coverage.</w:t>
+        <w:t>C1 is the base coverage and C2 is the kmer coverage.</w:t>
       </w:r>
       <w:r>
         <w:t xml:space="preserve"> </w:t>
@@ -1994,25 +1869,7 @@
                 <w:color w:val="5A5A5A" w:themeColor="text1" w:themeTint="A5"/>
                 <w:spacing w:val="15"/>
               </w:rPr>
-              <w:t xml:space="preserve">Total of </w:t>
-            </w:r>
-            <w:proofErr w:type="spellStart"/>
-            <w:r>
-              <w:rPr>
-                <w:rFonts w:eastAsiaTheme="minorEastAsia"/>
-                <w:color w:val="5A5A5A" w:themeColor="text1" w:themeTint="A5"/>
-                <w:spacing w:val="15"/>
-              </w:rPr>
-              <w:t>kmers</w:t>
-            </w:r>
-            <w:proofErr w:type="spellEnd"/>
-            <w:r>
-              <w:rPr>
-                <w:rFonts w:eastAsiaTheme="minorEastAsia"/>
-                <w:color w:val="5A5A5A" w:themeColor="text1" w:themeTint="A5"/>
-                <w:spacing w:val="15"/>
-              </w:rPr>
-              <w:t xml:space="preserve"> in the peak: 338 767 481</w:t>
+              <w:t>Total of kmers in the peak: 338 767 481</w:t>
             </w:r>
           </w:p>
           <w:p>
@@ -2138,25 +1995,7 @@
                 <w:color w:val="5A5A5A" w:themeColor="text1" w:themeTint="A5"/>
                 <w:spacing w:val="15"/>
               </w:rPr>
-              <w:t xml:space="preserve">Total of </w:t>
-            </w:r>
-            <w:proofErr w:type="spellStart"/>
-            <w:r>
-              <w:rPr>
-                <w:rFonts w:eastAsiaTheme="minorEastAsia"/>
-                <w:color w:val="5A5A5A" w:themeColor="text1" w:themeTint="A5"/>
-                <w:spacing w:val="15"/>
-              </w:rPr>
-              <w:t>kmers</w:t>
-            </w:r>
-            <w:proofErr w:type="spellEnd"/>
-            <w:r>
-              <w:rPr>
-                <w:rFonts w:eastAsiaTheme="minorEastAsia"/>
-                <w:color w:val="5A5A5A" w:themeColor="text1" w:themeTint="A5"/>
-                <w:spacing w:val="15"/>
-              </w:rPr>
-              <w:t xml:space="preserve"> in the peak: 3</w:t>
+              <w:t>Total of kmers in the peak: 3</w:t>
             </w:r>
             <w:r>
               <w:rPr>
@@ -2322,25 +2161,7 @@
                 <w:color w:val="5A5A5A" w:themeColor="text1" w:themeTint="A5"/>
                 <w:spacing w:val="15"/>
               </w:rPr>
-              <w:t xml:space="preserve">Total of </w:t>
-            </w:r>
-            <w:proofErr w:type="spellStart"/>
-            <w:r>
-              <w:rPr>
-                <w:rFonts w:eastAsiaTheme="minorEastAsia"/>
-                <w:color w:val="5A5A5A" w:themeColor="text1" w:themeTint="A5"/>
-                <w:spacing w:val="15"/>
-              </w:rPr>
-              <w:t>kmers</w:t>
-            </w:r>
-            <w:proofErr w:type="spellEnd"/>
-            <w:r>
-              <w:rPr>
-                <w:rFonts w:eastAsiaTheme="minorEastAsia"/>
-                <w:color w:val="5A5A5A" w:themeColor="text1" w:themeTint="A5"/>
-                <w:spacing w:val="15"/>
-              </w:rPr>
-              <w:t xml:space="preserve"> in the peak:  </w:t>
+              <w:t xml:space="preserve">Total of kmers in the peak:  </w:t>
             </w:r>
             <w:r>
               <w:rPr>
@@ -2534,15 +2355,7 @@
         <w:t xml:space="preserve"> </w:t>
       </w:r>
       <w:r>
-        <w:t xml:space="preserve">long </w:t>
-      </w:r>
-      <w:proofErr w:type="spellStart"/>
-      <w:r>
-        <w:t>kmers</w:t>
-      </w:r>
-      <w:proofErr w:type="spellEnd"/>
-      <w:r>
-        <w:t xml:space="preserve"> help remove repetitions in the reads</w:t>
+        <w:t>long kmers help remove repetitions in the reads</w:t>
       </w:r>
       <w:r>
         <w:t xml:space="preserve"> but with a decrease of coverage</w:t>
@@ -2557,13 +2370,8 @@
         <w:t>small</w:t>
       </w:r>
       <w:r>
-        <w:t xml:space="preserve"> </w:t>
-      </w:r>
-      <w:proofErr w:type="spellStart"/>
-      <w:r>
-        <w:t>kmers</w:t>
-      </w:r>
-      <w:proofErr w:type="spellEnd"/>
+        <w:t xml:space="preserve"> kmers</w:t>
+      </w:r>
       <w:r>
         <w:t xml:space="preserve"> </w:t>
       </w:r>
@@ -3051,13 +2859,8 @@
       <w:r>
         <w:t xml:space="preserve">The same </w:t>
       </w:r>
-      <w:proofErr w:type="spellStart"/>
-      <w:r>
-        <w:t>kmer</w:t>
-      </w:r>
-      <w:proofErr w:type="spellEnd"/>
-      <w:r>
-        <w:t xml:space="preserve"> analysis and spectrum are obtained for the long reads, with the different values of k.</w:t>
+      <w:r>
+        <w:t>kmer analysis and spectrum are obtained for the long reads, with the different values of k.</w:t>
       </w:r>
       <w:r>
         <w:t xml:space="preserve"> No other peak than the error one is visible.</w:t>
@@ -3301,31 +3104,7 @@
         <w:t xml:space="preserve"> The distribution that is mostly represented would be the error one.</w:t>
       </w:r>
       <w:r>
-        <w:t xml:space="preserve"> This hypothesis seems confirmed, since "in PacBio, assuming a typical k-</w:t>
-      </w:r>
-      <w:proofErr w:type="spellStart"/>
-      <w:r>
-        <w:t>mer</w:t>
-      </w:r>
-      <w:proofErr w:type="spellEnd"/>
-      <w:r>
-        <w:t xml:space="preserve"> size of 16, only ~5% of the </w:t>
-      </w:r>
-      <w:proofErr w:type="spellStart"/>
-      <w:r>
-        <w:t>distintc</w:t>
-      </w:r>
-      <w:proofErr w:type="spellEnd"/>
-      <w:r>
-        <w:t xml:space="preserve"> k-</w:t>
-      </w:r>
-      <w:proofErr w:type="spellStart"/>
-      <w:r>
-        <w:t>mers</w:t>
-      </w:r>
-      <w:proofErr w:type="spellEnd"/>
-      <w:r>
-        <w:t xml:space="preserve"> from the reads are error free” (</w:t>
+        <w:t xml:space="preserve"> This hypothesis seems confirmed, since "in PacBio, assuming a typical k-mer size of 16, only ~5% of the distintc k-mers from the reads are error free” (</w:t>
       </w:r>
       <w:sdt>
         <w:sdtPr>
@@ -3367,15 +3146,7 @@
         <w:t>s</w:t>
       </w:r>
       <w:r>
-        <w:t xml:space="preserve"> more than 90% of the </w:t>
-      </w:r>
-      <w:proofErr w:type="spellStart"/>
-      <w:r>
-        <w:t>kmers</w:t>
-      </w:r>
-      <w:proofErr w:type="spellEnd"/>
-      <w:r>
-        <w:t>, explaining the observed k spectrum.</w:t>
+        <w:t xml:space="preserve"> more than 90% of the kmers, explaining the observed k spectrum.</w:t>
       </w:r>
     </w:p>
     <w:p>
@@ -3398,15 +3169,7 @@
     </w:p>
     <w:p>
       <w:r>
-        <w:t xml:space="preserve">Multiples assemblies will be tested, with three different values of </w:t>
-      </w:r>
-      <w:proofErr w:type="spellStart"/>
-      <w:r>
-        <w:t>kmer</w:t>
-      </w:r>
-      <w:proofErr w:type="spellEnd"/>
-      <w:r>
-        <w:t>.</w:t>
+        <w:t>Multiples assemblies will be tested, with three different values of kmer.</w:t>
       </w:r>
       <w:r>
         <w:t xml:space="preserve"> Short and long reads assembler will be used</w:t>
@@ -3461,26 +3224,10 @@
         <w:t xml:space="preserve">, </w:t>
       </w:r>
       <w:r>
-        <w:t xml:space="preserve">which uses De </w:t>
-      </w:r>
-      <w:proofErr w:type="spellStart"/>
-      <w:r>
-        <w:t>Bruijin</w:t>
-      </w:r>
-      <w:proofErr w:type="spellEnd"/>
-      <w:r>
-        <w:t xml:space="preserve"> graphs, </w:t>
-      </w:r>
-      <w:r>
-        <w:t xml:space="preserve">and the performed steps are the following: </w:t>
-      </w:r>
-      <w:proofErr w:type="spellStart"/>
-      <w:r>
-        <w:t>pregraph</w:t>
-      </w:r>
-      <w:proofErr w:type="spellEnd"/>
-      <w:r>
-        <w:t xml:space="preserve"> and contig, since I do not have a long jump library</w:t>
+        <w:t xml:space="preserve">which uses De Bruijin graphs, </w:t>
+      </w:r>
+      <w:r>
+        <w:t>and the performed steps are the following: pregraph and contig, since I do not have a long jump library</w:t>
       </w:r>
       <w:r>
         <w:t>.</w:t>
@@ -3488,19 +3235,9 @@
       <w:r>
         <w:t xml:space="preserve"> </w:t>
       </w:r>
-      <w:proofErr w:type="spellStart"/>
-      <w:r>
-        <w:t>Pregraph</w:t>
-      </w:r>
-      <w:proofErr w:type="spellEnd"/>
-      <w:r>
-        <w:t xml:space="preserve"> calculates for instance the frequency of </w:t>
-      </w:r>
-      <w:proofErr w:type="spellStart"/>
-      <w:r>
-        <w:t>kmers</w:t>
-      </w:r>
-      <w:proofErr w:type="spellEnd"/>
+      <w:r>
+        <w:t>Pregraph calculates for instance the frequency of kmers</w:t>
+      </w:r>
       <w:r>
         <w:t xml:space="preserve">, the number of vertex, of edges, etc. Contig </w:t>
       </w:r>
@@ -3528,15 +3265,7 @@
         <w:t xml:space="preserve">the insert size is 350bp, </w:t>
       </w:r>
       <w:r>
-        <w:t xml:space="preserve">the </w:t>
-      </w:r>
-      <w:proofErr w:type="spellStart"/>
-      <w:r>
-        <w:t>reverse_seq</w:t>
-      </w:r>
-      <w:proofErr w:type="spellEnd"/>
-      <w:r>
-        <w:t xml:space="preserve"> is 0 because the sequence does not need to be complementar</w:t>
+        <w:t>the reverse_seq is 0 because the sequence does not need to be complementar</w:t>
       </w:r>
       <w:r>
         <w:t>il</w:t>
@@ -3545,15 +3274,7 @@
         <w:t>y reversed</w:t>
       </w:r>
       <w:r>
-        <w:t xml:space="preserve">, the </w:t>
-      </w:r>
-      <w:proofErr w:type="spellStart"/>
-      <w:r>
-        <w:t>asm_flags</w:t>
-      </w:r>
-      <w:proofErr w:type="spellEnd"/>
-      <w:r>
-        <w:t xml:space="preserve"> is 1 for a contig assembly, a rank of 1 </w:t>
+        <w:t xml:space="preserve">, the asm_flags is 1 for a contig assembly, a rank of 1 </w:t>
       </w:r>
       <w:r>
         <w:t>since only one library is used</w:t>
@@ -3592,13 +3313,8 @@
       </w:r>
     </w:p>
     <w:p>
-      <w:proofErr w:type="spellStart"/>
-      <w:r>
-        <w:t>Gnx</w:t>
-      </w:r>
-      <w:proofErr w:type="spellEnd"/>
-      <w:r>
-        <w:t>-tool is computed to display statistics about the assembly.</w:t>
+      <w:r>
+        <w:t>Gnx-tool is computed to display statistics about the assembly.</w:t>
       </w:r>
     </w:p>
     <w:tbl>
@@ -3974,15 +3690,7 @@
         <w:t>the three</w:t>
       </w:r>
       <w:r>
-        <w:t xml:space="preserve"> </w:t>
-      </w:r>
-      <w:proofErr w:type="spellStart"/>
-      <w:r>
-        <w:t>kmers</w:t>
-      </w:r>
-      <w:proofErr w:type="spellEnd"/>
-      <w:r>
-        <w:t xml:space="preserve">, </w:t>
+        <w:t xml:space="preserve"> kmers, </w:t>
       </w:r>
       <w:r>
         <w:t>t</w:t>
@@ -4029,45 +3737,13 @@
     </w:p>
     <w:p>
       <w:r>
-        <w:t xml:space="preserve">Velvet is also a de novo assembler that uses De </w:t>
-      </w:r>
-      <w:proofErr w:type="spellStart"/>
-      <w:r>
-        <w:t>Bruijin</w:t>
-      </w:r>
-      <w:proofErr w:type="spellEnd"/>
-      <w:r>
-        <w:t xml:space="preserve"> graphs.</w:t>
-      </w:r>
-      <w:r>
-        <w:t xml:space="preserve"> The function </w:t>
-      </w:r>
-      <w:proofErr w:type="spellStart"/>
-      <w:r>
-        <w:t>velveth</w:t>
-      </w:r>
-      <w:proofErr w:type="spellEnd"/>
-      <w:r>
-        <w:t xml:space="preserve"> is used for graph creation, </w:t>
-      </w:r>
-      <w:proofErr w:type="spellStart"/>
-      <w:r>
-        <w:t>velvetg</w:t>
-      </w:r>
-      <w:proofErr w:type="spellEnd"/>
-      <w:r>
-        <w:t xml:space="preserve"> for graph assembly.</w:t>
-      </w:r>
-      <w:r>
-        <w:t xml:space="preserve"> The parameters are </w:t>
-      </w:r>
-      <w:proofErr w:type="spellStart"/>
-      <w:r>
-        <w:t>shortPaired</w:t>
-      </w:r>
-      <w:proofErr w:type="spellEnd"/>
-      <w:r>
-        <w:t xml:space="preserve"> and separate</w:t>
+        <w:t>Velvet is also a de novo assembler that uses De Bruijin graphs.</w:t>
+      </w:r>
+      <w:r>
+        <w:t xml:space="preserve"> The function velveth is used for graph creation, velvetg for graph assembly.</w:t>
+      </w:r>
+      <w:r>
+        <w:t xml:space="preserve"> The parameters are shortPaired and separate</w:t>
       </w:r>
       <w:r>
         <w:t xml:space="preserve">, since short paired Illumina reads </w:t>
@@ -4447,15 +4123,7 @@
         <w:t>assembly is very bad</w:t>
       </w:r>
       <w:r>
-        <w:t xml:space="preserve"> for all the </w:t>
-      </w:r>
-      <w:proofErr w:type="spellStart"/>
-      <w:r>
-        <w:t>kmer</w:t>
-      </w:r>
-      <w:proofErr w:type="spellEnd"/>
-      <w:r>
-        <w:t>.</w:t>
+        <w:t xml:space="preserve"> for all the kmer.</w:t>
       </w:r>
     </w:p>
     <w:p>
@@ -4508,15 +4176,7 @@
         <w:t>.</w:t>
       </w:r>
       <w:r>
-        <w:t xml:space="preserve"> This assembler might help to deal with the hetero-peak present in the </w:t>
-      </w:r>
-      <w:proofErr w:type="spellStart"/>
-      <w:r>
-        <w:t>kmer</w:t>
-      </w:r>
-      <w:proofErr w:type="spellEnd"/>
-      <w:r>
-        <w:t xml:space="preserve"> spectrum</w:t>
+        <w:t xml:space="preserve"> This assembler might help to deal with the hetero-peak present in the kmer spectrum</w:t>
       </w:r>
       <w:r>
         <w:t xml:space="preserve">, since it presented very good results for various levels of heterozygosity in de novo assembly contest Assemblathon2 </w:t>
@@ -4566,29 +4226,13 @@
         <w:t xml:space="preserve"> The parameters are 19 for 19mers, and the </w:t>
       </w:r>
       <w:r>
-        <w:t xml:space="preserve">corrected </w:t>
-      </w:r>
-      <w:proofErr w:type="spellStart"/>
-      <w:r>
-        <w:t>fastq</w:t>
-      </w:r>
-      <w:proofErr w:type="spellEnd"/>
-      <w:r>
-        <w:t xml:space="preserve"> </w:t>
+        <w:t xml:space="preserve">corrected fastq </w:t>
       </w:r>
       <w:r>
         <w:t>pair end short reads files.</w:t>
       </w:r>
       <w:r>
-        <w:t xml:space="preserve"> Then, the contigs are assembled into </w:t>
-      </w:r>
-      <w:proofErr w:type="spellStart"/>
-      <w:r>
-        <w:t>scaffhold</w:t>
-      </w:r>
-      <w:proofErr w:type="spellEnd"/>
-      <w:r>
-        <w:t xml:space="preserve"> with the function “assemble”.</w:t>
+        <w:t xml:space="preserve"> Then, the contigs are assembled into scaffhold with the function “assemble”.</w:t>
       </w:r>
       <w:r>
         <w:t xml:space="preserve"> The average insert size parameter is 350b</w:t>
@@ -4645,28 +4289,12 @@
         <w:t>.</w:t>
       </w:r>
       <w:r>
-        <w:t xml:space="preserve"> The gap closing is performed with the function </w:t>
-      </w:r>
-      <w:proofErr w:type="spellStart"/>
-      <w:r>
-        <w:t>gap_close</w:t>
-      </w:r>
-      <w:proofErr w:type="spellEnd"/>
-      <w:r>
-        <w:t xml:space="preserve"> and the same parameters.</w:t>
-      </w:r>
-    </w:p>
-    <w:p>
-      <w:r>
-        <w:t xml:space="preserve">For this analysis, only 25mers, chosen at the first after the </w:t>
-      </w:r>
-      <w:proofErr w:type="spellStart"/>
-      <w:r>
-        <w:t>kmer</w:t>
-      </w:r>
-      <w:proofErr w:type="spellEnd"/>
-      <w:r>
-        <w:t xml:space="preserve"> analysis, will be tested</w:t>
+        <w:t xml:space="preserve"> The gap closing is performed with the function gap_close and the same parameters.</w:t>
+      </w:r>
+    </w:p>
+    <w:p>
+      <w:r>
+        <w:t>For this analysis, only 25mers, chosen at the first after the kmer analysis, will be tested</w:t>
       </w:r>
       <w:r>
         <w:t xml:space="preserve"> (see other </w:t>
@@ -5291,11 +4919,19 @@
       <w:r>
         <w:t xml:space="preserve"> using </w:t>
       </w:r>
-      <w:proofErr w:type="spellStart"/>
+      <w:commentRangeStart w:id="0"/>
       <w:r>
         <w:t>canu</w:t>
       </w:r>
-      <w:proofErr w:type="spellEnd"/>
+      <w:commentRangeEnd w:id="0"/>
+      <w:r>
+        <w:rPr>
+          <w:rStyle w:val="CommentReference"/>
+          <w:rFonts w:asciiTheme="minorHAnsi" w:eastAsiaTheme="minorHAnsi" w:hAnsiTheme="minorHAnsi" w:cstheme="minorBidi"/>
+          <w:color w:val="auto"/>
+        </w:rPr>
+        <w:commentReference w:id="0"/>
+      </w:r>
     </w:p>
     <w:p>
       <w:r>
@@ -5311,70 +4947,25 @@
         <w:t xml:space="preserve">Cd </w:t>
       </w:r>
       <w:r>
-        <w:t xml:space="preserve">The first tested assembler is </w:t>
-      </w:r>
-      <w:proofErr w:type="spellStart"/>
-      <w:r>
-        <w:t>canu</w:t>
-      </w:r>
-      <w:proofErr w:type="spellEnd"/>
+        <w:t>The first tested assembler is canu.</w:t>
+      </w:r>
+      <w:r>
+        <w:t xml:space="preserve"> Canu is tested with 25mers</w:t>
+      </w:r>
+      <w:r>
+        <w:t xml:space="preserve">, also with the non-corrected reads, because the read coverage of the corrected </w:t>
+      </w:r>
+      <w:r>
+        <w:t xml:space="preserve">pacbio reads </w:t>
+      </w:r>
+      <w:r>
+        <w:t>is too low</w:t>
+      </w:r>
       <w:r>
         <w:t>.</w:t>
       </w:r>
       <w:r>
-        <w:t xml:space="preserve"> </w:t>
-      </w:r>
-      <w:proofErr w:type="spellStart"/>
-      <w:r>
-        <w:t>Canu</w:t>
-      </w:r>
-      <w:proofErr w:type="spellEnd"/>
-      <w:r>
-        <w:t xml:space="preserve"> is tested with 25mers</w:t>
-      </w:r>
-      <w:r>
-        <w:t xml:space="preserve">, also with the non-corrected reads, because the read coverage of the corrected </w:t>
-      </w:r>
-      <w:proofErr w:type="spellStart"/>
-      <w:r>
-        <w:t>pacbio</w:t>
-      </w:r>
-      <w:proofErr w:type="spellEnd"/>
-      <w:r>
-        <w:t xml:space="preserve"> reads </w:t>
-      </w:r>
-      <w:r>
-        <w:t>is too low</w:t>
-      </w:r>
-      <w:r>
-        <w:t>.</w:t>
-      </w:r>
-      <w:r>
-        <w:t xml:space="preserve"> The coverage with </w:t>
-      </w:r>
-      <w:proofErr w:type="spellStart"/>
-      <w:r>
-        <w:t>canu</w:t>
-      </w:r>
-      <w:proofErr w:type="spellEnd"/>
-      <w:r>
-        <w:t xml:space="preserve"> is too low to run </w:t>
-      </w:r>
-      <w:proofErr w:type="spellStart"/>
-      <w:r>
-        <w:t>canu</w:t>
-      </w:r>
-      <w:proofErr w:type="spellEnd"/>
-      <w:r>
-        <w:t xml:space="preserve">, which may be due to an incorrect </w:t>
-      </w:r>
-      <w:proofErr w:type="spellStart"/>
-      <w:r>
-        <w:t>genomeSize</w:t>
-      </w:r>
-      <w:proofErr w:type="spellEnd"/>
-      <w:r>
-        <w:t xml:space="preserve"> or a poor quality of reads</w:t>
+        <w:t xml:space="preserve"> The coverage with canu is too low to run canu, which may be due to an incorrect genomeSize or a poor quality of reads</w:t>
       </w:r>
       <w:r>
         <w:t xml:space="preserve"> that could not be enough corrected</w:t>
@@ -5638,7 +5229,20 @@
         <w:t>Hybrid assembly with</w:t>
       </w:r>
       <w:r>
-        <w:t xml:space="preserve"> DBG2OLC</w:t>
+        <w:t xml:space="preserve"> </w:t>
+      </w:r>
+      <w:commentRangeStart w:id="1"/>
+      <w:r>
+        <w:t>DBG2OLC</w:t>
+      </w:r>
+      <w:commentRangeEnd w:id="1"/>
+      <w:r>
+        <w:rPr>
+          <w:rStyle w:val="CommentReference"/>
+          <w:rFonts w:asciiTheme="minorHAnsi" w:eastAsiaTheme="minorHAnsi" w:hAnsiTheme="minorHAnsi" w:cstheme="minorBidi"/>
+          <w:color w:val="auto"/>
+        </w:rPr>
+        <w:commentReference w:id="1"/>
       </w:r>
     </w:p>
     <w:p>
@@ -5652,26 +5256,10 @@
         <w:t xml:space="preserve"> </w:t>
       </w:r>
       <w:r>
-        <w:t>with the command “</w:t>
-      </w:r>
-      <w:proofErr w:type="spellStart"/>
-      <w:r>
-        <w:t>SparseAssembler</w:t>
-      </w:r>
-      <w:proofErr w:type="spellEnd"/>
-      <w:r>
-        <w:t>”.</w:t>
-      </w:r>
-      <w:r>
-        <w:t xml:space="preserve"> The assembly is computed on corrected genome, with 25mer. The genome size is 5000000, the false </w:t>
-      </w:r>
-      <w:proofErr w:type="spellStart"/>
-      <w:r>
-        <w:t>kmer</w:t>
-      </w:r>
-      <w:proofErr w:type="spellEnd"/>
-      <w:r>
-        <w:t xml:space="preserve"> threshold is 1, as well as the false edge threshold and the skip size.</w:t>
+        <w:t>with the command “SparseAssembler”.</w:t>
+      </w:r>
+      <w:r>
+        <w:t xml:space="preserve"> The assembly is computed on corrected genome, with 25mer. The genome size is 5000000, the false kmer threshold is 1, as well as the false edge threshold and the skip size.</w:t>
       </w:r>
     </w:p>
     <w:p>
@@ -5679,67 +5267,19 @@
         <w:t xml:space="preserve">For long reads assembly, the overlap layout consensus is performed with </w:t>
       </w:r>
       <w:r>
-        <w:t>an adaptive k-</w:t>
-      </w:r>
-      <w:proofErr w:type="spellStart"/>
-      <w:r>
-        <w:t>mer</w:t>
-      </w:r>
-      <w:proofErr w:type="spellEnd"/>
-      <w:r>
-        <w:t xml:space="preserve"> matching threshold </w:t>
+        <w:t xml:space="preserve">an adaptive k-mer matching threshold </w:t>
       </w:r>
       <w:r>
         <w:t xml:space="preserve">to filter low quality reads </w:t>
       </w:r>
       <w:r>
-        <w:t>(</w:t>
-      </w:r>
-      <w:proofErr w:type="spellStart"/>
-      <w:r>
-        <w:t>AdaptiveTh</w:t>
-      </w:r>
-      <w:proofErr w:type="spellEnd"/>
-      <w:r>
-        <w:t xml:space="preserve">) of 0.0001, a fixed </w:t>
-      </w:r>
-      <w:proofErr w:type="spellStart"/>
-      <w:r>
-        <w:t>kmer</w:t>
-      </w:r>
-      <w:proofErr w:type="spellEnd"/>
-      <w:r>
-        <w:t xml:space="preserve"> matching threshold of 2 (</w:t>
-      </w:r>
-      <w:proofErr w:type="spellStart"/>
-      <w:r>
-        <w:t>KmerCovTh</w:t>
-      </w:r>
-      <w:proofErr w:type="spellEnd"/>
-      <w:r>
-        <w:t>)</w:t>
-      </w:r>
-      <w:r>
-        <w:t xml:space="preserve"> and a minimum overlap score (</w:t>
-      </w:r>
-      <w:proofErr w:type="spellStart"/>
-      <w:r>
-        <w:t>MinOverlap</w:t>
-      </w:r>
-      <w:proofErr w:type="spellEnd"/>
-      <w:r>
-        <w:t>)</w:t>
-      </w:r>
-      <w:r>
-        <w:t xml:space="preserve">, the minimal overlap length required to make a De </w:t>
-      </w:r>
-      <w:proofErr w:type="spellStart"/>
-      <w:r>
-        <w:t>Bruijin</w:t>
-      </w:r>
-      <w:proofErr w:type="spellEnd"/>
-      <w:r>
-        <w:t xml:space="preserve"> graph,</w:t>
+        <w:t>(AdaptiveTh) of 0.0001, a fixed kmer matching threshold of 2 (KmerCovTh)</w:t>
+      </w:r>
+      <w:r>
+        <w:t xml:space="preserve"> and a minimum overlap score (MinOverlap)</w:t>
+      </w:r>
+      <w:r>
+        <w:t>, the minimal overlap length required to make a De Bruijin graph,</w:t>
       </w:r>
       <w:r>
         <w:t xml:space="preserve"> of 20.</w:t>
@@ -5751,15 +5291,7 @@
         <w:t>P</w:t>
       </w:r>
       <w:r>
-        <w:t xml:space="preserve">acBio long read file is converted in </w:t>
-      </w:r>
-      <w:proofErr w:type="spellStart"/>
-      <w:r>
-        <w:t>fasta</w:t>
-      </w:r>
-      <w:proofErr w:type="spellEnd"/>
-      <w:r>
-        <w:t xml:space="preserve"> format.</w:t>
+        <w:t>acBio long read file is converted in fasta format.</w:t>
       </w:r>
     </w:p>
     <w:p>
@@ -5770,15 +5302,7 @@
         <w:t xml:space="preserve"> The bundled split_and_run_sparc.sh script used is the one given in class.</w:t>
       </w:r>
       <w:r>
-        <w:t xml:space="preserve"> </w:t>
-      </w:r>
-      <w:proofErr w:type="spellStart"/>
-      <w:r>
-        <w:t>Blasr</w:t>
-      </w:r>
-      <w:proofErr w:type="spellEnd"/>
-      <w:r>
-        <w:t xml:space="preserve">, a </w:t>
+        <w:t xml:space="preserve"> Blasr, a </w:t>
       </w:r>
       <w:r>
         <w:t>long-read</w:t>
@@ -6062,29 +5586,8 @@
       <w:r>
         <w:t xml:space="preserve">the manual of DBG2OLC: </w:t>
       </w:r>
-      <w:proofErr w:type="spellStart"/>
-      <w:r>
-        <w:t>KmerCovTh</w:t>
-      </w:r>
-      <w:proofErr w:type="spellEnd"/>
-      <w:r>
-        <w:t xml:space="preserve"> 2-5, </w:t>
-      </w:r>
-      <w:proofErr w:type="spellStart"/>
-      <w:r>
-        <w:t>MinOverlap</w:t>
-      </w:r>
-      <w:proofErr w:type="spellEnd"/>
-      <w:r>
-        <w:t xml:space="preserve"> 10-30, </w:t>
-      </w:r>
-      <w:proofErr w:type="spellStart"/>
-      <w:r>
-        <w:t>AdaptiveTh</w:t>
-      </w:r>
-      <w:proofErr w:type="spellEnd"/>
-      <w:r>
-        <w:t xml:space="preserve"> 0.001~0.01</w:t>
+      <w:r>
+        <w:t>KmerCovTh 2-5, MinOverlap 10-30, AdaptiveTh 0.001~0.01</w:t>
       </w:r>
       <w:r>
         <w:t xml:space="preserve">. So, their </w:t>
@@ -6104,13 +5607,8 @@
       <w:r>
         <w:t xml:space="preserve"> 25), </w:t>
       </w:r>
-      <w:proofErr w:type="spellStart"/>
-      <w:r>
-        <w:t>NodeCovTh</w:t>
-      </w:r>
-      <w:proofErr w:type="spellEnd"/>
-      <w:r>
-        <w:t>=(1</w:t>
+      <w:r>
+        <w:t>NodeCovTh=(1</w:t>
       </w:r>
       <w:r>
         <w:t>;</w:t>
@@ -6124,13 +5622,8 @@
       <w:r>
         <w:t xml:space="preserve">, </w:t>
       </w:r>
-      <w:proofErr w:type="spellStart"/>
-      <w:r>
-        <w:t>KmerCovTh</w:t>
-      </w:r>
-      <w:proofErr w:type="spellEnd"/>
-      <w:r>
-        <w:t>=(2</w:t>
+      <w:r>
+        <w:t>KmerCovTh=(2</w:t>
       </w:r>
       <w:r>
         <w:t>;</w:t>
@@ -6156,13 +5649,8 @@
       <w:r>
         <w:t xml:space="preserve">, </w:t>
       </w:r>
-      <w:proofErr w:type="spellStart"/>
-      <w:r>
-        <w:t>MinOverlap</w:t>
-      </w:r>
-      <w:proofErr w:type="spellEnd"/>
-      <w:r>
-        <w:t>=(</w:t>
+      <w:r>
+        <w:t>MinOverlap=(</w:t>
       </w:r>
       <w:r>
         <w:t>10</w:t>
@@ -6188,13 +5676,8 @@
       <w:r>
         <w:t xml:space="preserve">, </w:t>
       </w:r>
-      <w:proofErr w:type="spellStart"/>
-      <w:r>
-        <w:t>AdaptativeTh</w:t>
-      </w:r>
-      <w:proofErr w:type="spellEnd"/>
-      <w:r>
-        <w:t>=(0.0001</w:t>
+      <w:r>
+        <w:t>AdaptativeTh=(0.0001</w:t>
       </w:r>
       <w:r>
         <w:t>;</w:t>
@@ -6215,6 +5698,29 @@
         <w:t>.</w:t>
       </w:r>
     </w:p>
+    <w:p/>
+    <w:p/>
+    <w:p>
+      <w:pPr>
+        <w:pStyle w:val="Subtitle"/>
+      </w:pPr>
+      <w:r>
+        <w:t>DBG2OLC and platanus</w:t>
+      </w:r>
+    </w:p>
+    <w:p>
+      <w:r>
+        <w:t>Since platanus was the short</w:t>
+      </w:r>
+      <w:r>
+        <w:t>-</w:t>
+      </w:r>
+      <w:r>
+        <w:t>reads assembler having the best results with 25mer, a hybrid analysis is made between short reads with platanus and long reads with DBG2OLC. A tuned grid is again used to find the best parameters.</w:t>
+      </w:r>
+    </w:p>
+    <w:p/>
+    <w:p/>
     <w:p/>
     <w:p>
       <w:pPr>
@@ -6225,26 +5731,12 @@
         </w:numPr>
       </w:pPr>
       <w:r>
-        <w:lastRenderedPageBreak/>
-        <w:t xml:space="preserve">Hybrid assembly with </w:t>
-      </w:r>
-      <w:proofErr w:type="spellStart"/>
-      <w:r>
-        <w:t>MaSuRCA</w:t>
-      </w:r>
-      <w:proofErr w:type="spellEnd"/>
-    </w:p>
-    <w:p>
-      <w:r>
-        <w:t xml:space="preserve">A </w:t>
-      </w:r>
-      <w:proofErr w:type="spellStart"/>
-      <w:r>
-        <w:t>MaSuRCA</w:t>
-      </w:r>
-      <w:proofErr w:type="spellEnd"/>
-      <w:r>
-        <w:t xml:space="preserve"> configuration file is generated</w:t>
+        <w:t>Hybrid assembly with MaSuRCA</w:t>
+      </w:r>
+    </w:p>
+    <w:p>
+      <w:r>
+        <w:t>A MaSuRCA configuration file is generated</w:t>
       </w:r>
       <w:r>
         <w:t xml:space="preserve"> to set the corrected reads files path</w:t>
@@ -6445,15 +5937,7 @@
     <w:p/>
     <w:p>
       <w:r>
-        <w:t xml:space="preserve">Compared to the other assemblies, the results with </w:t>
-      </w:r>
-      <w:proofErr w:type="spellStart"/>
-      <w:r>
-        <w:t>MaSuRCA</w:t>
-      </w:r>
-      <w:proofErr w:type="spellEnd"/>
-      <w:r>
-        <w:t xml:space="preserve"> are excellent</w:t>
+        <w:t>Compared to the other assemblies, the results with MaSuRCA are excellent</w:t>
       </w:r>
       <w:r>
         <w:t xml:space="preserve">: the total length of the sequence is almost equal to the length of the genome, </w:t>
@@ -6462,6 +5946,23 @@
         <w:t>the sequences have a large size, even the smallest one, and the N50 covers more than a fifth of the genome.</w:t>
       </w:r>
     </w:p>
+    <w:p>
+      <w:pPr>
+        <w:pStyle w:val="Subtitle"/>
+      </w:pPr>
+      <w:r>
+        <w:t>Polishing MaSuRCA assembly</w:t>
+      </w:r>
+    </w:p>
+    <w:p>
+      <w:r>
+        <w:t>Pilon is used to polish the results of MaSuRCA assembly</w:t>
+      </w:r>
+      <w:r>
+        <w:t>, in order to find the best possible.</w:t>
+      </w:r>
+    </w:p>
+    <w:p/>
     <w:p>
       <w:pPr>
         <w:pStyle w:val="Heading2"/>
@@ -6471,23 +5972,36 @@
         </w:numPr>
       </w:pPr>
       <w:r>
-        <w:t>Hybrid assembly with spades</w:t>
-      </w:r>
-    </w:p>
-    <w:p>
-      <w:pPr>
-        <w:pStyle w:val="Heading2"/>
-      </w:pPr>
+        <w:t xml:space="preserve">Hybrid assembly with </w:t>
+      </w:r>
+      <w:commentRangeStart w:id="2"/>
+      <w:r>
+        <w:t>spades</w:t>
+      </w:r>
+      <w:commentRangeEnd w:id="2"/>
+      <w:r>
+        <w:rPr>
+          <w:rStyle w:val="CommentReference"/>
+          <w:rFonts w:asciiTheme="minorHAnsi" w:eastAsiaTheme="minorHAnsi" w:hAnsiTheme="minorHAnsi" w:cstheme="minorBidi"/>
+          <w:color w:val="auto"/>
+        </w:rPr>
+        <w:commentReference w:id="2"/>
+      </w:r>
+    </w:p>
+    <w:p/>
+    <w:p/>
+    <w:p/>
+    <w:p>
       <w:r>
         <w:br w:type="page"/>
       </w:r>
     </w:p>
+    <w:p/>
     <w:p>
       <w:pPr>
         <w:pStyle w:val="Heading1"/>
       </w:pPr>
       <w:r>
-        <w:lastRenderedPageBreak/>
         <w:t>Annexes</w:t>
       </w:r>
     </w:p>
@@ -6499,11 +6013,11 @@
           <w:numId w:val="4"/>
         </w:numPr>
       </w:pPr>
-      <w:bookmarkStart w:id="0" w:name="_Ref127110142"/>
+      <w:bookmarkStart w:id="3" w:name="_Ref127110142"/>
       <w:r>
         <w:t>Results of short reads platanus analysis</w:t>
       </w:r>
-      <w:bookmarkEnd w:id="0"/>
+      <w:bookmarkEnd w:id="3"/>
     </w:p>
     <w:tbl>
       <w:tblPr>
@@ -7440,11 +6954,11 @@
           <w:numId w:val="4"/>
         </w:numPr>
       </w:pPr>
-      <w:bookmarkStart w:id="1" w:name="_Ref127135403"/>
+      <w:bookmarkStart w:id="4" w:name="_Ref127135403"/>
       <w:r>
         <w:t>Results of DBG2OLC hybrid assembly tuning</w:t>
       </w:r>
-      <w:bookmarkEnd w:id="1"/>
+      <w:bookmarkEnd w:id="4"/>
     </w:p>
     <w:p>
       <w:r>
@@ -7459,13 +6973,8 @@
           <w:numId w:val="5"/>
         </w:numPr>
       </w:pPr>
-      <w:proofErr w:type="spellStart"/>
-      <w:r>
-        <w:t>NodeCovTh</w:t>
-      </w:r>
-      <w:proofErr w:type="spellEnd"/>
-      <w:r>
-        <w:t xml:space="preserve"> = 1</w:t>
+      <w:r>
+        <w:t>NodeCovTh = 1</w:t>
       </w:r>
     </w:p>
     <w:p>
@@ -7476,13 +6985,8 @@
           <w:numId w:val="5"/>
         </w:numPr>
       </w:pPr>
-      <w:proofErr w:type="spellStart"/>
-      <w:r>
-        <w:t>EdgeCovTh</w:t>
-      </w:r>
-      <w:proofErr w:type="spellEnd"/>
-      <w:r>
-        <w:t xml:space="preserve"> = 1</w:t>
+      <w:r>
+        <w:t>EdgeCovTh = 1</w:t>
       </w:r>
     </w:p>
     <w:p>
@@ -7505,13 +7009,8 @@
           <w:numId w:val="5"/>
         </w:numPr>
       </w:pPr>
-      <w:proofErr w:type="spellStart"/>
-      <w:r>
-        <w:t>AdaptiveTh</w:t>
-      </w:r>
-      <w:proofErr w:type="spellEnd"/>
-      <w:r>
-        <w:t xml:space="preserve"> = 0.0001</w:t>
+      <w:r>
+        <w:t>AdaptiveTh = 0.0001</w:t>
       </w:r>
     </w:p>
     <w:p>
@@ -7522,13 +7021,8 @@
           <w:numId w:val="5"/>
         </w:numPr>
       </w:pPr>
-      <w:proofErr w:type="spellStart"/>
-      <w:r>
-        <w:t>KmerCovTh</w:t>
-      </w:r>
-      <w:proofErr w:type="spellEnd"/>
-      <w:r>
-        <w:t xml:space="preserve"> = 2</w:t>
+      <w:r>
+        <w:t>KmerCovTh = 2</w:t>
       </w:r>
     </w:p>
     <w:p>
@@ -7539,13 +7033,8 @@
           <w:numId w:val="5"/>
         </w:numPr>
       </w:pPr>
-      <w:proofErr w:type="spellStart"/>
-      <w:r>
-        <w:t>MinOverlap</w:t>
-      </w:r>
-      <w:proofErr w:type="spellEnd"/>
-      <w:r>
-        <w:t xml:space="preserve"> = 20</w:t>
+      <w:r>
+        <w:t>MinOverlap = 20</w:t>
       </w:r>
     </w:p>
     <w:p>
@@ -7556,13 +7045,8 @@
           <w:numId w:val="5"/>
         </w:numPr>
       </w:pPr>
-      <w:proofErr w:type="spellStart"/>
-      <w:r>
-        <w:t>RemoveChimera</w:t>
-      </w:r>
-      <w:proofErr w:type="spellEnd"/>
-      <w:r>
-        <w:t xml:space="preserve"> = 1</w:t>
+      <w:r>
+        <w:t>RemoveChimera = 1</w:t>
       </w:r>
     </w:p>
     <w:p>
@@ -7587,14 +7071,8 @@
         <w:pStyle w:val="IntenseQuote"/>
       </w:pPr>
       <w:r>
-        <w:lastRenderedPageBreak/>
-        <w:t xml:space="preserve">Tuning 2: k=19, corrected reads and corrected </w:t>
-      </w:r>
-      <w:proofErr w:type="spellStart"/>
-      <w:r>
-        <w:t>pacBio</w:t>
-      </w:r>
-      <w:proofErr w:type="spellEnd"/>
+        <w:t>Tuning 2: k=19, corrected reads and corrected pacBio</w:t>
+      </w:r>
     </w:p>
     <w:p>
       <w:r>
@@ -7641,15 +7119,7 @@
         <w:t>:</w:t>
       </w:r>
       <w:r>
-        <w:t xml:space="preserve"> </w:t>
-      </w:r>
-      <w:proofErr w:type="spellStart"/>
-      <w:r>
-        <w:t>NodeCovTh</w:t>
-      </w:r>
-      <w:proofErr w:type="spellEnd"/>
-      <w:r>
-        <w:t xml:space="preserve"> = 2</w:t>
+        <w:t xml:space="preserve"> NodeCovTh = 2</w:t>
       </w:r>
     </w:p>
     <w:p>
@@ -7660,16 +7130,16 @@
           <w:numId w:val="4"/>
         </w:numPr>
       </w:pPr>
-      <w:bookmarkStart w:id="2" w:name="_Ref127198412"/>
+      <w:bookmarkStart w:id="5" w:name="_Ref127198412"/>
       <w:r>
         <w:t>Sub script for DBGOLC grid search</w:t>
       </w:r>
-      <w:bookmarkEnd w:id="2"/>
+      <w:bookmarkEnd w:id="5"/>
     </w:p>
     <w:p/>
     <w:sectPr>
-      <w:headerReference w:type="default" r:id="rId34"/>
-      <w:footerReference w:type="default" r:id="rId35"/>
+      <w:headerReference w:type="default" r:id="rId38"/>
+      <w:footerReference w:type="default" r:id="rId39"/>
       <w:pgSz w:w="11906" w:h="16838"/>
       <w:pgMar w:top="720" w:right="720" w:bottom="720" w:left="720" w:header="708" w:footer="708" w:gutter="0"/>
       <w:cols w:space="708"/>
@@ -7677,6 +7147,83 @@
     </w:sectPr>
   </w:body>
 </w:document>
+</file>
+
+<file path=word/comments.xml><?xml version="1.0" encoding="utf-8"?>
+<w:comments xmlns:wpc="http://schemas.microsoft.com/office/word/2010/wordprocessingCanvas" xmlns:cx="http://schemas.microsoft.com/office/drawing/2014/chartex" xmlns:cx1="http://schemas.microsoft.com/office/drawing/2015/9/8/chartex" xmlns:cx2="http://schemas.microsoft.com/office/drawing/2015/10/21/chartex" xmlns:cx3="http://schemas.microsoft.com/office/drawing/2016/5/9/chartex" xmlns:cx4="http://schemas.microsoft.com/office/drawing/2016/5/10/chartex" xmlns:cx5="http://schemas.microsoft.com/office/drawing/2016/5/11/chartex" xmlns:cx6="http://schemas.microsoft.com/office/drawing/2016/5/12/chartex" xmlns:cx7="http://schemas.microsoft.com/office/drawing/2016/5/13/chartex" xmlns:cx8="http://schemas.microsoft.com/office/drawing/2016/5/14/chartex" xmlns:mc="http://schemas.openxmlformats.org/markup-compatibility/2006" xmlns:aink="http://schemas.microsoft.com/office/drawing/2016/ink" xmlns:am3d="http://schemas.microsoft.com/office/drawing/2017/model3d" xmlns:o="urn:schemas-microsoft-com:office:office" xmlns:oel="http://schemas.microsoft.com/office/2019/extlst" xmlns:r="http://schemas.openxmlformats.org/officeDocument/2006/relationships" xmlns:m="http://schemas.openxmlformats.org/officeDocument/2006/math" xmlns:v="urn:schemas-microsoft-com:vml" xmlns:wp14="http://schemas.microsoft.com/office/word/2010/wordprocessingDrawing" xmlns:wp="http://schemas.openxmlformats.org/drawingml/2006/wordprocessingDrawing" xmlns:w10="urn:schemas-microsoft-com:office:word" xmlns:w="http://schemas.openxmlformats.org/wordprocessingml/2006/main" xmlns:w14="http://schemas.microsoft.com/office/word/2010/wordml" xmlns:w15="http://schemas.microsoft.com/office/word/2012/wordml" xmlns:w16cex="http://schemas.microsoft.com/office/word/2018/wordml/cex" xmlns:w16cid="http://schemas.microsoft.com/office/word/2016/wordml/cid" xmlns:w16="http://schemas.microsoft.com/office/word/2018/wordml" xmlns:w16sdtdh="http://schemas.microsoft.com/office/word/2020/wordml/sdtdatahash" xmlns:w16se="http://schemas.microsoft.com/office/word/2015/wordml/symex" xmlns:wpg="http://schemas.microsoft.com/office/word/2010/wordprocessingGroup" xmlns:wpi="http://schemas.microsoft.com/office/word/2010/wordprocessingInk" xmlns:wne="http://schemas.microsoft.com/office/word/2006/wordml" xmlns:wps="http://schemas.microsoft.com/office/word/2010/wordprocessingShape" mc:Ignorable="w14 w15 w16se w16cid w16 w16cex w16sdtdh wp14">
+  <w:comment w:id="0" w:author="Marie Schmit" w:date="2023-02-13T23:15:00Z" w:initials="MS">
+    <w:p>
+      <w:pPr>
+        <w:pStyle w:val="CommentText"/>
+      </w:pPr>
+      <w:r>
+        <w:rPr>
+          <w:rStyle w:val="CommentReference"/>
+        </w:rPr>
+        <w:annotationRef/>
+      </w:r>
+      <w:r>
+        <w:t>Results?</w:t>
+      </w:r>
+    </w:p>
+  </w:comment>
+  <w:comment w:id="1" w:author="Marie Schmit" w:date="2023-02-13T23:15:00Z" w:initials="MS">
+    <w:p>
+      <w:pPr>
+        <w:pStyle w:val="CommentText"/>
+      </w:pPr>
+      <w:r>
+        <w:rPr>
+          <w:rStyle w:val="CommentReference"/>
+        </w:rPr>
+        <w:annotationRef/>
+      </w:r>
+      <w:r>
+        <w:t>Results?</w:t>
+      </w:r>
+    </w:p>
+  </w:comment>
+  <w:comment w:id="2" w:author="Marie Schmit" w:date="2023-02-13T23:15:00Z" w:initials="MS">
+    <w:p>
+      <w:pPr>
+        <w:pStyle w:val="CommentText"/>
+      </w:pPr>
+      <w:r>
+        <w:rPr>
+          <w:rStyle w:val="CommentReference"/>
+        </w:rPr>
+        <w:annotationRef/>
+      </w:r>
+      <w:r>
+        <w:t>Results?</w:t>
+      </w:r>
+    </w:p>
+  </w:comment>
+</w:comments>
+</file>
+
+<file path=word/commentsExtended.xml><?xml version="1.0" encoding="utf-8"?>
+<w15:commentsEx xmlns:wpc="http://schemas.microsoft.com/office/word/2010/wordprocessingCanvas" xmlns:cx="http://schemas.microsoft.com/office/drawing/2014/chartex" xmlns:cx1="http://schemas.microsoft.com/office/drawing/2015/9/8/chartex" xmlns:cx2="http://schemas.microsoft.com/office/drawing/2015/10/21/chartex" xmlns:cx3="http://schemas.microsoft.com/office/drawing/2016/5/9/chartex" xmlns:cx4="http://schemas.microsoft.com/office/drawing/2016/5/10/chartex" xmlns:cx5="http://schemas.microsoft.com/office/drawing/2016/5/11/chartex" xmlns:cx6="http://schemas.microsoft.com/office/drawing/2016/5/12/chartex" xmlns:cx7="http://schemas.microsoft.com/office/drawing/2016/5/13/chartex" xmlns:cx8="http://schemas.microsoft.com/office/drawing/2016/5/14/chartex" xmlns:mc="http://schemas.openxmlformats.org/markup-compatibility/2006" xmlns:aink="http://schemas.microsoft.com/office/drawing/2016/ink" xmlns:am3d="http://schemas.microsoft.com/office/drawing/2017/model3d" xmlns:o="urn:schemas-microsoft-com:office:office" xmlns:oel="http://schemas.microsoft.com/office/2019/extlst" xmlns:r="http://schemas.openxmlformats.org/officeDocument/2006/relationships" xmlns:m="http://schemas.openxmlformats.org/officeDocument/2006/math" xmlns:v="urn:schemas-microsoft-com:vml" xmlns:wp14="http://schemas.microsoft.com/office/word/2010/wordprocessingDrawing" xmlns:wp="http://schemas.openxmlformats.org/drawingml/2006/wordprocessingDrawing" xmlns:w10="urn:schemas-microsoft-com:office:word" xmlns:w="http://schemas.openxmlformats.org/wordprocessingml/2006/main" xmlns:w14="http://schemas.microsoft.com/office/word/2010/wordml" xmlns:w15="http://schemas.microsoft.com/office/word/2012/wordml" xmlns:w16cex="http://schemas.microsoft.com/office/word/2018/wordml/cex" xmlns:w16cid="http://schemas.microsoft.com/office/word/2016/wordml/cid" xmlns:w16="http://schemas.microsoft.com/office/word/2018/wordml" xmlns:w16sdtdh="http://schemas.microsoft.com/office/word/2020/wordml/sdtdatahash" xmlns:w16se="http://schemas.microsoft.com/office/word/2015/wordml/symex" xmlns:wpg="http://schemas.microsoft.com/office/word/2010/wordprocessingGroup" xmlns:wpi="http://schemas.microsoft.com/office/word/2010/wordprocessingInk" xmlns:wne="http://schemas.microsoft.com/office/word/2006/wordml" xmlns:wps="http://schemas.microsoft.com/office/word/2010/wordprocessingShape" mc:Ignorable="w14 w15 w16se w16cid w16 w16cex w16sdtdh wp14">
+  <w15:commentEx w15:paraId="173817CF" w15:done="0"/>
+  <w15:commentEx w15:paraId="0F5E5658" w15:done="0"/>
+  <w15:commentEx w15:paraId="02CFE7B6" w15:done="0"/>
+</w15:commentsEx>
+</file>
+
+<file path=word/commentsExtensible.xml><?xml version="1.0" encoding="utf-8"?>
+<w16cex:commentsExtensible xmlns:wpc="http://schemas.microsoft.com/office/word/2010/wordprocessingCanvas" xmlns:cx="http://schemas.microsoft.com/office/drawing/2014/chartex" xmlns:cx1="http://schemas.microsoft.com/office/drawing/2015/9/8/chartex" xmlns:cx2="http://schemas.microsoft.com/office/drawing/2015/10/21/chartex" xmlns:cx3="http://schemas.microsoft.com/office/drawing/2016/5/9/chartex" xmlns:cx4="http://schemas.microsoft.com/office/drawing/2016/5/10/chartex" xmlns:cx5="http://schemas.microsoft.com/office/drawing/2016/5/11/chartex" xmlns:cx6="http://schemas.microsoft.com/office/drawing/2016/5/12/chartex" xmlns:cx7="http://schemas.microsoft.com/office/drawing/2016/5/13/chartex" xmlns:cx8="http://schemas.microsoft.com/office/drawing/2016/5/14/chartex" xmlns:mc="http://schemas.openxmlformats.org/markup-compatibility/2006" xmlns:aink="http://schemas.microsoft.com/office/drawing/2016/ink" xmlns:am3d="http://schemas.microsoft.com/office/drawing/2017/model3d" xmlns:o="urn:schemas-microsoft-com:office:office" xmlns:oel="http://schemas.microsoft.com/office/2019/extlst" xmlns:r="http://schemas.openxmlformats.org/officeDocument/2006/relationships" xmlns:m="http://schemas.openxmlformats.org/officeDocument/2006/math" xmlns:v="urn:schemas-microsoft-com:vml" xmlns:wp14="http://schemas.microsoft.com/office/word/2010/wordprocessingDrawing" xmlns:wp="http://schemas.openxmlformats.org/drawingml/2006/wordprocessingDrawing" xmlns:w10="urn:schemas-microsoft-com:office:word" xmlns:w="http://schemas.openxmlformats.org/wordprocessingml/2006/main" xmlns:w14="http://schemas.microsoft.com/office/word/2010/wordml" xmlns:w15="http://schemas.microsoft.com/office/word/2012/wordml" xmlns:w16cex="http://schemas.microsoft.com/office/word/2018/wordml/cex" xmlns:w16cid="http://schemas.microsoft.com/office/word/2016/wordml/cid" xmlns:w16="http://schemas.microsoft.com/office/word/2018/wordml" xmlns:w16sdtdh="http://schemas.microsoft.com/office/word/2020/wordml/sdtdatahash" xmlns:w16se="http://schemas.microsoft.com/office/word/2015/wordml/symex" xmlns:wpg="http://schemas.microsoft.com/office/word/2010/wordprocessingGroup" xmlns:wpi="http://schemas.microsoft.com/office/word/2010/wordprocessingInk" xmlns:wne="http://schemas.microsoft.com/office/word/2006/wordml" xmlns:wps="http://schemas.microsoft.com/office/word/2010/wordprocessingShape" mc:Ignorable="w14 w15 w16se w16cid w16 w16cex w16sdtdh wp14">
+  <w16cex:commentExtensible w16cex:durableId="279542F9" w16cex:dateUtc="2023-02-13T23:15:00Z"/>
+  <w16cex:commentExtensible w16cex:durableId="27954300" w16cex:dateUtc="2023-02-13T23:15:00Z"/>
+  <w16cex:commentExtensible w16cex:durableId="2795430A" w16cex:dateUtc="2023-02-13T23:15:00Z"/>
+</w16cex:commentsExtensible>
+</file>
+
+<file path=word/commentsIds.xml><?xml version="1.0" encoding="utf-8"?>
+<w16cid:commentsIds xmlns:wpc="http://schemas.microsoft.com/office/word/2010/wordprocessingCanvas" xmlns:cx="http://schemas.microsoft.com/office/drawing/2014/chartex" xmlns:cx1="http://schemas.microsoft.com/office/drawing/2015/9/8/chartex" xmlns:cx2="http://schemas.microsoft.com/office/drawing/2015/10/21/chartex" xmlns:cx3="http://schemas.microsoft.com/office/drawing/2016/5/9/chartex" xmlns:cx4="http://schemas.microsoft.com/office/drawing/2016/5/10/chartex" xmlns:cx5="http://schemas.microsoft.com/office/drawing/2016/5/11/chartex" xmlns:cx6="http://schemas.microsoft.com/office/drawing/2016/5/12/chartex" xmlns:cx7="http://schemas.microsoft.com/office/drawing/2016/5/13/chartex" xmlns:cx8="http://schemas.microsoft.com/office/drawing/2016/5/14/chartex" xmlns:mc="http://schemas.openxmlformats.org/markup-compatibility/2006" xmlns:aink="http://schemas.microsoft.com/office/drawing/2016/ink" xmlns:am3d="http://schemas.microsoft.com/office/drawing/2017/model3d" xmlns:o="urn:schemas-microsoft-com:office:office" xmlns:oel="http://schemas.microsoft.com/office/2019/extlst" xmlns:r="http://schemas.openxmlformats.org/officeDocument/2006/relationships" xmlns:m="http://schemas.openxmlformats.org/officeDocument/2006/math" xmlns:v="urn:schemas-microsoft-com:vml" xmlns:wp14="http://schemas.microsoft.com/office/word/2010/wordprocessingDrawing" xmlns:wp="http://schemas.openxmlformats.org/drawingml/2006/wordprocessingDrawing" xmlns:w10="urn:schemas-microsoft-com:office:word" xmlns:w="http://schemas.openxmlformats.org/wordprocessingml/2006/main" xmlns:w14="http://schemas.microsoft.com/office/word/2010/wordml" xmlns:w15="http://schemas.microsoft.com/office/word/2012/wordml" xmlns:w16cex="http://schemas.microsoft.com/office/word/2018/wordml/cex" xmlns:w16cid="http://schemas.microsoft.com/office/word/2016/wordml/cid" xmlns:w16="http://schemas.microsoft.com/office/word/2018/wordml" xmlns:w16sdtdh="http://schemas.microsoft.com/office/word/2020/wordml/sdtdatahash" xmlns:w16se="http://schemas.microsoft.com/office/word/2015/wordml/symex" xmlns:wpg="http://schemas.microsoft.com/office/word/2010/wordprocessingGroup" xmlns:wpi="http://schemas.microsoft.com/office/word/2010/wordprocessingInk" xmlns:wne="http://schemas.microsoft.com/office/word/2006/wordml" xmlns:wps="http://schemas.microsoft.com/office/word/2010/wordprocessingShape" mc:Ignorable="w14 w15 w16se w16cid w16 w16cex w16sdtdh wp14">
+  <w16cid:commentId w16cid:paraId="173817CF" w16cid:durableId="279542F9"/>
+  <w16cid:commentId w16cid:paraId="0F5E5658" w16cid:durableId="27954300"/>
+  <w16cid:commentId w16cid:paraId="02CFE7B6" w16cid:durableId="2795430A"/>
+</w16cid:commentsIds>
 </file>
 
 <file path=word/endnotes.xml><?xml version="1.0" encoding="utf-8"?>
@@ -7789,15 +7336,7 @@
         <w:t xml:space="preserve"> </w:t>
       </w:r>
       <w:r>
-        <w:t>sum(</w:t>
-      </w:r>
-      <w:proofErr w:type="spellStart"/>
-      <w:r>
-        <w:t>as.numeric</w:t>
-      </w:r>
-      <w:proofErr w:type="spellEnd"/>
-      <w:r>
-        <w:t>(df19[45:95,1]*df19[45:95,2]))/</w:t>
+        <w:t>sum(as.numeric(df19[45:95,1]*df19[45:95,2]))/</w:t>
       </w:r>
       <w:r>
         <w:t>69</w:t>
@@ -7822,15 +7361,7 @@
         <w:t xml:space="preserve"> </w:t>
       </w:r>
       <w:r>
-        <w:t>sum(</w:t>
-      </w:r>
-      <w:proofErr w:type="spellStart"/>
-      <w:r>
-        <w:t>as.numeric</w:t>
-      </w:r>
-      <w:proofErr w:type="spellEnd"/>
-      <w:r>
-        <w:t>(df25[40:90,1]*df25[40:90,2]))/</w:t>
+        <w:t>sum(as.numeric(df25[40:90,1]*df25[40:90,2]))/</w:t>
       </w:r>
       <w:r>
         <w:t>63</w:t>
@@ -7855,15 +7386,7 @@
         <w:t xml:space="preserve"> </w:t>
       </w:r>
       <w:r>
-        <w:t>sum(</w:t>
-      </w:r>
-      <w:proofErr w:type="spellStart"/>
-      <w:r>
-        <w:t>as.numeric</w:t>
-      </w:r>
-      <w:proofErr w:type="spellEnd"/>
-      <w:r>
-        <w:t>(df30[35:85,1]*df30[35:85,2]))/</w:t>
+        <w:t>sum(as.numeric(df30[35:85,1]*df30[35:85,2]))/</w:t>
       </w:r>
       <w:r>
         <w:t>58</w:t>
@@ -8442,6 +7965,14 @@
     <w:abstractNumId w:val="0"/>
   </w:num>
 </w:numbering>
+</file>
+
+<file path=word/people.xml><?xml version="1.0" encoding="utf-8"?>
+<w15:people xmlns:wpc="http://schemas.microsoft.com/office/word/2010/wordprocessingCanvas" xmlns:cx="http://schemas.microsoft.com/office/drawing/2014/chartex" xmlns:cx1="http://schemas.microsoft.com/office/drawing/2015/9/8/chartex" xmlns:cx2="http://schemas.microsoft.com/office/drawing/2015/10/21/chartex" xmlns:cx3="http://schemas.microsoft.com/office/drawing/2016/5/9/chartex" xmlns:cx4="http://schemas.microsoft.com/office/drawing/2016/5/10/chartex" xmlns:cx5="http://schemas.microsoft.com/office/drawing/2016/5/11/chartex" xmlns:cx6="http://schemas.microsoft.com/office/drawing/2016/5/12/chartex" xmlns:cx7="http://schemas.microsoft.com/office/drawing/2016/5/13/chartex" xmlns:cx8="http://schemas.microsoft.com/office/drawing/2016/5/14/chartex" xmlns:mc="http://schemas.openxmlformats.org/markup-compatibility/2006" xmlns:aink="http://schemas.microsoft.com/office/drawing/2016/ink" xmlns:am3d="http://schemas.microsoft.com/office/drawing/2017/model3d" xmlns:o="urn:schemas-microsoft-com:office:office" xmlns:oel="http://schemas.microsoft.com/office/2019/extlst" xmlns:r="http://schemas.openxmlformats.org/officeDocument/2006/relationships" xmlns:m="http://schemas.openxmlformats.org/officeDocument/2006/math" xmlns:v="urn:schemas-microsoft-com:vml" xmlns:wp14="http://schemas.microsoft.com/office/word/2010/wordprocessingDrawing" xmlns:wp="http://schemas.openxmlformats.org/drawingml/2006/wordprocessingDrawing" xmlns:w10="urn:schemas-microsoft-com:office:word" xmlns:w="http://schemas.openxmlformats.org/wordprocessingml/2006/main" xmlns:w14="http://schemas.microsoft.com/office/word/2010/wordml" xmlns:w15="http://schemas.microsoft.com/office/word/2012/wordml" xmlns:w16cex="http://schemas.microsoft.com/office/word/2018/wordml/cex" xmlns:w16cid="http://schemas.microsoft.com/office/word/2016/wordml/cid" xmlns:w16="http://schemas.microsoft.com/office/word/2018/wordml" xmlns:w16sdtdh="http://schemas.microsoft.com/office/word/2020/wordml/sdtdatahash" xmlns:w16se="http://schemas.microsoft.com/office/word/2015/wordml/symex" xmlns:wpg="http://schemas.microsoft.com/office/word/2010/wordprocessingGroup" xmlns:wpi="http://schemas.microsoft.com/office/word/2010/wordprocessingInk" xmlns:wne="http://schemas.microsoft.com/office/word/2006/wordml" xmlns:wps="http://schemas.microsoft.com/office/word/2010/wordprocessingShape" mc:Ignorable="w14 w15 w16se w16cid w16 w16cex w16sdtdh wp14">
+  <w15:person w15:author="Marie Schmit">
+    <w15:presenceInfo w15:providerId="Windows Live" w15:userId="3ec203cff27c06b3"/>
+  </w15:person>
+</w15:people>
 </file>
 
 <file path=word/styles.xml><?xml version="1.0" encoding="utf-8"?>
@@ -9207,6 +8738,72 @@
       <w:color w:val="4472C4" w:themeColor="accent1"/>
     </w:rPr>
   </w:style>
+  <w:style w:type="character" w:styleId="CommentReference">
+    <w:name w:val="annotation reference"/>
+    <w:basedOn w:val="DefaultParagraphFont"/>
+    <w:uiPriority w:val="99"/>
+    <w:semiHidden/>
+    <w:unhideWhenUsed/>
+    <w:rsid w:val="005751D9"/>
+    <w:rPr>
+      <w:sz w:val="16"/>
+      <w:szCs w:val="16"/>
+    </w:rPr>
+  </w:style>
+  <w:style w:type="paragraph" w:styleId="CommentText">
+    <w:name w:val="annotation text"/>
+    <w:basedOn w:val="Normal"/>
+    <w:link w:val="CommentTextChar"/>
+    <w:uiPriority w:val="99"/>
+    <w:unhideWhenUsed/>
+    <w:rsid w:val="005751D9"/>
+    <w:pPr>
+      <w:spacing w:line="240" w:lineRule="auto"/>
+    </w:pPr>
+    <w:rPr>
+      <w:sz w:val="20"/>
+      <w:szCs w:val="20"/>
+    </w:rPr>
+  </w:style>
+  <w:style w:type="character" w:customStyle="1" w:styleId="CommentTextChar">
+    <w:name w:val="Comment Text Char"/>
+    <w:basedOn w:val="DefaultParagraphFont"/>
+    <w:link w:val="CommentText"/>
+    <w:uiPriority w:val="99"/>
+    <w:rsid w:val="005751D9"/>
+    <w:rPr>
+      <w:sz w:val="20"/>
+      <w:szCs w:val="20"/>
+    </w:rPr>
+  </w:style>
+  <w:style w:type="paragraph" w:styleId="CommentSubject">
+    <w:name w:val="annotation subject"/>
+    <w:basedOn w:val="CommentText"/>
+    <w:next w:val="CommentText"/>
+    <w:link w:val="CommentSubjectChar"/>
+    <w:uiPriority w:val="99"/>
+    <w:semiHidden/>
+    <w:unhideWhenUsed/>
+    <w:rsid w:val="005751D9"/>
+    <w:rPr>
+      <w:b/>
+      <w:bCs/>
+    </w:rPr>
+  </w:style>
+  <w:style w:type="character" w:customStyle="1" w:styleId="CommentSubjectChar">
+    <w:name w:val="Comment Subject Char"/>
+    <w:basedOn w:val="CommentTextChar"/>
+    <w:link w:val="CommentSubject"/>
+    <w:uiPriority w:val="99"/>
+    <w:semiHidden/>
+    <w:rsid w:val="005751D9"/>
+    <w:rPr>
+      <w:b/>
+      <w:bCs/>
+      <w:sz w:val="20"/>
+      <w:szCs w:val="20"/>
+    </w:rPr>
+  </w:style>
 </w:styles>
 </file>
 

</xml_diff>

<commit_message>
before min, max, N50 calculation
</commit_message>
<xml_diff>
--- a/Schmit_s388143_Report.docx
+++ b/Schmit_s388143_Report.docx
@@ -5698,57 +5698,34 @@
         <w:t>.</w:t>
       </w:r>
     </w:p>
-    <w:p/>
-    <w:p/>
-    <w:p>
-      <w:pPr>
-        <w:pStyle w:val="Subtitle"/>
-      </w:pPr>
-      <w:r>
-        <w:t>DBG2OLC and platanus</w:t>
-      </w:r>
-    </w:p>
-    <w:p>
-      <w:r>
-        <w:t>Since platanus was the short</w:t>
-      </w:r>
-      <w:r>
-        <w:t>-</w:t>
-      </w:r>
-      <w:r>
-        <w:t>reads assembler having the best results with 25mer, a hybrid analysis is made between short reads with platanus and long reads with DBG2OLC. A tuned grid is again used to find the best parameters.</w:t>
-      </w:r>
-    </w:p>
-    <w:p/>
-    <w:p/>
-    <w:p/>
-    <w:p>
-      <w:pPr>
-        <w:pStyle w:val="Heading3"/>
-        <w:numPr>
-          <w:ilvl w:val="0"/>
-          <w:numId w:val="3"/>
-        </w:numPr>
-      </w:pPr>
-      <w:r>
-        <w:t>Hybrid assembly with MaSuRCA</w:t>
-      </w:r>
-    </w:p>
-    <w:p>
-      <w:r>
-        <w:t>A MaSuRCA configuration file is generated</w:t>
-      </w:r>
-      <w:r>
-        <w:t xml:space="preserve"> to set the corrected reads files path</w:t>
-      </w:r>
-      <w:r>
-        <w:t>, the number of threads to 4</w:t>
-      </w:r>
-      <w:r>
-        <w:t xml:space="preserve"> and the PE value (insert size of 350 and read length of 50)</w:t>
-      </w:r>
-      <w:r>
-        <w:t>.</w:t>
+    <w:p>
+      <w:r>
+        <w:lastRenderedPageBreak/>
+        <w:t xml:space="preserve">For 19mer, the best combination of parameters is: </w:t>
+      </w:r>
+      <w:r>
+        <w:t>NodeCovTh</w:t>
+      </w:r>
+      <w:r>
+        <w:t xml:space="preserve"> = 1, </w:t>
+      </w:r>
+      <w:r>
+        <w:t>KmerCovTh</w:t>
+      </w:r>
+      <w:r>
+        <w:t xml:space="preserve"> = 2, </w:t>
+      </w:r>
+      <w:r>
+        <w:t>MinOverlap</w:t>
+      </w:r>
+      <w:r>
+        <w:t xml:space="preserve"> = 10, </w:t>
+      </w:r>
+      <w:r>
+        <w:t>AdaptiveTh</w:t>
+      </w:r>
+      <w:r>
+        <w:t xml:space="preserve"> = 0.0001. </w:t>
       </w:r>
     </w:p>
     <w:tbl>
@@ -5772,15 +5749,25 @@
           </w:tcPr>
           <w:p>
             <w:r>
-              <w:t>Corrected reads</w:t>
-            </w:r>
-          </w:p>
-        </w:tc>
-        <w:tc>
-          <w:tcPr>
-            <w:tcW w:w="2614" w:type="dxa"/>
-          </w:tcPr>
-          <w:p/>
+              <w:t>Contigs with correction</w:t>
+            </w:r>
+          </w:p>
+        </w:tc>
+        <w:tc>
+          <w:tcPr>
+            <w:tcW w:w="2614" w:type="dxa"/>
+          </w:tcPr>
+          <w:p>
+            <w:r>
+              <w:t>19</w:t>
+            </w:r>
+            <w:r>
+              <w:t>mers</w:t>
+            </w:r>
+            <w:r>
+              <w:t xml:space="preserve"> with optimum parameters</w:t>
+            </w:r>
+          </w:p>
         </w:tc>
       </w:tr>
       <w:tr>
@@ -5803,7 +5790,7 @@
           </w:tcPr>
           <w:p>
             <w:r>
-              <w:t>16</w:t>
+              <w:t>185</w:t>
             </w:r>
           </w:p>
         </w:tc>
@@ -5828,7 +5815,10 @@
           </w:tcPr>
           <w:p>
             <w:r>
-              <w:t>4.957.066</w:t>
+              <w:t>5.128.354</w:t>
+            </w:r>
+            <w:r>
+              <w:t xml:space="preserve"> bp</w:t>
             </w:r>
           </w:p>
         </w:tc>
@@ -5853,7 +5843,10 @@
           </w:tcPr>
           <w:p>
             <w:r>
-              <w:t>15.151 bp</w:t>
+              <w:t>576</w:t>
+            </w:r>
+            <w:r>
+              <w:t xml:space="preserve"> bp</w:t>
             </w:r>
           </w:p>
         </w:tc>
@@ -5878,7 +5871,10 @@
           </w:tcPr>
           <w:p>
             <w:r>
-              <w:t>1.434.334 bp</w:t>
+              <w:t>163.820</w:t>
+            </w:r>
+            <w:r>
+              <w:t xml:space="preserve"> bp</w:t>
             </w:r>
           </w:p>
         </w:tc>
@@ -5928,7 +5924,7 @@
           </w:tcPr>
           <w:p>
             <w:r>
-              <w:t>1.349.311</w:t>
+              <w:t>66.789</w:t>
             </w:r>
           </w:p>
         </w:tc>
@@ -5937,6 +5933,296 @@
     <w:p/>
     <w:p>
       <w:r>
+        <w:t>Here, the N50 is larger</w:t>
+      </w:r>
+      <w:r>
+        <w:t xml:space="preserve"> and the total length of the sequences matches the calculated length of the genom</w:t>
+      </w:r>
+      <w:r>
+        <w:t>e. The longest sequence length is also much larger than before the parameters optimisation.</w:t>
+      </w:r>
+    </w:p>
+    <w:p>
+      <w:pPr>
+        <w:pStyle w:val="Subtitle"/>
+      </w:pPr>
+      <w:r>
+        <w:t>Polishing DBG2OLC assembly</w:t>
+      </w:r>
+    </w:p>
+    <w:p>
+      <w:r>
+        <w:t xml:space="preserve">Pilon is used to polish the results of </w:t>
+      </w:r>
+      <w:r>
+        <w:t>DBG2OLC</w:t>
+      </w:r>
+      <w:r>
+        <w:t xml:space="preserve"> assembly</w:t>
+      </w:r>
+      <w:r>
+        <w:t>, to make the results better</w:t>
+      </w:r>
+      <w:r>
+        <w:t>.</w:t>
+      </w:r>
+      <w:r>
+        <w:t xml:space="preserve"> 5 iterations of Pilon will be made.</w:t>
+      </w:r>
+    </w:p>
+    <w:p/>
+    <w:p/>
+    <w:p>
+      <w:pPr>
+        <w:pStyle w:val="Subtitle"/>
+      </w:pPr>
+      <w:r>
+        <w:t>DBG2OLC and platanus</w:t>
+      </w:r>
+    </w:p>
+    <w:p>
+      <w:r>
+        <w:t>Since platanus was the short</w:t>
+      </w:r>
+      <w:r>
+        <w:t>-</w:t>
+      </w:r>
+      <w:r>
+        <w:t xml:space="preserve">reads assembler having the best results with 25mer, a hybrid analysis is made between short reads with platanus and long reads with DBG2OLC. A tuned grid is again used to find the best </w:t>
+      </w:r>
+      <w:commentRangeStart w:id="2"/>
+      <w:r>
+        <w:t>parameters</w:t>
+      </w:r>
+      <w:commentRangeEnd w:id="2"/>
+      <w:r>
+        <w:rPr>
+          <w:rStyle w:val="CommentReference"/>
+        </w:rPr>
+        <w:commentReference w:id="2"/>
+      </w:r>
+      <w:r>
+        <w:t>.</w:t>
+      </w:r>
+    </w:p>
+    <w:p/>
+    <w:p/>
+    <w:p/>
+    <w:p>
+      <w:pPr>
+        <w:pStyle w:val="Heading3"/>
+        <w:numPr>
+          <w:ilvl w:val="0"/>
+          <w:numId w:val="3"/>
+        </w:numPr>
+      </w:pPr>
+      <w:r>
+        <w:t>Hybrid assembly with MaSuRCA</w:t>
+      </w:r>
+    </w:p>
+    <w:p>
+      <w:r>
+        <w:t>A MaSuRCA configuration file is generated</w:t>
+      </w:r>
+      <w:r>
+        <w:t xml:space="preserve"> to set the corrected reads files path</w:t>
+      </w:r>
+      <w:r>
+        <w:t>, the number of threads to 4</w:t>
+      </w:r>
+      <w:r>
+        <w:t xml:space="preserve"> and the PE value (insert size of 350 and read length of 50)</w:t>
+      </w:r>
+      <w:r>
+        <w:t>.</w:t>
+      </w:r>
+    </w:p>
+    <w:tbl>
+      <w:tblPr>
+        <w:tblStyle w:val="TableGrid"/>
+        <w:tblW w:w="0" w:type="auto"/>
+        <w:jc w:val="center"/>
+        <w:tblLook w:val="04A0" w:firstRow="1" w:lastRow="0" w:firstColumn="1" w:lastColumn="0" w:noHBand="0" w:noVBand="1"/>
+      </w:tblPr>
+      <w:tblGrid>
+        <w:gridCol w:w="2614"/>
+        <w:gridCol w:w="2614"/>
+      </w:tblGrid>
+      <w:tr>
+        <w:trPr>
+          <w:jc w:val="center"/>
+        </w:trPr>
+        <w:tc>
+          <w:tcPr>
+            <w:tcW w:w="2614" w:type="dxa"/>
+          </w:tcPr>
+          <w:p>
+            <w:r>
+              <w:t>Corrected reads</w:t>
+            </w:r>
+          </w:p>
+        </w:tc>
+        <w:tc>
+          <w:tcPr>
+            <w:tcW w:w="2614" w:type="dxa"/>
+          </w:tcPr>
+          <w:p/>
+        </w:tc>
+      </w:tr>
+      <w:tr>
+        <w:trPr>
+          <w:jc w:val="center"/>
+        </w:trPr>
+        <w:tc>
+          <w:tcPr>
+            <w:tcW w:w="2614" w:type="dxa"/>
+          </w:tcPr>
+          <w:p>
+            <w:r>
+              <w:t>Total number of sequences</w:t>
+            </w:r>
+          </w:p>
+        </w:tc>
+        <w:tc>
+          <w:tcPr>
+            <w:tcW w:w="2614" w:type="dxa"/>
+          </w:tcPr>
+          <w:p>
+            <w:r>
+              <w:t>16</w:t>
+            </w:r>
+          </w:p>
+        </w:tc>
+      </w:tr>
+      <w:tr>
+        <w:trPr>
+          <w:jc w:val="center"/>
+        </w:trPr>
+        <w:tc>
+          <w:tcPr>
+            <w:tcW w:w="2614" w:type="dxa"/>
+          </w:tcPr>
+          <w:p>
+            <w:r>
+              <w:t>Total length of sequences</w:t>
+            </w:r>
+          </w:p>
+        </w:tc>
+        <w:tc>
+          <w:tcPr>
+            <w:tcW w:w="2614" w:type="dxa"/>
+          </w:tcPr>
+          <w:p>
+            <w:r>
+              <w:t>4.957.066</w:t>
+            </w:r>
+          </w:p>
+        </w:tc>
+      </w:tr>
+      <w:tr>
+        <w:trPr>
+          <w:jc w:val="center"/>
+        </w:trPr>
+        <w:tc>
+          <w:tcPr>
+            <w:tcW w:w="2614" w:type="dxa"/>
+          </w:tcPr>
+          <w:p>
+            <w:r>
+              <w:t>Shortest sequence length</w:t>
+            </w:r>
+          </w:p>
+        </w:tc>
+        <w:tc>
+          <w:tcPr>
+            <w:tcW w:w="2614" w:type="dxa"/>
+          </w:tcPr>
+          <w:p>
+            <w:r>
+              <w:t>15.151 bp</w:t>
+            </w:r>
+          </w:p>
+        </w:tc>
+      </w:tr>
+      <w:tr>
+        <w:trPr>
+          <w:jc w:val="center"/>
+        </w:trPr>
+        <w:tc>
+          <w:tcPr>
+            <w:tcW w:w="2614" w:type="dxa"/>
+          </w:tcPr>
+          <w:p>
+            <w:r>
+              <w:t>Longest sequence length</w:t>
+            </w:r>
+          </w:p>
+        </w:tc>
+        <w:tc>
+          <w:tcPr>
+            <w:tcW w:w="2614" w:type="dxa"/>
+          </w:tcPr>
+          <w:p>
+            <w:r>
+              <w:t>1.434.334 bp</w:t>
+            </w:r>
+          </w:p>
+        </w:tc>
+      </w:tr>
+      <w:tr>
+        <w:trPr>
+          <w:jc w:val="center"/>
+        </w:trPr>
+        <w:tc>
+          <w:tcPr>
+            <w:tcW w:w="2614" w:type="dxa"/>
+          </w:tcPr>
+          <w:p>
+            <w:r>
+              <w:t>Total number of Ns in sequences</w:t>
+            </w:r>
+          </w:p>
+        </w:tc>
+        <w:tc>
+          <w:tcPr>
+            <w:tcW w:w="2614" w:type="dxa"/>
+          </w:tcPr>
+          <w:p>
+            <w:r>
+              <w:t>0</w:t>
+            </w:r>
+          </w:p>
+        </w:tc>
+      </w:tr>
+      <w:tr>
+        <w:trPr>
+          <w:jc w:val="center"/>
+        </w:trPr>
+        <w:tc>
+          <w:tcPr>
+            <w:tcW w:w="2614" w:type="dxa"/>
+          </w:tcPr>
+          <w:p>
+            <w:r>
+              <w:t>N50</w:t>
+            </w:r>
+          </w:p>
+        </w:tc>
+        <w:tc>
+          <w:tcPr>
+            <w:tcW w:w="2614" w:type="dxa"/>
+          </w:tcPr>
+          <w:p>
+            <w:r>
+              <w:t>1.349.311</w:t>
+            </w:r>
+          </w:p>
+        </w:tc>
+      </w:tr>
+    </w:tbl>
+    <w:p/>
+    <w:p>
+      <w:r>
         <w:t>Compared to the other assemblies, the results with MaSuRCA are excellent</w:t>
       </w:r>
       <w:r>
@@ -5951,6 +6237,7 @@
         <w:pStyle w:val="Subtitle"/>
       </w:pPr>
       <w:r>
+        <w:lastRenderedPageBreak/>
         <w:t>Polishing MaSuRCA assembly</w:t>
       </w:r>
     </w:p>
@@ -5974,18 +6261,18 @@
       <w:r>
         <w:t xml:space="preserve">Hybrid assembly with </w:t>
       </w:r>
-      <w:commentRangeStart w:id="2"/>
+      <w:commentRangeStart w:id="3"/>
       <w:r>
         <w:t>spades</w:t>
       </w:r>
-      <w:commentRangeEnd w:id="2"/>
+      <w:commentRangeEnd w:id="3"/>
       <w:r>
         <w:rPr>
           <w:rStyle w:val="CommentReference"/>
           <w:rFonts w:asciiTheme="minorHAnsi" w:eastAsiaTheme="minorHAnsi" w:hAnsiTheme="minorHAnsi" w:cstheme="minorBidi"/>
           <w:color w:val="auto"/>
         </w:rPr>
-        <w:commentReference w:id="2"/>
+        <w:commentReference w:id="3"/>
       </w:r>
     </w:p>
     <w:p/>
@@ -6013,11 +6300,11 @@
           <w:numId w:val="4"/>
         </w:numPr>
       </w:pPr>
-      <w:bookmarkStart w:id="3" w:name="_Ref127110142"/>
+      <w:bookmarkStart w:id="4" w:name="_Ref127110142"/>
       <w:r>
         <w:t>Results of short reads platanus analysis</w:t>
       </w:r>
-      <w:bookmarkEnd w:id="3"/>
+      <w:bookmarkEnd w:id="4"/>
     </w:p>
     <w:tbl>
       <w:tblPr>
@@ -6954,11 +7241,11 @@
           <w:numId w:val="4"/>
         </w:numPr>
       </w:pPr>
-      <w:bookmarkStart w:id="4" w:name="_Ref127135403"/>
+      <w:bookmarkStart w:id="5" w:name="_Ref127135403"/>
       <w:r>
         <w:t>Results of DBG2OLC hybrid assembly tuning</w:t>
       </w:r>
-      <w:bookmarkEnd w:id="4"/>
+      <w:bookmarkEnd w:id="5"/>
     </w:p>
     <w:p>
       <w:r>
@@ -7065,6 +7352,12 @@
         <w:t xml:space="preserve"> k = 30</w:t>
       </w:r>
     </w:p>
+    <w:p>
+      <w:r>
+        <w:lastRenderedPageBreak/>
+        <w:t>Impossible to tun with 30mers.</w:t>
+      </w:r>
+    </w:p>
     <w:p/>
     <w:p>
       <w:pPr>
@@ -7104,23 +7397,36 @@
         <w:t>N50:    43423   (38 sequences)  (2324879 bp combined)</w:t>
       </w:r>
     </w:p>
-    <w:p/>
-    <w:p>
-      <w:pPr>
-        <w:pStyle w:val="IntenseQuote"/>
-      </w:pPr>
-      <w:r>
-        <w:t xml:space="preserve">Tuning </w:t>
-      </w:r>
-      <w:r>
-        <w:t>3</w:t>
-      </w:r>
-      <w:r>
-        <w:t>:</w:t>
-      </w:r>
-      <w:r>
-        <w:t xml:space="preserve"> NodeCovTh = 2</w:t>
-      </w:r>
+    <w:p>
+      <w:pPr>
+        <w:rPr>
+          <w:i/>
+          <w:iCs/>
+        </w:rPr>
+      </w:pPr>
+    </w:p>
+    <w:p>
+      <w:pPr>
+        <w:rPr>
+          <w:i/>
+          <w:iCs/>
+        </w:rPr>
+      </w:pPr>
+      <w:r>
+        <w:rPr>
+          <w:i/>
+          <w:iCs/>
+        </w:rPr>
+        <w:t>See other in file AllResults.txt</w:t>
+      </w:r>
+    </w:p>
+    <w:p>
+      <w:pPr>
+        <w:rPr>
+          <w:i/>
+          <w:iCs/>
+        </w:rPr>
+      </w:pPr>
     </w:p>
     <w:p>
       <w:pPr>
@@ -7130,11 +7436,11 @@
           <w:numId w:val="4"/>
         </w:numPr>
       </w:pPr>
-      <w:bookmarkStart w:id="5" w:name="_Ref127198412"/>
+      <w:bookmarkStart w:id="6" w:name="_Ref127198412"/>
       <w:r>
         <w:t>Sub script for DBGOLC grid search</w:t>
       </w:r>
-      <w:bookmarkEnd w:id="5"/>
+      <w:bookmarkEnd w:id="6"/>
     </w:p>
     <w:p/>
     <w:sectPr>
@@ -7183,7 +7489,23 @@
       </w:r>
     </w:p>
   </w:comment>
-  <w:comment w:id="2" w:author="Marie Schmit" w:date="2023-02-13T23:15:00Z" w:initials="MS">
+  <w:comment w:id="2" w:author="Marie Schmit" w:date="2023-02-14T17:06:00Z" w:initials="MS">
+    <w:p>
+      <w:pPr>
+        <w:pStyle w:val="CommentText"/>
+      </w:pPr>
+      <w:r>
+        <w:rPr>
+          <w:rStyle w:val="CommentReference"/>
+        </w:rPr>
+        <w:annotationRef/>
+      </w:r>
+      <w:r>
+        <w:t>Results???</w:t>
+      </w:r>
+    </w:p>
+  </w:comment>
+  <w:comment w:id="3" w:author="Marie Schmit" w:date="2023-02-13T23:15:00Z" w:initials="MS">
     <w:p>
       <w:pPr>
         <w:pStyle w:val="CommentText"/>
@@ -7206,6 +7528,7 @@
 <w15:commentsEx xmlns:wpc="http://schemas.microsoft.com/office/word/2010/wordprocessingCanvas" xmlns:cx="http://schemas.microsoft.com/office/drawing/2014/chartex" xmlns:cx1="http://schemas.microsoft.com/office/drawing/2015/9/8/chartex" xmlns:cx2="http://schemas.microsoft.com/office/drawing/2015/10/21/chartex" xmlns:cx3="http://schemas.microsoft.com/office/drawing/2016/5/9/chartex" xmlns:cx4="http://schemas.microsoft.com/office/drawing/2016/5/10/chartex" xmlns:cx5="http://schemas.microsoft.com/office/drawing/2016/5/11/chartex" xmlns:cx6="http://schemas.microsoft.com/office/drawing/2016/5/12/chartex" xmlns:cx7="http://schemas.microsoft.com/office/drawing/2016/5/13/chartex" xmlns:cx8="http://schemas.microsoft.com/office/drawing/2016/5/14/chartex" xmlns:mc="http://schemas.openxmlformats.org/markup-compatibility/2006" xmlns:aink="http://schemas.microsoft.com/office/drawing/2016/ink" xmlns:am3d="http://schemas.microsoft.com/office/drawing/2017/model3d" xmlns:o="urn:schemas-microsoft-com:office:office" xmlns:oel="http://schemas.microsoft.com/office/2019/extlst" xmlns:r="http://schemas.openxmlformats.org/officeDocument/2006/relationships" xmlns:m="http://schemas.openxmlformats.org/officeDocument/2006/math" xmlns:v="urn:schemas-microsoft-com:vml" xmlns:wp14="http://schemas.microsoft.com/office/word/2010/wordprocessingDrawing" xmlns:wp="http://schemas.openxmlformats.org/drawingml/2006/wordprocessingDrawing" xmlns:w10="urn:schemas-microsoft-com:office:word" xmlns:w="http://schemas.openxmlformats.org/wordprocessingml/2006/main" xmlns:w14="http://schemas.microsoft.com/office/word/2010/wordml" xmlns:w15="http://schemas.microsoft.com/office/word/2012/wordml" xmlns:w16cex="http://schemas.microsoft.com/office/word/2018/wordml/cex" xmlns:w16cid="http://schemas.microsoft.com/office/word/2016/wordml/cid" xmlns:w16="http://schemas.microsoft.com/office/word/2018/wordml" xmlns:w16sdtdh="http://schemas.microsoft.com/office/word/2020/wordml/sdtdatahash" xmlns:w16se="http://schemas.microsoft.com/office/word/2015/wordml/symex" xmlns:wpg="http://schemas.microsoft.com/office/word/2010/wordprocessingGroup" xmlns:wpi="http://schemas.microsoft.com/office/word/2010/wordprocessingInk" xmlns:wne="http://schemas.microsoft.com/office/word/2006/wordml" xmlns:wps="http://schemas.microsoft.com/office/word/2010/wordprocessingShape" mc:Ignorable="w14 w15 w16se w16cid w16 w16cex w16sdtdh wp14">
   <w15:commentEx w15:paraId="173817CF" w15:done="0"/>
   <w15:commentEx w15:paraId="0F5E5658" w15:done="0"/>
+  <w15:commentEx w15:paraId="4ED2F2A8" w15:done="0"/>
   <w15:commentEx w15:paraId="02CFE7B6" w15:done="0"/>
 </w15:commentsEx>
 </file>
@@ -7214,6 +7537,7 @@
 <w16cex:commentsExtensible xmlns:wpc="http://schemas.microsoft.com/office/word/2010/wordprocessingCanvas" xmlns:cx="http://schemas.microsoft.com/office/drawing/2014/chartex" xmlns:cx1="http://schemas.microsoft.com/office/drawing/2015/9/8/chartex" xmlns:cx2="http://schemas.microsoft.com/office/drawing/2015/10/21/chartex" xmlns:cx3="http://schemas.microsoft.com/office/drawing/2016/5/9/chartex" xmlns:cx4="http://schemas.microsoft.com/office/drawing/2016/5/10/chartex" xmlns:cx5="http://schemas.microsoft.com/office/drawing/2016/5/11/chartex" xmlns:cx6="http://schemas.microsoft.com/office/drawing/2016/5/12/chartex" xmlns:cx7="http://schemas.microsoft.com/office/drawing/2016/5/13/chartex" xmlns:cx8="http://schemas.microsoft.com/office/drawing/2016/5/14/chartex" xmlns:mc="http://schemas.openxmlformats.org/markup-compatibility/2006" xmlns:aink="http://schemas.microsoft.com/office/drawing/2016/ink" xmlns:am3d="http://schemas.microsoft.com/office/drawing/2017/model3d" xmlns:o="urn:schemas-microsoft-com:office:office" xmlns:oel="http://schemas.microsoft.com/office/2019/extlst" xmlns:r="http://schemas.openxmlformats.org/officeDocument/2006/relationships" xmlns:m="http://schemas.openxmlformats.org/officeDocument/2006/math" xmlns:v="urn:schemas-microsoft-com:vml" xmlns:wp14="http://schemas.microsoft.com/office/word/2010/wordprocessingDrawing" xmlns:wp="http://schemas.openxmlformats.org/drawingml/2006/wordprocessingDrawing" xmlns:w10="urn:schemas-microsoft-com:office:word" xmlns:w="http://schemas.openxmlformats.org/wordprocessingml/2006/main" xmlns:w14="http://schemas.microsoft.com/office/word/2010/wordml" xmlns:w15="http://schemas.microsoft.com/office/word/2012/wordml" xmlns:w16cex="http://schemas.microsoft.com/office/word/2018/wordml/cex" xmlns:w16cid="http://schemas.microsoft.com/office/word/2016/wordml/cid" xmlns:w16="http://schemas.microsoft.com/office/word/2018/wordml" xmlns:w16sdtdh="http://schemas.microsoft.com/office/word/2020/wordml/sdtdatahash" xmlns:w16se="http://schemas.microsoft.com/office/word/2015/wordml/symex" xmlns:wpg="http://schemas.microsoft.com/office/word/2010/wordprocessingGroup" xmlns:wpi="http://schemas.microsoft.com/office/word/2010/wordprocessingInk" xmlns:wne="http://schemas.microsoft.com/office/word/2006/wordml" xmlns:wps="http://schemas.microsoft.com/office/word/2010/wordprocessingShape" mc:Ignorable="w14 w15 w16se w16cid w16 w16cex w16sdtdh wp14">
   <w16cex:commentExtensible w16cex:durableId="279542F9" w16cex:dateUtc="2023-02-13T23:15:00Z"/>
   <w16cex:commentExtensible w16cex:durableId="27954300" w16cex:dateUtc="2023-02-13T23:15:00Z"/>
+  <w16cex:commentExtensible w16cex:durableId="27963E21" w16cex:dateUtc="2023-02-14T17:06:00Z"/>
   <w16cex:commentExtensible w16cex:durableId="2795430A" w16cex:dateUtc="2023-02-13T23:15:00Z"/>
 </w16cex:commentsExtensible>
 </file>
@@ -7222,6 +7546,7 @@
 <w16cid:commentsIds xmlns:wpc="http://schemas.microsoft.com/office/word/2010/wordprocessingCanvas" xmlns:cx="http://schemas.microsoft.com/office/drawing/2014/chartex" xmlns:cx1="http://schemas.microsoft.com/office/drawing/2015/9/8/chartex" xmlns:cx2="http://schemas.microsoft.com/office/drawing/2015/10/21/chartex" xmlns:cx3="http://schemas.microsoft.com/office/drawing/2016/5/9/chartex" xmlns:cx4="http://schemas.microsoft.com/office/drawing/2016/5/10/chartex" xmlns:cx5="http://schemas.microsoft.com/office/drawing/2016/5/11/chartex" xmlns:cx6="http://schemas.microsoft.com/office/drawing/2016/5/12/chartex" xmlns:cx7="http://schemas.microsoft.com/office/drawing/2016/5/13/chartex" xmlns:cx8="http://schemas.microsoft.com/office/drawing/2016/5/14/chartex" xmlns:mc="http://schemas.openxmlformats.org/markup-compatibility/2006" xmlns:aink="http://schemas.microsoft.com/office/drawing/2016/ink" xmlns:am3d="http://schemas.microsoft.com/office/drawing/2017/model3d" xmlns:o="urn:schemas-microsoft-com:office:office" xmlns:oel="http://schemas.microsoft.com/office/2019/extlst" xmlns:r="http://schemas.openxmlformats.org/officeDocument/2006/relationships" xmlns:m="http://schemas.openxmlformats.org/officeDocument/2006/math" xmlns:v="urn:schemas-microsoft-com:vml" xmlns:wp14="http://schemas.microsoft.com/office/word/2010/wordprocessingDrawing" xmlns:wp="http://schemas.openxmlformats.org/drawingml/2006/wordprocessingDrawing" xmlns:w10="urn:schemas-microsoft-com:office:word" xmlns:w="http://schemas.openxmlformats.org/wordprocessingml/2006/main" xmlns:w14="http://schemas.microsoft.com/office/word/2010/wordml" xmlns:w15="http://schemas.microsoft.com/office/word/2012/wordml" xmlns:w16cex="http://schemas.microsoft.com/office/word/2018/wordml/cex" xmlns:w16cid="http://schemas.microsoft.com/office/word/2016/wordml/cid" xmlns:w16="http://schemas.microsoft.com/office/word/2018/wordml" xmlns:w16sdtdh="http://schemas.microsoft.com/office/word/2020/wordml/sdtdatahash" xmlns:w16se="http://schemas.microsoft.com/office/word/2015/wordml/symex" xmlns:wpg="http://schemas.microsoft.com/office/word/2010/wordprocessingGroup" xmlns:wpi="http://schemas.microsoft.com/office/word/2010/wordprocessingInk" xmlns:wne="http://schemas.microsoft.com/office/word/2006/wordml" xmlns:wps="http://schemas.microsoft.com/office/word/2010/wordprocessingShape" mc:Ignorable="w14 w15 w16se w16cid w16 w16cex w16sdtdh wp14">
   <w16cid:commentId w16cid:paraId="173817CF" w16cid:durableId="279542F9"/>
   <w16cid:commentId w16cid:paraId="0F5E5658" w16cid:durableId="27954300"/>
+  <w16cid:commentId w16cid:paraId="4ED2F2A8" w16cid:durableId="27963E21"/>
   <w16cid:commentId w16cid:paraId="02CFE7B6" w16cid:durableId="2795430A"/>
 </w16cid:commentsIds>
 </file>

</xml_diff>

<commit_message>
Pilon was runed for MaSURCA
</commit_message>
<xml_diff>
--- a/Schmit_s388143_Report.docx
+++ b/Schmit_s388143_Report.docx
@@ -5939,7 +5939,13 @@
         <w:t xml:space="preserve"> and the total length of the sequences matches the calculated length of the genom</w:t>
       </w:r>
       <w:r>
-        <w:t>e. The longest sequence length is also much larger than before the parameters optimisation.</w:t>
+        <w:t xml:space="preserve">e. The longest sequence length is also much larger than before the </w:t>
+      </w:r>
+      <w:r>
+        <w:t>parameter’s</w:t>
+      </w:r>
+      <w:r>
+        <w:t xml:space="preserve"> optimisation.</w:t>
       </w:r>
     </w:p>
     <w:p>
@@ -5967,11 +5973,42 @@
         <w:t>.</w:t>
       </w:r>
       <w:r>
-        <w:t xml:space="preserve"> 5 iterations of Pilon will be made.</w:t>
-      </w:r>
-    </w:p>
-    <w:p/>
-    <w:p/>
+        <w:t xml:space="preserve"> </w:t>
+      </w:r>
+      <w:r>
+        <w:t xml:space="preserve">Thanks to bwa and </w:t>
+      </w:r>
+      <w:r>
+        <w:t xml:space="preserve">samtools, </w:t>
+      </w:r>
+      <w:r>
+        <w:t>a .bam is created, which contains all the alignments</w:t>
+      </w:r>
+      <w:r>
+        <w:t xml:space="preserve">. It is then sorted and indexed </w:t>
+      </w:r>
+      <w:r>
+        <w:t>before running pilon.</w:t>
+      </w:r>
+      <w:r>
+        <w:t xml:space="preserve"> </w:t>
+      </w:r>
+      <w:r>
+        <w:t xml:space="preserve">Normally, iterations of Pilon (for instance 5 iterations, to correct enough sequences without introducing bias) </w:t>
+      </w:r>
+      <w:r>
+        <w:t>would have been done. However, no SNP were corrected after the first iteration.</w:t>
+      </w:r>
+      <w:r>
+        <w:t xml:space="preserve"> Thus, only one is computed.</w:t>
+      </w:r>
+      <w:r>
+        <w:t xml:space="preserve"> This might be link to the poor quality of the data</w:t>
+      </w:r>
+      <w:r>
+        <w:t>.</w:t>
+      </w:r>
+    </w:p>
     <w:p>
       <w:pPr>
         <w:pStyle w:val="Subtitle"/>
@@ -6237,16 +6274,22 @@
         <w:pStyle w:val="Subtitle"/>
       </w:pPr>
       <w:r>
+        <w:t>Polishing MaSuRCA assembly</w:t>
+      </w:r>
+    </w:p>
+    <w:p>
+      <w:r>
         <w:lastRenderedPageBreak/>
-        <w:t>Polishing MaSuRCA assembly</w:t>
-      </w:r>
-    </w:p>
-    <w:p>
-      <w:r>
         <w:t>Pilon is used to polish the results of MaSuRCA assembly</w:t>
       </w:r>
       <w:r>
         <w:t>, in order to find the best possible.</w:t>
+      </w:r>
+      <w:r>
+        <w:t xml:space="preserve"> Like before</w:t>
+      </w:r>
+      <w:r>
+        <w:t>, no snps were corrected.</w:t>
       </w:r>
     </w:p>
     <w:p/>

</xml_diff>

<commit_message>
Start of quality control
</commit_message>
<xml_diff>
--- a/Schmit_s388143_Report.docx
+++ b/Schmit_s388143_Report.docx
@@ -184,8 +184,13 @@
         <w:pStyle w:val="Subtitle"/>
       </w:pPr>
       <w:r>
-        <w:t>Illumina reads</w:t>
-      </w:r>
+        <w:t xml:space="preserve">Illumina </w:t>
+      </w:r>
+      <w:proofErr w:type="gramStart"/>
+      <w:r>
+        <w:t>reads</w:t>
+      </w:r>
+      <w:proofErr w:type="gramEnd"/>
     </w:p>
     <w:p>
       <w:r>
@@ -195,7 +200,15 @@
         <w:t>performed</w:t>
       </w:r>
       <w:r>
-        <w:t xml:space="preserve"> on the raw reads using FastQC.</w:t>
+        <w:t xml:space="preserve"> on the raw reads using </w:t>
+      </w:r>
+      <w:proofErr w:type="spellStart"/>
+      <w:r>
+        <w:t>FastQC</w:t>
+      </w:r>
+      <w:proofErr w:type="spellEnd"/>
+      <w:r>
+        <w:t>.</w:t>
       </w:r>
       <w:r>
         <w:t xml:space="preserve"> Read1 has 2 475 000 reads and a sequence length of 101.</w:t>
@@ -284,8 +297,13 @@
         <w:t xml:space="preserve"> </w:t>
       </w:r>
       <w:r>
-        <w:t>bases of first Illumina read</w:t>
-      </w:r>
+        <w:t xml:space="preserve">bases of first Illumina </w:t>
+      </w:r>
+      <w:proofErr w:type="gramStart"/>
+      <w:r>
+        <w:t>read</w:t>
+      </w:r>
+      <w:proofErr w:type="gramEnd"/>
     </w:p>
     <w:p>
       <w:r>
@@ -372,8 +390,13 @@
         </w:r>
       </w:fldSimple>
       <w:r>
-        <w:t xml:space="preserve"> GC content of first Illumina read</w:t>
-      </w:r>
+        <w:t xml:space="preserve"> GC content of first Illumina </w:t>
+      </w:r>
+      <w:proofErr w:type="gramStart"/>
+      <w:r>
+        <w:t>read</w:t>
+      </w:r>
+      <w:proofErr w:type="gramEnd"/>
     </w:p>
     <w:p>
       <w:r>
@@ -388,7 +411,15 @@
         <w:t xml:space="preserve"> </w:t>
       </w:r>
       <w:r>
-        <w:t>The quality per base sequence are problematic. Indeed, they are all the same and very low.</w:t>
+        <w:t xml:space="preserve">The quality per base sequence </w:t>
+      </w:r>
+      <w:proofErr w:type="gramStart"/>
+      <w:r>
+        <w:t>are</w:t>
+      </w:r>
+      <w:proofErr w:type="gramEnd"/>
+      <w:r>
+        <w:t xml:space="preserve"> problematic. Indeed, they are all the same and very low.</w:t>
       </w:r>
       <w:r>
         <w:t xml:space="preserve"> Thought, no </w:t>
@@ -426,17 +457,38 @@
     </w:p>
     <w:p>
       <w:r>
-        <w:t>A k-mer analysis is then performed</w:t>
+        <w:t>A k-</w:t>
+      </w:r>
+      <w:proofErr w:type="spellStart"/>
+      <w:r>
+        <w:t>mer</w:t>
+      </w:r>
+      <w:proofErr w:type="spellEnd"/>
+      <w:r>
+        <w:t xml:space="preserve"> analysis is then performed</w:t>
       </w:r>
       <w:r>
         <w:t xml:space="preserve"> with</w:t>
       </w:r>
       <w:r>
-        <w:t xml:space="preserve"> Jellyfisch, from</w:t>
-      </w:r>
-      <w:r>
-        <w:t xml:space="preserve"> MaSURCA</w:t>
-      </w:r>
+        <w:t xml:space="preserve"> </w:t>
+      </w:r>
+      <w:proofErr w:type="spellStart"/>
+      <w:r>
+        <w:t>Jellyfisch</w:t>
+      </w:r>
+      <w:proofErr w:type="spellEnd"/>
+      <w:r>
+        <w:t>, from</w:t>
+      </w:r>
+      <w:r>
+        <w:t xml:space="preserve"> </w:t>
+      </w:r>
+      <w:proofErr w:type="spellStart"/>
+      <w:r>
+        <w:t>MaSURCA</w:t>
+      </w:r>
+      <w:proofErr w:type="spellEnd"/>
       <w:r>
         <w:t xml:space="preserve"> on both short reads.</w:t>
       </w:r>
@@ -444,7 +496,15 @@
         <w:t xml:space="preserve"> 2 threads, 1G of elements hash are used.</w:t>
       </w:r>
       <w:r>
-        <w:t xml:space="preserve"> Different values of k-mer are tested</w:t>
+        <w:t xml:space="preserve"> Different values of k-</w:t>
+      </w:r>
+      <w:proofErr w:type="spellStart"/>
+      <w:r>
+        <w:t>mer</w:t>
+      </w:r>
+      <w:proofErr w:type="spellEnd"/>
+      <w:r>
+        <w:t xml:space="preserve"> are tested</w:t>
       </w:r>
       <w:r>
         <w:t>: 19; 2</w:t>
@@ -462,7 +522,15 @@
         <w:t>.</w:t>
       </w:r>
       <w:r>
-        <w:t xml:space="preserve"> The number of kmer is </w:t>
+        <w:t xml:space="preserve"> The number of </w:t>
+      </w:r>
+      <w:proofErr w:type="spellStart"/>
+      <w:r>
+        <w:t>kmer</w:t>
+      </w:r>
+      <w:proofErr w:type="spellEnd"/>
+      <w:r>
+        <w:t xml:space="preserve"> is </w:t>
       </w:r>
       <w:r>
         <w:t>calculation</w:t>
@@ -483,7 +551,15 @@
         <w:t xml:space="preserve"> histogram is computed</w:t>
       </w:r>
       <w:r>
-        <w:t xml:space="preserve"> using the function “histo”</w:t>
+        <w:t xml:space="preserve"> using the function “</w:t>
+      </w:r>
+      <w:proofErr w:type="spellStart"/>
+      <w:r>
+        <w:t>histo</w:t>
+      </w:r>
+      <w:proofErr w:type="spellEnd"/>
+      <w:r>
+        <w:t>”</w:t>
       </w:r>
       <w:r>
         <w:t>.</w:t>
@@ -846,7 +922,15 @@
     </w:p>
     <w:p>
       <w:r>
-        <w:t>The first major peak of the histogram, at count 1, is the error component. Errors boost the number of kmers appearing once.</w:t>
+        <w:t xml:space="preserve">The first major peak of the histogram, at count 1, is the error component. Errors boost the number of </w:t>
+      </w:r>
+      <w:proofErr w:type="spellStart"/>
+      <w:r>
+        <w:t>kmers</w:t>
+      </w:r>
+      <w:proofErr w:type="spellEnd"/>
+      <w:r>
+        <w:t xml:space="preserve"> appearing once.</w:t>
       </w:r>
       <w:r>
         <w:t xml:space="preserve"> Apart from this error peak, the distribution presents one major peak, </w:t>
@@ -878,7 +962,23 @@
         <w:t xml:space="preserve"> peak</w:t>
       </w:r>
       <w:r>
-        <w:t>, with KmerFreq_AR and Corrector_AR functions</w:t>
+        <w:t xml:space="preserve">, with </w:t>
+      </w:r>
+      <w:proofErr w:type="spellStart"/>
+      <w:r>
+        <w:t>KmerFreq_AR</w:t>
+      </w:r>
+      <w:proofErr w:type="spellEnd"/>
+      <w:r>
+        <w:t xml:space="preserve"> and </w:t>
+      </w:r>
+      <w:proofErr w:type="spellStart"/>
+      <w:r>
+        <w:t>Corrector_AR</w:t>
+      </w:r>
+      <w:proofErr w:type="spellEnd"/>
+      <w:r>
+        <w:t xml:space="preserve"> functions</w:t>
       </w:r>
       <w:r>
         <w:t xml:space="preserve"> (parameters: 1 thread, 33 ASCII shift</w:t>
@@ -1117,7 +1217,15 @@
         <w:t>, but 96% of the reads were kept</w:t>
       </w:r>
       <w:r>
-        <w:t>: the data was not too messy and a large number of reads could be corrected.</w:t>
+        <w:t xml:space="preserve">: the data was not too </w:t>
+      </w:r>
+      <w:proofErr w:type="gramStart"/>
+      <w:r>
+        <w:t>messy</w:t>
+      </w:r>
+      <w:proofErr w:type="gramEnd"/>
+      <w:r>
+        <w:t xml:space="preserve"> and a large number of reads could be corrected.</w:t>
       </w:r>
       <w:r>
         <w:br w:type="page"/>
@@ -1133,7 +1241,15 @@
     </w:p>
     <w:p>
       <w:r>
-        <w:t>For 19 kmer, t</w:t>
+        <w:t xml:space="preserve">For 19 </w:t>
+      </w:r>
+      <w:proofErr w:type="spellStart"/>
+      <w:r>
+        <w:t>kmer</w:t>
+      </w:r>
+      <w:proofErr w:type="spellEnd"/>
+      <w:r>
+        <w:t>, t</w:t>
       </w:r>
       <w:r>
         <w:t>he error peak is still very h</w:t>
@@ -1174,7 +1290,15 @@
         <w:t>The rest of the analysis will still be done with the correction, since the control quality</w:t>
       </w:r>
       <w:r>
-        <w:t xml:space="preserve"> with FastQC gave poor </w:t>
+        <w:t xml:space="preserve"> with </w:t>
+      </w:r>
+      <w:proofErr w:type="spellStart"/>
+      <w:r>
+        <w:t>FastQC</w:t>
+      </w:r>
+      <w:proofErr w:type="spellEnd"/>
+      <w:r>
+        <w:t xml:space="preserve"> gave poor </w:t>
       </w:r>
       <w:r>
         <w:t xml:space="preserve">quality </w:t>
@@ -1221,10 +1345,18 @@
         <w:t>abscise</w:t>
       </w:r>
       <w:r>
-        <w:t xml:space="preserve"> of the other</w:t>
-      </w:r>
-      <w:r>
-        <w:t>The fi</w:t>
+        <w:t xml:space="preserve"> of the </w:t>
+      </w:r>
+      <w:proofErr w:type="spellStart"/>
+      <w:r>
+        <w:t>other</w:t>
+      </w:r>
+      <w:r>
+        <w:t>The</w:t>
+      </w:r>
+      <w:proofErr w:type="spellEnd"/>
+      <w:r>
+        <w:t xml:space="preserve"> fi</w:t>
       </w:r>
       <w:r>
         <w:t xml:space="preserve">rst, the hetero-peak, has </w:t>
@@ -1263,7 +1395,15 @@
         <w:t>.</w:t>
       </w:r>
       <w:r>
-        <w:t xml:space="preserve"> It indicates a low level of heterozygoty.</w:t>
+        <w:t xml:space="preserve"> It indicates a low level of </w:t>
+      </w:r>
+      <w:proofErr w:type="spellStart"/>
+      <w:r>
+        <w:t>heterozygoty</w:t>
+      </w:r>
+      <w:proofErr w:type="spellEnd"/>
+      <w:r>
+        <w:t>.</w:t>
       </w:r>
       <w:r>
         <w:t xml:space="preserve"> This might </w:t>
@@ -1394,7 +1534,15 @@
         <w:t xml:space="preserve"> </w:t>
       </w:r>
       <w:r>
-        <w:t>Statistics on the peak are calculated with R, like the height of the peak or the number of kmers in it.</w:t>
+        <w:t xml:space="preserve">Statistics on the peak are calculated with R, like the height of the peak or the number of </w:t>
+      </w:r>
+      <w:proofErr w:type="spellStart"/>
+      <w:r>
+        <w:t>kmers</w:t>
+      </w:r>
+      <w:proofErr w:type="spellEnd"/>
+      <w:r>
+        <w:t xml:space="preserve"> in it.</w:t>
       </w:r>
       <w:r>
         <w:t xml:space="preserve"> The genome size was calculated with the following formula: </w:t>
@@ -1406,7 +1554,15 @@
         <w:t xml:space="preserve">L is the length of the reads, </w:t>
       </w:r>
       <w:r>
-        <w:t>C1 is the base coverage and C2 is the kmer coverage.</w:t>
+        <w:t xml:space="preserve">C1 is the base coverage and C2 is the </w:t>
+      </w:r>
+      <w:proofErr w:type="spellStart"/>
+      <w:r>
+        <w:t>kmer</w:t>
+      </w:r>
+      <w:proofErr w:type="spellEnd"/>
+      <w:r>
+        <w:t xml:space="preserve"> coverage.</w:t>
       </w:r>
       <w:r>
         <w:t xml:space="preserve"> </w:t>
@@ -1869,7 +2025,25 @@
                 <w:color w:val="5A5A5A" w:themeColor="text1" w:themeTint="A5"/>
                 <w:spacing w:val="15"/>
               </w:rPr>
-              <w:t>Total of kmers in the peak: 338 767 481</w:t>
+              <w:t xml:space="preserve">Total of </w:t>
+            </w:r>
+            <w:proofErr w:type="spellStart"/>
+            <w:r>
+              <w:rPr>
+                <w:rFonts w:eastAsiaTheme="minorEastAsia"/>
+                <w:color w:val="5A5A5A" w:themeColor="text1" w:themeTint="A5"/>
+                <w:spacing w:val="15"/>
+              </w:rPr>
+              <w:t>kmers</w:t>
+            </w:r>
+            <w:proofErr w:type="spellEnd"/>
+            <w:r>
+              <w:rPr>
+                <w:rFonts w:eastAsiaTheme="minorEastAsia"/>
+                <w:color w:val="5A5A5A" w:themeColor="text1" w:themeTint="A5"/>
+                <w:spacing w:val="15"/>
+              </w:rPr>
+              <w:t xml:space="preserve"> in the peak: 338 767 481</w:t>
             </w:r>
           </w:p>
           <w:p>
@@ -1995,7 +2169,25 @@
                 <w:color w:val="5A5A5A" w:themeColor="text1" w:themeTint="A5"/>
                 <w:spacing w:val="15"/>
               </w:rPr>
-              <w:t>Total of kmers in the peak: 3</w:t>
+              <w:t xml:space="preserve">Total of </w:t>
+            </w:r>
+            <w:proofErr w:type="spellStart"/>
+            <w:r>
+              <w:rPr>
+                <w:rFonts w:eastAsiaTheme="minorEastAsia"/>
+                <w:color w:val="5A5A5A" w:themeColor="text1" w:themeTint="A5"/>
+                <w:spacing w:val="15"/>
+              </w:rPr>
+              <w:t>kmers</w:t>
+            </w:r>
+            <w:proofErr w:type="spellEnd"/>
+            <w:r>
+              <w:rPr>
+                <w:rFonts w:eastAsiaTheme="minorEastAsia"/>
+                <w:color w:val="5A5A5A" w:themeColor="text1" w:themeTint="A5"/>
+                <w:spacing w:val="15"/>
+              </w:rPr>
+              <w:t xml:space="preserve"> in the peak: 3</w:t>
             </w:r>
             <w:r>
               <w:rPr>
@@ -2161,7 +2353,25 @@
                 <w:color w:val="5A5A5A" w:themeColor="text1" w:themeTint="A5"/>
                 <w:spacing w:val="15"/>
               </w:rPr>
-              <w:t xml:space="preserve">Total of kmers in the peak:  </w:t>
+              <w:t xml:space="preserve">Total of </w:t>
+            </w:r>
+            <w:proofErr w:type="spellStart"/>
+            <w:r>
+              <w:rPr>
+                <w:rFonts w:eastAsiaTheme="minorEastAsia"/>
+                <w:color w:val="5A5A5A" w:themeColor="text1" w:themeTint="A5"/>
+                <w:spacing w:val="15"/>
+              </w:rPr>
+              <w:t>kmers</w:t>
+            </w:r>
+            <w:proofErr w:type="spellEnd"/>
+            <w:r>
+              <w:rPr>
+                <w:rFonts w:eastAsiaTheme="minorEastAsia"/>
+                <w:color w:val="5A5A5A" w:themeColor="text1" w:themeTint="A5"/>
+                <w:spacing w:val="15"/>
+              </w:rPr>
+              <w:t xml:space="preserve"> in the peak:  </w:t>
             </w:r>
             <w:r>
               <w:rPr>
@@ -2337,7 +2547,11 @@
         <w:t>will be kept for the assembly</w:t>
       </w:r>
       <w:r>
-        <w:t>: 25mers seem a good compromise between long and short k value</w:t>
+        <w:t xml:space="preserve">: 25mers seem a good compromise between long and short k </w:t>
+      </w:r>
+      <w:proofErr w:type="gramStart"/>
+      <w:r>
+        <w:t>value</w:t>
       </w:r>
       <w:r>
         <w:t>s</w:t>
@@ -2346,7 +2560,11 @@
         <w:t xml:space="preserve"> </w:t>
       </w:r>
       <w:r>
-        <w:t xml:space="preserve">. </w:t>
+        <w:t>.</w:t>
+      </w:r>
+      <w:proofErr w:type="gramEnd"/>
+      <w:r>
+        <w:t xml:space="preserve"> </w:t>
       </w:r>
       <w:r>
         <w:t>Indeed,</w:t>
@@ -2355,7 +2573,15 @@
         <w:t xml:space="preserve"> </w:t>
       </w:r>
       <w:r>
-        <w:t>long kmers help remove repetitions in the reads</w:t>
+        <w:t xml:space="preserve">long </w:t>
+      </w:r>
+      <w:proofErr w:type="spellStart"/>
+      <w:r>
+        <w:t>kmers</w:t>
+      </w:r>
+      <w:proofErr w:type="spellEnd"/>
+      <w:r>
+        <w:t xml:space="preserve"> help remove repetitions in the reads</w:t>
       </w:r>
       <w:r>
         <w:t xml:space="preserve"> but with a decrease of coverage</w:t>
@@ -2370,8 +2596,13 @@
         <w:t>small</w:t>
       </w:r>
       <w:r>
-        <w:t xml:space="preserve"> kmers</w:t>
-      </w:r>
+        <w:t xml:space="preserve"> </w:t>
+      </w:r>
+      <w:proofErr w:type="spellStart"/>
+      <w:r>
+        <w:t>kmers</w:t>
+      </w:r>
+      <w:proofErr w:type="spellEnd"/>
       <w:r>
         <w:t xml:space="preserve"> </w:t>
       </w:r>
@@ -2478,8 +2709,13 @@
       </w:pPr>
       <w:r>
         <w:lastRenderedPageBreak/>
-        <w:t>PacBio reads</w:t>
-      </w:r>
+        <w:t xml:space="preserve">PacBio </w:t>
+      </w:r>
+      <w:proofErr w:type="gramStart"/>
+      <w:r>
+        <w:t>reads</w:t>
+      </w:r>
+      <w:proofErr w:type="gramEnd"/>
     </w:p>
     <w:p>
       <w:r>
@@ -2574,8 +2810,13 @@
         </w:r>
       </w:fldSimple>
       <w:r>
-        <w:t xml:space="preserve"> Per base sequence quality, PacBio reads</w:t>
-      </w:r>
+        <w:t xml:space="preserve"> Per base sequence quality, PacBio </w:t>
+      </w:r>
+      <w:proofErr w:type="gramStart"/>
+      <w:r>
+        <w:t>reads</w:t>
+      </w:r>
+      <w:proofErr w:type="gramEnd"/>
     </w:p>
     <w:p>
       <w:r>
@@ -2663,7 +2904,15 @@
     </w:p>
     <w:p>
       <w:r>
-        <w:t>The per base content is also flagged as a fail.</w:t>
+        <w:t xml:space="preserve">The per base content is also flagged as a </w:t>
+      </w:r>
+      <w:proofErr w:type="gramStart"/>
+      <w:r>
+        <w:t>fail</w:t>
+      </w:r>
+      <w:proofErr w:type="gramEnd"/>
+      <w:r>
+        <w:t>.</w:t>
       </w:r>
       <w:r>
         <w:t xml:space="preserve"> The percentage of adenine is for instance</w:t>
@@ -2828,8 +3077,13 @@
         </w:r>
       </w:fldSimple>
       <w:r>
-        <w:t xml:space="preserve"> Sequence length distribution over all sequences for PacBio reads</w:t>
-      </w:r>
+        <w:t xml:space="preserve"> Sequence length distribution over all sequences for PacBio </w:t>
+      </w:r>
+      <w:proofErr w:type="gramStart"/>
+      <w:r>
+        <w:t>reads</w:t>
+      </w:r>
+      <w:proofErr w:type="gramEnd"/>
     </w:p>
     <w:p>
       <w:r>
@@ -2851,7 +3105,15 @@
         <w:t xml:space="preserve"> and</w:t>
       </w:r>
       <w:r>
-        <w:t xml:space="preserve"> there is no overrepresented sequences.</w:t>
+        <w:t xml:space="preserve"> there </w:t>
+      </w:r>
+      <w:proofErr w:type="gramStart"/>
+      <w:r>
+        <w:t>is</w:t>
+      </w:r>
+      <w:proofErr w:type="gramEnd"/>
+      <w:r>
+        <w:t xml:space="preserve"> no overrepresented sequences.</w:t>
       </w:r>
     </w:p>
     <w:p/>
@@ -2859,8 +3121,13 @@
       <w:r>
         <w:t xml:space="preserve">The same </w:t>
       </w:r>
-      <w:r>
-        <w:t>kmer analysis and spectrum are obtained for the long reads, with the different values of k.</w:t>
+      <w:proofErr w:type="spellStart"/>
+      <w:r>
+        <w:t>kmer</w:t>
+      </w:r>
+      <w:proofErr w:type="spellEnd"/>
+      <w:r>
+        <w:t xml:space="preserve"> analysis and spectrum are obtained for the long reads, with the different values of k.</w:t>
       </w:r>
       <w:r>
         <w:t xml:space="preserve"> No other peak than the error one is visible.</w:t>
@@ -3104,7 +3371,31 @@
         <w:t xml:space="preserve"> The distribution that is mostly represented would be the error one.</w:t>
       </w:r>
       <w:r>
-        <w:t xml:space="preserve"> This hypothesis seems confirmed, since "in PacBio, assuming a typical k-mer size of 16, only ~5% of the distintc k-mers from the reads are error free” (</w:t>
+        <w:t xml:space="preserve"> This hypothesis seems confirmed, since "in PacBio, assuming a typical k-</w:t>
+      </w:r>
+      <w:proofErr w:type="spellStart"/>
+      <w:r>
+        <w:t>mer</w:t>
+      </w:r>
+      <w:proofErr w:type="spellEnd"/>
+      <w:r>
+        <w:t xml:space="preserve"> size of 16, only ~5% of the </w:t>
+      </w:r>
+      <w:proofErr w:type="spellStart"/>
+      <w:r>
+        <w:t>distintc</w:t>
+      </w:r>
+      <w:proofErr w:type="spellEnd"/>
+      <w:r>
+        <w:t xml:space="preserve"> k-</w:t>
+      </w:r>
+      <w:proofErr w:type="spellStart"/>
+      <w:r>
+        <w:t>mers</w:t>
+      </w:r>
+      <w:proofErr w:type="spellEnd"/>
+      <w:r>
+        <w:t xml:space="preserve"> from the reads are error free” (</w:t>
       </w:r>
       <w:sdt>
         <w:sdtPr>
@@ -3146,7 +3437,15 @@
         <w:t>s</w:t>
       </w:r>
       <w:r>
-        <w:t xml:space="preserve"> more than 90% of the kmers, explaining the observed k spectrum.</w:t>
+        <w:t xml:space="preserve"> more than 90% of the </w:t>
+      </w:r>
+      <w:proofErr w:type="spellStart"/>
+      <w:r>
+        <w:t>kmers</w:t>
+      </w:r>
+      <w:proofErr w:type="spellEnd"/>
+      <w:r>
+        <w:t>, explaining the observed k spectrum.</w:t>
       </w:r>
     </w:p>
     <w:p>
@@ -3169,7 +3468,15 @@
     </w:p>
     <w:p>
       <w:r>
-        <w:t>Multiples assemblies will be tested, with three different values of kmer.</w:t>
+        <w:t xml:space="preserve">Multiples assemblies will be tested, with three different values of </w:t>
+      </w:r>
+      <w:proofErr w:type="spellStart"/>
+      <w:r>
+        <w:t>kmer</w:t>
+      </w:r>
+      <w:proofErr w:type="spellEnd"/>
+      <w:r>
+        <w:t>.</w:t>
       </w:r>
       <w:r>
         <w:t xml:space="preserve"> Short and long reads assembler will be used</w:t>
@@ -3190,8 +3497,13 @@
         </w:numPr>
       </w:pPr>
       <w:r>
-        <w:t>Short reads assembly using SOAP</w:t>
-      </w:r>
+        <w:t xml:space="preserve">Short reads assembly using </w:t>
+      </w:r>
+      <w:proofErr w:type="gramStart"/>
+      <w:r>
+        <w:t>SOAP</w:t>
+      </w:r>
+      <w:proofErr w:type="gramEnd"/>
     </w:p>
     <w:p>
       <w:pPr>
@@ -3224,10 +3536,26 @@
         <w:t xml:space="preserve">, </w:t>
       </w:r>
       <w:r>
-        <w:t xml:space="preserve">which uses De Bruijin graphs, </w:t>
-      </w:r>
-      <w:r>
-        <w:t>and the performed steps are the following: pregraph and contig, since I do not have a long jump library</w:t>
+        <w:t xml:space="preserve">which uses De </w:t>
+      </w:r>
+      <w:proofErr w:type="spellStart"/>
+      <w:r>
+        <w:t>Bruijin</w:t>
+      </w:r>
+      <w:proofErr w:type="spellEnd"/>
+      <w:r>
+        <w:t xml:space="preserve"> graphs, </w:t>
+      </w:r>
+      <w:r>
+        <w:t xml:space="preserve">and the performed steps are the following: </w:t>
+      </w:r>
+      <w:proofErr w:type="spellStart"/>
+      <w:r>
+        <w:t>pregraph</w:t>
+      </w:r>
+      <w:proofErr w:type="spellEnd"/>
+      <w:r>
+        <w:t xml:space="preserve"> and contig, since I do not have a long jump library</w:t>
       </w:r>
       <w:r>
         <w:t>.</w:t>
@@ -3235,14 +3563,40 @@
       <w:r>
         <w:t xml:space="preserve"> </w:t>
       </w:r>
-      <w:r>
-        <w:t>Pregraph calculates for instance the frequency of kmers</w:t>
-      </w:r>
-      <w:r>
-        <w:t xml:space="preserve">, the number of vertex, of edges, etc. Contig </w:t>
-      </w:r>
-      <w:r>
-        <w:t>uses those information to create the graph, by calculating for instance information about c</w:t>
+      <w:proofErr w:type="spellStart"/>
+      <w:r>
+        <w:t>Pregraph</w:t>
+      </w:r>
+      <w:proofErr w:type="spellEnd"/>
+      <w:r>
+        <w:t xml:space="preserve"> calculates for instance the frequency of </w:t>
+      </w:r>
+      <w:proofErr w:type="spellStart"/>
+      <w:r>
+        <w:t>kmers</w:t>
+      </w:r>
+      <w:proofErr w:type="spellEnd"/>
+      <w:r>
+        <w:t xml:space="preserve">, the number of </w:t>
+      </w:r>
+      <w:proofErr w:type="gramStart"/>
+      <w:r>
+        <w:t>vertex</w:t>
+      </w:r>
+      <w:proofErr w:type="gramEnd"/>
+      <w:r>
+        <w:t xml:space="preserve">, of edges, etc. Contig </w:t>
+      </w:r>
+      <w:r>
+        <w:t xml:space="preserve">uses </w:t>
+      </w:r>
+      <w:proofErr w:type="gramStart"/>
+      <w:r>
+        <w:t>those information</w:t>
+      </w:r>
+      <w:proofErr w:type="gramEnd"/>
+      <w:r>
+        <w:t xml:space="preserve"> to create the graph, by calculating for instance information about c</w:t>
       </w:r>
       <w:r>
         <w:t>o</w:t>
@@ -3265,7 +3619,15 @@
         <w:t xml:space="preserve">the insert size is 350bp, </w:t>
       </w:r>
       <w:r>
-        <w:t>the reverse_seq is 0 because the sequence does not need to be complementar</w:t>
+        <w:t xml:space="preserve">the </w:t>
+      </w:r>
+      <w:proofErr w:type="spellStart"/>
+      <w:r>
+        <w:t>reverse_seq</w:t>
+      </w:r>
+      <w:proofErr w:type="spellEnd"/>
+      <w:r>
+        <w:t xml:space="preserve"> is 0 because the sequence does not need to be complementar</w:t>
       </w:r>
       <w:r>
         <w:t>il</w:t>
@@ -3274,7 +3636,15 @@
         <w:t>y reversed</w:t>
       </w:r>
       <w:r>
-        <w:t xml:space="preserve">, the asm_flags is 1 for a contig assembly, a rank of 1 </w:t>
+        <w:t xml:space="preserve">, the </w:t>
+      </w:r>
+      <w:proofErr w:type="spellStart"/>
+      <w:r>
+        <w:t>asm_flags</w:t>
+      </w:r>
+      <w:proofErr w:type="spellEnd"/>
+      <w:r>
+        <w:t xml:space="preserve"> is 1 for a contig assembly, a rank of 1 </w:t>
       </w:r>
       <w:r>
         <w:t>since only one library is used</w:t>
@@ -3313,8 +3683,13 @@
       </w:r>
     </w:p>
     <w:p>
-      <w:r>
-        <w:t>Gnx-tool is computed to display statistics about the assembly.</w:t>
+      <w:proofErr w:type="spellStart"/>
+      <w:r>
+        <w:t>Gnx</w:t>
+      </w:r>
+      <w:proofErr w:type="spellEnd"/>
+      <w:r>
+        <w:t>-tool is computed to display statistics about the assembly.</w:t>
       </w:r>
     </w:p>
     <w:tbl>
@@ -3690,7 +4065,15 @@
         <w:t>the three</w:t>
       </w:r>
       <w:r>
-        <w:t xml:space="preserve"> kmers, </w:t>
+        <w:t xml:space="preserve"> </w:t>
+      </w:r>
+      <w:proofErr w:type="spellStart"/>
+      <w:r>
+        <w:t>kmers</w:t>
+      </w:r>
+      <w:proofErr w:type="spellEnd"/>
+      <w:r>
+        <w:t xml:space="preserve">, </w:t>
       </w:r>
       <w:r>
         <w:t>t</w:t>
@@ -3732,21 +4115,66 @@
         </w:numPr>
       </w:pPr>
       <w:r>
-        <w:t>Short reads assembly using velvet</w:t>
-      </w:r>
-    </w:p>
-    <w:p>
-      <w:r>
-        <w:t>Velvet is also a de novo assembler that uses De Bruijin graphs.</w:t>
-      </w:r>
-      <w:r>
-        <w:t xml:space="preserve"> The function velveth is used for graph creation, velvetg for graph assembly.</w:t>
-      </w:r>
-      <w:r>
-        <w:t xml:space="preserve"> The parameters are shortPaired and separate</w:t>
-      </w:r>
-      <w:r>
-        <w:t xml:space="preserve">, since short paired Illumina reads </w:t>
+        <w:t xml:space="preserve">Short reads assembly using </w:t>
+      </w:r>
+      <w:proofErr w:type="gramStart"/>
+      <w:r>
+        <w:t>velvet</w:t>
+      </w:r>
+      <w:proofErr w:type="gramEnd"/>
+    </w:p>
+    <w:p>
+      <w:r>
+        <w:t xml:space="preserve">Velvet is also a de novo assembler that uses De </w:t>
+      </w:r>
+      <w:proofErr w:type="spellStart"/>
+      <w:r>
+        <w:t>Bruijin</w:t>
+      </w:r>
+      <w:proofErr w:type="spellEnd"/>
+      <w:r>
+        <w:t xml:space="preserve"> graphs.</w:t>
+      </w:r>
+      <w:r>
+        <w:t xml:space="preserve"> The function </w:t>
+      </w:r>
+      <w:proofErr w:type="spellStart"/>
+      <w:r>
+        <w:t>velveth</w:t>
+      </w:r>
+      <w:proofErr w:type="spellEnd"/>
+      <w:r>
+        <w:t xml:space="preserve"> is used for graph creation, </w:t>
+      </w:r>
+      <w:proofErr w:type="spellStart"/>
+      <w:r>
+        <w:t>velvetg</w:t>
+      </w:r>
+      <w:proofErr w:type="spellEnd"/>
+      <w:r>
+        <w:t xml:space="preserve"> for graph assembly.</w:t>
+      </w:r>
+      <w:r>
+        <w:t xml:space="preserve"> The parameters are </w:t>
+      </w:r>
+      <w:proofErr w:type="spellStart"/>
+      <w:r>
+        <w:t>shortPaired</w:t>
+      </w:r>
+      <w:proofErr w:type="spellEnd"/>
+      <w:r>
+        <w:t xml:space="preserve"> and separate</w:t>
+      </w:r>
+      <w:r>
+        <w:t xml:space="preserve">, since </w:t>
+      </w:r>
+      <w:proofErr w:type="gramStart"/>
+      <w:r>
+        <w:t>short paired</w:t>
+      </w:r>
+      <w:proofErr w:type="gramEnd"/>
+      <w:r>
+        <w:t xml:space="preserve"> Illumina reads </w:t>
       </w:r>
       <w:r>
         <w:t>in two separate files</w:t>
@@ -4123,7 +4551,15 @@
         <w:t>assembly is very bad</w:t>
       </w:r>
       <w:r>
-        <w:t xml:space="preserve"> for all the kmer.</w:t>
+        <w:t xml:space="preserve"> for all the </w:t>
+      </w:r>
+      <w:proofErr w:type="spellStart"/>
+      <w:r>
+        <w:t>kmer</w:t>
+      </w:r>
+      <w:proofErr w:type="spellEnd"/>
+      <w:r>
+        <w:t>.</w:t>
       </w:r>
     </w:p>
     <w:p>
@@ -4135,8 +4571,13 @@
         </w:numPr>
       </w:pPr>
       <w:r>
-        <w:t>Short read using platanus</w:t>
-      </w:r>
+        <w:t xml:space="preserve">Short read using </w:t>
+      </w:r>
+      <w:proofErr w:type="gramStart"/>
+      <w:r>
+        <w:t>platanus</w:t>
+      </w:r>
+      <w:proofErr w:type="gramEnd"/>
     </w:p>
     <w:p>
       <w:r>
@@ -4176,7 +4617,15 @@
         <w:t>.</w:t>
       </w:r>
       <w:r>
-        <w:t xml:space="preserve"> This assembler might help to deal with the hetero-peak present in the kmer spectrum</w:t>
+        <w:t xml:space="preserve"> This assembler might help to deal with the hetero-peak present in the </w:t>
+      </w:r>
+      <w:proofErr w:type="spellStart"/>
+      <w:r>
+        <w:t>kmer</w:t>
+      </w:r>
+      <w:proofErr w:type="spellEnd"/>
+      <w:r>
+        <w:t xml:space="preserve"> spectrum</w:t>
       </w:r>
       <w:r>
         <w:t xml:space="preserve">, since it presented very good results for various levels of heterozygosity in de novo assembly contest Assemblathon2 </w:t>
@@ -4226,13 +4675,29 @@
         <w:t xml:space="preserve"> The parameters are 19 for 19mers, and the </w:t>
       </w:r>
       <w:r>
-        <w:t xml:space="preserve">corrected fastq </w:t>
+        <w:t xml:space="preserve">corrected </w:t>
+      </w:r>
+      <w:proofErr w:type="spellStart"/>
+      <w:r>
+        <w:t>fastq</w:t>
+      </w:r>
+      <w:proofErr w:type="spellEnd"/>
+      <w:r>
+        <w:t xml:space="preserve"> </w:t>
       </w:r>
       <w:r>
         <w:t>pair end short reads files.</w:t>
       </w:r>
       <w:r>
-        <w:t xml:space="preserve"> Then, the contigs are assembled into scaffhold with the function “assemble”.</w:t>
+        <w:t xml:space="preserve"> Then, the contigs are assembled into </w:t>
+      </w:r>
+      <w:proofErr w:type="spellStart"/>
+      <w:r>
+        <w:t>scaffhold</w:t>
+      </w:r>
+      <w:proofErr w:type="spellEnd"/>
+      <w:r>
+        <w:t xml:space="preserve"> with the function “assemble”.</w:t>
       </w:r>
       <w:r>
         <w:t xml:space="preserve"> The average insert size parameter is 350b</w:t>
@@ -4289,12 +4754,28 @@
         <w:t>.</w:t>
       </w:r>
       <w:r>
-        <w:t xml:space="preserve"> The gap closing is performed with the function gap_close and the same parameters.</w:t>
-      </w:r>
-    </w:p>
-    <w:p>
-      <w:r>
-        <w:t>For this analysis, only 25mers, chosen at the first after the kmer analysis, will be tested</w:t>
+        <w:t xml:space="preserve"> The gap closing is performed with the function </w:t>
+      </w:r>
+      <w:proofErr w:type="spellStart"/>
+      <w:r>
+        <w:t>gap_close</w:t>
+      </w:r>
+      <w:proofErr w:type="spellEnd"/>
+      <w:r>
+        <w:t xml:space="preserve"> and the same parameters.</w:t>
+      </w:r>
+    </w:p>
+    <w:p>
+      <w:r>
+        <w:t xml:space="preserve">For this analysis, only 25mers, chosen at the first after the </w:t>
+      </w:r>
+      <w:proofErr w:type="spellStart"/>
+      <w:r>
+        <w:t>kmer</w:t>
+      </w:r>
+      <w:proofErr w:type="spellEnd"/>
+      <w:r>
+        <w:t xml:space="preserve"> analysis, will be tested</w:t>
       </w:r>
       <w:r>
         <w:t xml:space="preserve"> (see other </w:t>
@@ -4920,10 +5401,12 @@
         <w:t xml:space="preserve"> using </w:t>
       </w:r>
       <w:commentRangeStart w:id="0"/>
+      <w:proofErr w:type="spellStart"/>
       <w:r>
         <w:t>canu</w:t>
       </w:r>
       <w:commentRangeEnd w:id="0"/>
+      <w:proofErr w:type="spellEnd"/>
       <w:r>
         <w:rPr>
           <w:rStyle w:val="CommentReference"/>
@@ -4947,16 +5430,37 @@
         <w:t xml:space="preserve">Cd </w:t>
       </w:r>
       <w:r>
-        <w:t>The first tested assembler is canu.</w:t>
-      </w:r>
-      <w:r>
-        <w:t xml:space="preserve"> Canu is tested with 25mers</w:t>
+        <w:t xml:space="preserve">The first tested assembler is </w:t>
+      </w:r>
+      <w:proofErr w:type="spellStart"/>
+      <w:r>
+        <w:t>canu</w:t>
+      </w:r>
+      <w:proofErr w:type="spellEnd"/>
+      <w:r>
+        <w:t>.</w:t>
+      </w:r>
+      <w:r>
+        <w:t xml:space="preserve"> </w:t>
+      </w:r>
+      <w:proofErr w:type="spellStart"/>
+      <w:r>
+        <w:t>Canu</w:t>
+      </w:r>
+      <w:proofErr w:type="spellEnd"/>
+      <w:r>
+        <w:t xml:space="preserve"> is tested with 25mers</w:t>
       </w:r>
       <w:r>
         <w:t xml:space="preserve">, also with the non-corrected reads, because the read coverage of the corrected </w:t>
       </w:r>
-      <w:r>
-        <w:t xml:space="preserve">pacbio reads </w:t>
+      <w:proofErr w:type="spellStart"/>
+      <w:r>
+        <w:t>pacbio</w:t>
+      </w:r>
+      <w:proofErr w:type="spellEnd"/>
+      <w:r>
+        <w:t xml:space="preserve"> reads </w:t>
       </w:r>
       <w:r>
         <w:t>is too low</w:t>
@@ -4965,7 +5469,31 @@
         <w:t>.</w:t>
       </w:r>
       <w:r>
-        <w:t xml:space="preserve"> The coverage with canu is too low to run canu, which may be due to an incorrect genomeSize or a poor quality of reads</w:t>
+        <w:t xml:space="preserve"> The coverage with </w:t>
+      </w:r>
+      <w:proofErr w:type="spellStart"/>
+      <w:r>
+        <w:t>canu</w:t>
+      </w:r>
+      <w:proofErr w:type="spellEnd"/>
+      <w:r>
+        <w:t xml:space="preserve"> is too low to run </w:t>
+      </w:r>
+      <w:proofErr w:type="spellStart"/>
+      <w:r>
+        <w:t>canu</w:t>
+      </w:r>
+      <w:proofErr w:type="spellEnd"/>
+      <w:r>
+        <w:t xml:space="preserve">, which may be due to an incorrect </w:t>
+      </w:r>
+      <w:proofErr w:type="spellStart"/>
+      <w:r>
+        <w:t>genomeSize</w:t>
+      </w:r>
+      <w:proofErr w:type="spellEnd"/>
+      <w:r>
+        <w:t xml:space="preserve"> or a poor quality of reads</w:t>
       </w:r>
       <w:r>
         <w:t xml:space="preserve"> that could not be enough corrected</w:t>
@@ -5256,10 +5784,26 @@
         <w:t xml:space="preserve"> </w:t>
       </w:r>
       <w:r>
-        <w:t>with the command “SparseAssembler”.</w:t>
-      </w:r>
-      <w:r>
-        <w:t xml:space="preserve"> The assembly is computed on corrected genome, with 25mer. The genome size is 5000000, the false kmer threshold is 1, as well as the false edge threshold and the skip size.</w:t>
+        <w:t>with the command “</w:t>
+      </w:r>
+      <w:proofErr w:type="spellStart"/>
+      <w:r>
+        <w:t>SparseAssembler</w:t>
+      </w:r>
+      <w:proofErr w:type="spellEnd"/>
+      <w:r>
+        <w:t>”.</w:t>
+      </w:r>
+      <w:r>
+        <w:t xml:space="preserve"> The assembly is computed on corrected genome, with 25mer. The genome size is 5000000, the false </w:t>
+      </w:r>
+      <w:proofErr w:type="spellStart"/>
+      <w:r>
+        <w:t>kmer</w:t>
+      </w:r>
+      <w:proofErr w:type="spellEnd"/>
+      <w:r>
+        <w:t xml:space="preserve"> threshold is 1, as well as the false edge threshold and the skip size.</w:t>
       </w:r>
     </w:p>
     <w:p>
@@ -5267,19 +5811,67 @@
         <w:t xml:space="preserve">For long reads assembly, the overlap layout consensus is performed with </w:t>
       </w:r>
       <w:r>
-        <w:t xml:space="preserve">an adaptive k-mer matching threshold </w:t>
+        <w:t>an adaptive k-</w:t>
+      </w:r>
+      <w:proofErr w:type="spellStart"/>
+      <w:r>
+        <w:t>mer</w:t>
+      </w:r>
+      <w:proofErr w:type="spellEnd"/>
+      <w:r>
+        <w:t xml:space="preserve"> matching threshold </w:t>
       </w:r>
       <w:r>
         <w:t xml:space="preserve">to filter low quality reads </w:t>
       </w:r>
       <w:r>
-        <w:t>(AdaptiveTh) of 0.0001, a fixed kmer matching threshold of 2 (KmerCovTh)</w:t>
-      </w:r>
-      <w:r>
-        <w:t xml:space="preserve"> and a minimum overlap score (MinOverlap)</w:t>
-      </w:r>
-      <w:r>
-        <w:t>, the minimal overlap length required to make a De Bruijin graph,</w:t>
+        <w:t>(</w:t>
+      </w:r>
+      <w:proofErr w:type="spellStart"/>
+      <w:r>
+        <w:t>AdaptiveTh</w:t>
+      </w:r>
+      <w:proofErr w:type="spellEnd"/>
+      <w:r>
+        <w:t xml:space="preserve">) of 0.0001, a fixed </w:t>
+      </w:r>
+      <w:proofErr w:type="spellStart"/>
+      <w:r>
+        <w:t>kmer</w:t>
+      </w:r>
+      <w:proofErr w:type="spellEnd"/>
+      <w:r>
+        <w:t xml:space="preserve"> matching threshold of 2 (</w:t>
+      </w:r>
+      <w:proofErr w:type="spellStart"/>
+      <w:r>
+        <w:t>KmerCovTh</w:t>
+      </w:r>
+      <w:proofErr w:type="spellEnd"/>
+      <w:r>
+        <w:t>)</w:t>
+      </w:r>
+      <w:r>
+        <w:t xml:space="preserve"> and a minimum overlap score (</w:t>
+      </w:r>
+      <w:proofErr w:type="spellStart"/>
+      <w:r>
+        <w:t>MinOverlap</w:t>
+      </w:r>
+      <w:proofErr w:type="spellEnd"/>
+      <w:r>
+        <w:t>)</w:t>
+      </w:r>
+      <w:r>
+        <w:t xml:space="preserve">, the minimal overlap length required to make a De </w:t>
+      </w:r>
+      <w:proofErr w:type="spellStart"/>
+      <w:r>
+        <w:t>Bruijin</w:t>
+      </w:r>
+      <w:proofErr w:type="spellEnd"/>
+      <w:r>
+        <w:t xml:space="preserve"> graph,</w:t>
       </w:r>
       <w:r>
         <w:t xml:space="preserve"> of 20.</w:t>
@@ -5291,7 +5883,15 @@
         <w:t>P</w:t>
       </w:r>
       <w:r>
-        <w:t>acBio long read file is converted in fasta format.</w:t>
+        <w:t xml:space="preserve">acBio long read file is converted in </w:t>
+      </w:r>
+      <w:proofErr w:type="spellStart"/>
+      <w:r>
+        <w:t>fasta</w:t>
+      </w:r>
+      <w:proofErr w:type="spellEnd"/>
+      <w:r>
+        <w:t xml:space="preserve"> format.</w:t>
       </w:r>
     </w:p>
     <w:p>
@@ -5302,7 +5902,15 @@
         <w:t xml:space="preserve"> The bundled split_and_run_sparc.sh script used is the one given in class.</w:t>
       </w:r>
       <w:r>
-        <w:t xml:space="preserve"> Blasr, a </w:t>
+        <w:t xml:space="preserve"> </w:t>
+      </w:r>
+      <w:proofErr w:type="spellStart"/>
+      <w:r>
+        <w:t>Blasr</w:t>
+      </w:r>
+      <w:proofErr w:type="spellEnd"/>
+      <w:r>
+        <w:t xml:space="preserve">, a </w:t>
       </w:r>
       <w:r>
         <w:t>long-read</w:t>
@@ -5560,7 +6168,15 @@
         <w:t xml:space="preserve">corrected </w:t>
       </w:r>
       <w:r>
-        <w:t xml:space="preserve">long reads is: coverage = total number of bp / gene size = </w:t>
+        <w:t xml:space="preserve">long reads </w:t>
+      </w:r>
+      <w:proofErr w:type="gramStart"/>
+      <w:r>
+        <w:t>is:</w:t>
+      </w:r>
+      <w:proofErr w:type="gramEnd"/>
+      <w:r>
+        <w:t xml:space="preserve"> coverage = total number of bp / gene size = </w:t>
       </w:r>
       <w:r>
         <w:t>99600120 / 5000000 = 19.2</w:t>
@@ -5586,8 +6202,29 @@
       <w:r>
         <w:t xml:space="preserve">the manual of DBG2OLC: </w:t>
       </w:r>
-      <w:r>
-        <w:t>KmerCovTh 2-5, MinOverlap 10-30, AdaptiveTh 0.001~0.01</w:t>
+      <w:proofErr w:type="spellStart"/>
+      <w:r>
+        <w:t>KmerCovTh</w:t>
+      </w:r>
+      <w:proofErr w:type="spellEnd"/>
+      <w:r>
+        <w:t xml:space="preserve"> 2-5, </w:t>
+      </w:r>
+      <w:proofErr w:type="spellStart"/>
+      <w:r>
+        <w:t>MinOverlap</w:t>
+      </w:r>
+      <w:proofErr w:type="spellEnd"/>
+      <w:r>
+        <w:t xml:space="preserve"> 10-30, </w:t>
+      </w:r>
+      <w:proofErr w:type="spellStart"/>
+      <w:r>
+        <w:t>AdaptiveTh</w:t>
+      </w:r>
+      <w:proofErr w:type="spellEnd"/>
+      <w:r>
+        <w:t xml:space="preserve"> 0.001~0.01</w:t>
       </w:r>
       <w:r>
         <w:t xml:space="preserve">. So, their </w:t>
@@ -5607,8 +6244,18 @@
       <w:r>
         <w:t xml:space="preserve"> 25), </w:t>
       </w:r>
-      <w:r>
-        <w:t>NodeCovTh=(1</w:t>
+      <w:proofErr w:type="spellStart"/>
+      <w:r>
+        <w:t>NodeCovTh</w:t>
+      </w:r>
+      <w:proofErr w:type="spellEnd"/>
+      <w:proofErr w:type="gramStart"/>
+      <w:r>
+        <w:t>=(</w:t>
+      </w:r>
+      <w:proofErr w:type="gramEnd"/>
+      <w:r>
+        <w:t>1</w:t>
       </w:r>
       <w:r>
         <w:t>;</w:t>
@@ -5622,8 +6269,13 @@
       <w:r>
         <w:t xml:space="preserve">, </w:t>
       </w:r>
-      <w:r>
-        <w:t>KmerCovTh=(2</w:t>
+      <w:proofErr w:type="spellStart"/>
+      <w:r>
+        <w:t>KmerCovTh</w:t>
+      </w:r>
+      <w:proofErr w:type="spellEnd"/>
+      <w:r>
+        <w:t>=(2</w:t>
       </w:r>
       <w:r>
         <w:t>;</w:t>
@@ -5649,8 +6301,13 @@
       <w:r>
         <w:t xml:space="preserve">, </w:t>
       </w:r>
-      <w:r>
-        <w:t>MinOverlap=(</w:t>
+      <w:proofErr w:type="spellStart"/>
+      <w:r>
+        <w:t>MinOverlap</w:t>
+      </w:r>
+      <w:proofErr w:type="spellEnd"/>
+      <w:r>
+        <w:t>=(</w:t>
       </w:r>
       <w:r>
         <w:t>10</w:t>
@@ -5676,8 +6333,13 @@
       <w:r>
         <w:t xml:space="preserve">, </w:t>
       </w:r>
-      <w:r>
-        <w:t>AdaptativeTh=(0.0001</w:t>
+      <w:proofErr w:type="spellStart"/>
+      <w:r>
+        <w:t>AdaptativeTh</w:t>
+      </w:r>
+      <w:proofErr w:type="spellEnd"/>
+      <w:r>
+        <w:t>=(0.0001</w:t>
       </w:r>
       <w:r>
         <w:t>;</w:t>
@@ -5703,27 +6365,35 @@
         <w:lastRenderedPageBreak/>
         <w:t xml:space="preserve">For 19mer, the best combination of parameters is: </w:t>
       </w:r>
+      <w:proofErr w:type="spellStart"/>
       <w:r>
         <w:t>NodeCovTh</w:t>
       </w:r>
+      <w:proofErr w:type="spellEnd"/>
       <w:r>
         <w:t xml:space="preserve"> = 1, </w:t>
       </w:r>
+      <w:proofErr w:type="spellStart"/>
       <w:r>
         <w:t>KmerCovTh</w:t>
       </w:r>
+      <w:proofErr w:type="spellEnd"/>
       <w:r>
         <w:t xml:space="preserve"> = 2, </w:t>
       </w:r>
+      <w:proofErr w:type="spellStart"/>
       <w:r>
         <w:t>MinOverlap</w:t>
       </w:r>
+      <w:proofErr w:type="spellEnd"/>
       <w:r>
         <w:t xml:space="preserve"> = 10, </w:t>
       </w:r>
+      <w:proofErr w:type="spellStart"/>
       <w:r>
         <w:t>AdaptiveTh</w:t>
       </w:r>
+      <w:proofErr w:type="spellEnd"/>
       <w:r>
         <w:t xml:space="preserve"> = 0.0001. </w:t>
       </w:r>
@@ -5978,8 +6648,13 @@
       <w:r>
         <w:t xml:space="preserve">Thanks to bwa and </w:t>
       </w:r>
-      <w:r>
-        <w:t xml:space="preserve">samtools, </w:t>
+      <w:proofErr w:type="spellStart"/>
+      <w:r>
+        <w:t>samtools</w:t>
+      </w:r>
+      <w:proofErr w:type="spellEnd"/>
+      <w:r>
+        <w:t xml:space="preserve">, </w:t>
       </w:r>
       <w:r>
         <w:t>a .bam is created, which contains all the alignments</w:t>
@@ -5988,7 +6663,15 @@
         <w:t xml:space="preserve">. It is then sorted and indexed </w:t>
       </w:r>
       <w:r>
-        <w:t>before running pilon.</w:t>
+        <w:t xml:space="preserve">before running </w:t>
+      </w:r>
+      <w:proofErr w:type="spellStart"/>
+      <w:r>
+        <w:t>pilon</w:t>
+      </w:r>
+      <w:proofErr w:type="spellEnd"/>
+      <w:r>
+        <w:t>.</w:t>
       </w:r>
       <w:r>
         <w:t xml:space="preserve"> </w:t>
@@ -6054,12 +6737,25 @@
         </w:numPr>
       </w:pPr>
       <w:r>
-        <w:t>Hybrid assembly with MaSuRCA</w:t>
-      </w:r>
-    </w:p>
-    <w:p>
-      <w:r>
-        <w:t>A MaSuRCA configuration file is generated</w:t>
+        <w:t xml:space="preserve">Hybrid assembly with </w:t>
+      </w:r>
+      <w:proofErr w:type="spellStart"/>
+      <w:r>
+        <w:t>MaSuRCA</w:t>
+      </w:r>
+      <w:proofErr w:type="spellEnd"/>
+    </w:p>
+    <w:p>
+      <w:r>
+        <w:t xml:space="preserve">A </w:t>
+      </w:r>
+      <w:proofErr w:type="spellStart"/>
+      <w:r>
+        <w:t>MaSuRCA</w:t>
+      </w:r>
+      <w:proofErr w:type="spellEnd"/>
+      <w:r>
+        <w:t xml:space="preserve"> configuration file is generated</w:t>
       </w:r>
       <w:r>
         <w:t xml:space="preserve"> to set the corrected reads files path</w:t>
@@ -6260,7 +6956,15 @@
     <w:p/>
     <w:p>
       <w:r>
-        <w:t>Compared to the other assemblies, the results with MaSuRCA are excellent</w:t>
+        <w:t xml:space="preserve">Compared to the other assemblies, the results with </w:t>
+      </w:r>
+      <w:proofErr w:type="spellStart"/>
+      <w:r>
+        <w:t>MaSuRCA</w:t>
+      </w:r>
+      <w:proofErr w:type="spellEnd"/>
+      <w:r>
+        <w:t xml:space="preserve"> are excellent</w:t>
       </w:r>
       <w:r>
         <w:t xml:space="preserve">: the total length of the sequence is almost equal to the length of the genome, </w:t>
@@ -6274,13 +6978,29 @@
         <w:pStyle w:val="Subtitle"/>
       </w:pPr>
       <w:r>
-        <w:t>Polishing MaSuRCA assembly</w:t>
+        <w:t xml:space="preserve">Polishing </w:t>
+      </w:r>
+      <w:proofErr w:type="spellStart"/>
+      <w:r>
+        <w:t>MaSuRCA</w:t>
+      </w:r>
+      <w:proofErr w:type="spellEnd"/>
+      <w:r>
+        <w:t xml:space="preserve"> assembly</w:t>
       </w:r>
     </w:p>
     <w:p>
       <w:r>
         <w:lastRenderedPageBreak/>
-        <w:t>Pilon is used to polish the results of MaSuRCA assembly</w:t>
+        <w:t xml:space="preserve">Pilon is used to polish the results of </w:t>
+      </w:r>
+      <w:proofErr w:type="spellStart"/>
+      <w:r>
+        <w:t>MaSuRCA</w:t>
+      </w:r>
+      <w:proofErr w:type="spellEnd"/>
+      <w:r>
+        <w:t xml:space="preserve"> assembly</w:t>
       </w:r>
       <w:r>
         <w:t>, in order to find the best possible.</w:t>
@@ -6289,7 +7009,15 @@
         <w:t xml:space="preserve"> Like before</w:t>
       </w:r>
       <w:r>
-        <w:t>, no snps were corrected.</w:t>
+        <w:t xml:space="preserve">, no </w:t>
+      </w:r>
+      <w:proofErr w:type="spellStart"/>
+      <w:r>
+        <w:t>snps</w:t>
+      </w:r>
+      <w:proofErr w:type="spellEnd"/>
+      <w:r>
+        <w:t xml:space="preserve"> were corrected.</w:t>
       </w:r>
     </w:p>
     <w:p/>
@@ -6318,20 +7046,109 @@
         <w:commentReference w:id="3"/>
       </w:r>
     </w:p>
+    <w:p>
+      <w:r>
+        <w:t xml:space="preserve">Spades is </w:t>
+      </w:r>
+      <w:proofErr w:type="gramStart"/>
+      <w:r>
+        <w:t>ran</w:t>
+      </w:r>
+      <w:proofErr w:type="gramEnd"/>
+      <w:r>
+        <w:t xml:space="preserve"> with 4 </w:t>
+      </w:r>
+      <w:proofErr w:type="spellStart"/>
+      <w:r>
+        <w:t>cpus</w:t>
+      </w:r>
+      <w:proofErr w:type="spellEnd"/>
+      <w:r>
+        <w:t xml:space="preserve"> and 4GB of ram.</w:t>
+      </w:r>
+    </w:p>
     <w:p/>
     <w:p/>
-    <w:p/>
     <w:p>
       <w:r>
         <w:br w:type="page"/>
       </w:r>
     </w:p>
-    <w:p/>
+    <w:p>
+      <w:pPr>
+        <w:pStyle w:val="Heading2"/>
+        <w:numPr>
+          <w:ilvl w:val="0"/>
+          <w:numId w:val="2"/>
+        </w:numPr>
+      </w:pPr>
+      <w:r>
+        <w:lastRenderedPageBreak/>
+        <w:t>Quality control</w:t>
+      </w:r>
+    </w:p>
+    <w:p>
+      <w:pPr>
+        <w:pStyle w:val="Heading3"/>
+        <w:numPr>
+          <w:ilvl w:val="0"/>
+          <w:numId w:val="6"/>
+        </w:numPr>
+      </w:pPr>
+      <w:proofErr w:type="spellStart"/>
+      <w:r>
+        <w:t>MaSURCA</w:t>
+      </w:r>
+      <w:proofErr w:type="spellEnd"/>
+      <w:r>
+        <w:t xml:space="preserve"> </w:t>
+      </w:r>
+      <w:proofErr w:type="gramStart"/>
+      <w:r>
+        <w:t>reads</w:t>
+      </w:r>
+      <w:proofErr w:type="gramEnd"/>
+    </w:p>
+    <w:p>
+      <w:r>
+        <w:t>This assembly, with corrected reads, has the best statist</w:t>
+      </w:r>
+      <w:r>
+        <w:t>ics</w:t>
+      </w:r>
+      <w:r>
+        <w:t>: a total length very close to the genome size, a largest contig</w:t>
+      </w:r>
+      <w:r>
+        <w:t xml:space="preserve"> and a N50</w:t>
+      </w:r>
+      <w:r>
+        <w:t xml:space="preserve"> of 1/5 of the genome size</w:t>
+      </w:r>
+      <w:r>
+        <w:t>.</w:t>
+      </w:r>
+      <w:r>
+        <w:t xml:space="preserve"> </w:t>
+      </w:r>
+      <w:r>
+        <w:t xml:space="preserve">However, those values can be misleading without </w:t>
+      </w:r>
+      <w:r>
+        <w:t>a deeper quality check.</w:t>
+      </w:r>
+    </w:p>
+    <w:p>
+      <w:r>
+        <w:br w:type="page"/>
+      </w:r>
+    </w:p>
     <w:p>
       <w:pPr>
         <w:pStyle w:val="Heading1"/>
       </w:pPr>
       <w:r>
+        <w:lastRenderedPageBreak/>
         <w:t>Annexes</w:t>
       </w:r>
     </w:p>
@@ -7303,8 +8120,13 @@
           <w:numId w:val="5"/>
         </w:numPr>
       </w:pPr>
-      <w:r>
-        <w:t>NodeCovTh = 1</w:t>
+      <w:proofErr w:type="spellStart"/>
+      <w:r>
+        <w:t>NodeCovTh</w:t>
+      </w:r>
+      <w:proofErr w:type="spellEnd"/>
+      <w:r>
+        <w:t xml:space="preserve"> = 1</w:t>
       </w:r>
     </w:p>
     <w:p>
@@ -7315,8 +8137,13 @@
           <w:numId w:val="5"/>
         </w:numPr>
       </w:pPr>
-      <w:r>
-        <w:t>EdgeCovTh = 1</w:t>
+      <w:proofErr w:type="spellStart"/>
+      <w:r>
+        <w:t>EdgeCovTh</w:t>
+      </w:r>
+      <w:proofErr w:type="spellEnd"/>
+      <w:r>
+        <w:t xml:space="preserve"> = 1</w:t>
       </w:r>
     </w:p>
     <w:p>
@@ -7339,8 +8166,13 @@
           <w:numId w:val="5"/>
         </w:numPr>
       </w:pPr>
-      <w:r>
-        <w:t>AdaptiveTh = 0.0001</w:t>
+      <w:proofErr w:type="spellStart"/>
+      <w:r>
+        <w:t>AdaptiveTh</w:t>
+      </w:r>
+      <w:proofErr w:type="spellEnd"/>
+      <w:r>
+        <w:t xml:space="preserve"> = 0.0001</w:t>
       </w:r>
     </w:p>
     <w:p>
@@ -7351,8 +8183,13 @@
           <w:numId w:val="5"/>
         </w:numPr>
       </w:pPr>
-      <w:r>
-        <w:t>KmerCovTh = 2</w:t>
+      <w:proofErr w:type="spellStart"/>
+      <w:r>
+        <w:t>KmerCovTh</w:t>
+      </w:r>
+      <w:proofErr w:type="spellEnd"/>
+      <w:r>
+        <w:t xml:space="preserve"> = 2</w:t>
       </w:r>
     </w:p>
     <w:p>
@@ -7363,8 +8200,13 @@
           <w:numId w:val="5"/>
         </w:numPr>
       </w:pPr>
-      <w:r>
-        <w:t>MinOverlap = 20</w:t>
+      <w:proofErr w:type="spellStart"/>
+      <w:r>
+        <w:t>MinOverlap</w:t>
+      </w:r>
+      <w:proofErr w:type="spellEnd"/>
+      <w:r>
+        <w:t xml:space="preserve"> = 20</w:t>
       </w:r>
     </w:p>
     <w:p>
@@ -7375,8 +8217,13 @@
           <w:numId w:val="5"/>
         </w:numPr>
       </w:pPr>
-      <w:r>
-        <w:t>RemoveChimera = 1</w:t>
+      <w:proofErr w:type="spellStart"/>
+      <w:r>
+        <w:t>RemoveChimera</w:t>
+      </w:r>
+      <w:proofErr w:type="spellEnd"/>
+      <w:r>
+        <w:t xml:space="preserve"> = 1</w:t>
       </w:r>
     </w:p>
     <w:p>
@@ -7397,7 +8244,6 @@
     </w:p>
     <w:p>
       <w:r>
-        <w:lastRenderedPageBreak/>
         <w:t>Impossible to tun with 30mers.</w:t>
       </w:r>
     </w:p>
@@ -7407,8 +8253,13 @@
         <w:pStyle w:val="IntenseQuote"/>
       </w:pPr>
       <w:r>
-        <w:t>Tuning 2: k=19, corrected reads and corrected pacBio</w:t>
-      </w:r>
+        <w:t xml:space="preserve">Tuning 2: k=19, corrected reads and corrected </w:t>
+      </w:r>
+      <w:proofErr w:type="spellStart"/>
+      <w:r>
+        <w:t>pacBio</w:t>
+      </w:r>
+      <w:proofErr w:type="spellEnd"/>
     </w:p>
     <w:p>
       <w:r>
@@ -7422,12 +8273,28 @@
     </w:p>
     <w:p>
       <w:r>
-        <w:t>Shortest sequence length :          2942 bp</w:t>
-      </w:r>
-    </w:p>
-    <w:p>
-      <w:r>
-        <w:t>Longest sequence length  :          110739 bp</w:t>
+        <w:t xml:space="preserve">Shortest sequence </w:t>
+      </w:r>
+      <w:proofErr w:type="gramStart"/>
+      <w:r>
+        <w:t>length :</w:t>
+      </w:r>
+      <w:proofErr w:type="gramEnd"/>
+      <w:r>
+        <w:t xml:space="preserve">          2942 bp</w:t>
+      </w:r>
+    </w:p>
+    <w:p>
+      <w:r>
+        <w:t xml:space="preserve">Longest sequence </w:t>
+      </w:r>
+      <w:proofErr w:type="gramStart"/>
+      <w:r>
+        <w:t>length  :</w:t>
+      </w:r>
+      <w:proofErr w:type="gramEnd"/>
+      <w:r>
+        <w:t xml:space="preserve">          110739 bp</w:t>
       </w:r>
     </w:p>
     <w:p>
@@ -7437,7 +8304,15 @@
     </w:p>
     <w:p>
       <w:r>
-        <w:t>N50:    43423   (38 sequences)  (2324879 bp combined)</w:t>
+        <w:t>N50:    43423</w:t>
+      </w:r>
+      <w:proofErr w:type="gramStart"/>
+      <w:r>
+        <w:t xml:space="preserve">   (</w:t>
+      </w:r>
+      <w:proofErr w:type="gramEnd"/>
+      <w:r>
+        <w:t>38 sequences)  (2324879 bp combined)</w:t>
       </w:r>
     </w:p>
     <w:p>
@@ -7460,8 +8335,17 @@
           <w:i/>
           <w:iCs/>
         </w:rPr>
-        <w:t>See other in file AllResults.txt</w:t>
-      </w:r>
+        <w:t xml:space="preserve">See other in file </w:t>
+      </w:r>
+      <w:proofErr w:type="gramStart"/>
+      <w:r>
+        <w:rPr>
+          <w:i/>
+          <w:iCs/>
+        </w:rPr>
+        <w:t>AllResults.txt</w:t>
+      </w:r>
+      <w:proofErr w:type="gramEnd"/>
     </w:p>
     <w:p>
       <w:pPr>
@@ -7704,7 +8588,17 @@
         <w:t xml:space="preserve"> </w:t>
       </w:r>
       <w:r>
-        <w:t>sum(as.numeric(df19[45:95,1]*df19[45:95,2]))/</w:t>
+        <w:t>sum(</w:t>
+      </w:r>
+      <w:proofErr w:type="spellStart"/>
+      <w:proofErr w:type="gramStart"/>
+      <w:r>
+        <w:t>as.numeric</w:t>
+      </w:r>
+      <w:proofErr w:type="spellEnd"/>
+      <w:proofErr w:type="gramEnd"/>
+      <w:r>
+        <w:t>(df19[45:95,1]*df19[45:95,2]))/</w:t>
       </w:r>
       <w:r>
         <w:t>69</w:t>
@@ -7729,7 +8623,17 @@
         <w:t xml:space="preserve"> </w:t>
       </w:r>
       <w:r>
-        <w:t>sum(as.numeric(df25[40:90,1]*df25[40:90,2]))/</w:t>
+        <w:t>sum(</w:t>
+      </w:r>
+      <w:proofErr w:type="spellStart"/>
+      <w:proofErr w:type="gramStart"/>
+      <w:r>
+        <w:t>as.numeric</w:t>
+      </w:r>
+      <w:proofErr w:type="spellEnd"/>
+      <w:proofErr w:type="gramEnd"/>
+      <w:r>
+        <w:t>(df25[40:90,1]*df25[40:90,2]))/</w:t>
       </w:r>
       <w:r>
         <w:t>63</w:t>
@@ -7754,7 +8658,17 @@
         <w:t xml:space="preserve"> </w:t>
       </w:r>
       <w:r>
-        <w:t>sum(as.numeric(df30[35:85,1]*df30[35:85,2]))/</w:t>
+        <w:t>sum(</w:t>
+      </w:r>
+      <w:proofErr w:type="spellStart"/>
+      <w:proofErr w:type="gramStart"/>
+      <w:r>
+        <w:t>as.numeric</w:t>
+      </w:r>
+      <w:proofErr w:type="spellEnd"/>
+      <w:proofErr w:type="gramEnd"/>
+      <w:r>
+        <w:t>(df30[35:85,1]*df30[35:85,2]))/</w:t>
       </w:r>
       <w:r>
         <w:t>58</w:t>
@@ -8051,12 +8965,12 @@
     </w:lvl>
   </w:abstractNum>
   <w:abstractNum w:abstractNumId="2" w15:restartNumberingAfterBreak="0">
-    <w:nsid w:val="7DED474F"/>
+    <w:nsid w:val="5D571E5A"/>
     <w:multiLevelType w:val="hybridMultilevel"/>
-    <w:tmpl w:val="60F03D2C"/>
-    <w:lvl w:ilvl="0" w:tplc="08090011">
+    <w:tmpl w:val="8EFA7B22"/>
+    <w:lvl w:ilvl="0" w:tplc="08090017">
       <w:start w:val="1"/>
-      <w:numFmt w:val="decimal"/>
+      <w:numFmt w:val="lowerLetter"/>
       <w:lvlText w:val="%1)"/>
       <w:lvlJc w:val="left"/>
       <w:pPr>
@@ -8140,9 +9054,9 @@
     </w:lvl>
   </w:abstractNum>
   <w:abstractNum w:abstractNumId="3" w15:restartNumberingAfterBreak="0">
-    <w:nsid w:val="7E95643E"/>
+    <w:nsid w:val="7DED474F"/>
     <w:multiLevelType w:val="hybridMultilevel"/>
-    <w:tmpl w:val="3926F48E"/>
+    <w:tmpl w:val="60F03D2C"/>
     <w:lvl w:ilvl="0" w:tplc="08090011">
       <w:start w:val="1"/>
       <w:numFmt w:val="decimal"/>
@@ -8229,16 +9143,16 @@
     </w:lvl>
   </w:abstractNum>
   <w:abstractNum w:abstractNumId="4" w15:restartNumberingAfterBreak="0">
-    <w:nsid w:val="7F8F5566"/>
+    <w:nsid w:val="7E95643E"/>
     <w:multiLevelType w:val="hybridMultilevel"/>
-    <w:tmpl w:val="0CEABA4E"/>
-    <w:lvl w:ilvl="0" w:tplc="D39A7594">
+    <w:tmpl w:val="3926F48E"/>
+    <w:lvl w:ilvl="0" w:tplc="08090011">
       <w:start w:val="1"/>
-      <w:numFmt w:val="upperRoman"/>
+      <w:numFmt w:val="decimal"/>
       <w:lvlText w:val="%1)"/>
       <w:lvlJc w:val="left"/>
       <w:pPr>
-        <w:ind w:left="1080" w:hanging="720"/>
+        <w:ind w:left="720" w:hanging="360"/>
       </w:pPr>
       <w:rPr>
         <w:rFonts w:hint="default"/>
@@ -8317,20 +9231,112 @@
       </w:pPr>
     </w:lvl>
   </w:abstractNum>
+  <w:abstractNum w:abstractNumId="5" w15:restartNumberingAfterBreak="0">
+    <w:nsid w:val="7F8F5566"/>
+    <w:multiLevelType w:val="hybridMultilevel"/>
+    <w:tmpl w:val="0CEABA4E"/>
+    <w:lvl w:ilvl="0" w:tplc="D39A7594">
+      <w:start w:val="1"/>
+      <w:numFmt w:val="upperRoman"/>
+      <w:lvlText w:val="%1)"/>
+      <w:lvlJc w:val="left"/>
+      <w:pPr>
+        <w:ind w:left="1080" w:hanging="720"/>
+      </w:pPr>
+      <w:rPr>
+        <w:rFonts w:hint="default"/>
+      </w:rPr>
+    </w:lvl>
+    <w:lvl w:ilvl="1" w:tplc="08090019" w:tentative="1">
+      <w:start w:val="1"/>
+      <w:numFmt w:val="lowerLetter"/>
+      <w:lvlText w:val="%2."/>
+      <w:lvlJc w:val="left"/>
+      <w:pPr>
+        <w:ind w:left="1440" w:hanging="360"/>
+      </w:pPr>
+    </w:lvl>
+    <w:lvl w:ilvl="2" w:tplc="0809001B" w:tentative="1">
+      <w:start w:val="1"/>
+      <w:numFmt w:val="lowerRoman"/>
+      <w:lvlText w:val="%3."/>
+      <w:lvlJc w:val="right"/>
+      <w:pPr>
+        <w:ind w:left="2160" w:hanging="180"/>
+      </w:pPr>
+    </w:lvl>
+    <w:lvl w:ilvl="3" w:tplc="0809000F" w:tentative="1">
+      <w:start w:val="1"/>
+      <w:numFmt w:val="decimal"/>
+      <w:lvlText w:val="%4."/>
+      <w:lvlJc w:val="left"/>
+      <w:pPr>
+        <w:ind w:left="2880" w:hanging="360"/>
+      </w:pPr>
+    </w:lvl>
+    <w:lvl w:ilvl="4" w:tplc="08090019" w:tentative="1">
+      <w:start w:val="1"/>
+      <w:numFmt w:val="lowerLetter"/>
+      <w:lvlText w:val="%5."/>
+      <w:lvlJc w:val="left"/>
+      <w:pPr>
+        <w:ind w:left="3600" w:hanging="360"/>
+      </w:pPr>
+    </w:lvl>
+    <w:lvl w:ilvl="5" w:tplc="0809001B" w:tentative="1">
+      <w:start w:val="1"/>
+      <w:numFmt w:val="lowerRoman"/>
+      <w:lvlText w:val="%6."/>
+      <w:lvlJc w:val="right"/>
+      <w:pPr>
+        <w:ind w:left="4320" w:hanging="180"/>
+      </w:pPr>
+    </w:lvl>
+    <w:lvl w:ilvl="6" w:tplc="0809000F" w:tentative="1">
+      <w:start w:val="1"/>
+      <w:numFmt w:val="decimal"/>
+      <w:lvlText w:val="%7."/>
+      <w:lvlJc w:val="left"/>
+      <w:pPr>
+        <w:ind w:left="5040" w:hanging="360"/>
+      </w:pPr>
+    </w:lvl>
+    <w:lvl w:ilvl="7" w:tplc="08090019" w:tentative="1">
+      <w:start w:val="1"/>
+      <w:numFmt w:val="lowerLetter"/>
+      <w:lvlText w:val="%8."/>
+      <w:lvlJc w:val="left"/>
+      <w:pPr>
+        <w:ind w:left="5760" w:hanging="360"/>
+      </w:pPr>
+    </w:lvl>
+    <w:lvl w:ilvl="8" w:tplc="0809001B" w:tentative="1">
+      <w:start w:val="1"/>
+      <w:numFmt w:val="lowerRoman"/>
+      <w:lvlText w:val="%9."/>
+      <w:lvlJc w:val="right"/>
+      <w:pPr>
+        <w:ind w:left="6480" w:hanging="180"/>
+      </w:pPr>
+    </w:lvl>
+  </w:abstractNum>
   <w:num w:numId="1" w16cid:durableId="257176408">
-    <w:abstractNumId w:val="4"/>
+    <w:abstractNumId w:val="5"/>
   </w:num>
   <w:num w:numId="2" w16cid:durableId="545606555">
-    <w:abstractNumId w:val="2"/>
+    <w:abstractNumId w:val="3"/>
   </w:num>
   <w:num w:numId="3" w16cid:durableId="1526823619">
     <w:abstractNumId w:val="1"/>
   </w:num>
   <w:num w:numId="4" w16cid:durableId="2120367225">
-    <w:abstractNumId w:val="3"/>
+    <w:abstractNumId w:val="4"/>
   </w:num>
   <w:num w:numId="5" w16cid:durableId="1794130710">
     <w:abstractNumId w:val="0"/>
+  </w:num>
+  <w:num w:numId="6" w16cid:durableId="65803486">
+    <w:abstractNumId w:val="2"/>
   </w:num>
 </w:numbering>
 </file>

</xml_diff>

<commit_message>
start of analysis with omics and changes in file selection (differenciate fileContent of fasta and gtf)
</commit_message>
<xml_diff>
--- a/Schmit_s388143_Report.docx
+++ b/Schmit_s388143_Report.docx
@@ -184,13 +184,8 @@
         <w:pStyle w:val="Subtitle"/>
       </w:pPr>
       <w:r>
-        <w:t xml:space="preserve">Illumina </w:t>
-      </w:r>
-      <w:proofErr w:type="gramStart"/>
-      <w:r>
-        <w:t>reads</w:t>
-      </w:r>
-      <w:proofErr w:type="gramEnd"/>
+        <w:t>Illumina reads</w:t>
+      </w:r>
     </w:p>
     <w:p>
       <w:r>
@@ -200,15 +195,7 @@
         <w:t>performed</w:t>
       </w:r>
       <w:r>
-        <w:t xml:space="preserve"> on the raw reads using </w:t>
-      </w:r>
-      <w:proofErr w:type="spellStart"/>
-      <w:r>
-        <w:t>FastQC</w:t>
-      </w:r>
-      <w:proofErr w:type="spellEnd"/>
-      <w:r>
-        <w:t>.</w:t>
+        <w:t xml:space="preserve"> on the raw reads using FastQC.</w:t>
       </w:r>
       <w:r>
         <w:t xml:space="preserve"> Read1 has 2 475 000 reads and a sequence length of 101.</w:t>
@@ -297,13 +284,8 @@
         <w:t xml:space="preserve"> </w:t>
       </w:r>
       <w:r>
-        <w:t xml:space="preserve">bases of first Illumina </w:t>
-      </w:r>
-      <w:proofErr w:type="gramStart"/>
-      <w:r>
-        <w:t>read</w:t>
-      </w:r>
-      <w:proofErr w:type="gramEnd"/>
+        <w:t>bases of first Illumina read</w:t>
+      </w:r>
     </w:p>
     <w:p>
       <w:r>
@@ -390,13 +372,8 @@
         </w:r>
       </w:fldSimple>
       <w:r>
-        <w:t xml:space="preserve"> GC content of first Illumina </w:t>
-      </w:r>
-      <w:proofErr w:type="gramStart"/>
-      <w:r>
-        <w:t>read</w:t>
-      </w:r>
-      <w:proofErr w:type="gramEnd"/>
+        <w:t xml:space="preserve"> GC content of first Illumina read</w:t>
+      </w:r>
     </w:p>
     <w:p>
       <w:r>
@@ -411,15 +388,7 @@
         <w:t xml:space="preserve"> </w:t>
       </w:r>
       <w:r>
-        <w:t xml:space="preserve">The quality per base sequence </w:t>
-      </w:r>
-      <w:proofErr w:type="gramStart"/>
-      <w:r>
-        <w:t>are</w:t>
-      </w:r>
-      <w:proofErr w:type="gramEnd"/>
-      <w:r>
-        <w:t xml:space="preserve"> problematic. Indeed, they are all the same and very low.</w:t>
+        <w:t>The quality per base sequence are problematic. Indeed, they are all the same and very low.</w:t>
       </w:r>
       <w:r>
         <w:t xml:space="preserve"> Thought, no </w:t>
@@ -457,87 +426,50 @@
     </w:p>
     <w:p>
       <w:r>
-        <w:t>A k-</w:t>
-      </w:r>
-      <w:proofErr w:type="spellStart"/>
-      <w:r>
-        <w:t>mer</w:t>
-      </w:r>
-      <w:proofErr w:type="spellEnd"/>
-      <w:r>
-        <w:t xml:space="preserve"> analysis is then performed</w:t>
+        <w:t>A k-mer analysis is then performed</w:t>
       </w:r>
       <w:r>
         <w:t xml:space="preserve"> with</w:t>
       </w:r>
       <w:r>
+        <w:t xml:space="preserve"> Jellyfisch, from</w:t>
+      </w:r>
+      <w:r>
+        <w:t xml:space="preserve"> MaSURCA</w:t>
+      </w:r>
+      <w:r>
+        <w:t xml:space="preserve"> on both short reads.</w:t>
+      </w:r>
+      <w:r>
+        <w:t xml:space="preserve"> 2 threads, 1G of elements hash are used.</w:t>
+      </w:r>
+      <w:r>
+        <w:t xml:space="preserve"> Different values of k-mer are tested</w:t>
+      </w:r>
+      <w:r>
+        <w:t>: 19; 2</w:t>
+      </w:r>
+      <w:r>
+        <w:t>5</w:t>
+      </w:r>
+      <w:r>
+        <w:t xml:space="preserve">; </w:t>
+      </w:r>
+      <w:r>
+        <w:t>30</w:t>
+      </w:r>
+      <w:r>
+        <w:t>.</w:t>
+      </w:r>
+      <w:r>
+        <w:t xml:space="preserve"> The number of kmer is </w:t>
+      </w:r>
+      <w:r>
+        <w:t>calculation</w:t>
+      </w:r>
+      <w:r>
         <w:t xml:space="preserve"> </w:t>
       </w:r>
-      <w:proofErr w:type="spellStart"/>
-      <w:r>
-        <w:t>Jellyfisch</w:t>
-      </w:r>
-      <w:proofErr w:type="spellEnd"/>
-      <w:r>
-        <w:t>, from</w:t>
-      </w:r>
-      <w:r>
-        <w:t xml:space="preserve"> </w:t>
-      </w:r>
-      <w:proofErr w:type="spellStart"/>
-      <w:r>
-        <w:t>MaSURCA</w:t>
-      </w:r>
-      <w:proofErr w:type="spellEnd"/>
-      <w:r>
-        <w:t xml:space="preserve"> on both short reads.</w:t>
-      </w:r>
-      <w:r>
-        <w:t xml:space="preserve"> 2 threads, 1G of elements hash are used.</w:t>
-      </w:r>
-      <w:r>
-        <w:t xml:space="preserve"> Different values of k-</w:t>
-      </w:r>
-      <w:proofErr w:type="spellStart"/>
-      <w:r>
-        <w:t>mer</w:t>
-      </w:r>
-      <w:proofErr w:type="spellEnd"/>
-      <w:r>
-        <w:t xml:space="preserve"> are tested</w:t>
-      </w:r>
-      <w:r>
-        <w:t>: 19; 2</w:t>
-      </w:r>
-      <w:r>
-        <w:t>5</w:t>
-      </w:r>
-      <w:r>
-        <w:t xml:space="preserve">; </w:t>
-      </w:r>
-      <w:r>
-        <w:t>30</w:t>
-      </w:r>
-      <w:r>
-        <w:t>.</w:t>
-      </w:r>
-      <w:r>
-        <w:t xml:space="preserve"> The number of </w:t>
-      </w:r>
-      <w:proofErr w:type="spellStart"/>
-      <w:r>
-        <w:t>kmer</w:t>
-      </w:r>
-      <w:proofErr w:type="spellEnd"/>
-      <w:r>
-        <w:t xml:space="preserve"> is </w:t>
-      </w:r>
-      <w:r>
-        <w:t>calculation</w:t>
-      </w:r>
-      <w:r>
-        <w:t xml:space="preserve"> </w:t>
-      </w:r>
       <w:r>
         <w:t xml:space="preserve">with “count” function </w:t>
       </w:r>
@@ -551,15 +483,7 @@
         <w:t xml:space="preserve"> histogram is computed</w:t>
       </w:r>
       <w:r>
-        <w:t xml:space="preserve"> using the function “</w:t>
-      </w:r>
-      <w:proofErr w:type="spellStart"/>
-      <w:r>
-        <w:t>histo</w:t>
-      </w:r>
-      <w:proofErr w:type="spellEnd"/>
-      <w:r>
-        <w:t>”</w:t>
+        <w:t xml:space="preserve"> using the function “histo”</w:t>
       </w:r>
       <w:r>
         <w:t>.</w:t>
@@ -922,15 +846,7 @@
     </w:p>
     <w:p>
       <w:r>
-        <w:t xml:space="preserve">The first major peak of the histogram, at count 1, is the error component. Errors boost the number of </w:t>
-      </w:r>
-      <w:proofErr w:type="spellStart"/>
-      <w:r>
-        <w:t>kmers</w:t>
-      </w:r>
-      <w:proofErr w:type="spellEnd"/>
-      <w:r>
-        <w:t xml:space="preserve"> appearing once.</w:t>
+        <w:t>The first major peak of the histogram, at count 1, is the error component. Errors boost the number of kmers appearing once.</w:t>
       </w:r>
       <w:r>
         <w:t xml:space="preserve"> Apart from this error peak, the distribution presents one major peak, </w:t>
@@ -962,23 +878,7 @@
         <w:t xml:space="preserve"> peak</w:t>
       </w:r>
       <w:r>
-        <w:t xml:space="preserve">, with </w:t>
-      </w:r>
-      <w:proofErr w:type="spellStart"/>
-      <w:r>
-        <w:t>KmerFreq_AR</w:t>
-      </w:r>
-      <w:proofErr w:type="spellEnd"/>
-      <w:r>
-        <w:t xml:space="preserve"> and </w:t>
-      </w:r>
-      <w:proofErr w:type="spellStart"/>
-      <w:r>
-        <w:t>Corrector_AR</w:t>
-      </w:r>
-      <w:proofErr w:type="spellEnd"/>
-      <w:r>
-        <w:t xml:space="preserve"> functions</w:t>
+        <w:t>, with KmerFreq_AR and Corrector_AR functions</w:t>
       </w:r>
       <w:r>
         <w:t xml:space="preserve"> (parameters: 1 thread, 33 ASCII shift</w:t>
@@ -1217,15 +1117,7 @@
         <w:t>, but 96% of the reads were kept</w:t>
       </w:r>
       <w:r>
-        <w:t xml:space="preserve">: the data was not too </w:t>
-      </w:r>
-      <w:proofErr w:type="gramStart"/>
-      <w:r>
-        <w:t>messy</w:t>
-      </w:r>
-      <w:proofErr w:type="gramEnd"/>
-      <w:r>
-        <w:t xml:space="preserve"> and a large number of reads could be corrected.</w:t>
+        <w:t>: the data was not too messy and a large number of reads could be corrected.</w:t>
       </w:r>
       <w:r>
         <w:br w:type="page"/>
@@ -1241,15 +1133,7 @@
     </w:p>
     <w:p>
       <w:r>
-        <w:t xml:space="preserve">For 19 </w:t>
-      </w:r>
-      <w:proofErr w:type="spellStart"/>
-      <w:r>
-        <w:t>kmer</w:t>
-      </w:r>
-      <w:proofErr w:type="spellEnd"/>
-      <w:r>
-        <w:t>, t</w:t>
+        <w:t>For 19 kmer, t</w:t>
       </w:r>
       <w:r>
         <w:t>he error peak is still very h</w:t>
@@ -1290,15 +1174,7 @@
         <w:t>The rest of the analysis will still be done with the correction, since the control quality</w:t>
       </w:r>
       <w:r>
-        <w:t xml:space="preserve"> with </w:t>
-      </w:r>
-      <w:proofErr w:type="spellStart"/>
-      <w:r>
-        <w:t>FastQC</w:t>
-      </w:r>
-      <w:proofErr w:type="spellEnd"/>
-      <w:r>
-        <w:t xml:space="preserve"> gave poor </w:t>
+        <w:t xml:space="preserve"> with FastQC gave poor </w:t>
       </w:r>
       <w:r>
         <w:t xml:space="preserve">quality </w:t>
@@ -1345,18 +1221,10 @@
         <w:t>abscise</w:t>
       </w:r>
       <w:r>
-        <w:t xml:space="preserve"> of the </w:t>
-      </w:r>
-      <w:proofErr w:type="spellStart"/>
-      <w:r>
-        <w:t>other</w:t>
-      </w:r>
-      <w:r>
-        <w:t>The</w:t>
-      </w:r>
-      <w:proofErr w:type="spellEnd"/>
-      <w:r>
-        <w:t xml:space="preserve"> fi</w:t>
+        <w:t xml:space="preserve"> of the other</w:t>
+      </w:r>
+      <w:r>
+        <w:t>The fi</w:t>
       </w:r>
       <w:r>
         <w:t xml:space="preserve">rst, the hetero-peak, has </w:t>
@@ -1395,15 +1263,7 @@
         <w:t>.</w:t>
       </w:r>
       <w:r>
-        <w:t xml:space="preserve"> It indicates a low level of </w:t>
-      </w:r>
-      <w:proofErr w:type="spellStart"/>
-      <w:r>
-        <w:t>heterozygoty</w:t>
-      </w:r>
-      <w:proofErr w:type="spellEnd"/>
-      <w:r>
-        <w:t>.</w:t>
+        <w:t xml:space="preserve"> It indicates a low level of heterozygoty.</w:t>
       </w:r>
       <w:r>
         <w:t xml:space="preserve"> This might </w:t>
@@ -1534,15 +1394,7 @@
         <w:t xml:space="preserve"> </w:t>
       </w:r>
       <w:r>
-        <w:t xml:space="preserve">Statistics on the peak are calculated with R, like the height of the peak or the number of </w:t>
-      </w:r>
-      <w:proofErr w:type="spellStart"/>
-      <w:r>
-        <w:t>kmers</w:t>
-      </w:r>
-      <w:proofErr w:type="spellEnd"/>
-      <w:r>
-        <w:t xml:space="preserve"> in it.</w:t>
+        <w:t>Statistics on the peak are calculated with R, like the height of the peak or the number of kmers in it.</w:t>
       </w:r>
       <w:r>
         <w:t xml:space="preserve"> The genome size was calculated with the following formula: </w:t>
@@ -1554,15 +1406,7 @@
         <w:t xml:space="preserve">L is the length of the reads, </w:t>
       </w:r>
       <w:r>
-        <w:t xml:space="preserve">C1 is the base coverage and C2 is the </w:t>
-      </w:r>
-      <w:proofErr w:type="spellStart"/>
-      <w:r>
-        <w:t>kmer</w:t>
-      </w:r>
-      <w:proofErr w:type="spellEnd"/>
-      <w:r>
-        <w:t xml:space="preserve"> coverage.</w:t>
+        <w:t>C1 is the base coverage and C2 is the kmer coverage.</w:t>
       </w:r>
       <w:r>
         <w:t xml:space="preserve"> </w:t>
@@ -2025,25 +1869,7 @@
                 <w:color w:val="5A5A5A" w:themeColor="text1" w:themeTint="A5"/>
                 <w:spacing w:val="15"/>
               </w:rPr>
-              <w:t xml:space="preserve">Total of </w:t>
-            </w:r>
-            <w:proofErr w:type="spellStart"/>
-            <w:r>
-              <w:rPr>
-                <w:rFonts w:eastAsiaTheme="minorEastAsia"/>
-                <w:color w:val="5A5A5A" w:themeColor="text1" w:themeTint="A5"/>
-                <w:spacing w:val="15"/>
-              </w:rPr>
-              <w:t>kmers</w:t>
-            </w:r>
-            <w:proofErr w:type="spellEnd"/>
-            <w:r>
-              <w:rPr>
-                <w:rFonts w:eastAsiaTheme="minorEastAsia"/>
-                <w:color w:val="5A5A5A" w:themeColor="text1" w:themeTint="A5"/>
-                <w:spacing w:val="15"/>
-              </w:rPr>
-              <w:t xml:space="preserve"> in the peak: 338 767 481</w:t>
+              <w:t>Total of kmers in the peak: 338 767 481</w:t>
             </w:r>
           </w:p>
           <w:p>
@@ -2169,25 +1995,7 @@
                 <w:color w:val="5A5A5A" w:themeColor="text1" w:themeTint="A5"/>
                 <w:spacing w:val="15"/>
               </w:rPr>
-              <w:t xml:space="preserve">Total of </w:t>
-            </w:r>
-            <w:proofErr w:type="spellStart"/>
-            <w:r>
-              <w:rPr>
-                <w:rFonts w:eastAsiaTheme="minorEastAsia"/>
-                <w:color w:val="5A5A5A" w:themeColor="text1" w:themeTint="A5"/>
-                <w:spacing w:val="15"/>
-              </w:rPr>
-              <w:t>kmers</w:t>
-            </w:r>
-            <w:proofErr w:type="spellEnd"/>
-            <w:r>
-              <w:rPr>
-                <w:rFonts w:eastAsiaTheme="minorEastAsia"/>
-                <w:color w:val="5A5A5A" w:themeColor="text1" w:themeTint="A5"/>
-                <w:spacing w:val="15"/>
-              </w:rPr>
-              <w:t xml:space="preserve"> in the peak: 3</w:t>
+              <w:t>Total of kmers in the peak: 3</w:t>
             </w:r>
             <w:r>
               <w:rPr>
@@ -2353,25 +2161,7 @@
                 <w:color w:val="5A5A5A" w:themeColor="text1" w:themeTint="A5"/>
                 <w:spacing w:val="15"/>
               </w:rPr>
-              <w:t xml:space="preserve">Total of </w:t>
-            </w:r>
-            <w:proofErr w:type="spellStart"/>
-            <w:r>
-              <w:rPr>
-                <w:rFonts w:eastAsiaTheme="minorEastAsia"/>
-                <w:color w:val="5A5A5A" w:themeColor="text1" w:themeTint="A5"/>
-                <w:spacing w:val="15"/>
-              </w:rPr>
-              <w:t>kmers</w:t>
-            </w:r>
-            <w:proofErr w:type="spellEnd"/>
-            <w:r>
-              <w:rPr>
-                <w:rFonts w:eastAsiaTheme="minorEastAsia"/>
-                <w:color w:val="5A5A5A" w:themeColor="text1" w:themeTint="A5"/>
-                <w:spacing w:val="15"/>
-              </w:rPr>
-              <w:t xml:space="preserve"> in the peak:  </w:t>
+              <w:t xml:space="preserve">Total of kmers in the peak:  </w:t>
             </w:r>
             <w:r>
               <w:rPr>
@@ -2547,11 +2337,7 @@
         <w:t>will be kept for the assembly</w:t>
       </w:r>
       <w:r>
-        <w:t xml:space="preserve">: 25mers seem a good compromise between long and short k </w:t>
-      </w:r>
-      <w:proofErr w:type="gramStart"/>
-      <w:r>
-        <w:t>value</w:t>
+        <w:t>: 25mers seem a good compromise between long and short k value</w:t>
       </w:r>
       <w:r>
         <w:t>s</w:t>
@@ -2560,28 +2346,16 @@
         <w:t xml:space="preserve"> </w:t>
       </w:r>
       <w:r>
-        <w:t>.</w:t>
-      </w:r>
-      <w:proofErr w:type="gramEnd"/>
+        <w:t xml:space="preserve">. </w:t>
+      </w:r>
+      <w:r>
+        <w:t>Indeed,</w:t>
+      </w:r>
       <w:r>
         <w:t xml:space="preserve"> </w:t>
       </w:r>
       <w:r>
-        <w:t>Indeed,</w:t>
-      </w:r>
-      <w:r>
-        <w:t xml:space="preserve"> </w:t>
-      </w:r>
-      <w:r>
-        <w:t xml:space="preserve">long </w:t>
-      </w:r>
-      <w:proofErr w:type="spellStart"/>
-      <w:r>
-        <w:t>kmers</w:t>
-      </w:r>
-      <w:proofErr w:type="spellEnd"/>
-      <w:r>
-        <w:t xml:space="preserve"> help remove repetitions in the reads</w:t>
+        <w:t>long kmers help remove repetitions in the reads</w:t>
       </w:r>
       <w:r>
         <w:t xml:space="preserve"> but with a decrease of coverage</w:t>
@@ -2596,13 +2370,8 @@
         <w:t>small</w:t>
       </w:r>
       <w:r>
-        <w:t xml:space="preserve"> </w:t>
-      </w:r>
-      <w:proofErr w:type="spellStart"/>
-      <w:r>
-        <w:t>kmers</w:t>
-      </w:r>
-      <w:proofErr w:type="spellEnd"/>
+        <w:t xml:space="preserve"> kmers</w:t>
+      </w:r>
       <w:r>
         <w:t xml:space="preserve"> </w:t>
       </w:r>
@@ -2709,13 +2478,8 @@
       </w:pPr>
       <w:r>
         <w:lastRenderedPageBreak/>
-        <w:t xml:space="preserve">PacBio </w:t>
-      </w:r>
-      <w:proofErr w:type="gramStart"/>
-      <w:r>
-        <w:t>reads</w:t>
-      </w:r>
-      <w:proofErr w:type="gramEnd"/>
+        <w:t>PacBio reads</w:t>
+      </w:r>
     </w:p>
     <w:p>
       <w:r>
@@ -2810,13 +2574,8 @@
         </w:r>
       </w:fldSimple>
       <w:r>
-        <w:t xml:space="preserve"> Per base sequence quality, PacBio </w:t>
-      </w:r>
-      <w:proofErr w:type="gramStart"/>
-      <w:r>
-        <w:t>reads</w:t>
-      </w:r>
-      <w:proofErr w:type="gramEnd"/>
+        <w:t xml:space="preserve"> Per base sequence quality, PacBio reads</w:t>
+      </w:r>
     </w:p>
     <w:p>
       <w:r>
@@ -2904,15 +2663,7 @@
     </w:p>
     <w:p>
       <w:r>
-        <w:t xml:space="preserve">The per base content is also flagged as a </w:t>
-      </w:r>
-      <w:proofErr w:type="gramStart"/>
-      <w:r>
-        <w:t>fail</w:t>
-      </w:r>
-      <w:proofErr w:type="gramEnd"/>
-      <w:r>
-        <w:t>.</w:t>
+        <w:t>The per base content is also flagged as a fail.</w:t>
       </w:r>
       <w:r>
         <w:t xml:space="preserve"> The percentage of adenine is for instance</w:t>
@@ -3077,13 +2828,8 @@
         </w:r>
       </w:fldSimple>
       <w:r>
-        <w:t xml:space="preserve"> Sequence length distribution over all sequences for PacBio </w:t>
-      </w:r>
-      <w:proofErr w:type="gramStart"/>
-      <w:r>
-        <w:t>reads</w:t>
-      </w:r>
-      <w:proofErr w:type="gramEnd"/>
+        <w:t xml:space="preserve"> Sequence length distribution over all sequences for PacBio reads</w:t>
+      </w:r>
     </w:p>
     <w:p>
       <w:r>
@@ -3105,15 +2851,7 @@
         <w:t xml:space="preserve"> and</w:t>
       </w:r>
       <w:r>
-        <w:t xml:space="preserve"> there </w:t>
-      </w:r>
-      <w:proofErr w:type="gramStart"/>
-      <w:r>
-        <w:t>is</w:t>
-      </w:r>
-      <w:proofErr w:type="gramEnd"/>
-      <w:r>
-        <w:t xml:space="preserve"> no overrepresented sequences.</w:t>
+        <w:t xml:space="preserve"> there is no overrepresented sequences.</w:t>
       </w:r>
     </w:p>
     <w:p/>
@@ -3121,13 +2859,8 @@
       <w:r>
         <w:t xml:space="preserve">The same </w:t>
       </w:r>
-      <w:proofErr w:type="spellStart"/>
-      <w:r>
-        <w:t>kmer</w:t>
-      </w:r>
-      <w:proofErr w:type="spellEnd"/>
-      <w:r>
-        <w:t xml:space="preserve"> analysis and spectrum are obtained for the long reads, with the different values of k.</w:t>
+      <w:r>
+        <w:t>kmer analysis and spectrum are obtained for the long reads, with the different values of k.</w:t>
       </w:r>
       <w:r>
         <w:t xml:space="preserve"> No other peak than the error one is visible.</w:t>
@@ -3371,31 +3104,7 @@
         <w:t xml:space="preserve"> The distribution that is mostly represented would be the error one.</w:t>
       </w:r>
       <w:r>
-        <w:t xml:space="preserve"> This hypothesis seems confirmed, since "in PacBio, assuming a typical k-</w:t>
-      </w:r>
-      <w:proofErr w:type="spellStart"/>
-      <w:r>
-        <w:t>mer</w:t>
-      </w:r>
-      <w:proofErr w:type="spellEnd"/>
-      <w:r>
-        <w:t xml:space="preserve"> size of 16, only ~5% of the </w:t>
-      </w:r>
-      <w:proofErr w:type="spellStart"/>
-      <w:r>
-        <w:t>distintc</w:t>
-      </w:r>
-      <w:proofErr w:type="spellEnd"/>
-      <w:r>
-        <w:t xml:space="preserve"> k-</w:t>
-      </w:r>
-      <w:proofErr w:type="spellStart"/>
-      <w:r>
-        <w:t>mers</w:t>
-      </w:r>
-      <w:proofErr w:type="spellEnd"/>
-      <w:r>
-        <w:t xml:space="preserve"> from the reads are error free” (</w:t>
+        <w:t xml:space="preserve"> This hypothesis seems confirmed, since "in PacBio, assuming a typical k-mer size of 16, only ~5% of the distintc k-mers from the reads are error free” (</w:t>
       </w:r>
       <w:sdt>
         <w:sdtPr>
@@ -3437,15 +3146,7 @@
         <w:t>s</w:t>
       </w:r>
       <w:r>
-        <w:t xml:space="preserve"> more than 90% of the </w:t>
-      </w:r>
-      <w:proofErr w:type="spellStart"/>
-      <w:r>
-        <w:t>kmers</w:t>
-      </w:r>
-      <w:proofErr w:type="spellEnd"/>
-      <w:r>
-        <w:t>, explaining the observed k spectrum.</w:t>
+        <w:t xml:space="preserve"> more than 90% of the kmers, explaining the observed k spectrum.</w:t>
       </w:r>
     </w:p>
     <w:p>
@@ -3468,15 +3169,7 @@
     </w:p>
     <w:p>
       <w:r>
-        <w:t xml:space="preserve">Multiples assemblies will be tested, with three different values of </w:t>
-      </w:r>
-      <w:proofErr w:type="spellStart"/>
-      <w:r>
-        <w:t>kmer</w:t>
-      </w:r>
-      <w:proofErr w:type="spellEnd"/>
-      <w:r>
-        <w:t>.</w:t>
+        <w:t>Multiples assemblies will be tested, with three different values of kmer.</w:t>
       </w:r>
       <w:r>
         <w:t xml:space="preserve"> Short and long reads assembler will be used</w:t>
@@ -3497,13 +3190,8 @@
         </w:numPr>
       </w:pPr>
       <w:r>
-        <w:t xml:space="preserve">Short reads assembly using </w:t>
-      </w:r>
-      <w:proofErr w:type="gramStart"/>
-      <w:r>
-        <w:t>SOAP</w:t>
-      </w:r>
-      <w:proofErr w:type="gramEnd"/>
+        <w:t>Short reads assembly using SOAP</w:t>
+      </w:r>
     </w:p>
     <w:p>
       <w:pPr>
@@ -3536,26 +3224,10 @@
         <w:t xml:space="preserve">, </w:t>
       </w:r>
       <w:r>
-        <w:t xml:space="preserve">which uses De </w:t>
-      </w:r>
-      <w:proofErr w:type="spellStart"/>
-      <w:r>
-        <w:t>Bruijin</w:t>
-      </w:r>
-      <w:proofErr w:type="spellEnd"/>
-      <w:r>
-        <w:t xml:space="preserve"> graphs, </w:t>
-      </w:r>
-      <w:r>
-        <w:t xml:space="preserve">and the performed steps are the following: </w:t>
-      </w:r>
-      <w:proofErr w:type="spellStart"/>
-      <w:r>
-        <w:t>pregraph</w:t>
-      </w:r>
-      <w:proofErr w:type="spellEnd"/>
-      <w:r>
-        <w:t xml:space="preserve"> and contig, since I do not have a long jump library</w:t>
+        <w:t xml:space="preserve">which uses De Bruijin graphs, </w:t>
+      </w:r>
+      <w:r>
+        <w:t>and the performed steps are the following: pregraph and contig, since I do not have a long jump library</w:t>
       </w:r>
       <w:r>
         <w:t>.</w:t>
@@ -3563,40 +3235,14 @@
       <w:r>
         <w:t xml:space="preserve"> </w:t>
       </w:r>
-      <w:proofErr w:type="spellStart"/>
-      <w:r>
-        <w:t>Pregraph</w:t>
-      </w:r>
-      <w:proofErr w:type="spellEnd"/>
-      <w:r>
-        <w:t xml:space="preserve"> calculates for instance the frequency of </w:t>
-      </w:r>
-      <w:proofErr w:type="spellStart"/>
-      <w:r>
-        <w:t>kmers</w:t>
-      </w:r>
-      <w:proofErr w:type="spellEnd"/>
-      <w:r>
-        <w:t xml:space="preserve">, the number of </w:t>
-      </w:r>
-      <w:proofErr w:type="gramStart"/>
-      <w:r>
-        <w:t>vertex</w:t>
-      </w:r>
-      <w:proofErr w:type="gramEnd"/>
-      <w:r>
-        <w:t xml:space="preserve">, of edges, etc. Contig </w:t>
-      </w:r>
-      <w:r>
-        <w:t xml:space="preserve">uses </w:t>
-      </w:r>
-      <w:proofErr w:type="gramStart"/>
-      <w:r>
-        <w:t>those information</w:t>
-      </w:r>
-      <w:proofErr w:type="gramEnd"/>
-      <w:r>
-        <w:t xml:space="preserve"> to create the graph, by calculating for instance information about c</w:t>
+      <w:r>
+        <w:t>Pregraph calculates for instance the frequency of kmers</w:t>
+      </w:r>
+      <w:r>
+        <w:t xml:space="preserve">, the number of vertex, of edges, etc. Contig </w:t>
+      </w:r>
+      <w:r>
+        <w:t>uses those information to create the graph, by calculating for instance information about c</w:t>
       </w:r>
       <w:r>
         <w:t>o</w:t>
@@ -3619,15 +3265,7 @@
         <w:t xml:space="preserve">the insert size is 350bp, </w:t>
       </w:r>
       <w:r>
-        <w:t xml:space="preserve">the </w:t>
-      </w:r>
-      <w:proofErr w:type="spellStart"/>
-      <w:r>
-        <w:t>reverse_seq</w:t>
-      </w:r>
-      <w:proofErr w:type="spellEnd"/>
-      <w:r>
-        <w:t xml:space="preserve"> is 0 because the sequence does not need to be complementar</w:t>
+        <w:t>the reverse_seq is 0 because the sequence does not need to be complementar</w:t>
       </w:r>
       <w:r>
         <w:t>il</w:t>
@@ -3636,15 +3274,7 @@
         <w:t>y reversed</w:t>
       </w:r>
       <w:r>
-        <w:t xml:space="preserve">, the </w:t>
-      </w:r>
-      <w:proofErr w:type="spellStart"/>
-      <w:r>
-        <w:t>asm_flags</w:t>
-      </w:r>
-      <w:proofErr w:type="spellEnd"/>
-      <w:r>
-        <w:t xml:space="preserve"> is 1 for a contig assembly, a rank of 1 </w:t>
+        <w:t xml:space="preserve">, the asm_flags is 1 for a contig assembly, a rank of 1 </w:t>
       </w:r>
       <w:r>
         <w:t>since only one library is used</w:t>
@@ -3683,13 +3313,8 @@
       </w:r>
     </w:p>
     <w:p>
-      <w:proofErr w:type="spellStart"/>
-      <w:r>
-        <w:t>Gnx</w:t>
-      </w:r>
-      <w:proofErr w:type="spellEnd"/>
-      <w:r>
-        <w:t>-tool is computed to display statistics about the assembly.</w:t>
+      <w:r>
+        <w:t>Gnx-tool is computed to display statistics about the assembly.</w:t>
       </w:r>
     </w:p>
     <w:tbl>
@@ -4065,15 +3690,7 @@
         <w:t>the three</w:t>
       </w:r>
       <w:r>
-        <w:t xml:space="preserve"> </w:t>
-      </w:r>
-      <w:proofErr w:type="spellStart"/>
-      <w:r>
-        <w:t>kmers</w:t>
-      </w:r>
-      <w:proofErr w:type="spellEnd"/>
-      <w:r>
-        <w:t xml:space="preserve">, </w:t>
+        <w:t xml:space="preserve"> kmers, </w:t>
       </w:r>
       <w:r>
         <w:t>t</w:t>
@@ -4115,66 +3732,21 @@
         </w:numPr>
       </w:pPr>
       <w:r>
-        <w:t xml:space="preserve">Short reads assembly using </w:t>
-      </w:r>
-      <w:proofErr w:type="gramStart"/>
-      <w:r>
-        <w:t>velvet</w:t>
-      </w:r>
-      <w:proofErr w:type="gramEnd"/>
-    </w:p>
-    <w:p>
-      <w:r>
-        <w:t xml:space="preserve">Velvet is also a de novo assembler that uses De </w:t>
-      </w:r>
-      <w:proofErr w:type="spellStart"/>
-      <w:r>
-        <w:t>Bruijin</w:t>
-      </w:r>
-      <w:proofErr w:type="spellEnd"/>
-      <w:r>
-        <w:t xml:space="preserve"> graphs.</w:t>
-      </w:r>
-      <w:r>
-        <w:t xml:space="preserve"> The function </w:t>
-      </w:r>
-      <w:proofErr w:type="spellStart"/>
-      <w:r>
-        <w:t>velveth</w:t>
-      </w:r>
-      <w:proofErr w:type="spellEnd"/>
-      <w:r>
-        <w:t xml:space="preserve"> is used for graph creation, </w:t>
-      </w:r>
-      <w:proofErr w:type="spellStart"/>
-      <w:r>
-        <w:t>velvetg</w:t>
-      </w:r>
-      <w:proofErr w:type="spellEnd"/>
-      <w:r>
-        <w:t xml:space="preserve"> for graph assembly.</w:t>
-      </w:r>
-      <w:r>
-        <w:t xml:space="preserve"> The parameters are </w:t>
-      </w:r>
-      <w:proofErr w:type="spellStart"/>
-      <w:r>
-        <w:t>shortPaired</w:t>
-      </w:r>
-      <w:proofErr w:type="spellEnd"/>
-      <w:r>
-        <w:t xml:space="preserve"> and separate</w:t>
-      </w:r>
-      <w:r>
-        <w:t xml:space="preserve">, since </w:t>
-      </w:r>
-      <w:proofErr w:type="gramStart"/>
-      <w:r>
-        <w:t>short paired</w:t>
-      </w:r>
-      <w:proofErr w:type="gramEnd"/>
-      <w:r>
-        <w:t xml:space="preserve"> Illumina reads </w:t>
+        <w:t>Short reads assembly using velvet</w:t>
+      </w:r>
+    </w:p>
+    <w:p>
+      <w:r>
+        <w:t>Velvet is also a de novo assembler that uses De Bruijin graphs.</w:t>
+      </w:r>
+      <w:r>
+        <w:t xml:space="preserve"> The function velveth is used for graph creation, velvetg for graph assembly.</w:t>
+      </w:r>
+      <w:r>
+        <w:t xml:space="preserve"> The parameters are shortPaired and separate</w:t>
+      </w:r>
+      <w:r>
+        <w:t xml:space="preserve">, since short paired Illumina reads </w:t>
       </w:r>
       <w:r>
         <w:t>in two separate files</w:t>
@@ -4551,15 +4123,7 @@
         <w:t>assembly is very bad</w:t>
       </w:r>
       <w:r>
-        <w:t xml:space="preserve"> for all the </w:t>
-      </w:r>
-      <w:proofErr w:type="spellStart"/>
-      <w:r>
-        <w:t>kmer</w:t>
-      </w:r>
-      <w:proofErr w:type="spellEnd"/>
-      <w:r>
-        <w:t>.</w:t>
+        <w:t xml:space="preserve"> for all the kmer.</w:t>
       </w:r>
     </w:p>
     <w:p>
@@ -4571,13 +4135,8 @@
         </w:numPr>
       </w:pPr>
       <w:r>
-        <w:t xml:space="preserve">Short read using </w:t>
-      </w:r>
-      <w:proofErr w:type="gramStart"/>
-      <w:r>
-        <w:t>platanus</w:t>
-      </w:r>
-      <w:proofErr w:type="gramEnd"/>
+        <w:t>Short read using platanus</w:t>
+      </w:r>
     </w:p>
     <w:p>
       <w:r>
@@ -4617,15 +4176,7 @@
         <w:t>.</w:t>
       </w:r>
       <w:r>
-        <w:t xml:space="preserve"> This assembler might help to deal with the hetero-peak present in the </w:t>
-      </w:r>
-      <w:proofErr w:type="spellStart"/>
-      <w:r>
-        <w:t>kmer</w:t>
-      </w:r>
-      <w:proofErr w:type="spellEnd"/>
-      <w:r>
-        <w:t xml:space="preserve"> spectrum</w:t>
+        <w:t xml:space="preserve"> This assembler might help to deal with the hetero-peak present in the kmer spectrum</w:t>
       </w:r>
       <w:r>
         <w:t xml:space="preserve">, since it presented very good results for various levels of heterozygosity in de novo assembly contest Assemblathon2 </w:t>
@@ -4675,29 +4226,13 @@
         <w:t xml:space="preserve"> The parameters are 19 for 19mers, and the </w:t>
       </w:r>
       <w:r>
-        <w:t xml:space="preserve">corrected </w:t>
-      </w:r>
-      <w:proofErr w:type="spellStart"/>
-      <w:r>
-        <w:t>fastq</w:t>
-      </w:r>
-      <w:proofErr w:type="spellEnd"/>
-      <w:r>
-        <w:t xml:space="preserve"> </w:t>
+        <w:t xml:space="preserve">corrected fastq </w:t>
       </w:r>
       <w:r>
         <w:t>pair end short reads files.</w:t>
       </w:r>
       <w:r>
-        <w:t xml:space="preserve"> Then, the contigs are assembled into </w:t>
-      </w:r>
-      <w:proofErr w:type="spellStart"/>
-      <w:r>
-        <w:t>scaffhold</w:t>
-      </w:r>
-      <w:proofErr w:type="spellEnd"/>
-      <w:r>
-        <w:t xml:space="preserve"> with the function “assemble”.</w:t>
+        <w:t xml:space="preserve"> Then, the contigs are assembled into scaffhold with the function “assemble”.</w:t>
       </w:r>
       <w:r>
         <w:t xml:space="preserve"> The average insert size parameter is 350b</w:t>
@@ -4754,28 +4289,12 @@
         <w:t>.</w:t>
       </w:r>
       <w:r>
-        <w:t xml:space="preserve"> The gap closing is performed with the function </w:t>
-      </w:r>
-      <w:proofErr w:type="spellStart"/>
-      <w:r>
-        <w:t>gap_close</w:t>
-      </w:r>
-      <w:proofErr w:type="spellEnd"/>
-      <w:r>
-        <w:t xml:space="preserve"> and the same parameters.</w:t>
-      </w:r>
-    </w:p>
-    <w:p>
-      <w:r>
-        <w:t xml:space="preserve">For this analysis, only 25mers, chosen at the first after the </w:t>
-      </w:r>
-      <w:proofErr w:type="spellStart"/>
-      <w:r>
-        <w:t>kmer</w:t>
-      </w:r>
-      <w:proofErr w:type="spellEnd"/>
-      <w:r>
-        <w:t xml:space="preserve"> analysis, will be tested</w:t>
+        <w:t xml:space="preserve"> The gap closing is performed with the function gap_close and the same parameters.</w:t>
+      </w:r>
+    </w:p>
+    <w:p>
+      <w:r>
+        <w:t>For this analysis, only 25mers, chosen at the first after the kmer analysis, will be tested</w:t>
       </w:r>
       <w:r>
         <w:t xml:space="preserve"> (see other </w:t>
@@ -5401,12 +4920,10 @@
         <w:t xml:space="preserve"> using </w:t>
       </w:r>
       <w:commentRangeStart w:id="0"/>
-      <w:proofErr w:type="spellStart"/>
       <w:r>
         <w:t>canu</w:t>
       </w:r>
       <w:commentRangeEnd w:id="0"/>
-      <w:proofErr w:type="spellEnd"/>
       <w:r>
         <w:rPr>
           <w:rStyle w:val="CommentReference"/>
@@ -5430,70 +4947,25 @@
         <w:t xml:space="preserve">Cd </w:t>
       </w:r>
       <w:r>
-        <w:t xml:space="preserve">The first tested assembler is </w:t>
-      </w:r>
-      <w:proofErr w:type="spellStart"/>
-      <w:r>
-        <w:t>canu</w:t>
-      </w:r>
-      <w:proofErr w:type="spellEnd"/>
+        <w:t>The first tested assembler is canu.</w:t>
+      </w:r>
+      <w:r>
+        <w:t xml:space="preserve"> Canu is tested with 25mers</w:t>
+      </w:r>
+      <w:r>
+        <w:t xml:space="preserve">, also with the non-corrected reads, because the read coverage of the corrected </w:t>
+      </w:r>
+      <w:r>
+        <w:t xml:space="preserve">pacbio reads </w:t>
+      </w:r>
+      <w:r>
+        <w:t>is too low</w:t>
+      </w:r>
       <w:r>
         <w:t>.</w:t>
       </w:r>
       <w:r>
-        <w:t xml:space="preserve"> </w:t>
-      </w:r>
-      <w:proofErr w:type="spellStart"/>
-      <w:r>
-        <w:t>Canu</w:t>
-      </w:r>
-      <w:proofErr w:type="spellEnd"/>
-      <w:r>
-        <w:t xml:space="preserve"> is tested with 25mers</w:t>
-      </w:r>
-      <w:r>
-        <w:t xml:space="preserve">, also with the non-corrected reads, because the read coverage of the corrected </w:t>
-      </w:r>
-      <w:proofErr w:type="spellStart"/>
-      <w:r>
-        <w:t>pacbio</w:t>
-      </w:r>
-      <w:proofErr w:type="spellEnd"/>
-      <w:r>
-        <w:t xml:space="preserve"> reads </w:t>
-      </w:r>
-      <w:r>
-        <w:t>is too low</w:t>
-      </w:r>
-      <w:r>
-        <w:t>.</w:t>
-      </w:r>
-      <w:r>
-        <w:t xml:space="preserve"> The coverage with </w:t>
-      </w:r>
-      <w:proofErr w:type="spellStart"/>
-      <w:r>
-        <w:t>canu</w:t>
-      </w:r>
-      <w:proofErr w:type="spellEnd"/>
-      <w:r>
-        <w:t xml:space="preserve"> is too low to run </w:t>
-      </w:r>
-      <w:proofErr w:type="spellStart"/>
-      <w:r>
-        <w:t>canu</w:t>
-      </w:r>
-      <w:proofErr w:type="spellEnd"/>
-      <w:r>
-        <w:t xml:space="preserve">, which may be due to an incorrect </w:t>
-      </w:r>
-      <w:proofErr w:type="spellStart"/>
-      <w:r>
-        <w:t>genomeSize</w:t>
-      </w:r>
-      <w:proofErr w:type="spellEnd"/>
-      <w:r>
-        <w:t xml:space="preserve"> or a poor quality of reads</w:t>
+        <w:t xml:space="preserve"> The coverage with canu is too low to run canu, which may be due to an incorrect genomeSize or a poor quality of reads</w:t>
       </w:r>
       <w:r>
         <w:t xml:space="preserve"> that could not be enough corrected</w:t>
@@ -5784,26 +5256,10 @@
         <w:t xml:space="preserve"> </w:t>
       </w:r>
       <w:r>
-        <w:t>with the command “</w:t>
-      </w:r>
-      <w:proofErr w:type="spellStart"/>
-      <w:r>
-        <w:t>SparseAssembler</w:t>
-      </w:r>
-      <w:proofErr w:type="spellEnd"/>
-      <w:r>
-        <w:t>”.</w:t>
-      </w:r>
-      <w:r>
-        <w:t xml:space="preserve"> The assembly is computed on corrected genome, with 25mer. The genome size is 5000000, the false </w:t>
-      </w:r>
-      <w:proofErr w:type="spellStart"/>
-      <w:r>
-        <w:t>kmer</w:t>
-      </w:r>
-      <w:proofErr w:type="spellEnd"/>
-      <w:r>
-        <w:t xml:space="preserve"> threshold is 1, as well as the false edge threshold and the skip size.</w:t>
+        <w:t>with the command “SparseAssembler”.</w:t>
+      </w:r>
+      <w:r>
+        <w:t xml:space="preserve"> The assembly is computed on corrected genome, with 25mer. The genome size is 5000000, the false kmer threshold is 1, as well as the false edge threshold and the skip size.</w:t>
       </w:r>
     </w:p>
     <w:p>
@@ -5811,67 +5267,19 @@
         <w:t xml:space="preserve">For long reads assembly, the overlap layout consensus is performed with </w:t>
       </w:r>
       <w:r>
-        <w:t>an adaptive k-</w:t>
-      </w:r>
-      <w:proofErr w:type="spellStart"/>
-      <w:r>
-        <w:t>mer</w:t>
-      </w:r>
-      <w:proofErr w:type="spellEnd"/>
-      <w:r>
-        <w:t xml:space="preserve"> matching threshold </w:t>
+        <w:t xml:space="preserve">an adaptive k-mer matching threshold </w:t>
       </w:r>
       <w:r>
         <w:t xml:space="preserve">to filter low quality reads </w:t>
       </w:r>
       <w:r>
-        <w:t>(</w:t>
-      </w:r>
-      <w:proofErr w:type="spellStart"/>
-      <w:r>
-        <w:t>AdaptiveTh</w:t>
-      </w:r>
-      <w:proofErr w:type="spellEnd"/>
-      <w:r>
-        <w:t xml:space="preserve">) of 0.0001, a fixed </w:t>
-      </w:r>
-      <w:proofErr w:type="spellStart"/>
-      <w:r>
-        <w:t>kmer</w:t>
-      </w:r>
-      <w:proofErr w:type="spellEnd"/>
-      <w:r>
-        <w:t xml:space="preserve"> matching threshold of 2 (</w:t>
-      </w:r>
-      <w:proofErr w:type="spellStart"/>
-      <w:r>
-        <w:t>KmerCovTh</w:t>
-      </w:r>
-      <w:proofErr w:type="spellEnd"/>
-      <w:r>
-        <w:t>)</w:t>
-      </w:r>
-      <w:r>
-        <w:t xml:space="preserve"> and a minimum overlap score (</w:t>
-      </w:r>
-      <w:proofErr w:type="spellStart"/>
-      <w:r>
-        <w:t>MinOverlap</w:t>
-      </w:r>
-      <w:proofErr w:type="spellEnd"/>
-      <w:r>
-        <w:t>)</w:t>
-      </w:r>
-      <w:r>
-        <w:t xml:space="preserve">, the minimal overlap length required to make a De </w:t>
-      </w:r>
-      <w:proofErr w:type="spellStart"/>
-      <w:r>
-        <w:t>Bruijin</w:t>
-      </w:r>
-      <w:proofErr w:type="spellEnd"/>
-      <w:r>
-        <w:t xml:space="preserve"> graph,</w:t>
+        <w:t>(AdaptiveTh) of 0.0001, a fixed kmer matching threshold of 2 (KmerCovTh)</w:t>
+      </w:r>
+      <w:r>
+        <w:t xml:space="preserve"> and a minimum overlap score (MinOverlap)</w:t>
+      </w:r>
+      <w:r>
+        <w:t>, the minimal overlap length required to make a De Bruijin graph,</w:t>
       </w:r>
       <w:r>
         <w:t xml:space="preserve"> of 20.</w:t>
@@ -5883,15 +5291,7 @@
         <w:t>P</w:t>
       </w:r>
       <w:r>
-        <w:t xml:space="preserve">acBio long read file is converted in </w:t>
-      </w:r>
-      <w:proofErr w:type="spellStart"/>
-      <w:r>
-        <w:t>fasta</w:t>
-      </w:r>
-      <w:proofErr w:type="spellEnd"/>
-      <w:r>
-        <w:t xml:space="preserve"> format.</w:t>
+        <w:t>acBio long read file is converted in fasta format.</w:t>
       </w:r>
     </w:p>
     <w:p>
@@ -5902,15 +5302,7 @@
         <w:t xml:space="preserve"> The bundled split_and_run_sparc.sh script used is the one given in class.</w:t>
       </w:r>
       <w:r>
-        <w:t xml:space="preserve"> </w:t>
-      </w:r>
-      <w:proofErr w:type="spellStart"/>
-      <w:r>
-        <w:t>Blasr</w:t>
-      </w:r>
-      <w:proofErr w:type="spellEnd"/>
-      <w:r>
-        <w:t xml:space="preserve">, a </w:t>
+        <w:t xml:space="preserve"> Blasr, a </w:t>
       </w:r>
       <w:r>
         <w:t>long-read</w:t>
@@ -6168,15 +5560,7 @@
         <w:t xml:space="preserve">corrected </w:t>
       </w:r>
       <w:r>
-        <w:t xml:space="preserve">long reads </w:t>
-      </w:r>
-      <w:proofErr w:type="gramStart"/>
-      <w:r>
-        <w:t>is:</w:t>
-      </w:r>
-      <w:proofErr w:type="gramEnd"/>
-      <w:r>
-        <w:t xml:space="preserve"> coverage = total number of bp / gene size = </w:t>
+        <w:t xml:space="preserve">long reads is: coverage = total number of bp / gene size = </w:t>
       </w:r>
       <w:r>
         <w:t>99600120 / 5000000 = 19.2</w:t>
@@ -6202,29 +5586,8 @@
       <w:r>
         <w:t xml:space="preserve">the manual of DBG2OLC: </w:t>
       </w:r>
-      <w:proofErr w:type="spellStart"/>
-      <w:r>
-        <w:t>KmerCovTh</w:t>
-      </w:r>
-      <w:proofErr w:type="spellEnd"/>
-      <w:r>
-        <w:t xml:space="preserve"> 2-5, </w:t>
-      </w:r>
-      <w:proofErr w:type="spellStart"/>
-      <w:r>
-        <w:t>MinOverlap</w:t>
-      </w:r>
-      <w:proofErr w:type="spellEnd"/>
-      <w:r>
-        <w:t xml:space="preserve"> 10-30, </w:t>
-      </w:r>
-      <w:proofErr w:type="spellStart"/>
-      <w:r>
-        <w:t>AdaptiveTh</w:t>
-      </w:r>
-      <w:proofErr w:type="spellEnd"/>
-      <w:r>
-        <w:t xml:space="preserve"> 0.001~0.01</w:t>
+      <w:r>
+        <w:t>KmerCovTh 2-5, MinOverlap 10-30, AdaptiveTh 0.001~0.01</w:t>
       </w:r>
       <w:r>
         <w:t xml:space="preserve">. So, their </w:t>
@@ -6244,18 +5607,8 @@
       <w:r>
         <w:t xml:space="preserve"> 25), </w:t>
       </w:r>
-      <w:proofErr w:type="spellStart"/>
-      <w:r>
-        <w:t>NodeCovTh</w:t>
-      </w:r>
-      <w:proofErr w:type="spellEnd"/>
-      <w:proofErr w:type="gramStart"/>
-      <w:r>
-        <w:t>=(</w:t>
-      </w:r>
-      <w:proofErr w:type="gramEnd"/>
-      <w:r>
-        <w:t>1</w:t>
+      <w:r>
+        <w:t>NodeCovTh=(1</w:t>
       </w:r>
       <w:r>
         <w:t>;</w:t>
@@ -6269,13 +5622,8 @@
       <w:r>
         <w:t xml:space="preserve">, </w:t>
       </w:r>
-      <w:proofErr w:type="spellStart"/>
-      <w:r>
-        <w:t>KmerCovTh</w:t>
-      </w:r>
-      <w:proofErr w:type="spellEnd"/>
-      <w:r>
-        <w:t>=(2</w:t>
+      <w:r>
+        <w:t>KmerCovTh=(2</w:t>
       </w:r>
       <w:r>
         <w:t>;</w:t>
@@ -6301,13 +5649,8 @@
       <w:r>
         <w:t xml:space="preserve">, </w:t>
       </w:r>
-      <w:proofErr w:type="spellStart"/>
-      <w:r>
-        <w:t>MinOverlap</w:t>
-      </w:r>
-      <w:proofErr w:type="spellEnd"/>
-      <w:r>
-        <w:t>=(</w:t>
+      <w:r>
+        <w:t>MinOverlap=(</w:t>
       </w:r>
       <w:r>
         <w:t>10</w:t>
@@ -6333,13 +5676,8 @@
       <w:r>
         <w:t xml:space="preserve">, </w:t>
       </w:r>
-      <w:proofErr w:type="spellStart"/>
-      <w:r>
-        <w:t>AdaptativeTh</w:t>
-      </w:r>
-      <w:proofErr w:type="spellEnd"/>
-      <w:r>
-        <w:t>=(0.0001</w:t>
+      <w:r>
+        <w:t>AdaptativeTh=(0.0001</w:t>
       </w:r>
       <w:r>
         <w:t>;</w:t>
@@ -6365,35 +5703,27 @@
         <w:lastRenderedPageBreak/>
         <w:t xml:space="preserve">For 19mer, the best combination of parameters is: </w:t>
       </w:r>
-      <w:proofErr w:type="spellStart"/>
       <w:r>
         <w:t>NodeCovTh</w:t>
       </w:r>
-      <w:proofErr w:type="spellEnd"/>
       <w:r>
         <w:t xml:space="preserve"> = 1, </w:t>
       </w:r>
-      <w:proofErr w:type="spellStart"/>
       <w:r>
         <w:t>KmerCovTh</w:t>
       </w:r>
-      <w:proofErr w:type="spellEnd"/>
       <w:r>
         <w:t xml:space="preserve"> = 2, </w:t>
       </w:r>
-      <w:proofErr w:type="spellStart"/>
       <w:r>
         <w:t>MinOverlap</w:t>
       </w:r>
-      <w:proofErr w:type="spellEnd"/>
       <w:r>
         <w:t xml:space="preserve"> = 10, </w:t>
       </w:r>
-      <w:proofErr w:type="spellStart"/>
       <w:r>
         <w:t>AdaptiveTh</w:t>
       </w:r>
-      <w:proofErr w:type="spellEnd"/>
       <w:r>
         <w:t xml:space="preserve"> = 0.0001. </w:t>
       </w:r>
@@ -6648,13 +5978,8 @@
       <w:r>
         <w:t xml:space="preserve">Thanks to bwa and </w:t>
       </w:r>
-      <w:proofErr w:type="spellStart"/>
-      <w:r>
-        <w:t>samtools</w:t>
-      </w:r>
-      <w:proofErr w:type="spellEnd"/>
-      <w:r>
-        <w:t xml:space="preserve">, </w:t>
+      <w:r>
+        <w:t xml:space="preserve">samtools, </w:t>
       </w:r>
       <w:r>
         <w:t>a .bam is created, which contains all the alignments</w:t>
@@ -6663,15 +5988,7 @@
         <w:t xml:space="preserve">. It is then sorted and indexed </w:t>
       </w:r>
       <w:r>
-        <w:t xml:space="preserve">before running </w:t>
-      </w:r>
-      <w:proofErr w:type="spellStart"/>
-      <w:r>
-        <w:t>pilon</w:t>
-      </w:r>
-      <w:proofErr w:type="spellEnd"/>
-      <w:r>
-        <w:t>.</w:t>
+        <w:t>before running pilon.</w:t>
       </w:r>
       <w:r>
         <w:t xml:space="preserve"> </w:t>
@@ -6727,55 +6044,7 @@
     </w:p>
     <w:p>
       <w:r>
-        <w:t xml:space="preserve">The assembly is tested with 19 and 25 </w:t>
-      </w:r>
-      <w:proofErr w:type="spellStart"/>
-      <w:r>
-        <w:t>kmers</w:t>
-      </w:r>
-      <w:proofErr w:type="spellEnd"/>
-      <w:r>
-        <w:t xml:space="preserve">, with 10 or 20 </w:t>
-      </w:r>
-      <w:proofErr w:type="spellStart"/>
-      <w:r>
-        <w:t>MinOverlap</w:t>
-      </w:r>
-      <w:proofErr w:type="spellEnd"/>
-      <w:r>
-        <w:t xml:space="preserve">. The best combination is 19mers, 0.0001 </w:t>
-      </w:r>
-      <w:proofErr w:type="spellStart"/>
-      <w:r>
-        <w:t>AdaptiveTh</w:t>
-      </w:r>
-      <w:proofErr w:type="spellEnd"/>
-      <w:r>
-        <w:t xml:space="preserve">, 2 </w:t>
-      </w:r>
-      <w:proofErr w:type="spellStart"/>
-      <w:r>
-        <w:t>KmerCovTh</w:t>
-      </w:r>
-      <w:proofErr w:type="spellEnd"/>
-      <w:r>
-        <w:t xml:space="preserve">, 10 </w:t>
-      </w:r>
-      <w:proofErr w:type="spellStart"/>
-      <w:r>
-        <w:t>MinOverlap</w:t>
-      </w:r>
-      <w:proofErr w:type="spellEnd"/>
-      <w:r>
-        <w:t xml:space="preserve">, 1 </w:t>
-      </w:r>
-      <w:proofErr w:type="spellStart"/>
-      <w:r>
-        <w:t>RemoveChimera</w:t>
-      </w:r>
-      <w:proofErr w:type="spellEnd"/>
-      <w:r>
-        <w:t>.</w:t>
+        <w:t>The assembly is tested with 19 and 25 kmers, with 10 or 20 MinOverlap. The best combination is 19mers, 0.0001 AdaptiveTh, 2 KmerCovTh, 10 MinOverlap, 1 RemoveChimera.</w:t>
       </w:r>
     </w:p>
     <w:tbl>
@@ -6969,13 +6238,8 @@
             <w:tcW w:w="2614" w:type="dxa"/>
           </w:tcPr>
           <w:p>
-            <w:proofErr w:type="gramStart"/>
-            <w:r>
-              <w:t>171.235  (</w:t>
-            </w:r>
-            <w:proofErr w:type="gramEnd"/>
-            <w:r>
-              <w:t xml:space="preserve">9 sequences)   </w:t>
+            <w:r>
+              <w:t xml:space="preserve">171.235  (9 sequences)   </w:t>
             </w:r>
           </w:p>
         </w:tc>
@@ -7021,25 +6285,12 @@
         </w:numPr>
       </w:pPr>
       <w:r>
-        <w:t xml:space="preserve">Hybrid assembly with </w:t>
-      </w:r>
-      <w:proofErr w:type="spellStart"/>
-      <w:r>
-        <w:t>MaSuRCA</w:t>
-      </w:r>
-      <w:proofErr w:type="spellEnd"/>
-    </w:p>
-    <w:p>
-      <w:r>
-        <w:t xml:space="preserve">A </w:t>
-      </w:r>
-      <w:proofErr w:type="spellStart"/>
-      <w:r>
-        <w:t>MaSuRCA</w:t>
-      </w:r>
-      <w:proofErr w:type="spellEnd"/>
-      <w:r>
-        <w:t xml:space="preserve"> configuration file is generated</w:t>
+        <w:t>Hybrid assembly with MaSuRCA</w:t>
+      </w:r>
+    </w:p>
+    <w:p>
+      <w:r>
+        <w:t>A MaSuRCA configuration file is generated</w:t>
       </w:r>
       <w:r>
         <w:t xml:space="preserve"> to set the corrected reads files path</w:t>
@@ -7241,15 +6492,7 @@
     <w:p/>
     <w:p>
       <w:r>
-        <w:t xml:space="preserve">Compared to the other assemblies, the results with </w:t>
-      </w:r>
-      <w:proofErr w:type="spellStart"/>
-      <w:r>
-        <w:t>MaSuRCA</w:t>
-      </w:r>
-      <w:proofErr w:type="spellEnd"/>
-      <w:r>
-        <w:t xml:space="preserve"> are excellent</w:t>
+        <w:t>Compared to the other assemblies, the results with MaSuRCA are excellent</w:t>
       </w:r>
       <w:r>
         <w:t xml:space="preserve">: the total length of the sequence is almost equal to the length of the genome, </w:t>
@@ -7263,28 +6506,12 @@
         <w:pStyle w:val="Subtitle"/>
       </w:pPr>
       <w:r>
-        <w:t xml:space="preserve">Polishing </w:t>
-      </w:r>
-      <w:proofErr w:type="spellStart"/>
-      <w:r>
-        <w:t>MaSuRCA</w:t>
-      </w:r>
-      <w:proofErr w:type="spellEnd"/>
-      <w:r>
-        <w:t xml:space="preserve"> assembly</w:t>
-      </w:r>
-    </w:p>
-    <w:p>
-      <w:r>
-        <w:t xml:space="preserve">Pilon is used to polish the results of </w:t>
-      </w:r>
-      <w:proofErr w:type="spellStart"/>
-      <w:r>
-        <w:t>MaSuRCA</w:t>
-      </w:r>
-      <w:proofErr w:type="spellEnd"/>
-      <w:r>
-        <w:t xml:space="preserve"> assembly</w:t>
+        <w:t>Polishing MaSuRCA assembly</w:t>
+      </w:r>
+    </w:p>
+    <w:p>
+      <w:r>
+        <w:t>Pilon is used to polish the results of MaSuRCA assembly</w:t>
       </w:r>
       <w:r>
         <w:t>, in order to find the best possible.</w:t>
@@ -7293,15 +6520,7 @@
         <w:t xml:space="preserve"> Like before</w:t>
       </w:r>
       <w:r>
-        <w:t xml:space="preserve">, no </w:t>
-      </w:r>
-      <w:proofErr w:type="spellStart"/>
-      <w:r>
-        <w:t>snps</w:t>
-      </w:r>
-      <w:proofErr w:type="spellEnd"/>
-      <w:r>
-        <w:t xml:space="preserve"> were corrected.</w:t>
+        <w:t>, no snps were corrected.</w:t>
       </w:r>
     </w:p>
     <w:p/>
@@ -7332,23 +6551,7 @@
     </w:p>
     <w:p>
       <w:r>
-        <w:t xml:space="preserve">Spades is </w:t>
-      </w:r>
-      <w:proofErr w:type="gramStart"/>
-      <w:r>
-        <w:t>ran</w:t>
-      </w:r>
-      <w:proofErr w:type="gramEnd"/>
-      <w:r>
-        <w:t xml:space="preserve"> with 4 </w:t>
-      </w:r>
-      <w:proofErr w:type="spellStart"/>
-      <w:r>
-        <w:t>cpus</w:t>
-      </w:r>
-      <w:proofErr w:type="spellEnd"/>
-      <w:r>
-        <w:t xml:space="preserve"> and </w:t>
+        <w:t xml:space="preserve">Spades is ran with 4 cpus and </w:t>
       </w:r>
       <w:r>
         <w:t>9</w:t>
@@ -7390,15 +6593,7 @@
         <w:t xml:space="preserve"> are</w:t>
       </w:r>
       <w:r>
-        <w:t xml:space="preserve"> worse than the other hybrid </w:t>
-      </w:r>
-      <w:proofErr w:type="gramStart"/>
-      <w:r>
-        <w:t>assemblies</w:t>
-      </w:r>
-      <w:proofErr w:type="gramEnd"/>
-      <w:r>
-        <w:t xml:space="preserve"> results. Indeed, the N50 is </w:t>
+        <w:t xml:space="preserve"> worse than the other hybrid assemblies results. Indeed, the N50 is </w:t>
       </w:r>
       <w:r>
         <w:t>smaller</w:t>
@@ -7407,15 +6602,7 @@
         <w:t xml:space="preserve">: 34 contigs are necessary to cover half of the genome, and they have a small length. </w:t>
       </w:r>
       <w:r>
-        <w:t xml:space="preserve">Ns were introduced, so this assembly presents numerous ambiguous bases, which was not the case with </w:t>
-      </w:r>
-      <w:proofErr w:type="spellStart"/>
-      <w:r>
-        <w:t>MaSuRCA</w:t>
-      </w:r>
-      <w:proofErr w:type="spellEnd"/>
-      <w:r>
-        <w:t xml:space="preserve"> or </w:t>
+        <w:t xml:space="preserve">Ns were introduced, so this assembly presents numerous ambiguous bases, which was not the case with MaSuRCA or </w:t>
       </w:r>
       <w:r>
         <w:t>DBG2OLP</w:t>
@@ -7664,48 +6851,19 @@
         <w:t xml:space="preserve">The </w:t>
       </w:r>
       <w:r>
-        <w:t xml:space="preserve">three best assemblies were made with </w:t>
-      </w:r>
-      <w:proofErr w:type="spellStart"/>
-      <w:r>
-        <w:t>MaSURCA</w:t>
-      </w:r>
-      <w:proofErr w:type="spellEnd"/>
-      <w:r>
-        <w:t xml:space="preserve">, with DBG2OLC and platanus (19mers, 10 </w:t>
-      </w:r>
-      <w:proofErr w:type="spellStart"/>
-      <w:r>
-        <w:t>MinOverlap</w:t>
-      </w:r>
-      <w:proofErr w:type="spellEnd"/>
-      <w:r>
-        <w:t>) and with DBG2OLC (19mer, 10MinOverlap).</w:t>
+        <w:t>three best assemblies were made with MaSURCA</w:t>
+      </w:r>
+      <w:r>
+        <w:t>, with DBG2OLC and platanus (19mers, 10 MinOverlap) and with DBG2OLC (19mer, 10MinOverlap).</w:t>
       </w:r>
       <w:r>
         <w:t xml:space="preserve"> </w:t>
       </w:r>
       <w:r>
-        <w:t xml:space="preserve">Only the basic statistics very </w:t>
-      </w:r>
-      <w:proofErr w:type="spellStart"/>
-      <w:r>
-        <w:t>examinated</w:t>
-      </w:r>
-      <w:proofErr w:type="spellEnd"/>
-      <w:r>
-        <w:t>: those values can be misleading without a deeper quality check.</w:t>
-      </w:r>
-      <w:r>
-        <w:t xml:space="preserve"> For each resulting </w:t>
-      </w:r>
-      <w:proofErr w:type="spellStart"/>
-      <w:r>
-        <w:t>fasta</w:t>
-      </w:r>
-      <w:proofErr w:type="spellEnd"/>
-      <w:r>
-        <w:t xml:space="preserve"> file, </w:t>
+        <w:t>Only the basic statistics very examinated: those values can be misleading without a deeper quality check.</w:t>
+      </w:r>
+      <w:r>
+        <w:t xml:space="preserve"> For each resulting fasta file, </w:t>
       </w:r>
       <w:r>
         <w:t xml:space="preserve">a quality check will be made with </w:t>
@@ -7722,19 +6880,9 @@
           <w:numId w:val="6"/>
         </w:numPr>
       </w:pPr>
-      <w:proofErr w:type="spellStart"/>
-      <w:r>
-        <w:t>MaSURCA</w:t>
-      </w:r>
-      <w:proofErr w:type="spellEnd"/>
-      <w:r>
-        <w:t xml:space="preserve"> </w:t>
-      </w:r>
-      <w:proofErr w:type="gramStart"/>
-      <w:r>
-        <w:t>reads</w:t>
-      </w:r>
-      <w:proofErr w:type="gramEnd"/>
+      <w:r>
+        <w:t>MaSURCA reads</w:t>
+      </w:r>
     </w:p>
     <w:p>
       <w:r>
@@ -7762,54 +6910,22 @@
         <w:t xml:space="preserve">but some are also present in the </w:t>
       </w:r>
       <w:r>
-        <w:t xml:space="preserve">small first peak at 30 </w:t>
-      </w:r>
-      <w:proofErr w:type="spellStart"/>
-      <w:r>
-        <w:t>kmers</w:t>
-      </w:r>
-      <w:proofErr w:type="spellEnd"/>
-      <w:r>
-        <w:t>.</w:t>
+        <w:t>small first peak at 30 kmers.</w:t>
       </w:r>
       <w:r>
         <w:t xml:space="preserve"> The goal is to minimise </w:t>
       </w:r>
       <w:r>
-        <w:t xml:space="preserve">the number of </w:t>
-      </w:r>
-      <w:proofErr w:type="spellStart"/>
-      <w:r>
-        <w:t>kmer</w:t>
-      </w:r>
-      <w:proofErr w:type="spellEnd"/>
-      <w:r>
-        <w:t xml:space="preserve"> present in the assembly but not in the reads</w:t>
-      </w:r>
-      <w:r>
-        <w:t xml:space="preserve">: here, those </w:t>
-      </w:r>
-      <w:proofErr w:type="spellStart"/>
-      <w:r>
-        <w:t>kners</w:t>
-      </w:r>
-      <w:proofErr w:type="spellEnd"/>
-      <w:r>
-        <w:t xml:space="preserve"> are quite numerous.</w:t>
+        <w:t>the number of kmer present in the assembly but not in the reads</w:t>
+      </w:r>
+      <w:r>
+        <w:t>: here, those kners are quite numerous.</w:t>
       </w:r>
       <w:r>
         <w:t xml:space="preserve"> The </w:t>
       </w:r>
       <w:r>
-        <w:t xml:space="preserve">largest peak at 65 </w:t>
-      </w:r>
-      <w:proofErr w:type="spellStart"/>
-      <w:r>
-        <w:t>kmers</w:t>
-      </w:r>
-      <w:proofErr w:type="spellEnd"/>
-      <w:r>
-        <w:t xml:space="preserve"> </w:t>
+        <w:t xml:space="preserve">largest peak at 65 kmers </w:t>
       </w:r>
       <w:r>
         <w:t xml:space="preserve">is red, which mean that no copy </w:t>
@@ -7821,15 +6937,7 @@
         <w:t xml:space="preserve"> created</w:t>
       </w:r>
       <w:r>
-        <w:t xml:space="preserve"> for those </w:t>
-      </w:r>
-      <w:proofErr w:type="spellStart"/>
-      <w:r>
-        <w:t>kmers</w:t>
-      </w:r>
-      <w:proofErr w:type="spellEnd"/>
-      <w:r>
-        <w:t>: they are only present once in the assembly and the reads.</w:t>
+        <w:t xml:space="preserve"> for those kmers: they are only present once in the assembly and the reads.</w:t>
       </w:r>
     </w:p>
     <w:p>
@@ -7902,23 +7010,7 @@
         </w:r>
       </w:fldSimple>
       <w:r>
-        <w:t xml:space="preserve"> </w:t>
-      </w:r>
-      <w:proofErr w:type="spellStart"/>
-      <w:r>
-        <w:t>kmer</w:t>
-      </w:r>
-      <w:proofErr w:type="spellEnd"/>
-      <w:r>
-        <w:t xml:space="preserve"> comparison plot (</w:t>
-      </w:r>
-      <w:proofErr w:type="spellStart"/>
-      <w:r>
-        <w:t>MaSuRCA</w:t>
-      </w:r>
-      <w:proofErr w:type="spellEnd"/>
-      <w:r>
-        <w:t xml:space="preserve"> assembly, corrected short reads)</w:t>
+        <w:t xml:space="preserve"> kmer comparison plot (MaSuRCA assembly, corrected short reads)</w:t>
       </w:r>
     </w:p>
     <w:p/>
@@ -7936,37 +7028,13 @@
     </w:p>
     <w:p>
       <w:r>
-        <w:t xml:space="preserve">The previous assembly with </w:t>
-      </w:r>
-      <w:proofErr w:type="spellStart"/>
-      <w:r>
-        <w:t>MaSuRCA</w:t>
-      </w:r>
-      <w:proofErr w:type="spellEnd"/>
-      <w:r>
-        <w:t xml:space="preserve"> had better quality</w:t>
-      </w:r>
-      <w:r>
-        <w:t xml:space="preserve">. Here, the second peak also has errors (in black at 60 </w:t>
-      </w:r>
-      <w:proofErr w:type="spellStart"/>
-      <w:r>
-        <w:t>kmers</w:t>
-      </w:r>
-      <w:proofErr w:type="spellEnd"/>
-      <w:r>
-        <w:t>)</w:t>
-      </w:r>
-      <w:r>
-        <w:t xml:space="preserve">, that are quite numerous: above 50 000 distinct </w:t>
-      </w:r>
-      <w:proofErr w:type="spellStart"/>
-      <w:r>
-        <w:t>kmers</w:t>
-      </w:r>
-      <w:proofErr w:type="spellEnd"/>
-      <w:r>
-        <w:t xml:space="preserve"> are present only in the assembly.</w:t>
+        <w:t>The previous assembly with MaSuRCA had better quality</w:t>
+      </w:r>
+      <w:r>
+        <w:t>. Here, the second peak also has errors (in black at 60 kmers)</w:t>
+      </w:r>
+      <w:r>
+        <w:t>, that are quite numerous: above 50 000 distinct kmers are present only in the assembly.</w:t>
       </w:r>
       <w:r>
         <w:t xml:space="preserve"> </w:t>
@@ -7975,35 +7043,14 @@
         <w:t>A</w:t>
       </w:r>
       <w:r>
-        <w:t xml:space="preserve"> small amount of duplicate </w:t>
-      </w:r>
-      <w:proofErr w:type="gramStart"/>
-      <w:r>
-        <w:t>were</w:t>
-      </w:r>
-      <w:proofErr w:type="gramEnd"/>
-      <w:r>
-        <w:t xml:space="preserve"> introduced (in purple at the top of the peak)</w:t>
+        <w:t xml:space="preserve"> small amount of duplicate were introduced (in purple at the top of the peak)</w:t>
       </w:r>
       <w:r>
         <w:t>.</w:t>
       </w:r>
       <w:r>
-        <w:t xml:space="preserve"> This assembly is mediocre: </w:t>
-      </w:r>
-      <w:proofErr w:type="gramStart"/>
-      <w:r>
-        <w:t>a large number of</w:t>
-      </w:r>
-      <w:proofErr w:type="gramEnd"/>
-      <w:r>
-        <w:t xml:space="preserve"> errors was introduced across all </w:t>
-      </w:r>
-      <w:proofErr w:type="spellStart"/>
-      <w:r>
-        <w:t>kmers</w:t>
-      </w:r>
-      <w:proofErr w:type="spellEnd"/>
+        <w:t xml:space="preserve"> This assembly is mediocre: a large number of errors was introduced across all kmers</w:t>
+      </w:r>
       <w:r>
         <w:t xml:space="preserve"> multiplicity</w:t>
       </w:r>
@@ -8084,13 +7131,8 @@
       <w:r>
         <w:t xml:space="preserve"> </w:t>
       </w:r>
-      <w:proofErr w:type="spellStart"/>
-      <w:r>
-        <w:t>kmer</w:t>
-      </w:r>
-      <w:proofErr w:type="spellEnd"/>
-      <w:r>
-        <w:t xml:space="preserve"> comparison plot (</w:t>
+      <w:r>
+        <w:t>kmer comparison plot (</w:t>
       </w:r>
       <w:r>
         <w:t>DBG2OLC and platanus</w:t>
@@ -8112,7 +7154,38 @@
         <w:t>DBG2OLC</w:t>
       </w:r>
     </w:p>
-    <w:p/>
+    <w:p>
+      <w:r>
+        <w:t>For this assembly, the number of errors is still high, and also impacts all the kmer multiplicity.</w:t>
+      </w:r>
+      <w:r>
+        <w:t xml:space="preserve"> </w:t>
+      </w:r>
+      <w:r>
+        <w:t>Its</w:t>
+      </w:r>
+      <w:r>
+        <w:t xml:space="preserve"> height is now lesser than 50</w:t>
+      </w:r>
+      <w:r>
+        <w:t>.</w:t>
+      </w:r>
+      <w:r>
+        <w:t>000</w:t>
+      </w:r>
+      <w:r>
+        <w:t>, which is better than the platanus analysis. However, more duplicates were introduced</w:t>
+      </w:r>
+      <w:r>
+        <w:t>: 12.500 distinct kmers are</w:t>
+      </w:r>
+      <w:r>
+        <w:t xml:space="preserve"> duplicates.</w:t>
+      </w:r>
+      <w:r>
+        <w:t xml:space="preserve"> </w:t>
+      </w:r>
+    </w:p>
     <w:p>
       <w:pPr>
         <w:keepNext/>
@@ -8167,11 +7240,15 @@
     </w:p>
     <w:p>
       <w:pPr>
+        <w:keepNext/>
+      </w:pPr>
+    </w:p>
+    <w:p>
+      <w:pPr>
         <w:pStyle w:val="Caption"/>
         <w:jc w:val="center"/>
       </w:pPr>
       <w:r>
-        <w:lastRenderedPageBreak/>
         <w:t xml:space="preserve">Figure </w:t>
       </w:r>
       <w:fldSimple w:instr=" SEQ Figure \* ARABIC ">
@@ -8185,13 +7262,8 @@
       <w:r>
         <w:t xml:space="preserve"> </w:t>
       </w:r>
-      <w:proofErr w:type="spellStart"/>
-      <w:r>
-        <w:t>kmer</w:t>
-      </w:r>
-      <w:proofErr w:type="spellEnd"/>
-      <w:r>
-        <w:t xml:space="preserve"> comparison plot (</w:t>
+      <w:r>
+        <w:t>kmer comparison plot (</w:t>
       </w:r>
       <w:r>
         <w:t>DBG2OLC</w:t>
@@ -8200,6 +7272,64 @@
         <w:t xml:space="preserve"> assembly, corrected short reads)</w:t>
       </w:r>
     </w:p>
+    <w:p>
+      <w:r>
+        <w:t xml:space="preserve">The quality of the three assembly is mediocre, but </w:t>
+      </w:r>
+      <w:r>
+        <w:t>MaSuRCA’s can be considered acceptable.</w:t>
+      </w:r>
+      <w:r>
+        <w:t xml:space="preserve"> The raw data also had bad quality, which was not highly improved by correction.</w:t>
+      </w:r>
+      <w:r>
+        <w:t xml:space="preserve"> MaSuRCA is the best assembly, with better statistics as well as fewer errors and no duplicates.</w:t>
+      </w:r>
+    </w:p>
+    <w:p>
+      <w:pPr>
+        <w:pStyle w:val="Heading2"/>
+        <w:numPr>
+          <w:ilvl w:val="0"/>
+          <w:numId w:val="2"/>
+        </w:numPr>
+      </w:pPr>
+      <w:r>
+        <w:t>Gene prediction</w:t>
+      </w:r>
+    </w:p>
+    <w:p>
+      <w:r>
+        <w:t>Gene prediction is realised with Augustus</w:t>
+      </w:r>
+      <w:r>
+        <w:t xml:space="preserve"> to identify potential genes within the MaSuRCA assembly.</w:t>
+      </w:r>
+      <w:r>
+        <w:t xml:space="preserve"> Without supporting RNA sequence, the analysis is “Ab initio”</w:t>
+      </w:r>
+      <w:r>
+        <w:t>, relying on pre-computated trained models</w:t>
+      </w:r>
+      <w:r>
+        <w:t xml:space="preserve"> for probabilistic genes prediction</w:t>
+      </w:r>
+      <w:r>
+        <w:t>. Augustus requires the selection of a closest specy, but no information was given on the provided reads.</w:t>
+      </w:r>
+      <w:r>
+        <w:t xml:space="preserve"> </w:t>
+      </w:r>
+    </w:p>
+    <w:p>
+      <w:r>
+        <w:t>A first analysis is made with Homo sapiens [Metazoa – Chordata – Mammalia] as closest spec</w:t>
+      </w:r>
+      <w:r>
+        <w:t>ie.</w:t>
+      </w:r>
+    </w:p>
+    <w:p/>
     <w:p>
       <w:r>
         <w:br w:type="page"/>
@@ -9182,13 +8312,8 @@
           <w:numId w:val="5"/>
         </w:numPr>
       </w:pPr>
-      <w:proofErr w:type="spellStart"/>
-      <w:r>
-        <w:t>NodeCovTh</w:t>
-      </w:r>
-      <w:proofErr w:type="spellEnd"/>
-      <w:r>
-        <w:t xml:space="preserve"> = 1</w:t>
+      <w:r>
+        <w:t>NodeCovTh = 1</w:t>
       </w:r>
     </w:p>
     <w:p>
@@ -9199,13 +8324,8 @@
           <w:numId w:val="5"/>
         </w:numPr>
       </w:pPr>
-      <w:proofErr w:type="spellStart"/>
-      <w:r>
-        <w:t>EdgeCovTh</w:t>
-      </w:r>
-      <w:proofErr w:type="spellEnd"/>
-      <w:r>
-        <w:t xml:space="preserve"> = 1</w:t>
+      <w:r>
+        <w:t>EdgeCovTh = 1</w:t>
       </w:r>
     </w:p>
     <w:p>
@@ -9228,13 +8348,8 @@
           <w:numId w:val="5"/>
         </w:numPr>
       </w:pPr>
-      <w:proofErr w:type="spellStart"/>
-      <w:r>
-        <w:t>AdaptiveTh</w:t>
-      </w:r>
-      <w:proofErr w:type="spellEnd"/>
-      <w:r>
-        <w:t xml:space="preserve"> = 0.0001</w:t>
+      <w:r>
+        <w:t>AdaptiveTh = 0.0001</w:t>
       </w:r>
     </w:p>
     <w:p>
@@ -9245,13 +8360,8 @@
           <w:numId w:val="5"/>
         </w:numPr>
       </w:pPr>
-      <w:proofErr w:type="spellStart"/>
-      <w:r>
-        <w:t>KmerCovTh</w:t>
-      </w:r>
-      <w:proofErr w:type="spellEnd"/>
-      <w:r>
-        <w:t xml:space="preserve"> = 2</w:t>
+      <w:r>
+        <w:t>KmerCovTh = 2</w:t>
       </w:r>
     </w:p>
     <w:p>
@@ -9262,13 +8372,8 @@
           <w:numId w:val="5"/>
         </w:numPr>
       </w:pPr>
-      <w:proofErr w:type="spellStart"/>
-      <w:r>
-        <w:t>MinOverlap</w:t>
-      </w:r>
-      <w:proofErr w:type="spellEnd"/>
-      <w:r>
-        <w:t xml:space="preserve"> = 20</w:t>
+      <w:r>
+        <w:t>MinOverlap = 20</w:t>
       </w:r>
     </w:p>
     <w:p>
@@ -9279,13 +8384,8 @@
           <w:numId w:val="5"/>
         </w:numPr>
       </w:pPr>
-      <w:proofErr w:type="spellStart"/>
-      <w:r>
-        <w:t>RemoveChimera</w:t>
-      </w:r>
-      <w:proofErr w:type="spellEnd"/>
-      <w:r>
-        <w:t xml:space="preserve"> = 1</w:t>
+      <w:r>
+        <w:t>RemoveChimera = 1</w:t>
       </w:r>
     </w:p>
     <w:p>
@@ -9315,13 +8415,8 @@
         <w:pStyle w:val="IntenseQuote"/>
       </w:pPr>
       <w:r>
-        <w:t xml:space="preserve">Tuning 2: k=19, corrected reads and corrected </w:t>
-      </w:r>
-      <w:proofErr w:type="spellStart"/>
-      <w:r>
-        <w:t>pacBio</w:t>
-      </w:r>
-      <w:proofErr w:type="spellEnd"/>
+        <w:t>Tuning 2: k=19, corrected reads and corrected pacBio</w:t>
+      </w:r>
     </w:p>
     <w:p>
       <w:r>
@@ -9335,28 +8430,12 @@
     </w:p>
     <w:p>
       <w:r>
-        <w:t xml:space="preserve">Shortest sequence </w:t>
-      </w:r>
-      <w:proofErr w:type="gramStart"/>
-      <w:r>
-        <w:t>length :</w:t>
-      </w:r>
-      <w:proofErr w:type="gramEnd"/>
-      <w:r>
-        <w:t xml:space="preserve">          2942 bp</w:t>
-      </w:r>
-    </w:p>
-    <w:p>
-      <w:r>
-        <w:t xml:space="preserve">Longest sequence </w:t>
-      </w:r>
-      <w:proofErr w:type="gramStart"/>
-      <w:r>
-        <w:t>length  :</w:t>
-      </w:r>
-      <w:proofErr w:type="gramEnd"/>
-      <w:r>
-        <w:t xml:space="preserve">          110739 bp</w:t>
+        <w:t>Shortest sequence length :          2942 bp</w:t>
+      </w:r>
+    </w:p>
+    <w:p>
+      <w:r>
+        <w:t>Longest sequence length  :          110739 bp</w:t>
       </w:r>
     </w:p>
     <w:p>
@@ -9366,15 +8445,7 @@
     </w:p>
     <w:p>
       <w:r>
-        <w:t>N50:    43423</w:t>
-      </w:r>
-      <w:proofErr w:type="gramStart"/>
-      <w:r>
-        <w:t xml:space="preserve">   (</w:t>
-      </w:r>
-      <w:proofErr w:type="gramEnd"/>
-      <w:r>
-        <w:t>38 sequences)  (2324879 bp combined)</w:t>
+        <w:t>N50:    43423   (38 sequences)  (2324879 bp combined)</w:t>
       </w:r>
     </w:p>
     <w:p>
@@ -9397,17 +8468,8 @@
           <w:i/>
           <w:iCs/>
         </w:rPr>
-        <w:t xml:space="preserve">See other in file </w:t>
-      </w:r>
-      <w:proofErr w:type="gramStart"/>
-      <w:r>
-        <w:rPr>
-          <w:i/>
-          <w:iCs/>
-        </w:rPr>
-        <w:t>AllResults.txt</w:t>
-      </w:r>
-      <w:proofErr w:type="gramEnd"/>
+        <w:t>See other in file AllResults.txt</w:t>
+      </w:r>
     </w:p>
     <w:p>
       <w:pPr>
@@ -9463,35 +8525,14 @@
         <w:pStyle w:val="IntenseQuote"/>
       </w:pPr>
       <w:r>
-        <w:t xml:space="preserve">Parameters: 19mer, 0.0001 </w:t>
-      </w:r>
-      <w:proofErr w:type="spellStart"/>
-      <w:r>
-        <w:t>AdaptiveTh</w:t>
-      </w:r>
-      <w:proofErr w:type="spellEnd"/>
-      <w:r>
-        <w:t xml:space="preserve">, 2KmerCovTh, </w:t>
+        <w:t xml:space="preserve">Parameters: 19mer, 0.0001 AdaptiveTh, 2KmerCovTh, </w:t>
       </w:r>
       <w:r>
         <w:t>1</w:t>
       </w:r>
       <w:r>
-        <w:t xml:space="preserve">0 </w:t>
-      </w:r>
-      <w:proofErr w:type="spellStart"/>
-      <w:r>
-        <w:t>MinOverlap</w:t>
-      </w:r>
-      <w:proofErr w:type="spellEnd"/>
-      <w:r>
-        <w:t xml:space="preserve">, 1 </w:t>
-      </w:r>
-      <w:proofErr w:type="spellStart"/>
-      <w:r>
-        <w:t>RemoveChimera</w:t>
-      </w:r>
-      <w:proofErr w:type="spellEnd"/>
+        <w:t>0 MinOverlap, 1 RemoveChimera</w:t>
+      </w:r>
     </w:p>
     <w:p>
       <w:r>
@@ -9517,28 +8558,12 @@
     </w:p>
     <w:p>
       <w:r>
-        <w:t xml:space="preserve">Shortest sequence </w:t>
-      </w:r>
-      <w:proofErr w:type="gramStart"/>
-      <w:r>
-        <w:t>length :</w:t>
-      </w:r>
-      <w:proofErr w:type="gramEnd"/>
-      <w:r>
-        <w:t xml:space="preserve">          1659 bp</w:t>
-      </w:r>
-    </w:p>
-    <w:p>
-      <w:r>
-        <w:t xml:space="preserve">Longest sequence </w:t>
-      </w:r>
-      <w:proofErr w:type="gramStart"/>
-      <w:r>
-        <w:t>length  :</w:t>
-      </w:r>
-      <w:proofErr w:type="gramEnd"/>
-      <w:r>
-        <w:t xml:space="preserve">          536674 bp</w:t>
+        <w:t>Shortest sequence length :          1659 bp</w:t>
+      </w:r>
+    </w:p>
+    <w:p>
+      <w:r>
+        <w:t>Longest sequence length  :          536674 bp</w:t>
       </w:r>
     </w:p>
     <w:p>
@@ -9548,21 +8573,13 @@
     </w:p>
     <w:p>
       <w:r>
-        <w:t xml:space="preserve">N50:    </w:t>
-      </w:r>
-      <w:proofErr w:type="gramStart"/>
-      <w:r>
-        <w:t>171</w:t>
+        <w:t>N50:    171</w:t>
       </w:r>
       <w:r>
         <w:t>.</w:t>
       </w:r>
       <w:r>
-        <w:t>235  (</w:t>
-      </w:r>
-      <w:proofErr w:type="gramEnd"/>
-      <w:r>
-        <w:t>9 sequences)   (2543859 bp combined)</w:t>
+        <w:t>235  (9 sequences)   (2543859 bp combined)</w:t>
       </w:r>
     </w:p>
     <w:p>
@@ -9570,29 +8587,8 @@
         <w:pStyle w:val="IntenseQuote"/>
       </w:pPr>
       <w:r>
-        <w:t xml:space="preserve">Parameters: 19mer, 0.0001 </w:t>
-      </w:r>
-      <w:proofErr w:type="spellStart"/>
-      <w:r>
-        <w:t>AdaptiveTh</w:t>
-      </w:r>
-      <w:proofErr w:type="spellEnd"/>
-      <w:r>
-        <w:t xml:space="preserve">, 2KmerCovTh, 20 </w:t>
-      </w:r>
-      <w:proofErr w:type="spellStart"/>
-      <w:r>
-        <w:t>MinOverlap</w:t>
-      </w:r>
-      <w:proofErr w:type="spellEnd"/>
-      <w:r>
-        <w:t xml:space="preserve">, 1 </w:t>
-      </w:r>
-      <w:proofErr w:type="spellStart"/>
-      <w:r>
-        <w:t>RemoveChimera</w:t>
-      </w:r>
-      <w:proofErr w:type="spellEnd"/>
+        <w:t>Parameters: 19mer, 0.0001 AdaptiveTh, 2KmerCovTh, 20 MinOverlap, 1 RemoveChimera</w:t>
+      </w:r>
     </w:p>
     <w:p>
       <w:r>
@@ -9606,28 +8602,12 @@
     </w:p>
     <w:p>
       <w:r>
-        <w:t xml:space="preserve">Shortest sequence </w:t>
-      </w:r>
-      <w:proofErr w:type="gramStart"/>
-      <w:r>
-        <w:t>length :</w:t>
-      </w:r>
-      <w:proofErr w:type="gramEnd"/>
-      <w:r>
-        <w:t xml:space="preserve">          10 bp</w:t>
-      </w:r>
-    </w:p>
-    <w:p>
-      <w:r>
-        <w:t xml:space="preserve">Longest sequence </w:t>
-      </w:r>
-      <w:proofErr w:type="gramStart"/>
-      <w:r>
-        <w:t>length  :</w:t>
-      </w:r>
-      <w:proofErr w:type="gramEnd"/>
-      <w:r>
-        <w:t xml:space="preserve">          291955 bp</w:t>
+        <w:t>Shortest sequence length :          10 bp</w:t>
+      </w:r>
+    </w:p>
+    <w:p>
+      <w:r>
+        <w:t>Longest sequence length  :          291955 bp</w:t>
       </w:r>
     </w:p>
     <w:p>
@@ -9658,35 +8638,14 @@
         <w:t>25</w:t>
       </w:r>
       <w:r>
-        <w:t xml:space="preserve">mer, 0.0001 </w:t>
-      </w:r>
-      <w:proofErr w:type="spellStart"/>
-      <w:r>
-        <w:t>AdaptiveTh</w:t>
-      </w:r>
-      <w:proofErr w:type="spellEnd"/>
-      <w:r>
-        <w:t xml:space="preserve">, 2KmerCovTh, </w:t>
+        <w:t xml:space="preserve">mer, 0.0001 AdaptiveTh, 2KmerCovTh, </w:t>
       </w:r>
       <w:r>
         <w:t>1</w:t>
       </w:r>
       <w:r>
-        <w:t xml:space="preserve">0 </w:t>
-      </w:r>
-      <w:proofErr w:type="spellStart"/>
-      <w:r>
-        <w:t>MinOverlap</w:t>
-      </w:r>
-      <w:proofErr w:type="spellEnd"/>
-      <w:r>
-        <w:t xml:space="preserve">, 1 </w:t>
-      </w:r>
-      <w:proofErr w:type="spellStart"/>
-      <w:r>
-        <w:t>RemoveChimera</w:t>
-      </w:r>
-      <w:proofErr w:type="spellEnd"/>
+        <w:t>0 MinOverlap, 1 RemoveChimera</w:t>
+      </w:r>
     </w:p>
     <w:p>
       <w:r>
@@ -9712,28 +8671,12 @@
     </w:p>
     <w:p>
       <w:r>
-        <w:t xml:space="preserve">Shortest sequence </w:t>
-      </w:r>
-      <w:proofErr w:type="gramStart"/>
-      <w:r>
-        <w:t>length :</w:t>
-      </w:r>
-      <w:proofErr w:type="gramEnd"/>
-      <w:r>
-        <w:t xml:space="preserve">          3160 bp</w:t>
-      </w:r>
-    </w:p>
-    <w:p>
-      <w:r>
-        <w:t xml:space="preserve">Longest sequence </w:t>
-      </w:r>
-      <w:proofErr w:type="gramStart"/>
-      <w:r>
-        <w:t>length  :</w:t>
-      </w:r>
-      <w:proofErr w:type="gramEnd"/>
-      <w:r>
-        <w:t xml:space="preserve">          186467 bp</w:t>
+        <w:t>Shortest sequence length :          3160 bp</w:t>
+      </w:r>
+    </w:p>
+    <w:p>
+      <w:r>
+        <w:t>Longest sequence length  :          186467 bp</w:t>
       </w:r>
     </w:p>
     <w:p>
@@ -9749,15 +8692,7 @@
         <w:t>.</w:t>
       </w:r>
       <w:r>
-        <w:t>436</w:t>
-      </w:r>
-      <w:proofErr w:type="gramStart"/>
-      <w:r>
-        <w:t xml:space="preserve">   (</w:t>
-      </w:r>
-      <w:proofErr w:type="gramEnd"/>
-      <w:r>
-        <w:t>14 sequences)  (1491911 bp combined)</w:t>
+        <w:t>436   (14 sequences)  (1491911 bp combined)</w:t>
       </w:r>
     </w:p>
     <w:p/>
@@ -9766,35 +8701,14 @@
         <w:pStyle w:val="IntenseQuote"/>
       </w:pPr>
       <w:r>
-        <w:t xml:space="preserve">Parameters: 25mer, 0.0001 </w:t>
-      </w:r>
-      <w:proofErr w:type="spellStart"/>
-      <w:r>
-        <w:t>AdaptiveTh</w:t>
-      </w:r>
-      <w:proofErr w:type="spellEnd"/>
-      <w:r>
-        <w:t xml:space="preserve">, 2KmerCovTh, </w:t>
+        <w:t xml:space="preserve">Parameters: 25mer, 0.0001 AdaptiveTh, 2KmerCovTh, </w:t>
       </w:r>
       <w:r>
         <w:t>2</w:t>
       </w:r>
       <w:r>
-        <w:t xml:space="preserve">0 </w:t>
-      </w:r>
-      <w:proofErr w:type="spellStart"/>
-      <w:r>
-        <w:t>MinOverlap</w:t>
-      </w:r>
-      <w:proofErr w:type="spellEnd"/>
-      <w:r>
-        <w:t xml:space="preserve">, 1 </w:t>
-      </w:r>
-      <w:proofErr w:type="spellStart"/>
-      <w:r>
-        <w:t>RemoveChimera</w:t>
-      </w:r>
-      <w:proofErr w:type="spellEnd"/>
+        <w:t>0 MinOverlap, 1 RemoveChimera</w:t>
+      </w:r>
     </w:p>
     <w:p>
       <w:r>
@@ -9808,28 +8722,12 @@
     </w:p>
     <w:p>
       <w:r>
-        <w:t xml:space="preserve">Shortest sequence </w:t>
-      </w:r>
-      <w:proofErr w:type="gramStart"/>
-      <w:r>
-        <w:t>length :</w:t>
-      </w:r>
-      <w:proofErr w:type="gramEnd"/>
-      <w:r>
-        <w:t xml:space="preserve">          1275 bp</w:t>
-      </w:r>
-    </w:p>
-    <w:p>
-      <w:r>
-        <w:t xml:space="preserve">Longest sequence </w:t>
-      </w:r>
-      <w:proofErr w:type="gramStart"/>
-      <w:r>
-        <w:t>length  :</w:t>
-      </w:r>
-      <w:proofErr w:type="gramEnd"/>
-      <w:r>
-        <w:t xml:space="preserve">          128808 bp</w:t>
+        <w:t>Shortest sequence length :          1275 bp</w:t>
+      </w:r>
+    </w:p>
+    <w:p>
+      <w:r>
+        <w:t>Longest sequence length  :          128808 bp</w:t>
       </w:r>
     </w:p>
     <w:p>
@@ -9839,15 +8737,7 @@
     </w:p>
     <w:p>
       <w:r>
-        <w:t>N50:    48056</w:t>
-      </w:r>
-      <w:proofErr w:type="gramStart"/>
-      <w:r>
-        <w:t xml:space="preserve">   (</w:t>
-      </w:r>
-      <w:proofErr w:type="gramEnd"/>
-      <w:r>
-        <w:t>10 sequences)  (718436 bp combined)</w:t>
+        <w:t>N50:    48056   (10 sequences)  (718436 bp combined)</w:t>
       </w:r>
     </w:p>
     <w:p/>
@@ -10088,17 +8978,7 @@
         <w:t xml:space="preserve"> </w:t>
       </w:r>
       <w:r>
-        <w:t>sum(</w:t>
-      </w:r>
-      <w:proofErr w:type="spellStart"/>
-      <w:proofErr w:type="gramStart"/>
-      <w:r>
-        <w:t>as.numeric</w:t>
-      </w:r>
-      <w:proofErr w:type="spellEnd"/>
-      <w:proofErr w:type="gramEnd"/>
-      <w:r>
-        <w:t>(df19[45:95,1]*df19[45:95,2]))/</w:t>
+        <w:t>sum(as.numeric(df19[45:95,1]*df19[45:95,2]))/</w:t>
       </w:r>
       <w:r>
         <w:t>69</w:t>
@@ -10123,17 +9003,7 @@
         <w:t xml:space="preserve"> </w:t>
       </w:r>
       <w:r>
-        <w:t>sum(</w:t>
-      </w:r>
-      <w:proofErr w:type="spellStart"/>
-      <w:proofErr w:type="gramStart"/>
-      <w:r>
-        <w:t>as.numeric</w:t>
-      </w:r>
-      <w:proofErr w:type="spellEnd"/>
-      <w:proofErr w:type="gramEnd"/>
-      <w:r>
-        <w:t>(df25[40:90,1]*df25[40:90,2]))/</w:t>
+        <w:t>sum(as.numeric(df25[40:90,1]*df25[40:90,2]))/</w:t>
       </w:r>
       <w:r>
         <w:t>63</w:t>
@@ -10158,17 +9028,7 @@
         <w:t xml:space="preserve"> </w:t>
       </w:r>
       <w:r>
-        <w:t>sum(</w:t>
-      </w:r>
-      <w:proofErr w:type="spellStart"/>
-      <w:proofErr w:type="gramStart"/>
-      <w:r>
-        <w:t>as.numeric</w:t>
-      </w:r>
-      <w:proofErr w:type="spellEnd"/>
-      <w:proofErr w:type="gramEnd"/>
-      <w:r>
-        <w:t>(df30[35:85,1]*df30[35:85,2]))/</w:t>
+        <w:t>sum(as.numeric(df30[35:85,1]*df30[35:85,2]))/</w:t>
       </w:r>
       <w:r>
         <w:t>58</w:t>

</xml_diff>

<commit_message>
Difference made between gtf or gff and fasta files content + names
Finish gene prediction (Aureus)

New: remove "please wait" message in panel fileChooser, review Ns calculation (with Spades fasta result).
</commit_message>
<xml_diff>
--- a/Schmit_s388143_Report.docx
+++ b/Schmit_s388143_Report.docx
@@ -7327,6 +7327,42 @@
       </w:r>
       <w:r>
         <w:t>ie.</w:t>
+      </w:r>
+      <w:r>
+        <w:t>26 genes were predicted with this specie.</w:t>
+      </w:r>
+      <w:r>
+        <w:t xml:space="preserve"> With closest specie: </w:t>
+      </w:r>
+      <w:r>
+        <w:t>Staphylococcus aureus [Bacteria - Firmicutes - Bacilli]</w:t>
+      </w:r>
+      <w:r>
+        <w:t xml:space="preserve">, </w:t>
+      </w:r>
+      <w:r>
+        <w:t>534 genes are found.</w:t>
+      </w:r>
+      <w:r>
+        <w:t xml:space="preserve"> With </w:t>
+      </w:r>
+      <w:r>
+        <w:t>Bathycoccus prasinos [Viridiplantae - Chlorophyta - Mamiellophyceae]</w:t>
+      </w:r>
+      <w:r>
+        <w:t xml:space="preserve">, </w:t>
+      </w:r>
+      <w:r>
+        <w:t>190 genes are found.</w:t>
+      </w:r>
+      <w:r>
+        <w:t xml:space="preserve"> </w:t>
+      </w:r>
+      <w:r>
+        <w:t>Staphylococcus aureus</w:t>
+      </w:r>
+      <w:r>
+        <w:t xml:space="preserve"> will be kept for further analysis.</w:t>
       </w:r>
     </w:p>
     <w:p/>

</xml_diff>

<commit_message>
New class for statistics calculation
</commit_message>
<xml_diff>
--- a/Schmit_s388143_Report.docx
+++ b/Schmit_s388143_Report.docx
@@ -7363,6 +7363,26 @@
       </w:r>
       <w:r>
         <w:t xml:space="preserve"> will be kept for further analysis.</w:t>
+      </w:r>
+    </w:p>
+    <w:p>
+      <w:r>
+        <w:t xml:space="preserve">For gene annotation, similarities are search between the sequenced assembly and BLAST database. No taxonomy filter is used, since the organism is unknown. The annotations will be less </w:t>
+      </w:r>
+      <w:r>
+        <w:t>precise</w:t>
+      </w:r>
+      <w:r>
+        <w:t xml:space="preserve">, but </w:t>
+      </w:r>
+      <w:r>
+        <w:t xml:space="preserve">randomly </w:t>
+      </w:r>
+      <w:r>
+        <w:t>choosing a taxonomy could introduce a bias.</w:t>
+      </w:r>
+      <w:r>
+        <w:t xml:space="preserve"> Next, the Gene Ontology is mapped.</w:t>
       </w:r>
     </w:p>
     <w:p/>

</xml_diff>

<commit_message>
Creation of class barPlotPanel, annotation finished
</commit_message>
<xml_diff>
--- a/Schmit_s388143_Report.docx
+++ b/Schmit_s388143_Report.docx
@@ -7359,15 +7359,42 @@
         <w:t xml:space="preserve"> </w:t>
       </w:r>
       <w:r>
+        <w:t xml:space="preserve">One mammal, one </w:t>
+      </w:r>
+      <w:r>
+        <w:t>bacterium</w:t>
+      </w:r>
+      <w:r>
+        <w:t xml:space="preserve"> and one plant were </w:t>
+      </w:r>
+      <w:r>
+        <w:t>tested</w:t>
+      </w:r>
+      <w:r>
+        <w:t xml:space="preserve">. </w:t>
+      </w:r>
+      <w:r>
         <w:t>Staphylococcus aureus</w:t>
       </w:r>
       <w:r>
-        <w:t xml:space="preserve"> will be kept for further analysis.</w:t>
-      </w:r>
-    </w:p>
-    <w:p>
-      <w:r>
-        <w:t xml:space="preserve">For gene annotation, similarities are search between the sequenced assembly and BLAST database. No taxonomy filter is used, since the organism is unknown. The annotations will be less </w:t>
+        <w:t xml:space="preserve"> will be kept for further analysis</w:t>
+      </w:r>
+      <w:r>
+        <w:t>, since more genes were found for this specie</w:t>
+      </w:r>
+      <w:r>
+        <w:t>.</w:t>
+      </w:r>
+    </w:p>
+    <w:p>
+      <w:r>
+        <w:t>For gene annotation, similarities are search between the sequenced assembly and BLAST database. No taxonomy filter is used, since the organism is unknown.</w:t>
+      </w:r>
+      <w:r>
+        <w:t xml:space="preserve"> </w:t>
+      </w:r>
+      <w:r>
+        <w:t xml:space="preserve"> The annotations will be less </w:t>
       </w:r>
       <w:r>
         <w:t>precise</w:t>
@@ -7382,7 +7409,310 @@
         <w:t>choosing a taxonomy could introduce a bias.</w:t>
       </w:r>
       <w:r>
-        <w:t xml:space="preserve"> Next, the Gene Ontology is mapped.</w:t>
+        <w:t xml:space="preserve"> </w:t>
+      </w:r>
+    </w:p>
+    <w:p>
+      <w:r>
+        <w:t xml:space="preserve">The studied specie is probably </w:t>
+      </w:r>
+      <w:r>
+        <w:t>close to</w:t>
+      </w:r>
+      <w:r>
+        <w:t xml:space="preserve"> </w:t>
+      </w:r>
+      <w:r>
+        <w:t>Homo sapien</w:t>
+      </w:r>
+      <w:r>
+        <w:t>s</w:t>
+      </w:r>
+      <w:r>
+        <w:t xml:space="preserve">, </w:t>
+      </w:r>
+      <w:r>
+        <w:t xml:space="preserve">maybe a mammal, </w:t>
+      </w:r>
+      <w:r>
+        <w:t>according to</w:t>
+      </w:r>
+      <w:r>
+        <w:t xml:space="preserve"> </w:t>
+      </w:r>
+      <w:r>
+        <w:t>blast results.</w:t>
+      </w:r>
+      <w:r>
+        <w:t xml:space="preserve"> Both the number of hits, and the specie distribution, are higher for homo sapiens.</w:t>
+      </w:r>
+    </w:p>
+    <w:p>
+      <w:pPr>
+        <w:keepNext/>
+      </w:pPr>
+      <w:r>
+        <w:rPr>
+          <w:noProof/>
+        </w:rPr>
+        <w:drawing>
+          <wp:inline distT="0" distB="0" distL="0" distR="0" wp14:anchorId="34871AD0" wp14:editId="03FC8081">
+            <wp:extent cx="6645910" cy="2847975"/>
+            <wp:effectExtent l="0" t="0" r="2540" b="9525"/>
+            <wp:docPr id="28" name="Picture 28"/>
+            <wp:cNvGraphicFramePr>
+              <a:graphicFrameLocks xmlns:a="http://schemas.openxmlformats.org/drawingml/2006/main" noChangeAspect="1"/>
+            </wp:cNvGraphicFramePr>
+            <a:graphic xmlns:a="http://schemas.openxmlformats.org/drawingml/2006/main">
+              <a:graphicData uri="http://schemas.openxmlformats.org/drawingml/2006/picture">
+                <pic:pic xmlns:pic="http://schemas.openxmlformats.org/drawingml/2006/picture">
+                  <pic:nvPicPr>
+                    <pic:cNvPr id="28" name="Picture 28"/>
+                    <pic:cNvPicPr/>
+                  </pic:nvPicPr>
+                  <pic:blipFill>
+                    <a:blip r:embed="rId41">
+                      <a:extLst>
+                        <a:ext uri="{28A0092B-C50C-407E-A947-70E740481C1C}">
+                          <a14:useLocalDpi xmlns:a14="http://schemas.microsoft.com/office/drawing/2010/main" val="0"/>
+                        </a:ext>
+                      </a:extLst>
+                    </a:blip>
+                    <a:stretch>
+                      <a:fillRect/>
+                    </a:stretch>
+                  </pic:blipFill>
+                  <pic:spPr>
+                    <a:xfrm>
+                      <a:off x="0" y="0"/>
+                      <a:ext cx="6645910" cy="2847975"/>
+                    </a:xfrm>
+                    <a:prstGeom prst="rect">
+                      <a:avLst/>
+                    </a:prstGeom>
+                  </pic:spPr>
+                </pic:pic>
+              </a:graphicData>
+            </a:graphic>
+          </wp:inline>
+        </w:drawing>
+      </w:r>
+    </w:p>
+    <w:p>
+      <w:pPr>
+        <w:pStyle w:val="Caption"/>
+        <w:jc w:val="center"/>
+      </w:pPr>
+      <w:r>
+        <w:t xml:space="preserve">Figure </w:t>
+      </w:r>
+      <w:fldSimple w:instr=" SEQ Figure \* ARABIC ">
+        <w:r>
+          <w:rPr>
+            <w:noProof/>
+          </w:rPr>
+          <w:t>11</w:t>
+        </w:r>
+      </w:fldSimple>
+      <w:r>
+        <w:t xml:space="preserve"> Species distribution after blast similarities search of MaSuRCA assembly</w:t>
+      </w:r>
+    </w:p>
+    <w:p>
+      <w:pPr>
+        <w:keepNext/>
+      </w:pPr>
+      <w:r>
+        <w:rPr>
+          <w:noProof/>
+        </w:rPr>
+        <w:lastRenderedPageBreak/>
+        <w:drawing>
+          <wp:inline distT="0" distB="0" distL="0" distR="0" wp14:anchorId="2C5047B8" wp14:editId="4B584256">
+            <wp:extent cx="6645910" cy="2847975"/>
+            <wp:effectExtent l="0" t="0" r="2540" b="9525"/>
+            <wp:docPr id="29" name="Picture 29" descr="Chart&#10;&#10;Description automatically generated"/>
+            <wp:cNvGraphicFramePr>
+              <a:graphicFrameLocks xmlns:a="http://schemas.openxmlformats.org/drawingml/2006/main" noChangeAspect="1"/>
+            </wp:cNvGraphicFramePr>
+            <a:graphic xmlns:a="http://schemas.openxmlformats.org/drawingml/2006/main">
+              <a:graphicData uri="http://schemas.openxmlformats.org/drawingml/2006/picture">
+                <pic:pic xmlns:pic="http://schemas.openxmlformats.org/drawingml/2006/picture">
+                  <pic:nvPicPr>
+                    <pic:cNvPr id="29" name="Picture 29" descr="Chart&#10;&#10;Description automatically generated"/>
+                    <pic:cNvPicPr/>
+                  </pic:nvPicPr>
+                  <pic:blipFill>
+                    <a:blip r:embed="rId42">
+                      <a:extLst>
+                        <a:ext uri="{28A0092B-C50C-407E-A947-70E740481C1C}">
+                          <a14:useLocalDpi xmlns:a14="http://schemas.microsoft.com/office/drawing/2010/main" val="0"/>
+                        </a:ext>
+                      </a:extLst>
+                    </a:blip>
+                    <a:stretch>
+                      <a:fillRect/>
+                    </a:stretch>
+                  </pic:blipFill>
+                  <pic:spPr>
+                    <a:xfrm>
+                      <a:off x="0" y="0"/>
+                      <a:ext cx="6645910" cy="2847975"/>
+                    </a:xfrm>
+                    <a:prstGeom prst="rect">
+                      <a:avLst/>
+                    </a:prstGeom>
+                  </pic:spPr>
+                </pic:pic>
+              </a:graphicData>
+            </a:graphic>
+          </wp:inline>
+        </w:drawing>
+      </w:r>
+    </w:p>
+    <w:p>
+      <w:pPr>
+        <w:pStyle w:val="Caption"/>
+        <w:jc w:val="center"/>
+      </w:pPr>
+      <w:r>
+        <w:t xml:space="preserve">Figure </w:t>
+      </w:r>
+      <w:fldSimple w:instr=" SEQ Figure \* ARABIC ">
+        <w:r>
+          <w:rPr>
+            <w:noProof/>
+          </w:rPr>
+          <w:t>12</w:t>
+        </w:r>
+      </w:fldSimple>
+      <w:r>
+        <w:t xml:space="preserve"> Top hit species distribution </w:t>
+      </w:r>
+      <w:r>
+        <w:t>after blast similarities search of MaSuRCA assembly</w:t>
+      </w:r>
+    </w:p>
+    <w:p>
+      <w:r>
+        <w:t>The number of unknown specie is very high, with almost 2500 “others” species.</w:t>
+      </w:r>
+      <w:r>
+        <w:t xml:space="preserve"> Around 400 sequences were not mapped.</w:t>
+      </w:r>
+    </w:p>
+    <w:p>
+      <w:r>
+        <w:t>Next, the Gene Ontology is mapped.</w:t>
+      </w:r>
+      <w:r>
+        <w:t xml:space="preserve"> The annotation</w:t>
+      </w:r>
+      <w:r>
+        <w:t>s</w:t>
+      </w:r>
+      <w:r>
+        <w:t xml:space="preserve"> are computed with a cutoff of 50.</w:t>
+      </w:r>
+      <w:r>
+        <w:t xml:space="preserve"> </w:t>
+      </w:r>
+      <w:r>
+        <w:t>The most</w:t>
+      </w:r>
+      <w:r>
+        <w:t xml:space="preserve"> annotated </w:t>
+      </w:r>
+      <w:r>
+        <w:t>biological processes are cellular and metabolic processes. For molecular function, the binding and catalytic activity are</w:t>
+      </w:r>
+      <w:r>
+        <w:t xml:space="preserve"> predominant. The most represented cellular component is cellular anatomical entity.</w:t>
+      </w:r>
+    </w:p>
+    <w:p>
+      <w:pPr>
+        <w:keepNext/>
+      </w:pPr>
+      <w:r>
+        <w:rPr>
+          <w:noProof/>
+        </w:rPr>
+        <w:lastRenderedPageBreak/>
+        <w:drawing>
+          <wp:inline distT="0" distB="0" distL="0" distR="0" wp14:anchorId="71EACCA4" wp14:editId="2D45325F">
+            <wp:extent cx="6645910" cy="3312160"/>
+            <wp:effectExtent l="0" t="0" r="2540" b="2540"/>
+            <wp:docPr id="30" name="Picture 30"/>
+            <wp:cNvGraphicFramePr>
+              <a:graphicFrameLocks xmlns:a="http://schemas.openxmlformats.org/drawingml/2006/main" noChangeAspect="1"/>
+            </wp:cNvGraphicFramePr>
+            <a:graphic xmlns:a="http://schemas.openxmlformats.org/drawingml/2006/main">
+              <a:graphicData uri="http://schemas.openxmlformats.org/drawingml/2006/picture">
+                <pic:pic xmlns:pic="http://schemas.openxmlformats.org/drawingml/2006/picture">
+                  <pic:nvPicPr>
+                    <pic:cNvPr id="30" name="Picture 30"/>
+                    <pic:cNvPicPr/>
+                  </pic:nvPicPr>
+                  <pic:blipFill>
+                    <a:blip r:embed="rId43">
+                      <a:extLst>
+                        <a:ext uri="{28A0092B-C50C-407E-A947-70E740481C1C}">
+                          <a14:useLocalDpi xmlns:a14="http://schemas.microsoft.com/office/drawing/2010/main" val="0"/>
+                        </a:ext>
+                      </a:extLst>
+                    </a:blip>
+                    <a:stretch>
+                      <a:fillRect/>
+                    </a:stretch>
+                  </pic:blipFill>
+                  <pic:spPr>
+                    <a:xfrm>
+                      <a:off x="0" y="0"/>
+                      <a:ext cx="6645910" cy="3312160"/>
+                    </a:xfrm>
+                    <a:prstGeom prst="rect">
+                      <a:avLst/>
+                    </a:prstGeom>
+                  </pic:spPr>
+                </pic:pic>
+              </a:graphicData>
+            </a:graphic>
+          </wp:inline>
+        </w:drawing>
+      </w:r>
+    </w:p>
+    <w:p>
+      <w:pPr>
+        <w:pStyle w:val="Caption"/>
+        <w:jc w:val="center"/>
+      </w:pPr>
+      <w:r>
+        <w:t xml:space="preserve">Figure </w:t>
+      </w:r>
+      <w:fldSimple w:instr=" SEQ Figure \* ARABIC ">
+        <w:r>
+          <w:rPr>
+            <w:noProof/>
+          </w:rPr>
+          <w:t>13</w:t>
+        </w:r>
+      </w:fldSimple>
+      <w:r>
+        <w:t xml:space="preserve"> GO distribution by level, top 20 (MaSuRCA assembly)</w:t>
+      </w:r>
+    </w:p>
+    <w:p>
+      <w:r>
+        <w:t>A large part of the sequences could not be annotated. This might be linked to the lack of precision of the assembly.</w:t>
+      </w:r>
+    </w:p>
+    <w:p>
+      <w:r>
+        <w:t xml:space="preserve">The KEGG pathway is also computed, </w:t>
+      </w:r>
+      <w:r>
+        <w:t>allowing to visualise the interaction between the enzymes, the genes, some cellular processes, etc.</w:t>
       </w:r>
     </w:p>
     <w:p/>
@@ -8798,8 +9128,8 @@
     </w:p>
     <w:p/>
     <w:sectPr>
-      <w:headerReference w:type="default" r:id="rId41"/>
-      <w:footerReference w:type="default" r:id="rId42"/>
+      <w:headerReference w:type="default" r:id="rId44"/>
+      <w:footerReference w:type="default" r:id="rId45"/>
       <w:pgSz w:w="11906" w:h="16838"/>
       <w:pgMar w:top="720" w:right="720" w:bottom="720" w:left="720" w:header="708" w:footer="708" w:gutter="0"/>
       <w:cols w:space="708"/>

</xml_diff>

<commit_message>
User manual and report completes
</commit_message>
<xml_diff>
--- a/Schmit_s388143_Report.docx
+++ b/Schmit_s388143_Report.docx
@@ -85,6 +85,13 @@
       </w:r>
       <w:r>
         <w:rPr>
+          <w:sz w:val="96"/>
+          <w:szCs w:val="96"/>
+        </w:rPr>
+        <w:br/>
+      </w:r>
+      <w:r>
+        <w:rPr>
           <w:sz w:val="56"/>
           <w:szCs w:val="56"/>
         </w:rPr>
@@ -211,16 +218,37 @@
         <w:t>.</w:t>
       </w:r>
       <w:r>
-        <w:t xml:space="preserve"> Read1 has 2 475 000 reads and a sequence length of 101.</w:t>
-      </w:r>
-      <w:r>
         <w:t xml:space="preserve"> </w:t>
       </w:r>
       <w:r>
-        <w:t>The mean quality of it’s reads is very poor, with a value of 17.</w:t>
-      </w:r>
-      <w:r>
-        <w:t xml:space="preserve"> No sequence is flagged as poor quality.</w:t>
+        <w:t>Short Illumina read1</w:t>
+      </w:r>
+      <w:r>
+        <w:t xml:space="preserve"> file</w:t>
+      </w:r>
+      <w:r>
+        <w:t xml:space="preserve"> has 2 475 000 reads and a sequence length of 101.</w:t>
+      </w:r>
+      <w:r>
+        <w:t xml:space="preserve"> </w:t>
+      </w:r>
+      <w:r>
+        <w:t>The mean quality of its reads is very poor, with a value of 17.</w:t>
+      </w:r>
+      <w:r>
+        <w:t xml:space="preserve"> </w:t>
+      </w:r>
+      <w:r>
+        <w:t>However, in the general st</w:t>
+      </w:r>
+      <w:r>
+        <w:t>a</w:t>
+      </w:r>
+      <w:r>
+        <w:t>tistics, n</w:t>
+      </w:r>
+      <w:r>
+        <w:t>o sequence is flagged as poor quality.</w:t>
       </w:r>
     </w:p>
     <w:p>
@@ -303,6 +331,9 @@
       <w:r>
         <w:t>read</w:t>
       </w:r>
+      <w:r>
+        <w:t>s</w:t>
+      </w:r>
       <w:proofErr w:type="gramEnd"/>
     </w:p>
     <w:p>
@@ -319,7 +350,13 @@
         <w:t xml:space="preserve"> The per base content of the first read is good, with little to no differences between bases</w:t>
       </w:r>
       <w:r>
-        <w:t>: no bias was introduced in the reads.</w:t>
+        <w:t xml:space="preserve">: no bias </w:t>
+      </w:r>
+      <w:r>
+        <w:t>were</w:t>
+      </w:r>
+      <w:r>
+        <w:t xml:space="preserve"> introduced in the reads.</w:t>
       </w:r>
     </w:p>
     <w:p>
@@ -330,6 +367,7 @@
     <w:p>
       <w:pPr>
         <w:keepNext/>
+        <w:jc w:val="center"/>
       </w:pPr>
       <w:r>
         <w:rPr>
@@ -337,9 +375,9 @@
         </w:rPr>
         <w:lastRenderedPageBreak/>
         <w:drawing>
-          <wp:inline distT="0" distB="0" distL="0" distR="0" wp14:anchorId="14EFDA10" wp14:editId="7B312BE3">
-            <wp:extent cx="5760720" cy="3266440"/>
-            <wp:effectExtent l="0" t="0" r="0" b="0"/>
+          <wp:inline distT="0" distB="0" distL="0" distR="0" wp14:anchorId="14EFDA10" wp14:editId="36CD376D">
+            <wp:extent cx="4755999" cy="2705735"/>
+            <wp:effectExtent l="0" t="0" r="6985" b="0"/>
             <wp:docPr id="4" name="Picture 4" descr="Chart, histogram&#10;&#10;Description automatically generated"/>
             <wp:cNvGraphicFramePr>
               <a:graphicFrameLocks xmlns:a="http://schemas.openxmlformats.org/drawingml/2006/main" noChangeAspect="1"/>
@@ -351,20 +389,27 @@
                     <pic:cNvPr id="4" name="Picture 4" descr="Chart, histogram&#10;&#10;Description automatically generated"/>
                     <pic:cNvPicPr/>
                   </pic:nvPicPr>
-                  <pic:blipFill>
+                  <pic:blipFill rotWithShape="1">
                     <a:blip r:embed="rId10"/>
-                    <a:stretch>
-                      <a:fillRect/>
-                    </a:stretch>
+                    <a:srcRect l="332" r="-1"/>
+                    <a:stretch/>
                   </pic:blipFill>
-                  <pic:spPr>
+                  <pic:spPr bwMode="auto">
                     <a:xfrm>
                       <a:off x="0" y="0"/>
-                      <a:ext cx="5760720" cy="3266440"/>
+                      <a:ext cx="4759089" cy="2707493"/>
                     </a:xfrm>
                     <a:prstGeom prst="rect">
                       <a:avLst/>
                     </a:prstGeom>
+                    <a:ln>
+                      <a:noFill/>
+                    </a:ln>
+                    <a:extLst>
+                      <a:ext uri="{53640926-AAD7-44D8-BBD7-CCE9431645EC}">
+                        <a14:shadowObscured xmlns:a14="http://schemas.microsoft.com/office/drawing/2010/main"/>
+                      </a:ext>
+                    </a:extLst>
                   </pic:spPr>
                 </pic:pic>
               </a:graphicData>
@@ -390,13 +435,11 @@
         </w:r>
       </w:fldSimple>
       <w:r>
-        <w:t xml:space="preserve"> GC content of first Illumina </w:t>
-      </w:r>
-      <w:proofErr w:type="gramStart"/>
-      <w:r>
-        <w:t>read</w:t>
-      </w:r>
-      <w:proofErr w:type="gramEnd"/>
+        <w:t xml:space="preserve"> GC content of first Illumina read</w:t>
+      </w:r>
+      <w:r>
+        <w:t>s</w:t>
+      </w:r>
     </w:p>
     <w:p>
       <w:r>
@@ -413,11 +456,9 @@
       <w:r>
         <w:t xml:space="preserve">The quality per base sequence </w:t>
       </w:r>
-      <w:proofErr w:type="gramStart"/>
-      <w:r>
-        <w:t>are</w:t>
-      </w:r>
-      <w:proofErr w:type="gramEnd"/>
+      <w:r>
+        <w:t>is</w:t>
+      </w:r>
       <w:r>
         <w:t xml:space="preserve"> problematic. Indeed, they are all the same and very low.</w:t>
       </w:r>
@@ -630,7 +671,6 @@
               <w:rPr>
                 <w:noProof/>
               </w:rPr>
-              <w:lastRenderedPageBreak/>
               <w:drawing>
                 <wp:inline distT="0" distB="0" distL="0" distR="0" wp14:anchorId="1E976097" wp14:editId="63D16F5C">
                   <wp:extent cx="2034957" cy="1980000"/>
@@ -1192,52 +1232,53 @@
       </w:r>
     </w:p>
     <w:p>
-      <w:r>
-        <w:t>The number of reads went from</w:t>
-      </w:r>
-      <w:r>
-        <w:t xml:space="preserve"> 2 475 000</w:t>
-      </w:r>
-      <w:r>
-        <w:t xml:space="preserve"> to after</w:t>
-      </w:r>
-      <w:r>
-        <w:t xml:space="preserve"> 2 378 197 reads</w:t>
-      </w:r>
-      <w:r>
-        <w:t xml:space="preserve"> correction.</w:t>
-      </w:r>
-      <w:r>
-        <w:t xml:space="preserve"> 100 000 reads were lost</w:t>
-      </w:r>
-      <w:r>
-        <w:t xml:space="preserve"> during the correction</w:t>
-      </w:r>
-      <w:r>
-        <w:t>, but 96% of the reads were kept</w:t>
-      </w:r>
-      <w:r>
-        <w:t xml:space="preserve">: the data was not too </w:t>
-      </w:r>
-      <w:proofErr w:type="gramStart"/>
-      <w:r>
-        <w:t>messy</w:t>
-      </w:r>
-      <w:proofErr w:type="gramEnd"/>
-      <w:r>
-        <w:t xml:space="preserve"> and a large number of reads could be corrected.</w:t>
-      </w:r>
-      <w:r>
-        <w:br w:type="page"/>
-      </w:r>
-    </w:p>
-    <w:p>
       <w:pPr>
         <w:rPr>
           <w:b/>
           <w:bCs/>
         </w:rPr>
       </w:pPr>
+      <w:r>
+        <w:t>The number of reads went from</w:t>
+      </w:r>
+      <w:r>
+        <w:t xml:space="preserve"> 2 475 000</w:t>
+      </w:r>
+      <w:r>
+        <w:t xml:space="preserve"> to after</w:t>
+      </w:r>
+      <w:r>
+        <w:t xml:space="preserve"> 2 378 197 reads</w:t>
+      </w:r>
+      <w:r>
+        <w:t xml:space="preserve"> correction.</w:t>
+      </w:r>
+      <w:r>
+        <w:t xml:space="preserve"> 100 000 reads were lost</w:t>
+      </w:r>
+      <w:r>
+        <w:t xml:space="preserve"> during the correction</w:t>
+      </w:r>
+      <w:r>
+        <w:t>, but 96% of the reads were kept</w:t>
+      </w:r>
+      <w:r>
+        <w:t xml:space="preserve">: the data was not too </w:t>
+      </w:r>
+      <w:r>
+        <w:t>messy,</w:t>
+      </w:r>
+      <w:r>
+        <w:t xml:space="preserve"> and </w:t>
+      </w:r>
+      <w:proofErr w:type="gramStart"/>
+      <w:r>
+        <w:t>a large number of</w:t>
+      </w:r>
+      <w:proofErr w:type="gramEnd"/>
+      <w:r>
+        <w:t xml:space="preserve"> reads could be corrected.</w:t>
+      </w:r>
     </w:p>
     <w:p>
       <w:r>
@@ -1345,18 +1386,13 @@
         <w:t>abscise</w:t>
       </w:r>
       <w:r>
-        <w:t xml:space="preserve"> of the </w:t>
-      </w:r>
-      <w:proofErr w:type="spellStart"/>
-      <w:r>
-        <w:t>other</w:t>
-      </w:r>
-      <w:r>
-        <w:t>The</w:t>
-      </w:r>
-      <w:proofErr w:type="spellEnd"/>
-      <w:r>
-        <w:t xml:space="preserve"> fi</w:t>
+        <w:t xml:space="preserve"> of the other</w:t>
+      </w:r>
+      <w:r>
+        <w:t xml:space="preserve">. </w:t>
+      </w:r>
+      <w:r>
+        <w:t>The fi</w:t>
       </w:r>
       <w:r>
         <w:t xml:space="preserve">rst, the hetero-peak, has </w:t>
@@ -1397,11 +1433,9 @@
       <w:r>
         <w:t xml:space="preserve"> It indicates a low level of </w:t>
       </w:r>
-      <w:proofErr w:type="spellStart"/>
-      <w:r>
-        <w:t>heterozygoty</w:t>
-      </w:r>
-      <w:proofErr w:type="spellEnd"/>
+      <w:r>
+        <w:t>heterozygosity</w:t>
+      </w:r>
       <w:r>
         <w:t>.</w:t>
       </w:r>
@@ -1424,10 +1458,11 @@
         <w:jc w:val="center"/>
       </w:pPr>
       <w:r>
+        <w:lastRenderedPageBreak/>
         <w:drawing>
-          <wp:inline distT="0" distB="0" distL="0" distR="0" wp14:anchorId="46073210" wp14:editId="0FD67A96">
-            <wp:extent cx="5169166" cy="3835597"/>
-            <wp:effectExtent l="0" t="0" r="0" b="0"/>
+          <wp:inline distT="0" distB="0" distL="0" distR="0" wp14:anchorId="46073210" wp14:editId="53AECA80">
+            <wp:extent cx="4386639" cy="3254951"/>
+            <wp:effectExtent l="0" t="0" r="0" b="3175"/>
             <wp:docPr id="10" name="Picture 10" descr="Chart&#10;&#10;Description automatically generated"/>
             <wp:cNvGraphicFramePr>
               <a:graphicFrameLocks xmlns:a="http://schemas.openxmlformats.org/drawingml/2006/main" noChangeAspect="1"/>
@@ -1448,7 +1483,7 @@
                   <pic:spPr>
                     <a:xfrm>
                       <a:off x="0" y="0"/>
-                      <a:ext cx="5169166" cy="3835597"/>
+                      <a:ext cx="4397382" cy="3262922"/>
                     </a:xfrm>
                     <a:prstGeom prst="rect">
                       <a:avLst/>
@@ -1679,7 +1714,6 @@
                 <w:color w:val="5A5A5A" w:themeColor="text1" w:themeTint="A5"/>
                 <w:spacing w:val="15"/>
               </w:rPr>
-              <w:lastRenderedPageBreak/>
               <w:drawing>
                 <wp:inline distT="0" distB="0" distL="0" distR="0" wp14:anchorId="6D096880" wp14:editId="1CFAD9B5">
                   <wp:extent cx="2247441" cy="1980000"/>
@@ -2025,6 +2059,7 @@
                 <w:color w:val="5A5A5A" w:themeColor="text1" w:themeTint="A5"/>
                 <w:spacing w:val="15"/>
               </w:rPr>
+              <w:lastRenderedPageBreak/>
               <w:t xml:space="preserve">Total of </w:t>
             </w:r>
             <w:proofErr w:type="spellStart"/>
@@ -2547,24 +2582,19 @@
         <w:t>will be kept for the assembly</w:t>
       </w:r>
       <w:r>
-        <w:t xml:space="preserve">: 25mers seem a good compromise between long and short k </w:t>
-      </w:r>
-      <w:proofErr w:type="gramStart"/>
-      <w:r>
-        <w:t>value</w:t>
+        <w:t>: 25mers seem</w:t>
       </w:r>
       <w:r>
         <w:t>s</w:t>
       </w:r>
       <w:r>
-        <w:t xml:space="preserve"> </w:t>
-      </w:r>
-      <w:r>
-        <w:t>.</w:t>
-      </w:r>
-      <w:proofErr w:type="gramEnd"/>
-      <w:r>
-        <w:t xml:space="preserve"> </w:t>
+        <w:t xml:space="preserve"> a good compromise between long and short k value</w:t>
+      </w:r>
+      <w:r>
+        <w:t>s</w:t>
+      </w:r>
+      <w:r>
+        <w:t xml:space="preserve">. </w:t>
       </w:r>
       <w:r>
         <w:t>Indeed,</w:t>
@@ -2666,10 +2696,7 @@
         <w:t xml:space="preserve"> After correction, the number of reads is 218 052 444, so the coverage is approximatively </w:t>
       </w:r>
       <w:r>
-        <w:t xml:space="preserve">43, still a very high value. </w:t>
-      </w:r>
-      <w:r>
-        <w:t>The genome estimation might be too low, since the coverage values are excellent. Or the sequencing depth was important.</w:t>
+        <w:t>43, still a very high value.</w:t>
       </w:r>
     </w:p>
     <w:p>
@@ -2742,10 +2769,10 @@
         <w:t>with a mean of 8.5. The quality is the same for almost all the reads, with a very light drop of 0.5 at the end.</w:t>
       </w:r>
       <w:r>
-        <w:t xml:space="preserve"> Since the quality is certainly bad but constant, no filtering nor trimming will be applied: </w:t>
-      </w:r>
-      <w:r>
-        <w:t>all the values are bad.</w:t>
+        <w:t xml:space="preserve"> Since the quality is certainly bad but constant, no filtering nor trimming will be applied</w:t>
+      </w:r>
+      <w:r>
+        <w:t>.</w:t>
       </w:r>
     </w:p>
     <w:p>
@@ -2906,11 +2933,9 @@
       <w:r>
         <w:t xml:space="preserve">The per base content is also flagged as a </w:t>
       </w:r>
-      <w:proofErr w:type="gramStart"/>
-      <w:r>
-        <w:t>fail</w:t>
-      </w:r>
-      <w:proofErr w:type="gramEnd"/>
+      <w:r>
+        <w:t>failure</w:t>
+      </w:r>
       <w:r>
         <w:t>.</w:t>
       </w:r>
@@ -3107,11 +3132,9 @@
       <w:r>
         <w:t xml:space="preserve"> there </w:t>
       </w:r>
-      <w:proofErr w:type="gramStart"/>
-      <w:r>
-        <w:t>is</w:t>
-      </w:r>
-      <w:proofErr w:type="gramEnd"/>
+      <w:r>
+        <w:t>are</w:t>
+      </w:r>
       <w:r>
         <w:t xml:space="preserve"> no overrepresented sequences.</w:t>
       </w:r>
@@ -3371,31 +3394,29 @@
         <w:t xml:space="preserve"> The distribution that is mostly represented would be the error one.</w:t>
       </w:r>
       <w:r>
-        <w:t xml:space="preserve"> This hypothesis seems confirmed, since "in PacBio, assuming a typical k-</w:t>
-      </w:r>
-      <w:proofErr w:type="spellStart"/>
-      <w:r>
-        <w:t>mer</w:t>
-      </w:r>
-      <w:proofErr w:type="spellEnd"/>
-      <w:r>
-        <w:t xml:space="preserve"> size of 16, only ~5% of the </w:t>
-      </w:r>
-      <w:proofErr w:type="spellStart"/>
-      <w:r>
-        <w:t>distintc</w:t>
-      </w:r>
-      <w:proofErr w:type="spellEnd"/>
-      <w:r>
-        <w:t xml:space="preserve"> k-</w:t>
-      </w:r>
-      <w:proofErr w:type="spellStart"/>
-      <w:r>
-        <w:t>mers</w:t>
-      </w:r>
-      <w:proofErr w:type="spellEnd"/>
-      <w:r>
-        <w:t xml:space="preserve"> from the reads are error free” (</w:t>
+        <w:t xml:space="preserve"> This hypothesis seems confirmed, since "in PacBio, assuming a typical </w:t>
+      </w:r>
+      <w:proofErr w:type="spellStart"/>
+      <w:r>
+        <w:t>kmer</w:t>
+      </w:r>
+      <w:proofErr w:type="spellEnd"/>
+      <w:r>
+        <w:t xml:space="preserve"> size of 16, only ~5% of the distin</w:t>
+      </w:r>
+      <w:r>
+        <w:t>ct</w:t>
+      </w:r>
+      <w:r>
+        <w:t xml:space="preserve"> </w:t>
+      </w:r>
+      <w:proofErr w:type="spellStart"/>
+      <w:r>
+        <w:t>kmers</w:t>
+      </w:r>
+      <w:proofErr w:type="spellEnd"/>
+      <w:r>
+        <w:t xml:space="preserve"> from the reads are error free”</w:t>
       </w:r>
       <w:sdt>
         <w:sdtPr>
@@ -3428,7 +3449,7 @@
         </w:sdtContent>
       </w:sdt>
       <w:r>
-        <w:t>).</w:t>
+        <w:t>.</w:t>
       </w:r>
       <w:r>
         <w:t xml:space="preserve"> The error peak thus contain</w:t>
@@ -3474,6 +3495,9 @@
       <w:r>
         <w:t>kmer</w:t>
       </w:r>
+      <w:r>
+        <w:t>s</w:t>
+      </w:r>
       <w:proofErr w:type="spellEnd"/>
       <w:r>
         <w:t>.</w:t>
@@ -3555,7 +3579,10 @@
       </w:r>
       <w:proofErr w:type="spellEnd"/>
       <w:r>
-        <w:t xml:space="preserve"> and contig, since I do not have a long jump library</w:t>
+        <w:t xml:space="preserve"> and contig, since </w:t>
+      </w:r>
+      <w:r>
+        <w:t>no long jump library is provided for the assembly</w:t>
       </w:r>
       <w:r>
         <w:t>.</w:t>
@@ -3579,22 +3606,18 @@
       <w:r>
         <w:t xml:space="preserve">, the number of </w:t>
       </w:r>
-      <w:proofErr w:type="gramStart"/>
-      <w:r>
-        <w:t>vertex</w:t>
-      </w:r>
-      <w:proofErr w:type="gramEnd"/>
+      <w:r>
+        <w:t>vertexes</w:t>
+      </w:r>
       <w:r>
         <w:t xml:space="preserve">, of edges, etc. Contig </w:t>
       </w:r>
       <w:r>
         <w:t xml:space="preserve">uses </w:t>
       </w:r>
-      <w:proofErr w:type="gramStart"/>
-      <w:r>
-        <w:t>those information</w:t>
-      </w:r>
-      <w:proofErr w:type="gramEnd"/>
+      <w:r>
+        <w:t>that information</w:t>
+      </w:r>
       <w:r>
         <w:t xml:space="preserve"> to create the graph, by calculating for instance information about c</w:t>
       </w:r>
@@ -4103,7 +4126,13 @@
         <w:t xml:space="preserve"> 30mers is better because it has the highest N50 and the smallest number of sequences. The length of its sequences is also smaller, but still closer to the estimated size of the genome. However, those statistics are </w:t>
       </w:r>
       <w:r>
-        <w:t>in overall bad.</w:t>
+        <w:t xml:space="preserve">in overall </w:t>
+      </w:r>
+      <w:r>
+        <w:t>poor</w:t>
+      </w:r>
+      <w:r>
+        <w:t>.</w:t>
       </w:r>
     </w:p>
     <w:p>
@@ -4138,32 +4167,59 @@
       <w:r>
         <w:t xml:space="preserve"> The function </w:t>
       </w:r>
+      <w:r>
+        <w:t>“</w:t>
+      </w:r>
       <w:proofErr w:type="spellStart"/>
       <w:r>
         <w:t>velveth</w:t>
       </w:r>
       <w:proofErr w:type="spellEnd"/>
       <w:r>
+        <w:t>”</w:t>
+      </w:r>
+      <w:r>
         <w:t xml:space="preserve"> is used for graph creation, </w:t>
       </w:r>
+      <w:r>
+        <w:t>“</w:t>
+      </w:r>
       <w:proofErr w:type="spellStart"/>
       <w:r>
         <w:t>velvetg</w:t>
       </w:r>
       <w:proofErr w:type="spellEnd"/>
       <w:r>
+        <w:t>”</w:t>
+      </w:r>
+      <w:r>
         <w:t xml:space="preserve"> for graph assembly.</w:t>
       </w:r>
       <w:r>
         <w:t xml:space="preserve"> The parameters are </w:t>
       </w:r>
+      <w:r>
+        <w:t>“</w:t>
+      </w:r>
       <w:proofErr w:type="spellStart"/>
       <w:r>
         <w:t>shortPaired</w:t>
       </w:r>
       <w:proofErr w:type="spellEnd"/>
       <w:r>
-        <w:t xml:space="preserve"> and separate</w:t>
+        <w:t>”</w:t>
+      </w:r>
+      <w:r>
+        <w:t xml:space="preserve"> and </w:t>
+      </w:r>
+      <w:r>
+        <w:t>“</w:t>
+      </w:r>
+      <w:r>
+        <w:t>separate</w:t>
+      </w:r>
+      <w:r>
+        <w:t>”</w:t>
       </w:r>
       <w:r>
         <w:t xml:space="preserve">, since </w:t>
@@ -4548,10 +4604,13 @@
         <w:t xml:space="preserve"> read </w:t>
       </w:r>
       <w:r>
-        <w:t>assembly is very bad</w:t>
-      </w:r>
-      <w:r>
-        <w:t xml:space="preserve"> for all the </w:t>
+        <w:t xml:space="preserve">assembly </w:t>
+      </w:r>
+      <w:r>
+        <w:t xml:space="preserve">has poor statistics </w:t>
+      </w:r>
+      <w:r>
+        <w:t xml:space="preserve">for all the </w:t>
       </w:r>
       <w:proofErr w:type="spellStart"/>
       <w:r>
@@ -4824,6 +4883,7 @@
       <w:tblPr>
         <w:tblStyle w:val="TableGrid"/>
         <w:tblW w:w="0" w:type="auto"/>
+        <w:jc w:val="center"/>
         <w:tblLook w:val="04A0" w:firstRow="1" w:lastRow="0" w:firstColumn="1" w:lastColumn="0" w:noHBand="0" w:noVBand="1"/>
       </w:tblPr>
       <w:tblGrid>
@@ -4831,6 +4891,9 @@
         <w:gridCol w:w="2614"/>
       </w:tblGrid>
       <w:tr>
+        <w:trPr>
+          <w:jc w:val="center"/>
+        </w:trPr>
         <w:tc>
           <w:tcPr>
             <w:tcW w:w="2614" w:type="dxa"/>
@@ -4853,6 +4916,9 @@
         </w:tc>
       </w:tr>
       <w:tr>
+        <w:trPr>
+          <w:jc w:val="center"/>
+        </w:trPr>
         <w:tc>
           <w:tcPr>
             <w:tcW w:w="2614" w:type="dxa"/>
@@ -4875,6 +4941,9 @@
         </w:tc>
       </w:tr>
       <w:tr>
+        <w:trPr>
+          <w:jc w:val="center"/>
+        </w:trPr>
         <w:tc>
           <w:tcPr>
             <w:tcW w:w="2614" w:type="dxa"/>
@@ -4897,6 +4966,9 @@
         </w:tc>
       </w:tr>
       <w:tr>
+        <w:trPr>
+          <w:jc w:val="center"/>
+        </w:trPr>
         <w:tc>
           <w:tcPr>
             <w:tcW w:w="2614" w:type="dxa"/>
@@ -4919,6 +4991,9 @@
         </w:tc>
       </w:tr>
       <w:tr>
+        <w:trPr>
+          <w:jc w:val="center"/>
+        </w:trPr>
         <w:tc>
           <w:tcPr>
             <w:tcW w:w="2614" w:type="dxa"/>
@@ -4941,6 +5016,9 @@
         </w:tc>
       </w:tr>
       <w:tr>
+        <w:trPr>
+          <w:jc w:val="center"/>
+        </w:trPr>
         <w:tc>
           <w:tcPr>
             <w:tcW w:w="2614" w:type="dxa"/>
@@ -4963,6 +5041,9 @@
         </w:tc>
       </w:tr>
       <w:tr>
+        <w:trPr>
+          <w:jc w:val="center"/>
+        </w:trPr>
         <w:tc>
           <w:tcPr>
             <w:tcW w:w="2614" w:type="dxa"/>
@@ -5353,10 +5434,19 @@
         <w:t xml:space="preserve"> However, scaffolding could not be done after it, since the corrected number of reads were no</w:t>
       </w:r>
       <w:r>
+        <w:t>t equals.</w:t>
+      </w:r>
+      <w:r>
         <w:t xml:space="preserve"> </w:t>
       </w:r>
       <w:r>
-        <w:t>Platanus has the best results for short reads assembly. However, it’s N50 is still very low.</w:t>
+        <w:t xml:space="preserve">Platanus has the best results for short reads assembly. </w:t>
+      </w:r>
+      <w:r>
+        <w:t>Nonetheless</w:t>
+      </w:r>
+      <w:r>
+        <w:t>, it’s N50 is still very low.</w:t>
       </w:r>
     </w:p>
     <w:p>
@@ -5400,21 +5490,13 @@
       <w:r>
         <w:t xml:space="preserve"> using </w:t>
       </w:r>
-      <w:commentRangeStart w:id="0"/>
-      <w:proofErr w:type="spellStart"/>
+      <w:proofErr w:type="spellStart"/>
+      <w:proofErr w:type="gramStart"/>
       <w:r>
         <w:t>canu</w:t>
       </w:r>
-      <w:commentRangeEnd w:id="0"/>
-      <w:proofErr w:type="spellEnd"/>
-      <w:r>
-        <w:rPr>
-          <w:rStyle w:val="CommentReference"/>
-          <w:rFonts w:asciiTheme="minorHAnsi" w:eastAsiaTheme="minorHAnsi" w:hAnsiTheme="minorHAnsi" w:cstheme="minorBidi"/>
-          <w:color w:val="auto"/>
-        </w:rPr>
-        <w:commentReference w:id="0"/>
-      </w:r>
+      <w:proofErr w:type="spellEnd"/>
+      <w:proofErr w:type="gramEnd"/>
     </w:p>
     <w:p>
       <w:r>
@@ -5502,248 +5584,10 @@
         <w:t xml:space="preserve">. </w:t>
       </w:r>
     </w:p>
-    <w:tbl>
-      <w:tblPr>
-        <w:tblStyle w:val="TableGrid"/>
-        <w:tblW w:w="0" w:type="auto"/>
-        <w:tblLook w:val="04A0" w:firstRow="1" w:lastRow="0" w:firstColumn="1" w:lastColumn="0" w:noHBand="0" w:noVBand="1"/>
-      </w:tblPr>
-      <w:tblGrid>
-        <w:gridCol w:w="2614"/>
-        <w:gridCol w:w="2614"/>
-        <w:gridCol w:w="2614"/>
-        <w:gridCol w:w="2614"/>
-      </w:tblGrid>
-      <w:tr>
-        <w:tc>
-          <w:tcPr>
-            <w:tcW w:w="2614" w:type="dxa"/>
-          </w:tcPr>
-          <w:p>
-            <w:r>
-              <w:t>Contigs without correction</w:t>
-            </w:r>
-          </w:p>
-        </w:tc>
-        <w:tc>
-          <w:tcPr>
-            <w:tcW w:w="2614" w:type="dxa"/>
-          </w:tcPr>
-          <w:p>
-            <w:r>
-              <w:t>25mers, assembly</w:t>
-            </w:r>
-          </w:p>
-        </w:tc>
-        <w:tc>
-          <w:tcPr>
-            <w:tcW w:w="2614" w:type="dxa"/>
-          </w:tcPr>
-          <w:p>
-            <w:r>
-              <w:t>25mers, scaffolding</w:t>
-            </w:r>
-          </w:p>
-        </w:tc>
-        <w:tc>
-          <w:tcPr>
-            <w:tcW w:w="2614" w:type="dxa"/>
-          </w:tcPr>
-          <w:p>
-            <w:r>
-              <w:t>25mers, gap filling</w:t>
-            </w:r>
-          </w:p>
-        </w:tc>
-      </w:tr>
-      <w:tr>
-        <w:tc>
-          <w:tcPr>
-            <w:tcW w:w="2614" w:type="dxa"/>
-          </w:tcPr>
-          <w:p>
-            <w:r>
-              <w:t>Total number of sequences</w:t>
-            </w:r>
-          </w:p>
-        </w:tc>
-        <w:tc>
-          <w:tcPr>
-            <w:tcW w:w="2614" w:type="dxa"/>
-          </w:tcPr>
-          <w:p/>
-        </w:tc>
-        <w:tc>
-          <w:tcPr>
-            <w:tcW w:w="2614" w:type="dxa"/>
-          </w:tcPr>
-          <w:p/>
-        </w:tc>
-        <w:tc>
-          <w:tcPr>
-            <w:tcW w:w="2614" w:type="dxa"/>
-          </w:tcPr>
-          <w:p/>
-        </w:tc>
-      </w:tr>
-      <w:tr>
-        <w:tc>
-          <w:tcPr>
-            <w:tcW w:w="2614" w:type="dxa"/>
-          </w:tcPr>
-          <w:p>
-            <w:r>
-              <w:t>Total length of sequences</w:t>
-            </w:r>
-          </w:p>
-        </w:tc>
-        <w:tc>
-          <w:tcPr>
-            <w:tcW w:w="2614" w:type="dxa"/>
-          </w:tcPr>
-          <w:p/>
-        </w:tc>
-        <w:tc>
-          <w:tcPr>
-            <w:tcW w:w="2614" w:type="dxa"/>
-          </w:tcPr>
-          <w:p/>
-        </w:tc>
-        <w:tc>
-          <w:tcPr>
-            <w:tcW w:w="2614" w:type="dxa"/>
-          </w:tcPr>
-          <w:p/>
-        </w:tc>
-      </w:tr>
-      <w:tr>
-        <w:tc>
-          <w:tcPr>
-            <w:tcW w:w="2614" w:type="dxa"/>
-          </w:tcPr>
-          <w:p>
-            <w:r>
-              <w:t>Shortest sequence length</w:t>
-            </w:r>
-          </w:p>
-        </w:tc>
-        <w:tc>
-          <w:tcPr>
-            <w:tcW w:w="2614" w:type="dxa"/>
-          </w:tcPr>
-          <w:p/>
-        </w:tc>
-        <w:tc>
-          <w:tcPr>
-            <w:tcW w:w="2614" w:type="dxa"/>
-          </w:tcPr>
-          <w:p/>
-        </w:tc>
-        <w:tc>
-          <w:tcPr>
-            <w:tcW w:w="2614" w:type="dxa"/>
-          </w:tcPr>
-          <w:p/>
-        </w:tc>
-      </w:tr>
-      <w:tr>
-        <w:tc>
-          <w:tcPr>
-            <w:tcW w:w="2614" w:type="dxa"/>
-          </w:tcPr>
-          <w:p>
-            <w:r>
-              <w:t>Longest sequence length</w:t>
-            </w:r>
-          </w:p>
-        </w:tc>
-        <w:tc>
-          <w:tcPr>
-            <w:tcW w:w="2614" w:type="dxa"/>
-          </w:tcPr>
-          <w:p/>
-        </w:tc>
-        <w:tc>
-          <w:tcPr>
-            <w:tcW w:w="2614" w:type="dxa"/>
-          </w:tcPr>
-          <w:p/>
-        </w:tc>
-        <w:tc>
-          <w:tcPr>
-            <w:tcW w:w="2614" w:type="dxa"/>
-          </w:tcPr>
-          <w:p/>
-        </w:tc>
-      </w:tr>
-      <w:tr>
-        <w:tc>
-          <w:tcPr>
-            <w:tcW w:w="2614" w:type="dxa"/>
-          </w:tcPr>
-          <w:p>
-            <w:r>
-              <w:t>Total number of Ns in sequences</w:t>
-            </w:r>
-          </w:p>
-        </w:tc>
-        <w:tc>
-          <w:tcPr>
-            <w:tcW w:w="2614" w:type="dxa"/>
-          </w:tcPr>
-          <w:p/>
-        </w:tc>
-        <w:tc>
-          <w:tcPr>
-            <w:tcW w:w="2614" w:type="dxa"/>
-          </w:tcPr>
-          <w:p/>
-        </w:tc>
-        <w:tc>
-          <w:tcPr>
-            <w:tcW w:w="2614" w:type="dxa"/>
-          </w:tcPr>
-          <w:p/>
-        </w:tc>
-      </w:tr>
-      <w:tr>
-        <w:tc>
-          <w:tcPr>
-            <w:tcW w:w="2614" w:type="dxa"/>
-          </w:tcPr>
-          <w:p>
-            <w:r>
-              <w:t>N50</w:t>
-            </w:r>
-          </w:p>
-        </w:tc>
-        <w:tc>
-          <w:tcPr>
-            <w:tcW w:w="2614" w:type="dxa"/>
-          </w:tcPr>
-          <w:p/>
-        </w:tc>
-        <w:tc>
-          <w:tcPr>
-            <w:tcW w:w="2614" w:type="dxa"/>
-          </w:tcPr>
-          <w:p/>
-        </w:tc>
-        <w:tc>
-          <w:tcPr>
-            <w:tcW w:w="2614" w:type="dxa"/>
-          </w:tcPr>
-          <w:p/>
-        </w:tc>
-      </w:tr>
-    </w:tbl>
     <w:p>
       <w:pPr>
         <w:pStyle w:val="Heading3"/>
       </w:pPr>
-      <w:r>
-        <w:br/>
-      </w:r>
     </w:p>
     <w:p>
       <w:pPr>
@@ -5757,20 +5601,7 @@
         <w:t>Hybrid assembly with</w:t>
       </w:r>
       <w:r>
-        <w:t xml:space="preserve"> </w:t>
-      </w:r>
-      <w:commentRangeStart w:id="1"/>
-      <w:r>
-        <w:t>DBG2OLC</w:t>
-      </w:r>
-      <w:commentRangeEnd w:id="1"/>
-      <w:r>
-        <w:rPr>
-          <w:rStyle w:val="CommentReference"/>
-          <w:rFonts w:asciiTheme="minorHAnsi" w:eastAsiaTheme="minorHAnsi" w:hAnsiTheme="minorHAnsi" w:cstheme="minorBidi"/>
-          <w:color w:val="auto"/>
-        </w:rPr>
-        <w:commentReference w:id="1"/>
+        <w:t xml:space="preserve"> DBG2OLC</w:t>
       </w:r>
     </w:p>
     <w:p>
@@ -6362,7 +6193,6 @@
     </w:p>
     <w:p>
       <w:r>
-        <w:lastRenderedPageBreak/>
         <w:t xml:space="preserve">For 19mer, the best combination of parameters is: </w:t>
       </w:r>
       <w:proofErr w:type="spellStart"/>
@@ -6584,6 +6414,7 @@
           </w:tcPr>
           <w:p>
             <w:r>
+              <w:lastRenderedPageBreak/>
               <w:t>N50</w:t>
             </w:r>
           </w:p>
@@ -6686,7 +6517,13 @@
         <w:t xml:space="preserve"> Thus, only one is computed.</w:t>
       </w:r>
       <w:r>
-        <w:t xml:space="preserve"> This might be link to the poor quality of the data</w:t>
+        <w:t xml:space="preserve"> This might be link</w:t>
+      </w:r>
+      <w:r>
+        <w:t>ed</w:t>
+      </w:r>
+      <w:r>
+        <w:t xml:space="preserve"> to the poor quality of the data</w:t>
       </w:r>
       <w:r>
         <w:t>.</w:t>
@@ -6708,21 +6545,7 @@
         <w:t>-</w:t>
       </w:r>
       <w:r>
-        <w:t xml:space="preserve">reads assembler having the best results with 25mer, a hybrid analysis is made between short reads with platanus and long reads with DBG2OLC. A tuned grid is again used to find the best </w:t>
-      </w:r>
-      <w:commentRangeStart w:id="2"/>
-      <w:r>
-        <w:t>parameters</w:t>
-      </w:r>
-      <w:commentRangeEnd w:id="2"/>
-      <w:r>
-        <w:rPr>
-          <w:rStyle w:val="CommentReference"/>
-        </w:rPr>
-        <w:commentReference w:id="2"/>
-      </w:r>
-      <w:r>
-        <w:t>.</w:t>
+        <w:t>reads assembler having the best results with 25mer, a hybrid analysis is made between short reads with platanus and long reads with DBG2OLC. A tuned grid is again used to find the best parameters.</w:t>
       </w:r>
     </w:p>
     <w:p>
@@ -7096,7 +6919,6 @@
           </w:tcPr>
           <w:p>
             <w:r>
-              <w:lastRenderedPageBreak/>
               <w:t>Total number of sequences</w:t>
             </w:r>
           </w:p>
@@ -7241,6 +7063,7 @@
     <w:p/>
     <w:p>
       <w:r>
+        <w:lastRenderedPageBreak/>
         <w:t xml:space="preserve">Compared to the other assemblies, the results with </w:t>
       </w:r>
       <w:proofErr w:type="spellStart"/>
@@ -7310,16 +7133,13 @@
       <w:r>
         <w:t xml:space="preserve">, no </w:t>
       </w:r>
-      <w:proofErr w:type="spellStart"/>
-      <w:r>
-        <w:t>snps</w:t>
-      </w:r>
-      <w:proofErr w:type="spellEnd"/>
-      <w:r>
-        <w:t xml:space="preserve"> were corrected.</w:t>
-      </w:r>
-    </w:p>
-    <w:p/>
+      <w:r>
+        <w:t>SNP</w:t>
+      </w:r>
+      <w:r>
+        <w:t>s were corrected.</w:t>
+      </w:r>
+    </w:p>
     <w:p>
       <w:pPr>
         <w:pStyle w:val="Heading2"/>
@@ -7329,31 +7149,16 @@
         </w:numPr>
       </w:pPr>
       <w:r>
-        <w:t xml:space="preserve">Hybrid assembly with </w:t>
-      </w:r>
-      <w:commentRangeStart w:id="3"/>
-      <w:r>
-        <w:t>spades</w:t>
-      </w:r>
-      <w:commentRangeEnd w:id="3"/>
-      <w:r>
-        <w:rPr>
-          <w:rStyle w:val="CommentReference"/>
-          <w:rFonts w:asciiTheme="minorHAnsi" w:eastAsiaTheme="minorHAnsi" w:hAnsiTheme="minorHAnsi" w:cstheme="minorBidi"/>
-          <w:color w:val="auto"/>
-        </w:rPr>
-        <w:commentReference w:id="3"/>
+        <w:t>Hybrid assembly with spades</w:t>
       </w:r>
     </w:p>
     <w:p>
       <w:r>
         <w:t xml:space="preserve">Spades is </w:t>
       </w:r>
-      <w:proofErr w:type="gramStart"/>
-      <w:r>
-        <w:t>ran</w:t>
-      </w:r>
-      <w:proofErr w:type="gramEnd"/>
+      <w:r>
+        <w:t>run</w:t>
+      </w:r>
       <w:r>
         <w:t xml:space="preserve"> with 4 </w:t>
       </w:r>
@@ -7387,7 +7192,13 @@
         <w:t xml:space="preserve"> For spade, </w:t>
       </w:r>
       <w:r>
-        <w:t>assemblies were computed for uncorrected reads</w:t>
+        <w:t xml:space="preserve">assemblies </w:t>
+      </w:r>
+      <w:r>
+        <w:t>are</w:t>
+      </w:r>
+      <w:r>
+        <w:t xml:space="preserve"> computed for uncorrected reads</w:t>
       </w:r>
       <w:r>
         <w:t>, since the corrected one have an unequal number of sequences</w:t>
@@ -7693,19 +7504,74 @@
       </w:r>
       <w:proofErr w:type="spellEnd"/>
       <w:r>
-        <w:t>) and with DBG2OLC (19mer, 10MinOverlap).</w:t>
+        <w:t>) and with DBG2OLC (19mer, 10MinOverlap)</w:t>
+      </w:r>
+      <w:r>
+        <w:t xml:space="preserve"> (see</w:t>
       </w:r>
       <w:r>
         <w:t xml:space="preserve"> </w:t>
       </w:r>
+      <w:proofErr w:type="spellStart"/>
+      <w:r>
+        <w:t>fasta</w:t>
+      </w:r>
+      <w:proofErr w:type="spellEnd"/>
+      <w:r>
+        <w:t xml:space="preserve"> files here:</w:t>
+      </w:r>
+      <w:r>
+        <w:t xml:space="preserve"> </w:t>
+      </w:r>
+      <w:hyperlink r:id="rId34" w:history="1">
+        <w:r>
+          <w:rPr>
+            <w:rStyle w:val="Hyperlink"/>
+          </w:rPr>
+          <w:t xml:space="preserve">Best </w:t>
+        </w:r>
+        <w:proofErr w:type="spellStart"/>
+        <w:r>
+          <w:rPr>
+            <w:rStyle w:val="Hyperlink"/>
+          </w:rPr>
+          <w:t>Fasta</w:t>
+        </w:r>
+        <w:proofErr w:type="spellEnd"/>
+        <w:r>
+          <w:rPr>
+            <w:rStyle w:val="Hyperlink"/>
+          </w:rPr>
+          <w:t>\Three best as</w:t>
+        </w:r>
+        <w:r>
+          <w:rPr>
+            <w:rStyle w:val="Hyperlink"/>
+          </w:rPr>
+          <w:t>s</w:t>
+        </w:r>
+        <w:r>
+          <w:rPr>
+            <w:rStyle w:val="Hyperlink"/>
+          </w:rPr>
+          <w:t>emblies</w:t>
+        </w:r>
+      </w:hyperlink>
+      <w:r>
+        <w:t>)</w:t>
+      </w:r>
+      <w:r>
+        <w:t>.</w:t>
+      </w:r>
+      <w:r>
+        <w:t xml:space="preserve"> </w:t>
+      </w:r>
       <w:r>
         <w:t xml:space="preserve">Only the basic statistics very </w:t>
       </w:r>
-      <w:proofErr w:type="spellStart"/>
-      <w:r>
-        <w:t>examinated</w:t>
-      </w:r>
-      <w:proofErr w:type="spellEnd"/>
+      <w:r>
+        <w:t>exanimated</w:t>
+      </w:r>
       <w:r>
         <w:t>: those values can be misleading without a deeper quality check.</w:t>
       </w:r>
@@ -7804,7 +7670,13 @@
       </w:r>
       <w:proofErr w:type="spellStart"/>
       <w:r>
-        <w:t>kners</w:t>
+        <w:t>k</w:t>
+      </w:r>
+      <w:r>
+        <w:t>m</w:t>
+      </w:r>
+      <w:r>
+        <w:t>ers</w:t>
       </w:r>
       <w:proofErr w:type="spellEnd"/>
       <w:r>
@@ -7848,6 +7720,7 @@
     <w:p>
       <w:pPr>
         <w:keepNext/>
+        <w:jc w:val="center"/>
       </w:pPr>
       <w:r>
         <w:rPr>
@@ -7855,9 +7728,9 @@
         </w:rPr>
         <w:lastRenderedPageBreak/>
         <w:drawing>
-          <wp:inline distT="0" distB="0" distL="0" distR="0" wp14:anchorId="30D7A45A" wp14:editId="72AC31BB">
-            <wp:extent cx="6645910" cy="4984750"/>
-            <wp:effectExtent l="0" t="0" r="2540" b="6350"/>
+          <wp:inline distT="0" distB="0" distL="0" distR="0" wp14:anchorId="30D7A45A" wp14:editId="760CE289">
+            <wp:extent cx="4319726" cy="3240000"/>
+            <wp:effectExtent l="0" t="0" r="5080" b="0"/>
             <wp:docPr id="11" name="Picture 11" descr="Chart, histogram&#10;&#10;Description automatically generated"/>
             <wp:cNvGraphicFramePr>
               <a:graphicFrameLocks xmlns:a="http://schemas.openxmlformats.org/drawingml/2006/main" noChangeAspect="1"/>
@@ -7870,7 +7743,7 @@
                     <pic:cNvPicPr/>
                   </pic:nvPicPr>
                   <pic:blipFill>
-                    <a:blip r:embed="rId38" cstate="print">
+                    <a:blip r:embed="rId35" cstate="print">
                       <a:extLst>
                         <a:ext uri="{28A0092B-C50C-407E-A947-70E740481C1C}">
                           <a14:useLocalDpi xmlns:a14="http://schemas.microsoft.com/office/drawing/2010/main" val="0"/>
@@ -7884,7 +7757,7 @@
                   <pic:spPr>
                     <a:xfrm>
                       <a:off x="0" y="0"/>
-                      <a:ext cx="6645910" cy="4984750"/>
+                      <a:ext cx="4319726" cy="3240000"/>
                     </a:xfrm>
                     <a:prstGeom prst="rect">
                       <a:avLst/>
@@ -7903,7 +7776,6 @@
         <w:jc w:val="center"/>
       </w:pPr>
       <w:r>
-        <w:lastRenderedPageBreak/>
         <w:t xml:space="preserve">Figure </w:t>
       </w:r>
       <w:fldSimple w:instr=" SEQ Figure \* ARABIC ">
@@ -7957,7 +7829,13 @@
       </w:r>
       <w:proofErr w:type="spellEnd"/>
       <w:r>
-        <w:t xml:space="preserve"> had better quality</w:t>
+        <w:t xml:space="preserve"> ha</w:t>
+      </w:r>
+      <w:r>
+        <w:t>s</w:t>
+      </w:r>
+      <w:r>
+        <w:t xml:space="preserve"> better quality</w:t>
       </w:r>
       <w:r>
         <w:t xml:space="preserve">. Here, the second peak also has errors (in black at 60 </w:t>
@@ -7990,55 +7868,58 @@
       <w:r>
         <w:t xml:space="preserve"> small amount of duplicate </w:t>
       </w:r>
-      <w:proofErr w:type="gramStart"/>
+      <w:r>
+        <w:t>was</w:t>
+      </w:r>
+      <w:r>
+        <w:t xml:space="preserve"> introduced (in purple at the top of the peak)</w:t>
+      </w:r>
+      <w:r>
+        <w:t>.</w:t>
+      </w:r>
+      <w:r>
+        <w:t xml:space="preserve"> This assembly is mediocre: </w:t>
+      </w:r>
+      <w:r>
+        <w:t>many</w:t>
+      </w:r>
+      <w:r>
+        <w:t xml:space="preserve"> errors </w:t>
+      </w:r>
       <w:r>
         <w:t>were</w:t>
       </w:r>
-      <w:proofErr w:type="gramEnd"/>
-      <w:r>
-        <w:t xml:space="preserve"> introduced (in purple at the top of the peak)</w:t>
+      <w:r>
+        <w:t xml:space="preserve"> introduced across all </w:t>
+      </w:r>
+      <w:proofErr w:type="spellStart"/>
+      <w:r>
+        <w:t>kmers</w:t>
+      </w:r>
+      <w:proofErr w:type="spellEnd"/>
+      <w:r>
+        <w:t xml:space="preserve"> multiplicity</w:t>
+      </w:r>
+      <w:r>
+        <w:t>, when the aim is to keep it as small as possible</w:t>
       </w:r>
       <w:r>
         <w:t>.</w:t>
       </w:r>
-      <w:r>
-        <w:t xml:space="preserve"> This assembly is mediocre: </w:t>
-      </w:r>
-      <w:proofErr w:type="gramStart"/>
-      <w:r>
-        <w:t>a large number of</w:t>
-      </w:r>
-      <w:proofErr w:type="gramEnd"/>
-      <w:r>
-        <w:t xml:space="preserve"> errors was introduced across all </w:t>
-      </w:r>
-      <w:proofErr w:type="spellStart"/>
-      <w:r>
-        <w:t>kmers</w:t>
-      </w:r>
-      <w:proofErr w:type="spellEnd"/>
-      <w:r>
-        <w:t xml:space="preserve"> multiplicity</w:t>
-      </w:r>
-      <w:r>
-        <w:t>, when the aim is to keep it as small as possible</w:t>
-      </w:r>
-      <w:r>
-        <w:t>.</w:t>
-      </w:r>
     </w:p>
     <w:p>
       <w:pPr>
         <w:keepNext/>
+        <w:jc w:val="center"/>
       </w:pPr>
       <w:r>
         <w:rPr>
           <w:noProof/>
         </w:rPr>
         <w:drawing>
-          <wp:inline distT="0" distB="0" distL="0" distR="0" wp14:anchorId="6A02D1EC" wp14:editId="1730C3D5">
-            <wp:extent cx="6645910" cy="4984750"/>
-            <wp:effectExtent l="0" t="0" r="2540" b="6350"/>
+          <wp:inline distT="0" distB="0" distL="0" distR="0" wp14:anchorId="6A02D1EC" wp14:editId="1EA1570D">
+            <wp:extent cx="4319723" cy="3240000"/>
+            <wp:effectExtent l="0" t="0" r="5080" b="0"/>
             <wp:docPr id="26" name="Picture 26" descr="Chart, histogram&#10;&#10;Description automatically generated"/>
             <wp:cNvGraphicFramePr>
               <a:graphicFrameLocks xmlns:a="http://schemas.openxmlformats.org/drawingml/2006/main" noChangeAspect="1"/>
@@ -8051,7 +7932,7 @@
                     <pic:cNvPicPr/>
                   </pic:nvPicPr>
                   <pic:blipFill>
-                    <a:blip r:embed="rId39" cstate="print">
+                    <a:blip r:embed="rId36" cstate="print">
                       <a:extLst>
                         <a:ext uri="{28A0092B-C50C-407E-A947-70E740481C1C}">
                           <a14:useLocalDpi xmlns:a14="http://schemas.microsoft.com/office/drawing/2010/main" val="0"/>
@@ -8065,7 +7946,7 @@
                   <pic:spPr>
                     <a:xfrm>
                       <a:off x="0" y="0"/>
-                      <a:ext cx="6645910" cy="4984750"/>
+                      <a:ext cx="4319723" cy="3240000"/>
                     </a:xfrm>
                     <a:prstGeom prst="rect">
                       <a:avLst/>
@@ -8122,17 +8003,29 @@
         </w:numPr>
       </w:pPr>
       <w:r>
+        <w:lastRenderedPageBreak/>
         <w:t>DBG2OLC</w:t>
       </w:r>
     </w:p>
     <w:p>
       <w:r>
-        <w:t xml:space="preserve">For this assembly, the number of errors is still high, and also impacts all the </w:t>
+        <w:t xml:space="preserve">For this assembly, the number of errors is still high, </w:t>
+      </w:r>
+      <w:proofErr w:type="gramStart"/>
+      <w:r>
+        <w:t>and also</w:t>
+      </w:r>
+      <w:proofErr w:type="gramEnd"/>
+      <w:r>
+        <w:t xml:space="preserve"> impacts all the </w:t>
       </w:r>
       <w:proofErr w:type="spellStart"/>
       <w:r>
         <w:t>kmer</w:t>
       </w:r>
+      <w:r>
+        <w:t>s</w:t>
+      </w:r>
       <w:proofErr w:type="spellEnd"/>
       <w:r>
         <w:t xml:space="preserve"> multiplicity.</w:t>
@@ -8176,16 +8069,16 @@
     <w:p>
       <w:pPr>
         <w:keepNext/>
+        <w:jc w:val="center"/>
       </w:pPr>
       <w:r>
         <w:rPr>
           <w:noProof/>
         </w:rPr>
-        <w:lastRenderedPageBreak/>
         <w:drawing>
-          <wp:inline distT="0" distB="0" distL="0" distR="0" wp14:anchorId="112ECD98" wp14:editId="70328BB2">
-            <wp:extent cx="6645910" cy="4984750"/>
-            <wp:effectExtent l="0" t="0" r="2540" b="6350"/>
+          <wp:inline distT="0" distB="0" distL="0" distR="0" wp14:anchorId="112ECD98" wp14:editId="572C33F6">
+            <wp:extent cx="4319725" cy="3240000"/>
+            <wp:effectExtent l="0" t="0" r="5080" b="0"/>
             <wp:docPr id="27" name="Picture 27" descr="Chart, histogram&#10;&#10;Description automatically generated"/>
             <wp:cNvGraphicFramePr>
               <a:graphicFrameLocks xmlns:a="http://schemas.openxmlformats.org/drawingml/2006/main" noChangeAspect="1"/>
@@ -8198,7 +8091,7 @@
                     <pic:cNvPicPr/>
                   </pic:nvPicPr>
                   <pic:blipFill>
-                    <a:blip r:embed="rId40" cstate="print">
+                    <a:blip r:embed="rId37" cstate="print">
                       <a:extLst>
                         <a:ext uri="{28A0092B-C50C-407E-A947-70E740481C1C}">
                           <a14:useLocalDpi xmlns:a14="http://schemas.microsoft.com/office/drawing/2010/main" val="0"/>
@@ -8212,7 +8105,7 @@
                   <pic:spPr>
                     <a:xfrm>
                       <a:off x="0" y="0"/>
-                      <a:ext cx="6645910" cy="4984750"/>
+                      <a:ext cx="4319725" cy="3240000"/>
                     </a:xfrm>
                     <a:prstGeom prst="rect">
                       <a:avLst/>
@@ -8227,11 +8120,6 @@
     </w:p>
     <w:p>
       <w:pPr>
-        <w:keepNext/>
-      </w:pPr>
-    </w:p>
-    <w:p>
-      <w:pPr>
         <w:pStyle w:val="Caption"/>
         <w:jc w:val="center"/>
       </w:pPr>
@@ -8338,11 +8226,9 @@
       <w:r>
         <w:t xml:space="preserve">. Augustus requires the selection of a closest </w:t>
       </w:r>
-      <w:proofErr w:type="spellStart"/>
-      <w:r>
-        <w:t>specy</w:t>
-      </w:r>
-      <w:proofErr w:type="spellEnd"/>
+      <w:r>
+        <w:t>specie</w:t>
+      </w:r>
       <w:r>
         <w:t>, but no information was given on the provided reads.</w:t>
       </w:r>
@@ -8366,6 +8252,9 @@
         <w:t>ie.</w:t>
       </w:r>
       <w:r>
+        <w:t xml:space="preserve"> </w:t>
+      </w:r>
+      <w:r>
         <w:t>26 genes were predicted with this specie.</w:t>
       </w:r>
       <w:r>
@@ -8477,8 +8366,6 @@
       <w:r>
         <w:t xml:space="preserve"> </w:t>
       </w:r>
-    </w:p>
-    <w:p>
       <w:r>
         <w:t xml:space="preserve">The studied specie is probably </w:t>
       </w:r>
@@ -8516,15 +8403,17 @@
     <w:p>
       <w:pPr>
         <w:keepNext/>
+        <w:jc w:val="center"/>
       </w:pPr>
       <w:r>
         <w:rPr>
           <w:noProof/>
         </w:rPr>
+        <w:lastRenderedPageBreak/>
         <w:drawing>
-          <wp:inline distT="0" distB="0" distL="0" distR="0" wp14:anchorId="34871AD0" wp14:editId="03FC8081">
-            <wp:extent cx="6645910" cy="2847975"/>
-            <wp:effectExtent l="0" t="0" r="2540" b="9525"/>
+          <wp:inline distT="0" distB="0" distL="0" distR="0" wp14:anchorId="34871AD0" wp14:editId="40A2BADE">
+            <wp:extent cx="5040482" cy="2160000"/>
+            <wp:effectExtent l="0" t="0" r="8255" b="0"/>
             <wp:docPr id="28" name="Picture 28"/>
             <wp:cNvGraphicFramePr>
               <a:graphicFrameLocks xmlns:a="http://schemas.openxmlformats.org/drawingml/2006/main" noChangeAspect="1"/>
@@ -8537,7 +8426,7 @@
                     <pic:cNvPicPr/>
                   </pic:nvPicPr>
                   <pic:blipFill>
-                    <a:blip r:embed="rId41">
+                    <a:blip r:embed="rId38">
                       <a:extLst>
                         <a:ext uri="{28A0092B-C50C-407E-A947-70E740481C1C}">
                           <a14:useLocalDpi xmlns:a14="http://schemas.microsoft.com/office/drawing/2010/main" val="0"/>
@@ -8551,7 +8440,7 @@
                   <pic:spPr>
                     <a:xfrm>
                       <a:off x="0" y="0"/>
-                      <a:ext cx="6645910" cy="2847975"/>
+                      <a:ext cx="5040482" cy="2160000"/>
                     </a:xfrm>
                     <a:prstGeom prst="rect">
                       <a:avLst/>
@@ -8600,16 +8489,16 @@
     <w:p>
       <w:pPr>
         <w:keepNext/>
+        <w:jc w:val="center"/>
       </w:pPr>
       <w:r>
         <w:rPr>
           <w:noProof/>
         </w:rPr>
-        <w:lastRenderedPageBreak/>
         <w:drawing>
-          <wp:inline distT="0" distB="0" distL="0" distR="0" wp14:anchorId="2C5047B8" wp14:editId="4B584256">
-            <wp:extent cx="6645910" cy="2847975"/>
-            <wp:effectExtent l="0" t="0" r="2540" b="9525"/>
+          <wp:inline distT="0" distB="0" distL="0" distR="0" wp14:anchorId="2C5047B8" wp14:editId="029AEA56">
+            <wp:extent cx="5040482" cy="2160000"/>
+            <wp:effectExtent l="0" t="0" r="8255" b="0"/>
             <wp:docPr id="29" name="Picture 29" descr="Chart&#10;&#10;Description automatically generated"/>
             <wp:cNvGraphicFramePr>
               <a:graphicFrameLocks xmlns:a="http://schemas.openxmlformats.org/drawingml/2006/main" noChangeAspect="1"/>
@@ -8622,7 +8511,7 @@
                     <pic:cNvPicPr/>
                   </pic:nvPicPr>
                   <pic:blipFill>
-                    <a:blip r:embed="rId42">
+                    <a:blip r:embed="rId39">
                       <a:extLst>
                         <a:ext uri="{28A0092B-C50C-407E-A947-70E740481C1C}">
                           <a14:useLocalDpi xmlns:a14="http://schemas.microsoft.com/office/drawing/2010/main" val="0"/>
@@ -8636,7 +8525,7 @@
                   <pic:spPr>
                     <a:xfrm>
                       <a:off x="0" y="0"/>
-                      <a:ext cx="6645910" cy="2847975"/>
+                      <a:ext cx="5040482" cy="2160000"/>
                     </a:xfrm>
                     <a:prstGeom prst="rect">
                       <a:avLst/>
@@ -8689,11 +8578,9 @@
       <w:r>
         <w:t xml:space="preserve">The number of unknown specie is very high, with almost 2500 </w:t>
       </w:r>
-      <w:proofErr w:type="gramStart"/>
-      <w:r>
-        <w:t>“others”</w:t>
-      </w:r>
-      <w:proofErr w:type="gramEnd"/>
+      <w:r>
+        <w:t>“other”</w:t>
+      </w:r>
       <w:r>
         <w:t xml:space="preserve"> species.</w:t>
       </w:r>
@@ -8741,16 +8628,16 @@
     <w:p>
       <w:pPr>
         <w:keepNext/>
+        <w:jc w:val="center"/>
       </w:pPr>
       <w:r>
         <w:rPr>
           <w:noProof/>
         </w:rPr>
-        <w:lastRenderedPageBreak/>
         <w:drawing>
-          <wp:inline distT="0" distB="0" distL="0" distR="0" wp14:anchorId="71EACCA4" wp14:editId="2D45325F">
-            <wp:extent cx="6645910" cy="3312160"/>
-            <wp:effectExtent l="0" t="0" r="2540" b="2540"/>
+          <wp:inline distT="0" distB="0" distL="0" distR="0" wp14:anchorId="71EACCA4" wp14:editId="64262C37">
+            <wp:extent cx="5634395" cy="2808046"/>
+            <wp:effectExtent l="0" t="0" r="4445" b="0"/>
             <wp:docPr id="30" name="Picture 30"/>
             <wp:cNvGraphicFramePr>
               <a:graphicFrameLocks xmlns:a="http://schemas.openxmlformats.org/drawingml/2006/main" noChangeAspect="1"/>
@@ -8763,7 +8650,7 @@
                     <pic:cNvPicPr/>
                   </pic:nvPicPr>
                   <pic:blipFill>
-                    <a:blip r:embed="rId43">
+                    <a:blip r:embed="rId40">
                       <a:extLst>
                         <a:ext uri="{28A0092B-C50C-407E-A947-70E740481C1C}">
                           <a14:useLocalDpi xmlns:a14="http://schemas.microsoft.com/office/drawing/2010/main" val="0"/>
@@ -8777,7 +8664,7 @@
                   <pic:spPr>
                     <a:xfrm>
                       <a:off x="0" y="0"/>
-                      <a:ext cx="6645910" cy="3312160"/>
+                      <a:ext cx="5653776" cy="2817705"/>
                     </a:xfrm>
                     <a:prstGeom prst="rect">
                       <a:avLst/>
@@ -8820,6 +8707,7 @@
     </w:p>
     <w:p>
       <w:r>
+        <w:lastRenderedPageBreak/>
         <w:t>A large part of the sequences could not be annotated. This might be linked to the lack of precision of the assembly.</w:t>
       </w:r>
     </w:p>
@@ -8829,6 +8717,51 @@
       </w:r>
       <w:r>
         <w:t>allowing to visualise the interaction between the enzymes, the genes, some cellular processes, etc.</w:t>
+      </w:r>
+    </w:p>
+    <w:p>
+      <w:pPr>
+        <w:pStyle w:val="Heading1"/>
+      </w:pPr>
+      <w:r>
+        <w:t>Conclusion</w:t>
+      </w:r>
+    </w:p>
+    <w:p>
+      <w:r>
+        <w:t xml:space="preserve">All in all, </w:t>
+      </w:r>
+      <w:r>
+        <w:t xml:space="preserve">the best assembly was obtained with </w:t>
+      </w:r>
+      <w:proofErr w:type="spellStart"/>
+      <w:r>
+        <w:t>MaSuRCA</w:t>
+      </w:r>
+      <w:proofErr w:type="spellEnd"/>
+      <w:r>
+        <w:t xml:space="preserve"> on corrected reads. However, this assembly </w:t>
+      </w:r>
+      <w:r>
+        <w:t xml:space="preserve">is still poor and could be improved. Other assemblers might be tested, and a better correction could be applied on the reads. A choice was made to not trim or filter them, but it could have improved their poor quality. The </w:t>
+      </w:r>
+      <w:r>
+        <w:t>studied organism is probably a mammal</w:t>
+      </w:r>
+      <w:r>
+        <w:t xml:space="preserve"> with high </w:t>
+      </w:r>
+      <w:r>
+        <w:t xml:space="preserve">catalytic, </w:t>
+      </w:r>
+      <w:r>
+        <w:t>cellular and metabolic activit</w:t>
+      </w:r>
+      <w:r>
+        <w:t>ies</w:t>
+      </w:r>
+      <w:r>
+        <w:t>.</w:t>
       </w:r>
     </w:p>
     <w:p/>
@@ -8854,11 +8787,11 @@
           <w:numId w:val="4"/>
         </w:numPr>
       </w:pPr>
-      <w:bookmarkStart w:id="4" w:name="_Ref127110142"/>
+      <w:bookmarkStart w:id="0" w:name="_Ref127110142"/>
       <w:r>
         <w:t>Results of short reads platanus analysis</w:t>
       </w:r>
-      <w:bookmarkEnd w:id="4"/>
+      <w:bookmarkEnd w:id="0"/>
     </w:p>
     <w:tbl>
       <w:tblPr>
@@ -9795,11 +9728,11 @@
           <w:numId w:val="4"/>
         </w:numPr>
       </w:pPr>
-      <w:bookmarkStart w:id="5" w:name="_Ref127135403"/>
+      <w:bookmarkStart w:id="1" w:name="_Ref127135403"/>
       <w:r>
         <w:t>Results of DBG2OLC hybrid assembly tuning</w:t>
       </w:r>
-      <w:bookmarkEnd w:id="5"/>
+      <w:bookmarkEnd w:id="1"/>
     </w:p>
     <w:p>
       <w:r>
@@ -9997,49 +9930,23 @@
       </w:r>
     </w:p>
     <w:p>
-      <w:r>
-        <w:t>N50:    43423</w:t>
-      </w:r>
-      <w:proofErr w:type="gramStart"/>
-      <w:r>
-        <w:t xml:space="preserve">   (</w:t>
-      </w:r>
-      <w:proofErr w:type="gramEnd"/>
-      <w:r>
-        <w:t>38 sequences)  (2324879 bp combined)</w:t>
-      </w:r>
-    </w:p>
-    <w:p>
       <w:pPr>
         <w:rPr>
           <w:i/>
           <w:iCs/>
         </w:rPr>
       </w:pPr>
-    </w:p>
-    <w:p>
-      <w:pPr>
-        <w:rPr>
-          <w:i/>
-          <w:iCs/>
-        </w:rPr>
-      </w:pPr>
-      <w:r>
-        <w:rPr>
-          <w:i/>
-          <w:iCs/>
-        </w:rPr>
-        <w:t xml:space="preserve">See other in file </w:t>
+      <w:r>
+        <w:t>N50:    43423</w:t>
       </w:r>
       <w:proofErr w:type="gramStart"/>
       <w:r>
-        <w:rPr>
-          <w:i/>
-          <w:iCs/>
-        </w:rPr>
-        <w:t>AllResults.txt</w:t>
+        <w:t xml:space="preserve">   (</w:t>
       </w:r>
       <w:proofErr w:type="gramEnd"/>
+      <w:r>
+        <w:t>38 sequences)  (2324879 bp combined)</w:t>
+      </w:r>
     </w:p>
     <w:p>
       <w:pPr>
@@ -10057,26 +9964,1371 @@
           <w:numId w:val="4"/>
         </w:numPr>
       </w:pPr>
-      <w:bookmarkStart w:id="6" w:name="_Ref127198412"/>
-      <w:r>
-        <w:t xml:space="preserve">Sub script for DBGOLC grid </w:t>
-      </w:r>
-      <w:commentRangeStart w:id="7"/>
-      <w:r>
-        <w:t>search</w:t>
-      </w:r>
-      <w:bookmarkEnd w:id="6"/>
-      <w:commentRangeEnd w:id="7"/>
-      <w:r>
-        <w:rPr>
-          <w:rStyle w:val="CommentReference"/>
-          <w:rFonts w:asciiTheme="minorHAnsi" w:eastAsiaTheme="minorHAnsi" w:hAnsiTheme="minorHAnsi" w:cstheme="minorBidi"/>
-          <w:i w:val="0"/>
-          <w:iCs w:val="0"/>
-          <w:color w:val="auto"/>
-        </w:rPr>
-        <w:commentReference w:id="7"/>
-      </w:r>
+      <w:bookmarkStart w:id="2" w:name="_Ref127198412"/>
+      <w:r>
+        <w:t>Sub script for DBGOLC grid search</w:t>
+      </w:r>
+      <w:bookmarkEnd w:id="2"/>
+    </w:p>
+    <w:p>
+      <w:pPr>
+        <w:spacing w:line="240" w:lineRule="auto"/>
+        <w:rPr>
+          <w:rFonts w:ascii="Cascadia Code" w:hAnsi="Cascadia Code" w:cs="Cascadia Code"/>
+          <w:sz w:val="16"/>
+          <w:szCs w:val="16"/>
+        </w:rPr>
+      </w:pPr>
+      <w:r>
+        <w:rPr>
+          <w:rFonts w:ascii="Cascadia Code" w:hAnsi="Cascadia Code" w:cs="Cascadia Code"/>
+          <w:sz w:val="16"/>
+          <w:szCs w:val="16"/>
+        </w:rPr>
+        <w:t xml:space="preserve">##Define the values for each </w:t>
+      </w:r>
+      <w:proofErr w:type="gramStart"/>
+      <w:r>
+        <w:rPr>
+          <w:rFonts w:ascii="Cascadia Code" w:hAnsi="Cascadia Code" w:cs="Cascadia Code"/>
+          <w:sz w:val="16"/>
+          <w:szCs w:val="16"/>
+        </w:rPr>
+        <w:t>parameters</w:t>
+      </w:r>
+      <w:proofErr w:type="gramEnd"/>
+    </w:p>
+    <w:p>
+      <w:pPr>
+        <w:spacing w:line="240" w:lineRule="auto"/>
+        <w:rPr>
+          <w:rFonts w:ascii="Cascadia Code" w:hAnsi="Cascadia Code" w:cs="Cascadia Code"/>
+          <w:sz w:val="16"/>
+          <w:szCs w:val="16"/>
+        </w:rPr>
+      </w:pPr>
+      <w:r>
+        <w:rPr>
+          <w:rFonts w:ascii="Cascadia Code" w:hAnsi="Cascadia Code" w:cs="Cascadia Code"/>
+          <w:sz w:val="16"/>
+          <w:szCs w:val="16"/>
+        </w:rPr>
+        <w:t>k</w:t>
+      </w:r>
+      <w:proofErr w:type="gramStart"/>
+      <w:r>
+        <w:rPr>
+          <w:rFonts w:ascii="Cascadia Code" w:hAnsi="Cascadia Code" w:cs="Cascadia Code"/>
+          <w:sz w:val="16"/>
+          <w:szCs w:val="16"/>
+        </w:rPr>
+        <w:t>=(</w:t>
+      </w:r>
+      <w:proofErr w:type="gramEnd"/>
+      <w:r>
+        <w:rPr>
+          <w:rFonts w:ascii="Cascadia Code" w:hAnsi="Cascadia Code" w:cs="Cascadia Code"/>
+          <w:sz w:val="16"/>
+          <w:szCs w:val="16"/>
+        </w:rPr>
+        <w:t>1</w:t>
+      </w:r>
+      <w:r>
+        <w:rPr>
+          <w:rFonts w:ascii="Cascadia Code" w:hAnsi="Cascadia Code" w:cs="Cascadia Code"/>
+          <w:sz w:val="16"/>
+          <w:szCs w:val="16"/>
+        </w:rPr>
+        <w:t>9</w:t>
+      </w:r>
+      <w:r>
+        <w:rPr>
+          <w:rFonts w:ascii="Cascadia Code" w:hAnsi="Cascadia Code" w:cs="Cascadia Code"/>
+          <w:sz w:val="16"/>
+          <w:szCs w:val="16"/>
+        </w:rPr>
+        <w:t>)</w:t>
+      </w:r>
+    </w:p>
+    <w:p>
+      <w:pPr>
+        <w:spacing w:line="240" w:lineRule="auto"/>
+        <w:rPr>
+          <w:rFonts w:ascii="Cascadia Code" w:hAnsi="Cascadia Code" w:cs="Cascadia Code"/>
+          <w:sz w:val="16"/>
+          <w:szCs w:val="16"/>
+        </w:rPr>
+      </w:pPr>
+      <w:proofErr w:type="spellStart"/>
+      <w:r>
+        <w:rPr>
+          <w:rFonts w:ascii="Cascadia Code" w:hAnsi="Cascadia Code" w:cs="Cascadia Code"/>
+          <w:sz w:val="16"/>
+          <w:szCs w:val="16"/>
+        </w:rPr>
+        <w:t>NodeCovTh</w:t>
+      </w:r>
+      <w:proofErr w:type="spellEnd"/>
+      <w:proofErr w:type="gramStart"/>
+      <w:r>
+        <w:rPr>
+          <w:rFonts w:ascii="Cascadia Code" w:hAnsi="Cascadia Code" w:cs="Cascadia Code"/>
+          <w:sz w:val="16"/>
+          <w:szCs w:val="16"/>
+        </w:rPr>
+        <w:t>=(</w:t>
+      </w:r>
+      <w:proofErr w:type="gramEnd"/>
+      <w:r>
+        <w:rPr>
+          <w:rFonts w:ascii="Cascadia Code" w:hAnsi="Cascadia Code" w:cs="Cascadia Code"/>
+          <w:sz w:val="16"/>
+          <w:szCs w:val="16"/>
+        </w:rPr>
+        <w:t>1 2)</w:t>
+      </w:r>
+    </w:p>
+    <w:p>
+      <w:pPr>
+        <w:spacing w:line="240" w:lineRule="auto"/>
+        <w:rPr>
+          <w:rFonts w:ascii="Cascadia Code" w:hAnsi="Cascadia Code" w:cs="Cascadia Code"/>
+          <w:sz w:val="16"/>
+          <w:szCs w:val="16"/>
+        </w:rPr>
+      </w:pPr>
+      <w:proofErr w:type="spellStart"/>
+      <w:r>
+        <w:rPr>
+          <w:rFonts w:ascii="Cascadia Code" w:hAnsi="Cascadia Code" w:cs="Cascadia Code"/>
+          <w:sz w:val="16"/>
+          <w:szCs w:val="16"/>
+        </w:rPr>
+        <w:t>KmerCovTh</w:t>
+      </w:r>
+      <w:proofErr w:type="spellEnd"/>
+      <w:proofErr w:type="gramStart"/>
+      <w:r>
+        <w:rPr>
+          <w:rFonts w:ascii="Cascadia Code" w:hAnsi="Cascadia Code" w:cs="Cascadia Code"/>
+          <w:sz w:val="16"/>
+          <w:szCs w:val="16"/>
+        </w:rPr>
+        <w:t>=(</w:t>
+      </w:r>
+      <w:proofErr w:type="gramEnd"/>
+      <w:r>
+        <w:rPr>
+          <w:rFonts w:ascii="Cascadia Code" w:hAnsi="Cascadia Code" w:cs="Cascadia Code"/>
+          <w:sz w:val="16"/>
+          <w:szCs w:val="16"/>
+        </w:rPr>
+        <w:t>2 3 4 5)</w:t>
+      </w:r>
+    </w:p>
+    <w:p>
+      <w:pPr>
+        <w:spacing w:line="240" w:lineRule="auto"/>
+        <w:rPr>
+          <w:rFonts w:ascii="Cascadia Code" w:hAnsi="Cascadia Code" w:cs="Cascadia Code"/>
+          <w:sz w:val="16"/>
+          <w:szCs w:val="16"/>
+        </w:rPr>
+      </w:pPr>
+      <w:proofErr w:type="spellStart"/>
+      <w:r>
+        <w:rPr>
+          <w:rFonts w:ascii="Cascadia Code" w:hAnsi="Cascadia Code" w:cs="Cascadia Code"/>
+          <w:sz w:val="16"/>
+          <w:szCs w:val="16"/>
+        </w:rPr>
+        <w:t>MinOverlap</w:t>
+      </w:r>
+      <w:proofErr w:type="spellEnd"/>
+      <w:proofErr w:type="gramStart"/>
+      <w:r>
+        <w:rPr>
+          <w:rFonts w:ascii="Cascadia Code" w:hAnsi="Cascadia Code" w:cs="Cascadia Code"/>
+          <w:sz w:val="16"/>
+          <w:szCs w:val="16"/>
+        </w:rPr>
+        <w:t>=(</w:t>
+      </w:r>
+      <w:proofErr w:type="gramEnd"/>
+      <w:r>
+        <w:rPr>
+          <w:rFonts w:ascii="Cascadia Code" w:hAnsi="Cascadia Code" w:cs="Cascadia Code"/>
+          <w:sz w:val="16"/>
+          <w:szCs w:val="16"/>
+        </w:rPr>
+        <w:t>10 20 30)</w:t>
+      </w:r>
+    </w:p>
+    <w:p>
+      <w:pPr>
+        <w:spacing w:line="240" w:lineRule="auto"/>
+        <w:rPr>
+          <w:rFonts w:ascii="Cascadia Code" w:hAnsi="Cascadia Code" w:cs="Cascadia Code"/>
+          <w:sz w:val="16"/>
+          <w:szCs w:val="16"/>
+        </w:rPr>
+      </w:pPr>
+      <w:proofErr w:type="spellStart"/>
+      <w:r>
+        <w:rPr>
+          <w:rFonts w:ascii="Cascadia Code" w:hAnsi="Cascadia Code" w:cs="Cascadia Code"/>
+          <w:sz w:val="16"/>
+          <w:szCs w:val="16"/>
+        </w:rPr>
+        <w:t>AdaptativeTh</w:t>
+      </w:r>
+      <w:proofErr w:type="spellEnd"/>
+      <w:proofErr w:type="gramStart"/>
+      <w:r>
+        <w:rPr>
+          <w:rFonts w:ascii="Cascadia Code" w:hAnsi="Cascadia Code" w:cs="Cascadia Code"/>
+          <w:sz w:val="16"/>
+          <w:szCs w:val="16"/>
+        </w:rPr>
+        <w:t>=(</w:t>
+      </w:r>
+      <w:proofErr w:type="gramEnd"/>
+      <w:r>
+        <w:rPr>
+          <w:rFonts w:ascii="Cascadia Code" w:hAnsi="Cascadia Code" w:cs="Cascadia Code"/>
+          <w:sz w:val="16"/>
+          <w:szCs w:val="16"/>
+        </w:rPr>
+        <w:t>0.0001 0.001 0.01)</w:t>
+      </w:r>
+    </w:p>
+    <w:p>
+      <w:pPr>
+        <w:spacing w:line="240" w:lineRule="auto"/>
+        <w:rPr>
+          <w:rFonts w:ascii="Cascadia Code" w:hAnsi="Cascadia Code" w:cs="Cascadia Code"/>
+          <w:sz w:val="16"/>
+          <w:szCs w:val="16"/>
+        </w:rPr>
+      </w:pPr>
+      <w:r>
+        <w:rPr>
+          <w:rFonts w:ascii="Cascadia Code" w:hAnsi="Cascadia Code" w:cs="Cascadia Code"/>
+          <w:sz w:val="16"/>
+          <w:szCs w:val="16"/>
+        </w:rPr>
+        <w:t xml:space="preserve">for </w:t>
+      </w:r>
+      <w:proofErr w:type="spellStart"/>
+      <w:r>
+        <w:rPr>
+          <w:rFonts w:ascii="Cascadia Code" w:hAnsi="Cascadia Code" w:cs="Cascadia Code"/>
+          <w:sz w:val="16"/>
+          <w:szCs w:val="16"/>
+        </w:rPr>
+        <w:t>k_param</w:t>
+      </w:r>
+      <w:proofErr w:type="spellEnd"/>
+      <w:r>
+        <w:rPr>
+          <w:rFonts w:ascii="Cascadia Code" w:hAnsi="Cascadia Code" w:cs="Cascadia Code"/>
+          <w:sz w:val="16"/>
+          <w:szCs w:val="16"/>
+        </w:rPr>
+        <w:t xml:space="preserve"> in "${</w:t>
+      </w:r>
+      <w:proofErr w:type="gramStart"/>
+      <w:r>
+        <w:rPr>
+          <w:rFonts w:ascii="Cascadia Code" w:hAnsi="Cascadia Code" w:cs="Cascadia Code"/>
+          <w:sz w:val="16"/>
+          <w:szCs w:val="16"/>
+        </w:rPr>
+        <w:t>k[</w:t>
+      </w:r>
+      <w:proofErr w:type="gramEnd"/>
+      <w:r>
+        <w:rPr>
+          <w:rFonts w:ascii="Cascadia Code" w:hAnsi="Cascadia Code" w:cs="Cascadia Code"/>
+          <w:sz w:val="16"/>
+          <w:szCs w:val="16"/>
+        </w:rPr>
+        <w:t>@]}"; do</w:t>
+      </w:r>
+    </w:p>
+    <w:p>
+      <w:pPr>
+        <w:spacing w:line="240" w:lineRule="auto"/>
+        <w:rPr>
+          <w:rFonts w:ascii="Cascadia Code" w:hAnsi="Cascadia Code" w:cs="Cascadia Code"/>
+          <w:sz w:val="16"/>
+          <w:szCs w:val="16"/>
+        </w:rPr>
+      </w:pPr>
+      <w:r>
+        <w:rPr>
+          <w:rFonts w:ascii="Cascadia Code" w:hAnsi="Cascadia Code" w:cs="Cascadia Code"/>
+          <w:sz w:val="16"/>
+          <w:szCs w:val="16"/>
+        </w:rPr>
+        <w:t xml:space="preserve">        for </w:t>
+      </w:r>
+      <w:proofErr w:type="spellStart"/>
+      <w:r>
+        <w:rPr>
+          <w:rFonts w:ascii="Cascadia Code" w:hAnsi="Cascadia Code" w:cs="Cascadia Code"/>
+          <w:sz w:val="16"/>
+          <w:szCs w:val="16"/>
+        </w:rPr>
+        <w:t>nodeCov_param</w:t>
+      </w:r>
+      <w:proofErr w:type="spellEnd"/>
+      <w:r>
+        <w:rPr>
+          <w:rFonts w:ascii="Cascadia Code" w:hAnsi="Cascadia Code" w:cs="Cascadia Code"/>
+          <w:sz w:val="16"/>
+          <w:szCs w:val="16"/>
+        </w:rPr>
+        <w:t xml:space="preserve"> in "${</w:t>
+      </w:r>
+      <w:proofErr w:type="spellStart"/>
+      <w:proofErr w:type="gramStart"/>
+      <w:r>
+        <w:rPr>
+          <w:rFonts w:ascii="Cascadia Code" w:hAnsi="Cascadia Code" w:cs="Cascadia Code"/>
+          <w:sz w:val="16"/>
+          <w:szCs w:val="16"/>
+        </w:rPr>
+        <w:t>NodeCovTh</w:t>
+      </w:r>
+      <w:proofErr w:type="spellEnd"/>
+      <w:r>
+        <w:rPr>
+          <w:rFonts w:ascii="Cascadia Code" w:hAnsi="Cascadia Code" w:cs="Cascadia Code"/>
+          <w:sz w:val="16"/>
+          <w:szCs w:val="16"/>
+        </w:rPr>
+        <w:t>[</w:t>
+      </w:r>
+      <w:proofErr w:type="gramEnd"/>
+      <w:r>
+        <w:rPr>
+          <w:rFonts w:ascii="Cascadia Code" w:hAnsi="Cascadia Code" w:cs="Cascadia Code"/>
+          <w:sz w:val="16"/>
+          <w:szCs w:val="16"/>
+        </w:rPr>
+        <w:t>@]}"; do</w:t>
+      </w:r>
+    </w:p>
+    <w:p>
+      <w:pPr>
+        <w:spacing w:line="240" w:lineRule="auto"/>
+        <w:rPr>
+          <w:rFonts w:ascii="Cascadia Code" w:hAnsi="Cascadia Code" w:cs="Cascadia Code"/>
+          <w:sz w:val="16"/>
+          <w:szCs w:val="16"/>
+        </w:rPr>
+      </w:pPr>
+      <w:r>
+        <w:rPr>
+          <w:rFonts w:ascii="Cascadia Code" w:hAnsi="Cascadia Code" w:cs="Cascadia Code"/>
+          <w:sz w:val="16"/>
+          <w:szCs w:val="16"/>
+        </w:rPr>
+        <w:t xml:space="preserve">                for </w:t>
+      </w:r>
+      <w:proofErr w:type="spellStart"/>
+      <w:r>
+        <w:rPr>
+          <w:rFonts w:ascii="Cascadia Code" w:hAnsi="Cascadia Code" w:cs="Cascadia Code"/>
+          <w:sz w:val="16"/>
+          <w:szCs w:val="16"/>
+        </w:rPr>
+        <w:t>kmerCov_param</w:t>
+      </w:r>
+      <w:proofErr w:type="spellEnd"/>
+      <w:r>
+        <w:rPr>
+          <w:rFonts w:ascii="Cascadia Code" w:hAnsi="Cascadia Code" w:cs="Cascadia Code"/>
+          <w:sz w:val="16"/>
+          <w:szCs w:val="16"/>
+        </w:rPr>
+        <w:t xml:space="preserve"> in "${</w:t>
+      </w:r>
+      <w:proofErr w:type="spellStart"/>
+      <w:r>
+        <w:rPr>
+          <w:rFonts w:ascii="Cascadia Code" w:hAnsi="Cascadia Code" w:cs="Cascadia Code"/>
+          <w:sz w:val="16"/>
+          <w:szCs w:val="16"/>
+        </w:rPr>
+        <w:t>KmerCovTh</w:t>
+      </w:r>
+      <w:proofErr w:type="spellEnd"/>
+      <w:r>
+        <w:rPr>
+          <w:rFonts w:ascii="Cascadia Code" w:hAnsi="Cascadia Code" w:cs="Cascadia Code"/>
+          <w:sz w:val="16"/>
+          <w:szCs w:val="16"/>
+        </w:rPr>
+        <w:t>[@]}"; do</w:t>
+      </w:r>
+    </w:p>
+    <w:p>
+      <w:pPr>
+        <w:spacing w:line="240" w:lineRule="auto"/>
+        <w:rPr>
+          <w:rFonts w:ascii="Cascadia Code" w:hAnsi="Cascadia Code" w:cs="Cascadia Code"/>
+          <w:sz w:val="16"/>
+          <w:szCs w:val="16"/>
+        </w:rPr>
+      </w:pPr>
+      <w:r>
+        <w:rPr>
+          <w:rFonts w:ascii="Cascadia Code" w:hAnsi="Cascadia Code" w:cs="Cascadia Code"/>
+          <w:sz w:val="16"/>
+          <w:szCs w:val="16"/>
+        </w:rPr>
+        <w:t xml:space="preserve">                        for </w:t>
+      </w:r>
+      <w:proofErr w:type="spellStart"/>
+      <w:r>
+        <w:rPr>
+          <w:rFonts w:ascii="Cascadia Code" w:hAnsi="Cascadia Code" w:cs="Cascadia Code"/>
+          <w:sz w:val="16"/>
+          <w:szCs w:val="16"/>
+        </w:rPr>
+        <w:t>min_param</w:t>
+      </w:r>
+      <w:proofErr w:type="spellEnd"/>
+      <w:r>
+        <w:rPr>
+          <w:rFonts w:ascii="Cascadia Code" w:hAnsi="Cascadia Code" w:cs="Cascadia Code"/>
+          <w:sz w:val="16"/>
+          <w:szCs w:val="16"/>
+        </w:rPr>
+        <w:t xml:space="preserve"> in "${</w:t>
+      </w:r>
+      <w:proofErr w:type="spellStart"/>
+      <w:r>
+        <w:rPr>
+          <w:rFonts w:ascii="Cascadia Code" w:hAnsi="Cascadia Code" w:cs="Cascadia Code"/>
+          <w:sz w:val="16"/>
+          <w:szCs w:val="16"/>
+        </w:rPr>
+        <w:t>MinOverlap</w:t>
+      </w:r>
+      <w:proofErr w:type="spellEnd"/>
+      <w:r>
+        <w:rPr>
+          <w:rFonts w:ascii="Cascadia Code" w:hAnsi="Cascadia Code" w:cs="Cascadia Code"/>
+          <w:sz w:val="16"/>
+          <w:szCs w:val="16"/>
+        </w:rPr>
+        <w:t>[@]}"; do</w:t>
+      </w:r>
+    </w:p>
+    <w:p>
+      <w:pPr>
+        <w:spacing w:line="240" w:lineRule="auto"/>
+        <w:rPr>
+          <w:rFonts w:ascii="Cascadia Code" w:hAnsi="Cascadia Code" w:cs="Cascadia Code"/>
+          <w:sz w:val="16"/>
+          <w:szCs w:val="16"/>
+        </w:rPr>
+      </w:pPr>
+      <w:r>
+        <w:rPr>
+          <w:rFonts w:ascii="Cascadia Code" w:hAnsi="Cascadia Code" w:cs="Cascadia Code"/>
+          <w:sz w:val="16"/>
+          <w:szCs w:val="16"/>
+        </w:rPr>
+        <w:t xml:space="preserve">                                for </w:t>
+      </w:r>
+      <w:proofErr w:type="spellStart"/>
+      <w:r>
+        <w:rPr>
+          <w:rFonts w:ascii="Cascadia Code" w:hAnsi="Cascadia Code" w:cs="Cascadia Code"/>
+          <w:sz w:val="16"/>
+          <w:szCs w:val="16"/>
+        </w:rPr>
+        <w:t>adapt_param</w:t>
+      </w:r>
+      <w:proofErr w:type="spellEnd"/>
+      <w:r>
+        <w:rPr>
+          <w:rFonts w:ascii="Cascadia Code" w:hAnsi="Cascadia Code" w:cs="Cascadia Code"/>
+          <w:sz w:val="16"/>
+          <w:szCs w:val="16"/>
+        </w:rPr>
+        <w:t xml:space="preserve"> in "${</w:t>
+      </w:r>
+      <w:proofErr w:type="spellStart"/>
+      <w:proofErr w:type="gramStart"/>
+      <w:r>
+        <w:rPr>
+          <w:rFonts w:ascii="Cascadia Code" w:hAnsi="Cascadia Code" w:cs="Cascadia Code"/>
+          <w:sz w:val="16"/>
+          <w:szCs w:val="16"/>
+        </w:rPr>
+        <w:t>AdaptativeTh</w:t>
+      </w:r>
+      <w:proofErr w:type="spellEnd"/>
+      <w:r>
+        <w:rPr>
+          <w:rFonts w:ascii="Cascadia Code" w:hAnsi="Cascadia Code" w:cs="Cascadia Code"/>
+          <w:sz w:val="16"/>
+          <w:szCs w:val="16"/>
+        </w:rPr>
+        <w:t>[</w:t>
+      </w:r>
+      <w:proofErr w:type="gramEnd"/>
+      <w:r>
+        <w:rPr>
+          <w:rFonts w:ascii="Cascadia Code" w:hAnsi="Cascadia Code" w:cs="Cascadia Code"/>
+          <w:sz w:val="16"/>
+          <w:szCs w:val="16"/>
+        </w:rPr>
+        <w:t xml:space="preserve">@]}"; do </w:t>
+      </w:r>
+    </w:p>
+    <w:p>
+      <w:pPr>
+        <w:spacing w:line="240" w:lineRule="auto"/>
+        <w:rPr>
+          <w:rFonts w:ascii="Cascadia Code" w:hAnsi="Cascadia Code" w:cs="Cascadia Code"/>
+          <w:sz w:val="16"/>
+          <w:szCs w:val="16"/>
+        </w:rPr>
+      </w:pPr>
+      <w:r>
+        <w:rPr>
+          <w:rFonts w:ascii="Cascadia Code" w:hAnsi="Cascadia Code" w:cs="Cascadia Code"/>
+          <w:sz w:val="16"/>
+          <w:szCs w:val="16"/>
+        </w:rPr>
+        <w:t xml:space="preserve">                                  ##Create a new folder for the current set of parameters</w:t>
+      </w:r>
+    </w:p>
+    <w:p>
+      <w:pPr>
+        <w:spacing w:line="240" w:lineRule="auto"/>
+        <w:rPr>
+          <w:rFonts w:ascii="Cascadia Code" w:hAnsi="Cascadia Code" w:cs="Cascadia Code"/>
+          <w:sz w:val="16"/>
+          <w:szCs w:val="16"/>
+        </w:rPr>
+      </w:pPr>
+      <w:r>
+        <w:rPr>
+          <w:rFonts w:ascii="Cascadia Code" w:hAnsi="Cascadia Code" w:cs="Cascadia Code"/>
+          <w:sz w:val="16"/>
+          <w:szCs w:val="16"/>
+        </w:rPr>
+        <w:t xml:space="preserve">                                  echo "params_$k_param-$nodeCov_param-$kmerCov_param-$min_param-$adapt_</w:t>
+      </w:r>
+      <w:proofErr w:type="gramStart"/>
+      <w:r>
+        <w:rPr>
+          <w:rFonts w:ascii="Cascadia Code" w:hAnsi="Cascadia Code" w:cs="Cascadia Code"/>
+          <w:sz w:val="16"/>
+          <w:szCs w:val="16"/>
+        </w:rPr>
+        <w:t>param"</w:t>
+      </w:r>
+      <w:proofErr w:type="gramEnd"/>
+      <w:r>
+        <w:rPr>
+          <w:rFonts w:ascii="Cascadia Code" w:hAnsi="Cascadia Code" w:cs="Cascadia Code"/>
+          <w:sz w:val="16"/>
+          <w:szCs w:val="16"/>
+        </w:rPr>
+        <w:t xml:space="preserve"> </w:t>
+      </w:r>
+    </w:p>
+    <w:p>
+      <w:pPr>
+        <w:spacing w:line="240" w:lineRule="auto"/>
+        <w:rPr>
+          <w:rFonts w:ascii="Cascadia Code" w:hAnsi="Cascadia Code" w:cs="Cascadia Code"/>
+          <w:sz w:val="16"/>
+          <w:szCs w:val="16"/>
+        </w:rPr>
+      </w:pPr>
+      <w:r>
+        <w:rPr>
+          <w:rFonts w:ascii="Cascadia Code" w:hAnsi="Cascadia Code" w:cs="Cascadia Code"/>
+          <w:sz w:val="16"/>
+          <w:szCs w:val="16"/>
+        </w:rPr>
+        <w:t xml:space="preserve">                                  </w:t>
+      </w:r>
+      <w:proofErr w:type="spellStart"/>
+      <w:r>
+        <w:rPr>
+          <w:rFonts w:ascii="Cascadia Code" w:hAnsi="Cascadia Code" w:cs="Cascadia Code"/>
+          <w:sz w:val="16"/>
+          <w:szCs w:val="16"/>
+        </w:rPr>
+        <w:t>mkdir</w:t>
+      </w:r>
+      <w:proofErr w:type="spellEnd"/>
+      <w:r>
+        <w:rPr>
+          <w:rFonts w:ascii="Cascadia Code" w:hAnsi="Cascadia Code" w:cs="Cascadia Code"/>
+          <w:sz w:val="16"/>
+          <w:szCs w:val="16"/>
+        </w:rPr>
+        <w:t xml:space="preserve"> /scratch/s388143/gamod/Assignment/Assemblies/hybrid/DBG2OLC/grid_search_tuning/"params_$k_param-$nodeCov_param-$kmerCov_param-$min_param-$adapt_param"</w:t>
+      </w:r>
+    </w:p>
+    <w:p>
+      <w:pPr>
+        <w:spacing w:line="240" w:lineRule="auto"/>
+        <w:rPr>
+          <w:rFonts w:ascii="Cascadia Code" w:hAnsi="Cascadia Code" w:cs="Cascadia Code"/>
+          <w:sz w:val="16"/>
+          <w:szCs w:val="16"/>
+        </w:rPr>
+      </w:pPr>
+      <w:r>
+        <w:rPr>
+          <w:rFonts w:ascii="Cascadia Code" w:hAnsi="Cascadia Code" w:cs="Cascadia Code"/>
+          <w:sz w:val="16"/>
+          <w:szCs w:val="16"/>
+        </w:rPr>
+        <w:t xml:space="preserve">                                  cd /scratch/s388143/gamod/Assignment/Assemblies/hybrid/DBG2OLC/grid_search_tuning/"params_$k_param-$nodeCov_param-$kmerCov_param-$min_param-$adapt_</w:t>
+      </w:r>
+      <w:proofErr w:type="gramStart"/>
+      <w:r>
+        <w:rPr>
+          <w:rFonts w:ascii="Cascadia Code" w:hAnsi="Cascadia Code" w:cs="Cascadia Code"/>
+          <w:sz w:val="16"/>
+          <w:szCs w:val="16"/>
+        </w:rPr>
+        <w:t>param"</w:t>
+      </w:r>
+      <w:proofErr w:type="gramEnd"/>
+      <w:r>
+        <w:rPr>
+          <w:rFonts w:ascii="Cascadia Code" w:hAnsi="Cascadia Code" w:cs="Cascadia Code"/>
+          <w:sz w:val="16"/>
+          <w:szCs w:val="16"/>
+        </w:rPr>
+        <w:t xml:space="preserve">                                                      </w:t>
+      </w:r>
+    </w:p>
+    <w:p>
+      <w:pPr>
+        <w:spacing w:line="240" w:lineRule="auto"/>
+        <w:rPr>
+          <w:rFonts w:ascii="Cascadia Code" w:hAnsi="Cascadia Code" w:cs="Cascadia Code"/>
+          <w:sz w:val="16"/>
+          <w:szCs w:val="16"/>
+        </w:rPr>
+      </w:pPr>
+      <w:r>
+        <w:rPr>
+          <w:rFonts w:ascii="Cascadia Code" w:hAnsi="Cascadia Code" w:cs="Cascadia Code"/>
+          <w:sz w:val="16"/>
+          <w:szCs w:val="16"/>
+        </w:rPr>
+        <w:t xml:space="preserve">                                  echo "Execution of sparse assembler"              </w:t>
+      </w:r>
+    </w:p>
+    <w:p>
+      <w:pPr>
+        <w:spacing w:line="240" w:lineRule="auto"/>
+        <w:rPr>
+          <w:rFonts w:ascii="Cascadia Code" w:hAnsi="Cascadia Code" w:cs="Cascadia Code"/>
+          <w:sz w:val="16"/>
+          <w:szCs w:val="16"/>
+        </w:rPr>
+      </w:pPr>
+      <w:r>
+        <w:rPr>
+          <w:rFonts w:ascii="Cascadia Code" w:hAnsi="Cascadia Code" w:cs="Cascadia Code"/>
+          <w:sz w:val="16"/>
+          <w:szCs w:val="16"/>
+        </w:rPr>
+        <w:t xml:space="preserve">                                  singularity exec /scratch/s388143/</w:t>
+      </w:r>
+      <w:proofErr w:type="spellStart"/>
+      <w:r>
+        <w:rPr>
+          <w:rFonts w:ascii="Cascadia Code" w:hAnsi="Cascadia Code" w:cs="Cascadia Code"/>
+          <w:sz w:val="16"/>
+          <w:szCs w:val="16"/>
+        </w:rPr>
+        <w:t>gamod</w:t>
+      </w:r>
+      <w:proofErr w:type="spellEnd"/>
+      <w:r>
+        <w:rPr>
+          <w:rFonts w:ascii="Cascadia Code" w:hAnsi="Cascadia Code" w:cs="Cascadia Code"/>
+          <w:sz w:val="16"/>
+          <w:szCs w:val="16"/>
+        </w:rPr>
+        <w:t>/</w:t>
+      </w:r>
+      <w:proofErr w:type="spellStart"/>
+      <w:r>
+        <w:rPr>
+          <w:rFonts w:ascii="Cascadia Code" w:hAnsi="Cascadia Code" w:cs="Cascadia Code"/>
+          <w:sz w:val="16"/>
+          <w:szCs w:val="16"/>
+        </w:rPr>
+        <w:t>gamod.simg</w:t>
+      </w:r>
+      <w:proofErr w:type="spellEnd"/>
+      <w:r>
+        <w:rPr>
+          <w:rFonts w:ascii="Cascadia Code" w:hAnsi="Cascadia Code" w:cs="Cascadia Code"/>
+          <w:sz w:val="16"/>
+          <w:szCs w:val="16"/>
+        </w:rPr>
+        <w:t xml:space="preserve"> /DBG2OLC/compiled/</w:t>
+      </w:r>
+      <w:proofErr w:type="spellStart"/>
+      <w:r>
+        <w:rPr>
+          <w:rFonts w:ascii="Cascadia Code" w:hAnsi="Cascadia Code" w:cs="Cascadia Code"/>
+          <w:sz w:val="16"/>
+          <w:szCs w:val="16"/>
+        </w:rPr>
+        <w:t>SparseAssembler</w:t>
+      </w:r>
+      <w:proofErr w:type="spellEnd"/>
+      <w:r>
+        <w:rPr>
+          <w:rFonts w:ascii="Cascadia Code" w:hAnsi="Cascadia Code" w:cs="Cascadia Code"/>
+          <w:sz w:val="16"/>
+          <w:szCs w:val="16"/>
+        </w:rPr>
+        <w:t xml:space="preserve"> GS 5000000 </w:t>
+      </w:r>
+      <w:proofErr w:type="spellStart"/>
+      <w:r>
+        <w:rPr>
+          <w:rFonts w:ascii="Cascadia Code" w:hAnsi="Cascadia Code" w:cs="Cascadia Code"/>
+          <w:sz w:val="16"/>
+          <w:szCs w:val="16"/>
+        </w:rPr>
+        <w:t>NodeCovTh</w:t>
+      </w:r>
+      <w:proofErr w:type="spellEnd"/>
+      <w:r>
+        <w:rPr>
+          <w:rFonts w:ascii="Cascadia Code" w:hAnsi="Cascadia Code" w:cs="Cascadia Code"/>
+          <w:sz w:val="16"/>
+          <w:szCs w:val="16"/>
+        </w:rPr>
+        <w:t xml:space="preserve"> $</w:t>
+      </w:r>
+      <w:proofErr w:type="spellStart"/>
+      <w:r>
+        <w:rPr>
+          <w:rFonts w:ascii="Cascadia Code" w:hAnsi="Cascadia Code" w:cs="Cascadia Code"/>
+          <w:sz w:val="16"/>
+          <w:szCs w:val="16"/>
+        </w:rPr>
+        <w:t>nodeCov_param</w:t>
+      </w:r>
+      <w:proofErr w:type="spellEnd"/>
+      <w:r>
+        <w:rPr>
+          <w:rFonts w:ascii="Cascadia Code" w:hAnsi="Cascadia Code" w:cs="Cascadia Code"/>
+          <w:sz w:val="16"/>
+          <w:szCs w:val="16"/>
+        </w:rPr>
+        <w:t xml:space="preserve"> </w:t>
+      </w:r>
+      <w:proofErr w:type="spellStart"/>
+      <w:r>
+        <w:rPr>
+          <w:rFonts w:ascii="Cascadia Code" w:hAnsi="Cascadia Code" w:cs="Cascadia Code"/>
+          <w:sz w:val="16"/>
+          <w:szCs w:val="16"/>
+        </w:rPr>
+        <w:t>EdgeCovTh</w:t>
+      </w:r>
+      <w:proofErr w:type="spellEnd"/>
+      <w:r>
+        <w:rPr>
+          <w:rFonts w:ascii="Cascadia Code" w:hAnsi="Cascadia Code" w:cs="Cascadia Code"/>
+          <w:sz w:val="16"/>
+          <w:szCs w:val="16"/>
+        </w:rPr>
+        <w:t xml:space="preserve"> 1 k $</w:t>
+      </w:r>
+      <w:proofErr w:type="spellStart"/>
+      <w:r>
+        <w:rPr>
+          <w:rFonts w:ascii="Cascadia Code" w:hAnsi="Cascadia Code" w:cs="Cascadia Code"/>
+          <w:sz w:val="16"/>
+          <w:szCs w:val="16"/>
+        </w:rPr>
+        <w:t>k_param</w:t>
+      </w:r>
+      <w:proofErr w:type="spellEnd"/>
+      <w:r>
+        <w:rPr>
+          <w:rFonts w:ascii="Cascadia Code" w:hAnsi="Cascadia Code" w:cs="Cascadia Code"/>
+          <w:sz w:val="16"/>
+          <w:szCs w:val="16"/>
+        </w:rPr>
+        <w:t xml:space="preserve"> g 1 f /scratch/s388143/gamod/Assignment/Data_for_Assignment/HS7_R1.fastq.gz.cor.single.fq /scratch/s388143/gamod/Assignment/Data_for_Assignment/HS7_R2.fastq.gz.cor.single.fq</w:t>
+      </w:r>
+    </w:p>
+    <w:p>
+      <w:pPr>
+        <w:spacing w:line="240" w:lineRule="auto"/>
+        <w:rPr>
+          <w:rFonts w:ascii="Cascadia Code" w:hAnsi="Cascadia Code" w:cs="Cascadia Code"/>
+          <w:sz w:val="16"/>
+          <w:szCs w:val="16"/>
+        </w:rPr>
+      </w:pPr>
+      <w:r>
+        <w:rPr>
+          <w:rFonts w:ascii="Cascadia Code" w:hAnsi="Cascadia Code" w:cs="Cascadia Code"/>
+          <w:sz w:val="16"/>
+          <w:szCs w:val="16"/>
+        </w:rPr>
+        <w:t xml:space="preserve">                                  echo "Call pitchfork"</w:t>
+      </w:r>
+    </w:p>
+    <w:p>
+      <w:pPr>
+        <w:spacing w:line="240" w:lineRule="auto"/>
+        <w:rPr>
+          <w:rFonts w:ascii="Cascadia Code" w:hAnsi="Cascadia Code" w:cs="Cascadia Code"/>
+          <w:sz w:val="16"/>
+          <w:szCs w:val="16"/>
+        </w:rPr>
+      </w:pPr>
+      <w:r>
+        <w:rPr>
+          <w:rFonts w:ascii="Cascadia Code" w:hAnsi="Cascadia Code" w:cs="Cascadia Code"/>
+          <w:sz w:val="16"/>
+          <w:szCs w:val="16"/>
+        </w:rPr>
+        <w:t xml:space="preserve">                                  singularity exec /scratch/s388143/</w:t>
+      </w:r>
+      <w:proofErr w:type="spellStart"/>
+      <w:r>
+        <w:rPr>
+          <w:rFonts w:ascii="Cascadia Code" w:hAnsi="Cascadia Code" w:cs="Cascadia Code"/>
+          <w:sz w:val="16"/>
+          <w:szCs w:val="16"/>
+        </w:rPr>
+        <w:t>gamod</w:t>
+      </w:r>
+      <w:proofErr w:type="spellEnd"/>
+      <w:r>
+        <w:rPr>
+          <w:rFonts w:ascii="Cascadia Code" w:hAnsi="Cascadia Code" w:cs="Cascadia Code"/>
+          <w:sz w:val="16"/>
+          <w:szCs w:val="16"/>
+        </w:rPr>
+        <w:t>/</w:t>
+      </w:r>
+      <w:proofErr w:type="spellStart"/>
+      <w:r>
+        <w:rPr>
+          <w:rFonts w:ascii="Cascadia Code" w:hAnsi="Cascadia Code" w:cs="Cascadia Code"/>
+          <w:sz w:val="16"/>
+          <w:szCs w:val="16"/>
+        </w:rPr>
+        <w:t>gamod.simg</w:t>
+      </w:r>
+      <w:proofErr w:type="spellEnd"/>
+      <w:r>
+        <w:rPr>
+          <w:rFonts w:ascii="Cascadia Code" w:hAnsi="Cascadia Code" w:cs="Cascadia Code"/>
+          <w:sz w:val="16"/>
+          <w:szCs w:val="16"/>
+        </w:rPr>
+        <w:t xml:space="preserve"> singularity shell /scratch/s388143/</w:t>
+      </w:r>
+      <w:proofErr w:type="spellStart"/>
+      <w:r>
+        <w:rPr>
+          <w:rFonts w:ascii="Cascadia Code" w:hAnsi="Cascadia Code" w:cs="Cascadia Code"/>
+          <w:sz w:val="16"/>
+          <w:szCs w:val="16"/>
+        </w:rPr>
+        <w:t>gamod</w:t>
+      </w:r>
+      <w:proofErr w:type="spellEnd"/>
+      <w:r>
+        <w:rPr>
+          <w:rFonts w:ascii="Cascadia Code" w:hAnsi="Cascadia Code" w:cs="Cascadia Code"/>
+          <w:sz w:val="16"/>
+          <w:szCs w:val="16"/>
+        </w:rPr>
+        <w:t>/</w:t>
+      </w:r>
+      <w:proofErr w:type="spellStart"/>
+      <w:r>
+        <w:rPr>
+          <w:rFonts w:ascii="Cascadia Code" w:hAnsi="Cascadia Code" w:cs="Cascadia Code"/>
+          <w:sz w:val="16"/>
+          <w:szCs w:val="16"/>
+        </w:rPr>
+        <w:t>gamod.simg</w:t>
+      </w:r>
+      <w:proofErr w:type="spellEnd"/>
+      <w:r>
+        <w:rPr>
+          <w:rFonts w:ascii="Cascadia Code" w:hAnsi="Cascadia Code" w:cs="Cascadia Code"/>
+          <w:sz w:val="16"/>
+          <w:szCs w:val="16"/>
+        </w:rPr>
+        <w:t xml:space="preserve"> source /pitchfork/setup-env.sh </w:t>
+      </w:r>
+    </w:p>
+    <w:p>
+      <w:pPr>
+        <w:spacing w:line="240" w:lineRule="auto"/>
+        <w:rPr>
+          <w:rFonts w:ascii="Cascadia Code" w:hAnsi="Cascadia Code" w:cs="Cascadia Code"/>
+          <w:sz w:val="16"/>
+          <w:szCs w:val="16"/>
+        </w:rPr>
+      </w:pPr>
+      <w:r>
+        <w:rPr>
+          <w:rFonts w:ascii="Cascadia Code" w:hAnsi="Cascadia Code" w:cs="Cascadia Code"/>
+          <w:sz w:val="16"/>
+          <w:szCs w:val="16"/>
+        </w:rPr>
+        <w:t xml:space="preserve">                                  echo "Execution of DBG2OLC"</w:t>
+      </w:r>
+    </w:p>
+    <w:p>
+      <w:pPr>
+        <w:spacing w:line="240" w:lineRule="auto"/>
+        <w:rPr>
+          <w:rFonts w:ascii="Cascadia Code" w:hAnsi="Cascadia Code" w:cs="Cascadia Code"/>
+          <w:sz w:val="16"/>
+          <w:szCs w:val="16"/>
+        </w:rPr>
+      </w:pPr>
+      <w:r>
+        <w:rPr>
+          <w:rFonts w:ascii="Cascadia Code" w:hAnsi="Cascadia Code" w:cs="Cascadia Code"/>
+          <w:sz w:val="16"/>
+          <w:szCs w:val="16"/>
+        </w:rPr>
+        <w:t xml:space="preserve">                                  </w:t>
+      </w:r>
+      <w:r>
+        <w:rPr>
+          <w:rFonts w:ascii="Cascadia Code" w:hAnsi="Cascadia Code" w:cs="Cascadia Code"/>
+          <w:sz w:val="16"/>
+          <w:szCs w:val="16"/>
+        </w:rPr>
+        <w:t>#</w:t>
+      </w:r>
+      <w:proofErr w:type="gramStart"/>
+      <w:r>
+        <w:rPr>
+          <w:rFonts w:ascii="Cascadia Code" w:hAnsi="Cascadia Code" w:cs="Cascadia Code"/>
+          <w:sz w:val="16"/>
+          <w:szCs w:val="16"/>
+        </w:rPr>
+        <w:t>singularity</w:t>
+      </w:r>
+      <w:proofErr w:type="gramEnd"/>
+      <w:r>
+        <w:rPr>
+          <w:rFonts w:ascii="Cascadia Code" w:hAnsi="Cascadia Code" w:cs="Cascadia Code"/>
+          <w:sz w:val="16"/>
+          <w:szCs w:val="16"/>
+        </w:rPr>
+        <w:t xml:space="preserve"> exec /scratch/s388143/</w:t>
+      </w:r>
+      <w:proofErr w:type="spellStart"/>
+      <w:r>
+        <w:rPr>
+          <w:rFonts w:ascii="Cascadia Code" w:hAnsi="Cascadia Code" w:cs="Cascadia Code"/>
+          <w:sz w:val="16"/>
+          <w:szCs w:val="16"/>
+        </w:rPr>
+        <w:t>gamod</w:t>
+      </w:r>
+      <w:proofErr w:type="spellEnd"/>
+      <w:r>
+        <w:rPr>
+          <w:rFonts w:ascii="Cascadia Code" w:hAnsi="Cascadia Code" w:cs="Cascadia Code"/>
+          <w:sz w:val="16"/>
+          <w:szCs w:val="16"/>
+        </w:rPr>
+        <w:t>/</w:t>
+      </w:r>
+      <w:proofErr w:type="spellStart"/>
+      <w:r>
+        <w:rPr>
+          <w:rFonts w:ascii="Cascadia Code" w:hAnsi="Cascadia Code" w:cs="Cascadia Code"/>
+          <w:sz w:val="16"/>
+          <w:szCs w:val="16"/>
+        </w:rPr>
+        <w:t>gamod.simg</w:t>
+      </w:r>
+      <w:proofErr w:type="spellEnd"/>
+      <w:r>
+        <w:rPr>
+          <w:rFonts w:ascii="Cascadia Code" w:hAnsi="Cascadia Code" w:cs="Cascadia Code"/>
+          <w:sz w:val="16"/>
+          <w:szCs w:val="16"/>
+        </w:rPr>
+        <w:t xml:space="preserve"> /DBG2OLC/compiled/DBG2OLC k $</w:t>
+      </w:r>
+      <w:proofErr w:type="spellStart"/>
+      <w:r>
+        <w:rPr>
+          <w:rFonts w:ascii="Cascadia Code" w:hAnsi="Cascadia Code" w:cs="Cascadia Code"/>
+          <w:sz w:val="16"/>
+          <w:szCs w:val="16"/>
+        </w:rPr>
+        <w:t>k_param</w:t>
+      </w:r>
+      <w:proofErr w:type="spellEnd"/>
+      <w:r>
+        <w:rPr>
+          <w:rFonts w:ascii="Cascadia Code" w:hAnsi="Cascadia Code" w:cs="Cascadia Code"/>
+          <w:sz w:val="16"/>
+          <w:szCs w:val="16"/>
+        </w:rPr>
+        <w:t xml:space="preserve"> </w:t>
+      </w:r>
+      <w:proofErr w:type="spellStart"/>
+      <w:r>
+        <w:rPr>
+          <w:rFonts w:ascii="Cascadia Code" w:hAnsi="Cascadia Code" w:cs="Cascadia Code"/>
+          <w:sz w:val="16"/>
+          <w:szCs w:val="16"/>
+        </w:rPr>
+        <w:t>AdaptiveTh</w:t>
+      </w:r>
+      <w:proofErr w:type="spellEnd"/>
+      <w:r>
+        <w:rPr>
+          <w:rFonts w:ascii="Cascadia Code" w:hAnsi="Cascadia Code" w:cs="Cascadia Code"/>
+          <w:sz w:val="16"/>
+          <w:szCs w:val="16"/>
+        </w:rPr>
+        <w:t xml:space="preserve"> $</w:t>
+      </w:r>
+      <w:proofErr w:type="spellStart"/>
+      <w:r>
+        <w:rPr>
+          <w:rFonts w:ascii="Cascadia Code" w:hAnsi="Cascadia Code" w:cs="Cascadia Code"/>
+          <w:sz w:val="16"/>
+          <w:szCs w:val="16"/>
+        </w:rPr>
+        <w:t>adapt_param</w:t>
+      </w:r>
+      <w:proofErr w:type="spellEnd"/>
+      <w:r>
+        <w:rPr>
+          <w:rFonts w:ascii="Cascadia Code" w:hAnsi="Cascadia Code" w:cs="Cascadia Code"/>
+          <w:sz w:val="16"/>
+          <w:szCs w:val="16"/>
+        </w:rPr>
+        <w:t xml:space="preserve"> </w:t>
+      </w:r>
+      <w:proofErr w:type="spellStart"/>
+      <w:r>
+        <w:rPr>
+          <w:rFonts w:ascii="Cascadia Code" w:hAnsi="Cascadia Code" w:cs="Cascadia Code"/>
+          <w:sz w:val="16"/>
+          <w:szCs w:val="16"/>
+        </w:rPr>
+        <w:t>KmerCovTh</w:t>
+      </w:r>
+      <w:proofErr w:type="spellEnd"/>
+      <w:r>
+        <w:rPr>
+          <w:rFonts w:ascii="Cascadia Code" w:hAnsi="Cascadia Code" w:cs="Cascadia Code"/>
+          <w:sz w:val="16"/>
+          <w:szCs w:val="16"/>
+        </w:rPr>
+        <w:t xml:space="preserve"> $</w:t>
+      </w:r>
+      <w:proofErr w:type="spellStart"/>
+      <w:r>
+        <w:rPr>
+          <w:rFonts w:ascii="Cascadia Code" w:hAnsi="Cascadia Code" w:cs="Cascadia Code"/>
+          <w:sz w:val="16"/>
+          <w:szCs w:val="16"/>
+        </w:rPr>
+        <w:t>kmerCov_param</w:t>
+      </w:r>
+      <w:proofErr w:type="spellEnd"/>
+      <w:r>
+        <w:rPr>
+          <w:rFonts w:ascii="Cascadia Code" w:hAnsi="Cascadia Code" w:cs="Cascadia Code"/>
+          <w:sz w:val="16"/>
+          <w:szCs w:val="16"/>
+        </w:rPr>
+        <w:t xml:space="preserve"> </w:t>
+      </w:r>
+      <w:proofErr w:type="spellStart"/>
+      <w:r>
+        <w:rPr>
+          <w:rFonts w:ascii="Cascadia Code" w:hAnsi="Cascadia Code" w:cs="Cascadia Code"/>
+          <w:sz w:val="16"/>
+          <w:szCs w:val="16"/>
+        </w:rPr>
+        <w:t>MinOverlap</w:t>
+      </w:r>
+      <w:proofErr w:type="spellEnd"/>
+      <w:r>
+        <w:rPr>
+          <w:rFonts w:ascii="Cascadia Code" w:hAnsi="Cascadia Code" w:cs="Cascadia Code"/>
+          <w:sz w:val="16"/>
+          <w:szCs w:val="16"/>
+        </w:rPr>
+        <w:t xml:space="preserve"> $</w:t>
+      </w:r>
+      <w:proofErr w:type="spellStart"/>
+      <w:r>
+        <w:rPr>
+          <w:rFonts w:ascii="Cascadia Code" w:hAnsi="Cascadia Code" w:cs="Cascadia Code"/>
+          <w:sz w:val="16"/>
+          <w:szCs w:val="16"/>
+        </w:rPr>
+        <w:t>min_param</w:t>
+      </w:r>
+      <w:proofErr w:type="spellEnd"/>
+      <w:r>
+        <w:rPr>
+          <w:rFonts w:ascii="Cascadia Code" w:hAnsi="Cascadia Code" w:cs="Cascadia Code"/>
+          <w:sz w:val="16"/>
+          <w:szCs w:val="16"/>
+        </w:rPr>
+        <w:t xml:space="preserve"> </w:t>
+      </w:r>
+      <w:proofErr w:type="spellStart"/>
+      <w:r>
+        <w:rPr>
+          <w:rFonts w:ascii="Cascadia Code" w:hAnsi="Cascadia Code" w:cs="Cascadia Code"/>
+          <w:sz w:val="16"/>
+          <w:szCs w:val="16"/>
+        </w:rPr>
+        <w:t>RemoveChimera</w:t>
+      </w:r>
+      <w:proofErr w:type="spellEnd"/>
+      <w:r>
+        <w:rPr>
+          <w:rFonts w:ascii="Cascadia Code" w:hAnsi="Cascadia Code" w:cs="Cascadia Code"/>
+          <w:sz w:val="16"/>
+          <w:szCs w:val="16"/>
+        </w:rPr>
+        <w:t xml:space="preserve"> 1 Contigs Contigs.txt f /scratch/s388143/gamod/Assignment/Data_for_Assignment/HS7_pacbioData_cor.fasta        </w:t>
+      </w:r>
+    </w:p>
+    <w:p>
+      <w:pPr>
+        <w:spacing w:line="240" w:lineRule="auto"/>
+        <w:rPr>
+          <w:rFonts w:ascii="Cascadia Code" w:hAnsi="Cascadia Code" w:cs="Cascadia Code"/>
+          <w:sz w:val="16"/>
+          <w:szCs w:val="16"/>
+        </w:rPr>
+      </w:pPr>
+      <w:r>
+        <w:rPr>
+          <w:rFonts w:ascii="Cascadia Code" w:hAnsi="Cascadia Code" w:cs="Cascadia Code"/>
+          <w:sz w:val="16"/>
+          <w:szCs w:val="16"/>
+        </w:rPr>
+        <w:lastRenderedPageBreak/>
+        <w:t xml:space="preserve">                                  cat Contigs.txt /scratch/s388143/gamod/Assignment/Data_for_Assignment/HS7_pacbioData_cor.fasta &gt; </w:t>
+      </w:r>
+      <w:proofErr w:type="spellStart"/>
+      <w:r>
+        <w:rPr>
+          <w:rFonts w:ascii="Cascadia Code" w:hAnsi="Cascadia Code" w:cs="Cascadia Code"/>
+          <w:sz w:val="16"/>
+          <w:szCs w:val="16"/>
+        </w:rPr>
+        <w:t>ctg_</w:t>
+      </w:r>
+      <w:proofErr w:type="gramStart"/>
+      <w:r>
+        <w:rPr>
+          <w:rFonts w:ascii="Cascadia Code" w:hAnsi="Cascadia Code" w:cs="Cascadia Code"/>
+          <w:sz w:val="16"/>
+          <w:szCs w:val="16"/>
+        </w:rPr>
+        <w:t>pb.fasta</w:t>
+      </w:r>
+      <w:proofErr w:type="spellEnd"/>
+      <w:proofErr w:type="gramEnd"/>
+      <w:r>
+        <w:rPr>
+          <w:rFonts w:ascii="Cascadia Code" w:hAnsi="Cascadia Code" w:cs="Cascadia Code"/>
+          <w:sz w:val="16"/>
+          <w:szCs w:val="16"/>
+        </w:rPr>
+        <w:t xml:space="preserve">                                  </w:t>
+      </w:r>
+    </w:p>
+    <w:p>
+      <w:pPr>
+        <w:spacing w:line="240" w:lineRule="auto"/>
+        <w:rPr>
+          <w:rFonts w:ascii="Cascadia Code" w:hAnsi="Cascadia Code" w:cs="Cascadia Code"/>
+          <w:sz w:val="16"/>
+          <w:szCs w:val="16"/>
+        </w:rPr>
+      </w:pPr>
+      <w:r>
+        <w:rPr>
+          <w:rFonts w:ascii="Cascadia Code" w:hAnsi="Cascadia Code" w:cs="Cascadia Code"/>
+          <w:sz w:val="16"/>
+          <w:szCs w:val="16"/>
+        </w:rPr>
+        <w:t xml:space="preserve">                                  echo "final consensus"</w:t>
+      </w:r>
+    </w:p>
+    <w:p>
+      <w:pPr>
+        <w:spacing w:line="240" w:lineRule="auto"/>
+        <w:rPr>
+          <w:rFonts w:ascii="Cascadia Code" w:hAnsi="Cascadia Code" w:cs="Cascadia Code"/>
+          <w:sz w:val="16"/>
+          <w:szCs w:val="16"/>
+        </w:rPr>
+      </w:pPr>
+      <w:r>
+        <w:rPr>
+          <w:rFonts w:ascii="Cascadia Code" w:hAnsi="Cascadia Code" w:cs="Cascadia Code"/>
+          <w:sz w:val="16"/>
+          <w:szCs w:val="16"/>
+        </w:rPr>
+        <w:t xml:space="preserve">                                  </w:t>
+      </w:r>
+      <w:r>
+        <w:rPr>
+          <w:rFonts w:ascii="Cascadia Code" w:hAnsi="Cascadia Code" w:cs="Cascadia Code"/>
+          <w:sz w:val="16"/>
+          <w:szCs w:val="16"/>
+        </w:rPr>
+        <w:t>#</w:t>
+      </w:r>
+      <w:r>
+        <w:rPr>
+          <w:rFonts w:ascii="Cascadia Code" w:hAnsi="Cascadia Code" w:cs="Cascadia Code"/>
+          <w:sz w:val="16"/>
+          <w:szCs w:val="16"/>
+        </w:rPr>
+        <w:t xml:space="preserve">/scratch/s388143/gamod/gamod.simg /scratch/s388143/gamod/Assignment/Assemblies/hybrid/DBG2OLC/my_split_nrun_sparc.sh /scratch/s388143/gamod/Assignment/Assemblies/hybrid/DBG2OLC/grid_search_tuning/"params_$k_param-$nodeCov_param-$kmerCov_param-$min_param-$adapt_param"/backbone_raw.fasta /scratch/s388143/gamod/Assignment/Assemblies/hybrid/DBG2OLC/grid_search_tuning/"params_$k_param-$nodeCov_param-$kmerCov_param-$min_param-$adapt_param"/DBG2OLC_Consensus_info.txt /scratch/s388143/gamod/Assignment/Assemblies/hybrid/DBG2OLC/grid_search_tuning/"params_$k_param-$nodeCov_param-$kmerCov_param-$min_param-$adapt_param"/ctg_pb.fasta /scratch/s388143/gamod/Assignment/Assemblies/hybrid/DBG2OLC/grid_search_tuning/"params_$k_param-$nodeCov_param-$kmerCov_param-$min_param-$adapt_param"/consensusOUT 2 </w:t>
+      </w:r>
+    </w:p>
+    <w:p>
+      <w:pPr>
+        <w:spacing w:line="240" w:lineRule="auto"/>
+        <w:ind w:firstLine="720"/>
+        <w:rPr>
+          <w:rFonts w:ascii="Cascadia Code" w:hAnsi="Cascadia Code" w:cs="Cascadia Code"/>
+          <w:sz w:val="16"/>
+          <w:szCs w:val="16"/>
+        </w:rPr>
+      </w:pPr>
+      <w:r>
+        <w:rPr>
+          <w:rFonts w:ascii="Cascadia Code" w:hAnsi="Cascadia Code" w:cs="Cascadia Code"/>
+          <w:sz w:val="16"/>
+          <w:szCs w:val="16"/>
+        </w:rPr>
+        <w:t>done</w:t>
+      </w:r>
+    </w:p>
+    <w:p>
+      <w:pPr>
+        <w:spacing w:line="240" w:lineRule="auto"/>
+        <w:rPr>
+          <w:rFonts w:ascii="Cascadia Code" w:hAnsi="Cascadia Code" w:cs="Cascadia Code"/>
+          <w:sz w:val="16"/>
+          <w:szCs w:val="16"/>
+        </w:rPr>
+      </w:pPr>
+      <w:r>
+        <w:rPr>
+          <w:rFonts w:ascii="Cascadia Code" w:hAnsi="Cascadia Code" w:cs="Cascadia Code"/>
+          <w:sz w:val="16"/>
+          <w:szCs w:val="16"/>
+        </w:rPr>
+        <w:t xml:space="preserve">      done</w:t>
+      </w:r>
+    </w:p>
+    <w:p>
+      <w:pPr>
+        <w:spacing w:line="240" w:lineRule="auto"/>
+        <w:rPr>
+          <w:rFonts w:ascii="Cascadia Code" w:hAnsi="Cascadia Code" w:cs="Cascadia Code"/>
+          <w:sz w:val="16"/>
+          <w:szCs w:val="16"/>
+        </w:rPr>
+      </w:pPr>
+      <w:r>
+        <w:rPr>
+          <w:rFonts w:ascii="Cascadia Code" w:hAnsi="Cascadia Code" w:cs="Cascadia Code"/>
+          <w:sz w:val="16"/>
+          <w:szCs w:val="16"/>
+        </w:rPr>
+        <w:t xml:space="preserve">    done</w:t>
+      </w:r>
+    </w:p>
+    <w:p>
+      <w:pPr>
+        <w:spacing w:line="240" w:lineRule="auto"/>
+        <w:rPr>
+          <w:rFonts w:ascii="Cascadia Code" w:hAnsi="Cascadia Code" w:cs="Cascadia Code"/>
+          <w:sz w:val="16"/>
+          <w:szCs w:val="16"/>
+        </w:rPr>
+      </w:pPr>
+      <w:r>
+        <w:rPr>
+          <w:rFonts w:ascii="Cascadia Code" w:hAnsi="Cascadia Code" w:cs="Cascadia Code"/>
+          <w:sz w:val="16"/>
+          <w:szCs w:val="16"/>
+        </w:rPr>
+        <w:t xml:space="preserve">  done</w:t>
+      </w:r>
+    </w:p>
+    <w:p>
+      <w:pPr>
+        <w:spacing w:line="240" w:lineRule="auto"/>
+        <w:rPr>
+          <w:rFonts w:ascii="Cascadia Code" w:hAnsi="Cascadia Code" w:cs="Cascadia Code"/>
+          <w:sz w:val="16"/>
+          <w:szCs w:val="16"/>
+        </w:rPr>
+      </w:pPr>
+      <w:r>
+        <w:rPr>
+          <w:rFonts w:ascii="Cascadia Code" w:hAnsi="Cascadia Code" w:cs="Cascadia Code"/>
+          <w:sz w:val="16"/>
+          <w:szCs w:val="16"/>
+        </w:rPr>
+        <w:t>done</w:t>
+      </w:r>
+    </w:p>
+    <w:p>
+      <w:pPr>
+        <w:spacing w:line="240" w:lineRule="auto"/>
+        <w:rPr>
+          <w:rFonts w:ascii="Cascadia Code" w:hAnsi="Cascadia Code" w:cs="Cascadia Code"/>
+          <w:sz w:val="16"/>
+          <w:szCs w:val="16"/>
+        </w:rPr>
+      </w:pPr>
     </w:p>
     <w:p>
       <w:pPr>
@@ -10284,6 +11536,7 @@
         <w:pStyle w:val="IntenseQuote"/>
       </w:pPr>
       <w:r>
+        <w:lastRenderedPageBreak/>
         <w:t xml:space="preserve">Parameters: </w:t>
       </w:r>
       <w:r>
@@ -10392,7 +11645,6 @@
         <w:t>14 sequences)  (1491911 bp combined)</w:t>
       </w:r>
     </w:p>
-    <w:p/>
     <w:p>
       <w:pPr>
         <w:pStyle w:val="IntenseQuote"/>
@@ -10484,8 +11736,8 @@
     </w:p>
     <w:p/>
     <w:sectPr>
-      <w:headerReference w:type="default" r:id="rId44"/>
-      <w:footerReference w:type="default" r:id="rId45"/>
+      <w:headerReference w:type="default" r:id="rId41"/>
+      <w:footerReference w:type="default" r:id="rId42"/>
       <w:pgSz w:w="11906" w:h="16838"/>
       <w:pgMar w:top="720" w:right="720" w:bottom="720" w:left="720" w:header="708" w:footer="708" w:gutter="0"/>
       <w:cols w:space="708"/>
@@ -10493,121 +11745,6 @@
     </w:sectPr>
   </w:body>
 </w:document>
-</file>
-
-<file path=word/comments.xml><?xml version="1.0" encoding="utf-8"?>
-<w:comments xmlns:wpc="http://schemas.microsoft.com/office/word/2010/wordprocessingCanvas" xmlns:cx="http://schemas.microsoft.com/office/drawing/2014/chartex" xmlns:cx1="http://schemas.microsoft.com/office/drawing/2015/9/8/chartex" xmlns:cx2="http://schemas.microsoft.com/office/drawing/2015/10/21/chartex" xmlns:cx3="http://schemas.microsoft.com/office/drawing/2016/5/9/chartex" xmlns:cx4="http://schemas.microsoft.com/office/drawing/2016/5/10/chartex" xmlns:cx5="http://schemas.microsoft.com/office/drawing/2016/5/11/chartex" xmlns:cx6="http://schemas.microsoft.com/office/drawing/2016/5/12/chartex" xmlns:cx7="http://schemas.microsoft.com/office/drawing/2016/5/13/chartex" xmlns:cx8="http://schemas.microsoft.com/office/drawing/2016/5/14/chartex" xmlns:mc="http://schemas.openxmlformats.org/markup-compatibility/2006" xmlns:aink="http://schemas.microsoft.com/office/drawing/2016/ink" xmlns:am3d="http://schemas.microsoft.com/office/drawing/2017/model3d" xmlns:o="urn:schemas-microsoft-com:office:office" xmlns:oel="http://schemas.microsoft.com/office/2019/extlst" xmlns:r="http://schemas.openxmlformats.org/officeDocument/2006/relationships" xmlns:m="http://schemas.openxmlformats.org/officeDocument/2006/math" xmlns:v="urn:schemas-microsoft-com:vml" xmlns:wp14="http://schemas.microsoft.com/office/word/2010/wordprocessingDrawing" xmlns:wp="http://schemas.openxmlformats.org/drawingml/2006/wordprocessingDrawing" xmlns:w10="urn:schemas-microsoft-com:office:word" xmlns:w="http://schemas.openxmlformats.org/wordprocessingml/2006/main" xmlns:w14="http://schemas.microsoft.com/office/word/2010/wordml" xmlns:w15="http://schemas.microsoft.com/office/word/2012/wordml" xmlns:w16cex="http://schemas.microsoft.com/office/word/2018/wordml/cex" xmlns:w16cid="http://schemas.microsoft.com/office/word/2016/wordml/cid" xmlns:w16="http://schemas.microsoft.com/office/word/2018/wordml" xmlns:w16sdtdh="http://schemas.microsoft.com/office/word/2020/wordml/sdtdatahash" xmlns:w16se="http://schemas.microsoft.com/office/word/2015/wordml/symex" xmlns:wpg="http://schemas.microsoft.com/office/word/2010/wordprocessingGroup" xmlns:wpi="http://schemas.microsoft.com/office/word/2010/wordprocessingInk" xmlns:wne="http://schemas.microsoft.com/office/word/2006/wordml" xmlns:wps="http://schemas.microsoft.com/office/word/2010/wordprocessingShape" mc:Ignorable="w14 w15 w16se w16cid w16 w16cex w16sdtdh wp14">
-  <w:comment w:id="0" w:author="Marie Schmit" w:date="2023-02-13T23:15:00Z" w:initials="MS">
-    <w:p>
-      <w:pPr>
-        <w:pStyle w:val="CommentText"/>
-      </w:pPr>
-      <w:r>
-        <w:rPr>
-          <w:rStyle w:val="CommentReference"/>
-        </w:rPr>
-        <w:annotationRef/>
-      </w:r>
-      <w:r>
-        <w:t>Results?</w:t>
-      </w:r>
-    </w:p>
-  </w:comment>
-  <w:comment w:id="1" w:author="Marie Schmit" w:date="2023-02-13T23:15:00Z" w:initials="MS">
-    <w:p>
-      <w:pPr>
-        <w:pStyle w:val="CommentText"/>
-      </w:pPr>
-      <w:r>
-        <w:rPr>
-          <w:rStyle w:val="CommentReference"/>
-        </w:rPr>
-        <w:annotationRef/>
-      </w:r>
-      <w:r>
-        <w:t>Results?</w:t>
-      </w:r>
-    </w:p>
-  </w:comment>
-  <w:comment w:id="2" w:author="Marie Schmit" w:date="2023-02-14T17:06:00Z" w:initials="MS">
-    <w:p>
-      <w:pPr>
-        <w:pStyle w:val="CommentText"/>
-      </w:pPr>
-      <w:r>
-        <w:rPr>
-          <w:rStyle w:val="CommentReference"/>
-        </w:rPr>
-        <w:annotationRef/>
-      </w:r>
-      <w:r>
-        <w:t>Results???</w:t>
-      </w:r>
-    </w:p>
-  </w:comment>
-  <w:comment w:id="3" w:author="Marie Schmit" w:date="2023-02-13T23:15:00Z" w:initials="MS">
-    <w:p>
-      <w:pPr>
-        <w:pStyle w:val="CommentText"/>
-      </w:pPr>
-      <w:r>
-        <w:rPr>
-          <w:rStyle w:val="CommentReference"/>
-        </w:rPr>
-        <w:annotationRef/>
-      </w:r>
-      <w:r>
-        <w:t>Results?</w:t>
-      </w:r>
-    </w:p>
-  </w:comment>
-  <w:comment w:id="7" w:author="Marie Schmit" w:date="2023-02-15T10:35:00Z" w:initials="MS">
-    <w:p>
-      <w:pPr>
-        <w:pStyle w:val="CommentText"/>
-      </w:pPr>
-      <w:r>
-        <w:rPr>
-          <w:rStyle w:val="CommentReference"/>
-        </w:rPr>
-        <w:annotationRef/>
-      </w:r>
-      <w:r>
-        <w:t>ajouter</w:t>
-      </w:r>
-    </w:p>
-  </w:comment>
-</w:comments>
-</file>
-
-<file path=word/commentsExtended.xml><?xml version="1.0" encoding="utf-8"?>
-<w15:commentsEx xmlns:wpc="http://schemas.microsoft.com/office/word/2010/wordprocessingCanvas" xmlns:cx="http://schemas.microsoft.com/office/drawing/2014/chartex" xmlns:cx1="http://schemas.microsoft.com/office/drawing/2015/9/8/chartex" xmlns:cx2="http://schemas.microsoft.com/office/drawing/2015/10/21/chartex" xmlns:cx3="http://schemas.microsoft.com/office/drawing/2016/5/9/chartex" xmlns:cx4="http://schemas.microsoft.com/office/drawing/2016/5/10/chartex" xmlns:cx5="http://schemas.microsoft.com/office/drawing/2016/5/11/chartex" xmlns:cx6="http://schemas.microsoft.com/office/drawing/2016/5/12/chartex" xmlns:cx7="http://schemas.microsoft.com/office/drawing/2016/5/13/chartex" xmlns:cx8="http://schemas.microsoft.com/office/drawing/2016/5/14/chartex" xmlns:mc="http://schemas.openxmlformats.org/markup-compatibility/2006" xmlns:aink="http://schemas.microsoft.com/office/drawing/2016/ink" xmlns:am3d="http://schemas.microsoft.com/office/drawing/2017/model3d" xmlns:o="urn:schemas-microsoft-com:office:office" xmlns:oel="http://schemas.microsoft.com/office/2019/extlst" xmlns:r="http://schemas.openxmlformats.org/officeDocument/2006/relationships" xmlns:m="http://schemas.openxmlformats.org/officeDocument/2006/math" xmlns:v="urn:schemas-microsoft-com:vml" xmlns:wp14="http://schemas.microsoft.com/office/word/2010/wordprocessingDrawing" xmlns:wp="http://schemas.openxmlformats.org/drawingml/2006/wordprocessingDrawing" xmlns:w10="urn:schemas-microsoft-com:office:word" xmlns:w="http://schemas.openxmlformats.org/wordprocessingml/2006/main" xmlns:w14="http://schemas.microsoft.com/office/word/2010/wordml" xmlns:w15="http://schemas.microsoft.com/office/word/2012/wordml" xmlns:w16cex="http://schemas.microsoft.com/office/word/2018/wordml/cex" xmlns:w16cid="http://schemas.microsoft.com/office/word/2016/wordml/cid" xmlns:w16="http://schemas.microsoft.com/office/word/2018/wordml" xmlns:w16sdtdh="http://schemas.microsoft.com/office/word/2020/wordml/sdtdatahash" xmlns:w16se="http://schemas.microsoft.com/office/word/2015/wordml/symex" xmlns:wpg="http://schemas.microsoft.com/office/word/2010/wordprocessingGroup" xmlns:wpi="http://schemas.microsoft.com/office/word/2010/wordprocessingInk" xmlns:wne="http://schemas.microsoft.com/office/word/2006/wordml" xmlns:wps="http://schemas.microsoft.com/office/word/2010/wordprocessingShape" mc:Ignorable="w14 w15 w16se w16cid w16 w16cex w16sdtdh wp14">
-  <w15:commentEx w15:paraId="173817CF" w15:done="0"/>
-  <w15:commentEx w15:paraId="0F5E5658" w15:done="0"/>
-  <w15:commentEx w15:paraId="4ED2F2A8" w15:done="0"/>
-  <w15:commentEx w15:paraId="02CFE7B6" w15:done="0"/>
-  <w15:commentEx w15:paraId="7D07C2E3" w15:done="0"/>
-</w15:commentsEx>
-</file>
-
-<file path=word/commentsExtensible.xml><?xml version="1.0" encoding="utf-8"?>
-<w16cex:commentsExtensible xmlns:wpc="http://schemas.microsoft.com/office/word/2010/wordprocessingCanvas" xmlns:cx="http://schemas.microsoft.com/office/drawing/2014/chartex" xmlns:cx1="http://schemas.microsoft.com/office/drawing/2015/9/8/chartex" xmlns:cx2="http://schemas.microsoft.com/office/drawing/2015/10/21/chartex" xmlns:cx3="http://schemas.microsoft.com/office/drawing/2016/5/9/chartex" xmlns:cx4="http://schemas.microsoft.com/office/drawing/2016/5/10/chartex" xmlns:cx5="http://schemas.microsoft.com/office/drawing/2016/5/11/chartex" xmlns:cx6="http://schemas.microsoft.com/office/drawing/2016/5/12/chartex" xmlns:cx7="http://schemas.microsoft.com/office/drawing/2016/5/13/chartex" xmlns:cx8="http://schemas.microsoft.com/office/drawing/2016/5/14/chartex" xmlns:mc="http://schemas.openxmlformats.org/markup-compatibility/2006" xmlns:aink="http://schemas.microsoft.com/office/drawing/2016/ink" xmlns:am3d="http://schemas.microsoft.com/office/drawing/2017/model3d" xmlns:o="urn:schemas-microsoft-com:office:office" xmlns:oel="http://schemas.microsoft.com/office/2019/extlst" xmlns:r="http://schemas.openxmlformats.org/officeDocument/2006/relationships" xmlns:m="http://schemas.openxmlformats.org/officeDocument/2006/math" xmlns:v="urn:schemas-microsoft-com:vml" xmlns:wp14="http://schemas.microsoft.com/office/word/2010/wordprocessingDrawing" xmlns:wp="http://schemas.openxmlformats.org/drawingml/2006/wordprocessingDrawing" xmlns:w10="urn:schemas-microsoft-com:office:word" xmlns:w="http://schemas.openxmlformats.org/wordprocessingml/2006/main" xmlns:w14="http://schemas.microsoft.com/office/word/2010/wordml" xmlns:w15="http://schemas.microsoft.com/office/word/2012/wordml" xmlns:w16cex="http://schemas.microsoft.com/office/word/2018/wordml/cex" xmlns:w16cid="http://schemas.microsoft.com/office/word/2016/wordml/cid" xmlns:w16="http://schemas.microsoft.com/office/word/2018/wordml" xmlns:w16sdtdh="http://schemas.microsoft.com/office/word/2020/wordml/sdtdatahash" xmlns:w16se="http://schemas.microsoft.com/office/word/2015/wordml/symex" xmlns:wpg="http://schemas.microsoft.com/office/word/2010/wordprocessingGroup" xmlns:wpi="http://schemas.microsoft.com/office/word/2010/wordprocessingInk" xmlns:wne="http://schemas.microsoft.com/office/word/2006/wordml" xmlns:wps="http://schemas.microsoft.com/office/word/2010/wordprocessingShape" mc:Ignorable="w14 w15 w16se w16cid w16 w16cex w16sdtdh wp14">
-  <w16cex:commentExtensible w16cex:durableId="279542F9" w16cex:dateUtc="2023-02-13T23:15:00Z"/>
-  <w16cex:commentExtensible w16cex:durableId="27954300" w16cex:dateUtc="2023-02-13T23:15:00Z"/>
-  <w16cex:commentExtensible w16cex:durableId="27963E21" w16cex:dateUtc="2023-02-14T17:06:00Z"/>
-  <w16cex:commentExtensible w16cex:durableId="2795430A" w16cex:dateUtc="2023-02-13T23:15:00Z"/>
-  <w16cex:commentExtensible w16cex:durableId="2797340C" w16cex:dateUtc="2023-02-15T10:35:00Z"/>
-</w16cex:commentsExtensible>
-</file>
-
-<file path=word/commentsIds.xml><?xml version="1.0" encoding="utf-8"?>
-<w16cid:commentsIds xmlns:wpc="http://schemas.microsoft.com/office/word/2010/wordprocessingCanvas" xmlns:cx="http://schemas.microsoft.com/office/drawing/2014/chartex" xmlns:cx1="http://schemas.microsoft.com/office/drawing/2015/9/8/chartex" xmlns:cx2="http://schemas.microsoft.com/office/drawing/2015/10/21/chartex" xmlns:cx3="http://schemas.microsoft.com/office/drawing/2016/5/9/chartex" xmlns:cx4="http://schemas.microsoft.com/office/drawing/2016/5/10/chartex" xmlns:cx5="http://schemas.microsoft.com/office/drawing/2016/5/11/chartex" xmlns:cx6="http://schemas.microsoft.com/office/drawing/2016/5/12/chartex" xmlns:cx7="http://schemas.microsoft.com/office/drawing/2016/5/13/chartex" xmlns:cx8="http://schemas.microsoft.com/office/drawing/2016/5/14/chartex" xmlns:mc="http://schemas.openxmlformats.org/markup-compatibility/2006" xmlns:aink="http://schemas.microsoft.com/office/drawing/2016/ink" xmlns:am3d="http://schemas.microsoft.com/office/drawing/2017/model3d" xmlns:o="urn:schemas-microsoft-com:office:office" xmlns:oel="http://schemas.microsoft.com/office/2019/extlst" xmlns:r="http://schemas.openxmlformats.org/officeDocument/2006/relationships" xmlns:m="http://schemas.openxmlformats.org/officeDocument/2006/math" xmlns:v="urn:schemas-microsoft-com:vml" xmlns:wp14="http://schemas.microsoft.com/office/word/2010/wordprocessingDrawing" xmlns:wp="http://schemas.openxmlformats.org/drawingml/2006/wordprocessingDrawing" xmlns:w10="urn:schemas-microsoft-com:office:word" xmlns:w="http://schemas.openxmlformats.org/wordprocessingml/2006/main" xmlns:w14="http://schemas.microsoft.com/office/word/2010/wordml" xmlns:w15="http://schemas.microsoft.com/office/word/2012/wordml" xmlns:w16cex="http://schemas.microsoft.com/office/word/2018/wordml/cex" xmlns:w16cid="http://schemas.microsoft.com/office/word/2016/wordml/cid" xmlns:w16="http://schemas.microsoft.com/office/word/2018/wordml" xmlns:w16sdtdh="http://schemas.microsoft.com/office/word/2020/wordml/sdtdatahash" xmlns:w16se="http://schemas.microsoft.com/office/word/2015/wordml/symex" xmlns:wpg="http://schemas.microsoft.com/office/word/2010/wordprocessingGroup" xmlns:wpi="http://schemas.microsoft.com/office/word/2010/wordprocessingInk" xmlns:wne="http://schemas.microsoft.com/office/word/2006/wordml" xmlns:wps="http://schemas.microsoft.com/office/word/2010/wordprocessingShape" mc:Ignorable="w14 w15 w16se w16cid w16 w16cex w16sdtdh wp14">
-  <w16cid:commentId w16cid:paraId="173817CF" w16cid:durableId="279542F9"/>
-  <w16cid:commentId w16cid:paraId="0F5E5658" w16cid:durableId="27954300"/>
-  <w16cid:commentId w16cid:paraId="4ED2F2A8" w16cid:durableId="27963E21"/>
-  <w16cid:commentId w16cid:paraId="02CFE7B6" w16cid:durableId="2795430A"/>
-  <w16cid:commentId w16cid:paraId="7D07C2E3" w16cid:durableId="2797340C"/>
-</w16cid:commentsIds>
 </file>
 
 <file path=word/endnotes.xml><?xml version="1.0" encoding="utf-8"?>
@@ -11471,14 +12608,6 @@
     <w:abstractNumId w:val="2"/>
   </w:num>
 </w:numbering>
-</file>
-
-<file path=word/people.xml><?xml version="1.0" encoding="utf-8"?>
-<w15:people xmlns:wpc="http://schemas.microsoft.com/office/word/2010/wordprocessingCanvas" xmlns:cx="http://schemas.microsoft.com/office/drawing/2014/chartex" xmlns:cx1="http://schemas.microsoft.com/office/drawing/2015/9/8/chartex" xmlns:cx2="http://schemas.microsoft.com/office/drawing/2015/10/21/chartex" xmlns:cx3="http://schemas.microsoft.com/office/drawing/2016/5/9/chartex" xmlns:cx4="http://schemas.microsoft.com/office/drawing/2016/5/10/chartex" xmlns:cx5="http://schemas.microsoft.com/office/drawing/2016/5/11/chartex" xmlns:cx6="http://schemas.microsoft.com/office/drawing/2016/5/12/chartex" xmlns:cx7="http://schemas.microsoft.com/office/drawing/2016/5/13/chartex" xmlns:cx8="http://schemas.microsoft.com/office/drawing/2016/5/14/chartex" xmlns:mc="http://schemas.openxmlformats.org/markup-compatibility/2006" xmlns:aink="http://schemas.microsoft.com/office/drawing/2016/ink" xmlns:am3d="http://schemas.microsoft.com/office/drawing/2017/model3d" xmlns:o="urn:schemas-microsoft-com:office:office" xmlns:oel="http://schemas.microsoft.com/office/2019/extlst" xmlns:r="http://schemas.openxmlformats.org/officeDocument/2006/relationships" xmlns:m="http://schemas.openxmlformats.org/officeDocument/2006/math" xmlns:v="urn:schemas-microsoft-com:vml" xmlns:wp14="http://schemas.microsoft.com/office/word/2010/wordprocessingDrawing" xmlns:wp="http://schemas.openxmlformats.org/drawingml/2006/wordprocessingDrawing" xmlns:w10="urn:schemas-microsoft-com:office:word" xmlns:w="http://schemas.openxmlformats.org/wordprocessingml/2006/main" xmlns:w14="http://schemas.microsoft.com/office/word/2010/wordml" xmlns:w15="http://schemas.microsoft.com/office/word/2012/wordml" xmlns:w16cex="http://schemas.microsoft.com/office/word/2018/wordml/cex" xmlns:w16cid="http://schemas.microsoft.com/office/word/2016/wordml/cid" xmlns:w16="http://schemas.microsoft.com/office/word/2018/wordml" xmlns:w16sdtdh="http://schemas.microsoft.com/office/word/2020/wordml/sdtdatahash" xmlns:w16se="http://schemas.microsoft.com/office/word/2015/wordml/symex" xmlns:wpg="http://schemas.microsoft.com/office/word/2010/wordprocessingGroup" xmlns:wpi="http://schemas.microsoft.com/office/word/2010/wordprocessingInk" xmlns:wne="http://schemas.microsoft.com/office/word/2006/wordml" xmlns:wps="http://schemas.microsoft.com/office/word/2010/wordprocessingShape" mc:Ignorable="w14 w15 w16se w16cid w16 w16cex w16sdtdh wp14">
-  <w15:person w15:author="Marie Schmit">
-    <w15:presenceInfo w15:providerId="Windows Live" w15:userId="3ec203cff27c06b3"/>
-  </w15:person>
-</w15:people>
 </file>
 
 <file path=word/styles.xml><?xml version="1.0" encoding="utf-8"?>
@@ -12310,6 +13439,41 @@
       <w:szCs w:val="20"/>
     </w:rPr>
   </w:style>
+  <w:style w:type="character" w:styleId="Hyperlink">
+    <w:name w:val="Hyperlink"/>
+    <w:basedOn w:val="DefaultParagraphFont"/>
+    <w:uiPriority w:val="99"/>
+    <w:unhideWhenUsed/>
+    <w:rsid w:val="00080572"/>
+    <w:rPr>
+      <w:color w:val="0563C1" w:themeColor="hyperlink"/>
+      <w:u w:val="single"/>
+    </w:rPr>
+  </w:style>
+  <w:style w:type="character" w:styleId="UnresolvedMention">
+    <w:name w:val="Unresolved Mention"/>
+    <w:basedOn w:val="DefaultParagraphFont"/>
+    <w:uiPriority w:val="99"/>
+    <w:semiHidden/>
+    <w:unhideWhenUsed/>
+    <w:rsid w:val="00080572"/>
+    <w:rPr>
+      <w:color w:val="605E5C"/>
+      <w:shd w:val="clear" w:color="auto" w:fill="E1DFDD"/>
+    </w:rPr>
+  </w:style>
+  <w:style w:type="character" w:styleId="FollowedHyperlink">
+    <w:name w:val="FollowedHyperlink"/>
+    <w:basedOn w:val="DefaultParagraphFont"/>
+    <w:uiPriority w:val="99"/>
+    <w:semiHidden/>
+    <w:unhideWhenUsed/>
+    <w:rsid w:val="00080572"/>
+    <w:rPr>
+      <w:color w:val="954F72" w:themeColor="followedHyperlink"/>
+      <w:u w:val="single"/>
+    </w:rPr>
+  </w:style>
 </w:styles>
 </file>
 

</xml_diff>

<commit_message>
gtf lines only displayed for selected contigs / scaffold
</commit_message>
<xml_diff>
--- a/Schmit_s388143_Report.docx
+++ b/Schmit_s388143_Report.docx
@@ -1458,6 +1458,9 @@
         <w:jc w:val="center"/>
       </w:pPr>
       <w:r>
+        <w:rPr>
+          <w:noProof/>
+        </w:rPr>
         <w:lastRenderedPageBreak/>
         <w:drawing>
           <wp:inline distT="0" distB="0" distL="0" distR="0" wp14:anchorId="46073210" wp14:editId="53AECA80">
@@ -2696,7 +2699,13 @@
         <w:t xml:space="preserve"> After correction, the number of reads is 218 052 444, so the coverage is approximatively </w:t>
       </w:r>
       <w:r>
-        <w:t>43, still a very high value.</w:t>
+        <w:t>43, still a very high value</w:t>
+      </w:r>
+      <w:r>
+        <w:t>, which seems too high in comparison with the poor quality of the data</w:t>
+      </w:r>
+      <w:r>
+        <w:t>.</w:t>
       </w:r>
     </w:p>
     <w:p>
@@ -5437,10 +5446,7 @@
         <w:t>t equals.</w:t>
       </w:r>
       <w:r>
-        <w:t xml:space="preserve"> </w:t>
-      </w:r>
-      <w:r>
-        <w:t xml:space="preserve">Platanus has the best results for short reads assembly. </w:t>
+        <w:t xml:space="preserve"> Platanus has the best results for short reads assembly. </w:t>
       </w:r>
       <w:r>
         <w:t>Nonetheless</w:t>
@@ -6092,13 +6098,7 @@
         <w:t>;</w:t>
       </w:r>
       <w:r>
-        <w:t xml:space="preserve"> 2</w:t>
-      </w:r>
-      <w:r>
-        <w:t>)</w:t>
-      </w:r>
-      <w:r>
-        <w:t xml:space="preserve">, </w:t>
+        <w:t xml:space="preserve"> 2), </w:t>
       </w:r>
       <w:proofErr w:type="spellStart"/>
       <w:r>
@@ -6124,13 +6124,7 @@
         <w:t>;</w:t>
       </w:r>
       <w:r>
-        <w:t xml:space="preserve"> 5</w:t>
-      </w:r>
-      <w:r>
-        <w:t>)</w:t>
-      </w:r>
-      <w:r>
-        <w:t xml:space="preserve">, </w:t>
+        <w:t xml:space="preserve"> 5), </w:t>
       </w:r>
       <w:proofErr w:type="spellStart"/>
       <w:r>
@@ -6138,31 +6132,19 @@
       </w:r>
       <w:proofErr w:type="spellEnd"/>
       <w:r>
-        <w:t>=(</w:t>
-      </w:r>
-      <w:r>
-        <w:t>10</w:t>
+        <w:t>=(10</w:t>
       </w:r>
       <w:r>
         <w:t>;</w:t>
       </w:r>
       <w:r>
-        <w:t xml:space="preserve"> </w:t>
-      </w:r>
-      <w:r>
-        <w:t>20</w:t>
+        <w:t xml:space="preserve"> 20</w:t>
       </w:r>
       <w:r>
         <w:t>;</w:t>
       </w:r>
       <w:r>
-        <w:t xml:space="preserve"> 30</w:t>
-      </w:r>
-      <w:r>
-        <w:t>)</w:t>
-      </w:r>
-      <w:r>
-        <w:t xml:space="preserve">, </w:t>
+        <w:t xml:space="preserve"> 30), </w:t>
       </w:r>
       <w:proofErr w:type="spellStart"/>
       <w:r>
@@ -6182,10 +6164,7 @@
         <w:t>;</w:t>
       </w:r>
       <w:r>
-        <w:t xml:space="preserve"> 0.01</w:t>
-      </w:r>
-      <w:r>
-        <w:t>)</w:t>
+        <w:t xml:space="preserve"> 0.01)</w:t>
       </w:r>
       <w:r>
         <w:t>.</w:t>
@@ -6259,13 +6238,7 @@
           </w:tcPr>
           <w:p>
             <w:r>
-              <w:t>19</w:t>
-            </w:r>
-            <w:r>
-              <w:t>mers</w:t>
-            </w:r>
-            <w:r>
-              <w:t xml:space="preserve"> with optimum parameters</w:t>
+              <w:t>19mers with optimum parameters</w:t>
             </w:r>
           </w:p>
         </w:tc>
@@ -6459,13 +6432,7 @@
     </w:p>
     <w:p>
       <w:r>
-        <w:t xml:space="preserve">Pilon is used to polish the results of </w:t>
-      </w:r>
-      <w:r>
-        <w:t>DBG2OLC</w:t>
-      </w:r>
-      <w:r>
-        <w:t xml:space="preserve"> assembly</w:t>
+        <w:t>Pilon is used to polish the results of DBG2OLC assembly</w:t>
       </w:r>
       <w:r>
         <w:t>, to make the results better</w:t>
@@ -7275,10 +7242,7 @@
           </w:tcPr>
           <w:p>
             <w:r>
-              <w:t>Unc</w:t>
-            </w:r>
-            <w:r>
-              <w:t>orrected reads</w:t>
+              <w:t>Uncorrected reads</w:t>
             </w:r>
           </w:p>
         </w:tc>
@@ -7334,19 +7298,7 @@
           </w:tcPr>
           <w:p>
             <w:r>
-              <w:t>4</w:t>
-            </w:r>
-            <w:r>
-              <w:t>.</w:t>
-            </w:r>
-            <w:r>
-              <w:t>955</w:t>
-            </w:r>
-            <w:r>
-              <w:t>.</w:t>
-            </w:r>
-            <w:r>
-              <w:t>502 bp</w:t>
+              <w:t>4.955.502 bp</w:t>
             </w:r>
           </w:p>
         </w:tc>
@@ -7405,10 +7357,7 @@
               <w:t>.</w:t>
             </w:r>
             <w:r>
-              <w:t>311</w:t>
-            </w:r>
-            <w:r>
-              <w:t xml:space="preserve"> bp</w:t>
+              <w:t>311 bp</w:t>
             </w:r>
           </w:p>
         </w:tc>
@@ -7458,13 +7407,7 @@
           </w:tcPr>
           <w:p>
             <w:r>
-              <w:t>44</w:t>
-            </w:r>
-            <w:r>
-              <w:t>.</w:t>
-            </w:r>
-            <w:r>
-              <w:t xml:space="preserve">504 (34 sequences)  </w:t>
+              <w:t xml:space="preserve">44.504 (34 sequences)  </w:t>
             </w:r>
           </w:p>
         </w:tc>
@@ -7542,19 +7485,7 @@
           <w:rPr>
             <w:rStyle w:val="Hyperlink"/>
           </w:rPr>
-          <w:t>\Three best as</w:t>
-        </w:r>
-        <w:r>
-          <w:rPr>
-            <w:rStyle w:val="Hyperlink"/>
-          </w:rPr>
-          <w:t>s</w:t>
-        </w:r>
-        <w:r>
-          <w:rPr>
-            <w:rStyle w:val="Hyperlink"/>
-          </w:rPr>
-          <w:t>emblies</w:t>
+          <w:t>\Three best assemblies</w:t>
         </w:r>
       </w:hyperlink>
       <w:r>
@@ -8718,6 +8649,25 @@
       <w:r>
         <w:t>allowing to visualise the interaction between the enzymes, the genes, some cellular processes, etc.</w:t>
       </w:r>
+      <w:r>
+        <w:t xml:space="preserve"> 58 pathways were found for KEGG, 106 for </w:t>
+      </w:r>
+      <w:proofErr w:type="spellStart"/>
+      <w:r>
+        <w:t>Reactome</w:t>
+      </w:r>
+      <w:proofErr w:type="spellEnd"/>
+      <w:r>
+        <w:t xml:space="preserve">, 6 for plant </w:t>
+      </w:r>
+      <w:proofErr w:type="spellStart"/>
+      <w:r>
+        <w:t>Reactome</w:t>
+      </w:r>
+      <w:proofErr w:type="spellEnd"/>
+      <w:r>
+        <w:t xml:space="preserve"> database.</w:t>
+      </w:r>
     </w:p>
     <w:p>
       <w:pPr>
@@ -9432,36 +9382,27 @@
           </w:tcPr>
           <w:p>
             <w:r>
-              <w:t>30</w:t>
-            </w:r>
-            <w:r>
-              <w:t>mers, assembly</w:t>
-            </w:r>
-          </w:p>
-        </w:tc>
-        <w:tc>
-          <w:tcPr>
-            <w:tcW w:w="2614" w:type="dxa"/>
-          </w:tcPr>
-          <w:p>
-            <w:r>
-              <w:t>30</w:t>
-            </w:r>
-            <w:r>
-              <w:t>mers, scaffolding</w:t>
-            </w:r>
-          </w:p>
-        </w:tc>
-        <w:tc>
-          <w:tcPr>
-            <w:tcW w:w="2614" w:type="dxa"/>
-          </w:tcPr>
-          <w:p>
-            <w:r>
-              <w:t>30</w:t>
-            </w:r>
-            <w:r>
-              <w:t>mers, gap filling</w:t>
+              <w:t>30mers, assembly</w:t>
+            </w:r>
+          </w:p>
+        </w:tc>
+        <w:tc>
+          <w:tcPr>
+            <w:tcW w:w="2614" w:type="dxa"/>
+          </w:tcPr>
+          <w:p>
+            <w:r>
+              <w:t>30mers, scaffolding</w:t>
+            </w:r>
+          </w:p>
+        </w:tc>
+        <w:tc>
+          <w:tcPr>
+            <w:tcW w:w="2614" w:type="dxa"/>
+          </w:tcPr>
+          <w:p>
+            <w:r>
+              <w:t>30mers, gap filling</w:t>
             </w:r>
           </w:p>
         </w:tc>
@@ -11521,29 +11462,124 @@
     </w:p>
     <w:p>
       <w:r>
+        <w:t>N50:    83.044   (17 sequences)  (2218536 bp combined)</w:t>
+      </w:r>
+    </w:p>
+    <w:p/>
+    <w:p>
+      <w:pPr>
+        <w:pStyle w:val="IntenseQuote"/>
+      </w:pPr>
+      <w:r>
+        <w:lastRenderedPageBreak/>
+        <w:t xml:space="preserve">Parameters: 25mer, 0.0001 </w:t>
+      </w:r>
+      <w:proofErr w:type="spellStart"/>
+      <w:r>
+        <w:t>AdaptiveTh</w:t>
+      </w:r>
+      <w:proofErr w:type="spellEnd"/>
+      <w:r>
+        <w:t xml:space="preserve">, 2KmerCovTh, </w:t>
+      </w:r>
+      <w:r>
+        <w:t>1</w:t>
+      </w:r>
+      <w:r>
+        <w:t xml:space="preserve">0 </w:t>
+      </w:r>
+      <w:proofErr w:type="spellStart"/>
+      <w:r>
+        <w:t>MinOverlap</w:t>
+      </w:r>
+      <w:proofErr w:type="spellEnd"/>
+      <w:r>
+        <w:t xml:space="preserve">, 1 </w:t>
+      </w:r>
+      <w:proofErr w:type="spellStart"/>
+      <w:r>
+        <w:t>RemoveChimera</w:t>
+      </w:r>
+      <w:proofErr w:type="spellEnd"/>
+    </w:p>
+    <w:p>
+      <w:r>
+        <w:t>Total number of sequences:          55</w:t>
+      </w:r>
+    </w:p>
+    <w:p>
+      <w:r>
+        <w:t>Total length of sequences:          2</w:t>
+      </w:r>
+      <w:r>
+        <w:t>.</w:t>
+      </w:r>
+      <w:r>
+        <w:t>982</w:t>
+      </w:r>
+      <w:r>
+        <w:t>.</w:t>
+      </w:r>
+      <w:r>
+        <w:t>051 bp</w:t>
+      </w:r>
+    </w:p>
+    <w:p>
+      <w:r>
+        <w:t xml:space="preserve">Shortest sequence </w:t>
+      </w:r>
+      <w:proofErr w:type="gramStart"/>
+      <w:r>
+        <w:t>length :</w:t>
+      </w:r>
+      <w:proofErr w:type="gramEnd"/>
+      <w:r>
+        <w:t xml:space="preserve">          3160 bp</w:t>
+      </w:r>
+    </w:p>
+    <w:p>
+      <w:r>
+        <w:t xml:space="preserve">Longest sequence </w:t>
+      </w:r>
+      <w:proofErr w:type="gramStart"/>
+      <w:r>
+        <w:t>length  :</w:t>
+      </w:r>
+      <w:proofErr w:type="gramEnd"/>
+      <w:r>
+        <w:t xml:space="preserve">          186467 bp</w:t>
+      </w:r>
+    </w:p>
+    <w:p>
+      <w:r>
+        <w:t>Total number of Ns in sequences:    0</w:t>
+      </w:r>
+    </w:p>
+    <w:p>
+      <w:r>
         <w:t>N50:    83</w:t>
       </w:r>
       <w:r>
         <w:t>.</w:t>
       </w:r>
       <w:r>
-        <w:t>044   (17 sequences)  (2218536 bp combined)</w:t>
-      </w:r>
-    </w:p>
-    <w:p/>
+        <w:t>436</w:t>
+      </w:r>
+      <w:proofErr w:type="gramStart"/>
+      <w:r>
+        <w:t xml:space="preserve">   (</w:t>
+      </w:r>
+      <w:proofErr w:type="gramEnd"/>
+      <w:r>
+        <w:t>14 sequences)  (1491911 bp combined)</w:t>
+      </w:r>
+    </w:p>
     <w:p>
       <w:pPr>
         <w:pStyle w:val="IntenseQuote"/>
       </w:pPr>
       <w:r>
-        <w:lastRenderedPageBreak/>
-        <w:t xml:space="preserve">Parameters: </w:t>
-      </w:r>
-      <w:r>
-        <w:t>25</w:t>
-      </w:r>
-      <w:r>
-        <w:t xml:space="preserve">mer, 0.0001 </w:t>
+        <w:t xml:space="preserve">Parameters: 25mer, 0.0001 </w:t>
       </w:r>
       <w:proofErr w:type="spellStart"/>
       <w:r>
@@ -11551,120 +11587,7 @@
       </w:r>
       <w:proofErr w:type="spellEnd"/>
       <w:r>
-        <w:t xml:space="preserve">, 2KmerCovTh, </w:t>
-      </w:r>
-      <w:r>
-        <w:t>1</w:t>
-      </w:r>
-      <w:r>
-        <w:t xml:space="preserve">0 </w:t>
-      </w:r>
-      <w:proofErr w:type="spellStart"/>
-      <w:r>
-        <w:t>MinOverlap</w:t>
-      </w:r>
-      <w:proofErr w:type="spellEnd"/>
-      <w:r>
-        <w:t xml:space="preserve">, 1 </w:t>
-      </w:r>
-      <w:proofErr w:type="spellStart"/>
-      <w:r>
-        <w:t>RemoveChimera</w:t>
-      </w:r>
-      <w:proofErr w:type="spellEnd"/>
-    </w:p>
-    <w:p>
-      <w:r>
-        <w:t>Total number of sequences:          55</w:t>
-      </w:r>
-    </w:p>
-    <w:p>
-      <w:r>
-        <w:t>Total length of sequences:          2</w:t>
-      </w:r>
-      <w:r>
-        <w:t>.</w:t>
-      </w:r>
-      <w:r>
-        <w:t>982</w:t>
-      </w:r>
-      <w:r>
-        <w:t>.</w:t>
-      </w:r>
-      <w:r>
-        <w:t>051 bp</w:t>
-      </w:r>
-    </w:p>
-    <w:p>
-      <w:r>
-        <w:t xml:space="preserve">Shortest sequence </w:t>
-      </w:r>
-      <w:proofErr w:type="gramStart"/>
-      <w:r>
-        <w:t>length :</w:t>
-      </w:r>
-      <w:proofErr w:type="gramEnd"/>
-      <w:r>
-        <w:t xml:space="preserve">          3160 bp</w:t>
-      </w:r>
-    </w:p>
-    <w:p>
-      <w:r>
-        <w:t xml:space="preserve">Longest sequence </w:t>
-      </w:r>
-      <w:proofErr w:type="gramStart"/>
-      <w:r>
-        <w:t>length  :</w:t>
-      </w:r>
-      <w:proofErr w:type="gramEnd"/>
-      <w:r>
-        <w:t xml:space="preserve">          186467 bp</w:t>
-      </w:r>
-    </w:p>
-    <w:p>
-      <w:r>
-        <w:t>Total number of Ns in sequences:    0</w:t>
-      </w:r>
-    </w:p>
-    <w:p>
-      <w:r>
-        <w:t>N50:    83</w:t>
-      </w:r>
-      <w:r>
-        <w:t>.</w:t>
-      </w:r>
-      <w:r>
-        <w:t>436</w:t>
-      </w:r>
-      <w:proofErr w:type="gramStart"/>
-      <w:r>
-        <w:t xml:space="preserve">   (</w:t>
-      </w:r>
-      <w:proofErr w:type="gramEnd"/>
-      <w:r>
-        <w:t>14 sequences)  (1491911 bp combined)</w:t>
-      </w:r>
-    </w:p>
-    <w:p>
-      <w:pPr>
-        <w:pStyle w:val="IntenseQuote"/>
-      </w:pPr>
-      <w:r>
-        <w:t xml:space="preserve">Parameters: 25mer, 0.0001 </w:t>
-      </w:r>
-      <w:proofErr w:type="spellStart"/>
-      <w:r>
-        <w:t>AdaptiveTh</w:t>
-      </w:r>
-      <w:proofErr w:type="spellEnd"/>
-      <w:r>
-        <w:t xml:space="preserve">, 2KmerCovTh, </w:t>
-      </w:r>
-      <w:r>
-        <w:t>2</w:t>
-      </w:r>
-      <w:r>
-        <w:t xml:space="preserve">0 </w:t>
+        <w:t xml:space="preserve">, 2KmerCovTh, 20 </w:t>
       </w:r>
       <w:proofErr w:type="spellStart"/>
       <w:r>

</xml_diff>